<commit_message>
added Report Chapter 1,3
</commit_message>
<xml_diff>
--- a/Abschlussbericht.docx
+++ b/Abschlussbericht.docx
@@ -3,11 +3,1535 @@
 <w:document xmlns:wpc="http://schemas.microsoft.com/office/word/2010/wordprocessingCanvas" xmlns:cx="http://schemas.microsoft.com/office/drawing/2014/chartex" xmlns:cx1="http://schemas.microsoft.com/office/drawing/2015/9/8/chartex" xmlns:cx2="http://schemas.microsoft.com/office/drawing/2015/10/21/chartex" xmlns:cx3="http://schemas.microsoft.com/office/drawing/2016/5/9/chartex" xmlns:cx4="http://schemas.microsoft.com/office/drawing/2016/5/10/chartex" xmlns:cx5="http://schemas.microsoft.com/office/drawing/2016/5/11/chartex" xmlns:cx6="http://schemas.microsoft.com/office/drawing/2016/5/12/chartex" xmlns:cx7="http://schemas.microsoft.com/office/drawing/2016/5/13/chartex" xmlns:cx8="http://schemas.microsoft.com/office/drawing/2016/5/14/chartex" xmlns:mc="http://schemas.openxmlformats.org/markup-compatibility/2006" xmlns:aink="http://schemas.microsoft.com/office/drawing/2016/ink" xmlns:am3d="http://schemas.microsoft.com/office/drawing/2017/model3d" xmlns:o="urn:schemas-microsoft-com:office:office" xmlns:r="http://schemas.openxmlformats.org/officeDocument/2006/relationships" xmlns:m="http://schemas.openxmlformats.org/officeDocument/2006/math" xmlns:v="urn:schemas-microsoft-com:vml" xmlns:wp14="http://schemas.microsoft.com/office/word/2010/wordprocessingDrawing" xmlns:wp="http://schemas.openxmlformats.org/drawingml/2006/wordprocessingDrawing" xmlns:w10="urn:schemas-microsoft-com:office:word" xmlns:w="http://schemas.openxmlformats.org/wordprocessingml/2006/main" xmlns:w14="http://schemas.microsoft.com/office/word/2010/wordml" xmlns:w15="http://schemas.microsoft.com/office/word/2012/wordml" xmlns:w16cid="http://schemas.microsoft.com/office/word/2016/wordml/cid" xmlns:w16se="http://schemas.microsoft.com/office/word/2015/wordml/symex" xmlns:wpg="http://schemas.microsoft.com/office/word/2010/wordprocessingGroup" xmlns:wpi="http://schemas.microsoft.com/office/word/2010/wordprocessingInk" xmlns:wne="http://schemas.microsoft.com/office/word/2006/wordml" xmlns:wps="http://schemas.microsoft.com/office/word/2010/wordprocessingShape" mc:Ignorable="w14 w15 w16se w16cid wp14">
   <w:body>
     <w:p>
-      <w:r>
-        <w:t>&lt;TODO&gt;</w:t>
-      </w:r>
+      <w:pPr>
+        <w:jc w:val="center"/>
+        <w:rPr>
+          <w:b/>
+          <w:sz w:val="32"/>
+        </w:rPr>
+      </w:pPr>
+      <w:r>
+        <w:rPr>
+          <w:b/>
+          <w:sz w:val="32"/>
+        </w:rPr>
+        <w:t>Abschlussbericht der Heuristischen Evaluierung</w:t>
+      </w:r>
+    </w:p>
+    <w:p>
+      <w:pPr>
+        <w:jc w:val="center"/>
+        <w:rPr>
+          <w:b/>
+          <w:sz w:val="32"/>
+        </w:rPr>
+      </w:pPr>
+      <w:r>
+        <w:rPr>
+          <w:b/>
+          <w:sz w:val="32"/>
+        </w:rPr>
+        <w:t>Web Technologien &amp; Usability SS 2019</w:t>
+      </w:r>
+    </w:p>
+    <w:p>
+      <w:pPr>
+        <w:jc w:val="center"/>
+        <w:rPr>
+          <w:b/>
+          <w:sz w:val="32"/>
+        </w:rPr>
+      </w:pPr>
+      <w:r>
+        <w:rPr>
+          <w:b/>
+          <w:sz w:val="32"/>
+        </w:rPr>
+        <w:t>Gruppe B1-1</w:t>
+      </w:r>
+    </w:p>
+    <w:p>
+      <w:pPr>
+        <w:jc w:val="center"/>
+      </w:pPr>
+      <w:r>
+        <w:t xml:space="preserve">Theresa </w:t>
+      </w:r>
+      <w:proofErr w:type="spellStart"/>
+      <w:r>
+        <w:t>Dietinger</w:t>
+      </w:r>
+      <w:proofErr w:type="spellEnd"/>
+      <w:r>
+        <w:br/>
+        <w:t>Mathias Gsell</w:t>
+      </w:r>
+    </w:p>
+    <w:p>
+      <w:pPr>
+        <w:jc w:val="center"/>
+      </w:pPr>
+      <w:r>
+        <w:t>Daniel Lamprecht</w:t>
+      </w:r>
+    </w:p>
+    <w:p>
+      <w:pPr>
+        <w:jc w:val="center"/>
+      </w:pPr>
+    </w:p>
+    <w:p>
+      <w:pPr>
+        <w:jc w:val="center"/>
+        <w:rPr>
+          <w:b/>
+          <w:sz w:val="32"/>
+        </w:rPr>
+      </w:pPr>
+      <w:r>
+        <w:rPr>
+          <w:b/>
+          <w:sz w:val="32"/>
+        </w:rPr>
+        <w:t>Heuristische Evaluierung der Website</w:t>
+      </w:r>
+    </w:p>
+    <w:p>
+      <w:pPr>
+        <w:jc w:val="center"/>
+        <w:rPr>
+          <w:b/>
+          <w:sz w:val="32"/>
+          <w:u w:val="single"/>
+        </w:rPr>
+      </w:pPr>
+      <w:hyperlink r:id="rId8" w:history="1">
+        <w:r>
+          <w:rPr>
+            <w:b/>
+            <w:color w:val="4472C4" w:themeColor="accent1"/>
+            <w:sz w:val="32"/>
+            <w:u w:val="single"/>
+          </w:rPr>
+          <w:t>https://www.expedia.at/</w:t>
+        </w:r>
+      </w:hyperlink>
+    </w:p>
+    <w:p>
+      <w:pPr>
+        <w:jc w:val="center"/>
+        <w:rPr>
+          <w:b/>
+          <w:sz w:val="32"/>
+        </w:rPr>
+      </w:pPr>
+      <w:r>
+        <w:rPr>
+          <w:b/>
+          <w:sz w:val="32"/>
+        </w:rPr>
+        <w:t>Bericht vom 29. April 2019</w:t>
+      </w:r>
+    </w:p>
+    <w:p>
+      <w:pPr>
+        <w:jc w:val="center"/>
+        <w:rPr>
+          <w:b/>
+          <w:sz w:val="32"/>
+        </w:rPr>
+      </w:pPr>
+    </w:p>
+    <w:p>
+      <w:pPr>
+        <w:rPr>
+          <w:b/>
+          <w:sz w:val="32"/>
+        </w:rPr>
+      </w:pPr>
+      <w:r>
+        <w:rPr>
+          <w:b/>
+          <w:sz w:val="32"/>
+        </w:rPr>
+        <w:t>2. Zusammenfassung</w:t>
+      </w:r>
+    </w:p>
+    <w:p/>
+    <w:p>
+      <w:pPr>
+        <w:rPr>
+          <w:b/>
+          <w:sz w:val="32"/>
+        </w:rPr>
+      </w:pPr>
+      <w:r>
+        <w:rPr>
+          <w:b/>
+          <w:sz w:val="32"/>
+        </w:rPr>
+        <w:t>3. Evaluierung</w:t>
+      </w:r>
+    </w:p>
+    <w:p>
+      <w:pPr>
+        <w:rPr>
+          <w:b/>
+          <w:sz w:val="32"/>
+        </w:rPr>
+      </w:pPr>
+      <w:r>
+        <w:rPr>
+          <w:b/>
+          <w:sz w:val="32"/>
+        </w:rPr>
+        <w:t>3.1 Methode</w:t>
+      </w:r>
+    </w:p>
+    <w:p>
+      <w:r>
+        <w:t xml:space="preserve">Eine Heuristische Evaluierung ist eine </w:t>
+      </w:r>
+      <w:r>
+        <w:t xml:space="preserve">kostengünstige und effiziente </w:t>
+      </w:r>
+      <w:r>
+        <w:t xml:space="preserve">Methode um </w:t>
+      </w:r>
+      <w:r>
+        <w:t>das Interface-Design (auch Usability genannt) einer We</w:t>
+      </w:r>
+      <w:r>
+        <w:t>b</w:t>
+      </w:r>
+      <w:r>
+        <w:t>s</w:t>
+      </w:r>
+      <w:r>
+        <w:t>e</w:t>
+      </w:r>
+      <w:r>
+        <w:t xml:space="preserve">ite durch Usability-Spezialisten mit Hilfe von Heuristiken (allgemein anerkannte Regeln) und der eigenen Expertise überprüfen zu lassen. Ziel dieser Analyse ist es, Usability-Probleme im Design der </w:t>
+      </w:r>
+      <w:r>
+        <w:t>Webseite</w:t>
+      </w:r>
+      <w:r>
+        <w:t xml:space="preserve"> zu finden. </w:t>
+      </w:r>
+    </w:p>
+    <w:p>
+      <w:r>
+        <w:t xml:space="preserve">Eine heuristische Evaluierung setzt sich </w:t>
+      </w:r>
+      <w:proofErr w:type="gramStart"/>
+      <w:r>
+        <w:t>aus folgenden</w:t>
+      </w:r>
+      <w:proofErr w:type="gramEnd"/>
+      <w:r>
+        <w:t xml:space="preserve"> Schritten </w:t>
+      </w:r>
+      <w:proofErr w:type="spellStart"/>
+      <w:r>
+        <w:t>zusammen:</w:t>
+      </w:r>
+      <w:proofErr w:type="spellEnd"/>
+    </w:p>
+    <w:p>
+      <w:pPr>
+        <w:pStyle w:val="Listenabsatz"/>
+        <w:numPr>
+          <w:ilvl w:val="0"/>
+          <w:numId w:val="2"/>
+        </w:numPr>
+      </w:pPr>
+      <w:r>
+        <w:t xml:space="preserve">Die </w:t>
+      </w:r>
+      <w:proofErr w:type="spellStart"/>
+      <w:r>
+        <w:t>Evaluierer</w:t>
+      </w:r>
+      <w:proofErr w:type="spellEnd"/>
+      <w:r>
+        <w:t xml:space="preserve"> </w:t>
+      </w:r>
+      <w:r>
+        <w:t>legen die Zielgruppe für die Webseite fest</w:t>
+      </w:r>
+    </w:p>
+    <w:p>
+      <w:pPr>
+        <w:pStyle w:val="Listenabsatz"/>
+        <w:numPr>
+          <w:ilvl w:val="0"/>
+          <w:numId w:val="2"/>
+        </w:numPr>
+      </w:pPr>
+      <w:r>
+        <w:t xml:space="preserve">Jeder </w:t>
+      </w:r>
+      <w:proofErr w:type="spellStart"/>
+      <w:r>
+        <w:t>Evaluator</w:t>
+      </w:r>
+      <w:proofErr w:type="spellEnd"/>
+      <w:r>
+        <w:t xml:space="preserve"> begutachtet </w:t>
+      </w:r>
+      <w:r>
+        <w:t xml:space="preserve">aufgrund der Beachtung der Bedürfnisse der zuvor festgelegten Zielgruppe </w:t>
+      </w:r>
+      <w:r>
+        <w:t>das User-Interface individuell und notiert sich sowohl positive als auch negative Aspekte</w:t>
+      </w:r>
+      <w:r>
+        <w:t>. Hierbei wird das Interface in zwei Phasen begutachtet</w:t>
+      </w:r>
+    </w:p>
+    <w:p>
+      <w:pPr>
+        <w:pStyle w:val="Listenabsatz"/>
+        <w:numPr>
+          <w:ilvl w:val="1"/>
+          <w:numId w:val="2"/>
+        </w:numPr>
+      </w:pPr>
+      <w:r>
+        <w:t>In der ersten Phase liegt der Fokus auf den allgemeinen Fluss der Verwendung der Webseite</w:t>
+      </w:r>
+    </w:p>
+    <w:p>
+      <w:pPr>
+        <w:pStyle w:val="Listenabsatz"/>
+        <w:numPr>
+          <w:ilvl w:val="1"/>
+          <w:numId w:val="2"/>
+        </w:numPr>
+      </w:pPr>
+      <w:r>
+        <w:t>In der zweiten Phase liegt der Fokus auf spezielle User-Interface-Elemente.</w:t>
+      </w:r>
+    </w:p>
+    <w:p>
+      <w:pPr>
+        <w:pStyle w:val="Listenabsatz"/>
+        <w:numPr>
+          <w:ilvl w:val="0"/>
+          <w:numId w:val="2"/>
+        </w:numPr>
+      </w:pPr>
+      <w:r>
+        <w:t>Nach der eigentlichen Evaluierung wird von jedem Gutachter eine Logdatei mit Problemen und positiven Eindrücken bzw. einen Ordner mit Bildschirmfotos oder -videos erstellt.</w:t>
+      </w:r>
+    </w:p>
+    <w:p>
+      <w:pPr>
+        <w:pStyle w:val="Listenabsatz"/>
+        <w:numPr>
+          <w:ilvl w:val="0"/>
+          <w:numId w:val="2"/>
+        </w:numPr>
+      </w:pPr>
+      <w:r>
+        <w:t>Anschließend werden die Videoaufnahmen angeschaut und potenzielle Probleme/positive Eindrücke identifiziert.</w:t>
+      </w:r>
+    </w:p>
+    <w:p>
+      <w:pPr>
+        <w:pStyle w:val="Listenabsatz"/>
+        <w:numPr>
+          <w:ilvl w:val="0"/>
+          <w:numId w:val="2"/>
+        </w:numPr>
+      </w:pPr>
+      <w:r>
+        <w:t>Diese Probleme/positiven Eindrücke werden anschließend in chronologischer Reihenfolge in der Logdatei festgehalten. Sich überschneidende Probleme werden gruppiert.</w:t>
+      </w:r>
+    </w:p>
+    <w:p>
+      <w:pPr>
+        <w:pStyle w:val="Listenabsatz"/>
+        <w:numPr>
+          <w:ilvl w:val="0"/>
+          <w:numId w:val="2"/>
+        </w:numPr>
+      </w:pPr>
+      <w:r>
+        <w:t xml:space="preserve">Nach der Evaluierung setzen sich die Experten zusammen und diskutieren gefundene Fehler, fügen die </w:t>
+      </w:r>
+      <w:proofErr w:type="spellStart"/>
+      <w:r>
+        <w:t>einzelevaluierungen</w:t>
+      </w:r>
+      <w:proofErr w:type="spellEnd"/>
+      <w:r>
+        <w:t xml:space="preserve"> zusammen und bewerten diese unabhängig voneinander.</w:t>
+      </w:r>
+    </w:p>
+    <w:p>
+      <w:pPr>
+        <w:pStyle w:val="Listenabsatz"/>
+        <w:numPr>
+          <w:ilvl w:val="0"/>
+          <w:numId w:val="2"/>
+        </w:numPr>
+      </w:pPr>
+      <w:r>
+        <w:t>Anschließend werden die schwerwiegendsten Probleme ausgewählt und präsentiert.</w:t>
+      </w:r>
+    </w:p>
+    <w:p/>
+    <w:p>
+      <w:pPr>
+        <w:rPr>
+          <w:b/>
+          <w:sz w:val="32"/>
+        </w:rPr>
+      </w:pPr>
+      <w:r>
+        <w:rPr>
+          <w:b/>
+          <w:sz w:val="32"/>
+        </w:rPr>
+        <w:t>3.2 Benutzerprofil</w:t>
+      </w:r>
+    </w:p>
+    <w:p>
+      <w:r>
+        <w:t xml:space="preserve">Der typische Benutzer für diese </w:t>
+      </w:r>
+      <w:r>
+        <w:t>Webseite</w:t>
+      </w:r>
+      <w:r>
+        <w:t xml:space="preserve"> ist eine Person, die viel auf Reisen ist (egal ob </w:t>
+      </w:r>
+      <w:r>
+        <w:t>privat</w:t>
+      </w:r>
+      <w:r>
+        <w:t xml:space="preserve"> oder geschäftlich). </w:t>
+      </w:r>
+      <w:r>
+        <w:t xml:space="preserve">Die </w:t>
+      </w:r>
+      <w:r>
+        <w:t>Webseite</w:t>
+      </w:r>
+      <w:r>
+        <w:t xml:space="preserve"> versucht durch ihr umfassendes Angebot von </w:t>
+      </w:r>
+      <w:r>
+        <w:lastRenderedPageBreak/>
+        <w:t>verschiedensten Kombinationen für Reisen so viele mögliche potentielle Kunden wie möglich zu erwerben.</w:t>
+      </w:r>
+    </w:p>
+    <w:p>
+      <w:r>
+        <w:t xml:space="preserve">Der typische Nutzer ist zwischen 18 und 60 Jahren alt, da jüngere Personen selten Reisen selbst buchen bzw. verreisen und ältere Personen es präferieren ein Reisebüro </w:t>
+      </w:r>
+      <w:proofErr w:type="gramStart"/>
+      <w:r>
+        <w:t>aufzusuchen</w:t>
+      </w:r>
+      <w:proofErr w:type="gramEnd"/>
+      <w:r>
+        <w:t xml:space="preserve"> um ihre Reisen zu buchen. </w:t>
+      </w:r>
+    </w:p>
+    <w:p>
+      <w:r>
+        <w:t xml:space="preserve">Für Lastminute-Angebote sind die Zielgruppe vor </w:t>
+      </w:r>
+      <w:r>
+        <w:t>a</w:t>
+      </w:r>
+      <w:r>
+        <w:t xml:space="preserve">llem jüngere Personen mit engem Budget, wie zum Beispiel Studenten. Diese nutzen die </w:t>
+      </w:r>
+      <w:proofErr w:type="gramStart"/>
+      <w:r>
+        <w:t>Seite</w:t>
+      </w:r>
+      <w:proofErr w:type="gramEnd"/>
+      <w:r>
+        <w:t xml:space="preserve"> um spontane Schnäppchen zu finden, da für sie Zeitpunkt und Dauer der Reise eher flexibel sind.</w:t>
+      </w:r>
+    </w:p>
+    <w:p>
+      <w:r>
+        <w:t>Für Deals sind ebenso jüngere Personen die Zielgruppe.</w:t>
+      </w:r>
+    </w:p>
+    <w:p>
+      <w:r>
+        <w:t xml:space="preserve">Ebenso sind auch eine </w:t>
+      </w:r>
+      <w:proofErr w:type="gramStart"/>
+      <w:r>
+        <w:t>kleine</w:t>
+      </w:r>
+      <w:proofErr w:type="gramEnd"/>
+      <w:r>
+        <w:t xml:space="preserve"> aber beachtliche Zielgruppe die Vermieter von Unterkünften, welche ihre Unterkunft inserieren möchten. Sie erwarten sich einen automatischen und unkomplizierten Erstellungsvorgang. Diese relativ kleine Zielgruppe ist deshalb für die </w:t>
+      </w:r>
+      <w:r>
+        <w:t>Webseite</w:t>
+      </w:r>
+      <w:r>
+        <w:t xml:space="preserve"> so wichtig, da ohne diese Vermieter (welche die Chance für die eigene Vermarktung nutzen wollen) für die Reisenden keine Unterkünfte zur Verfügung stehen.</w:t>
+      </w:r>
+    </w:p>
+    <w:p>
+      <w:r>
+        <w:t xml:space="preserve">Allgemein wollen die Nutzer sich </w:t>
+      </w:r>
+      <w:r>
+        <w:t xml:space="preserve">basierend auf dem präferierten Abreise- und Rückreisedatum </w:t>
+      </w:r>
+      <w:r>
+        <w:t xml:space="preserve">ein individuelles Reiseangebot zusammenstellen lassen und verschiedenste Preise/Anbieter </w:t>
+      </w:r>
+      <w:r>
+        <w:t>komfortabel</w:t>
+      </w:r>
+      <w:r>
+        <w:t xml:space="preserve"> vergleichen können. Das Angebot kann individuell angepasst werden, d.h. es können zum Beispiel </w:t>
+      </w:r>
+      <w:r>
+        <w:t>einzeln</w:t>
+      </w:r>
+      <w:r>
+        <w:t xml:space="preserve"> Flüge, Hotelaufenthalte, </w:t>
+      </w:r>
+      <w:r>
+        <w:t>Mietwagen</w:t>
+      </w:r>
+      <w:r>
+        <w:t xml:space="preserve"> und </w:t>
+      </w:r>
+      <w:r>
+        <w:t>Events gebucht werden oder beliebig miteinander kombiniert gebucht werden.</w:t>
+      </w:r>
+    </w:p>
+    <w:p>
       <w:bookmarkStart w:id="0" w:name="_GoBack"/>
       <w:bookmarkEnd w:id="0"/>
+    </w:p>
+    <w:p>
+      <w:pPr>
+        <w:rPr>
+          <w:b/>
+          <w:sz w:val="32"/>
+        </w:rPr>
+      </w:pPr>
+      <w:r>
+        <w:rPr>
+          <w:b/>
+          <w:sz w:val="32"/>
+        </w:rPr>
+        <w:t>3.3 Evaluierungsumgebung</w:t>
+      </w:r>
+    </w:p>
+    <w:p>
+      <w:r>
+        <w:t xml:space="preserve">Die verwendete Hard- und Software jedes </w:t>
+      </w:r>
+      <w:proofErr w:type="spellStart"/>
+      <w:r>
+        <w:t>Evaluators</w:t>
+      </w:r>
+      <w:proofErr w:type="spellEnd"/>
+      <w:r>
+        <w:t xml:space="preserve"> wird in </w:t>
+      </w:r>
+      <w:r>
+        <w:fldChar w:fldCharType="begin"/>
+      </w:r>
+      <w:r>
+        <w:instrText xml:space="preserve"> REF _Ref7434583 \h </w:instrText>
+      </w:r>
+      <w:r>
+        <w:fldChar w:fldCharType="separate"/>
+      </w:r>
+      <w:r>
+        <w:t xml:space="preserve">Tabelle </w:t>
+      </w:r>
+      <w:r>
+        <w:rPr>
+          <w:noProof/>
+        </w:rPr>
+        <w:t>1</w:t>
+      </w:r>
+      <w:r>
+        <w:t>: Evaluierungsumgebung</w:t>
+      </w:r>
+      <w:r>
+        <w:fldChar w:fldCharType="end"/>
+      </w:r>
+      <w:r>
+        <w:t xml:space="preserve"> </w:t>
+      </w:r>
+      <w:r>
+        <w:t>dargestellt.</w:t>
+      </w:r>
+    </w:p>
+    <w:p>
+      <w:pPr>
+        <w:pStyle w:val="Beschriftung"/>
+        <w:keepNext/>
+      </w:pPr>
+      <w:bookmarkStart w:id="1" w:name="_Ref7434583"/>
+    </w:p>
+    <w:p>
+      <w:pPr>
+        <w:pStyle w:val="Beschriftung"/>
+        <w:keepNext/>
+      </w:pPr>
+      <w:r>
+        <w:t xml:space="preserve">Tabelle </w:t>
+      </w:r>
+      <w:fldSimple w:instr=" SEQ Tabelle \* ARABIC ">
+        <w:r>
+          <w:rPr>
+            <w:noProof/>
+          </w:rPr>
+          <w:t>1</w:t>
+        </w:r>
+      </w:fldSimple>
+      <w:r>
+        <w:t>: Evaluierungsumgebung</w:t>
+      </w:r>
+      <w:bookmarkEnd w:id="1"/>
+    </w:p>
+    <w:tbl>
+      <w:tblPr>
+        <w:tblStyle w:val="Tabellenraster"/>
+        <w:tblW w:w="0" w:type="auto"/>
+        <w:tblLook w:val="04A0" w:firstRow="1" w:lastRow="0" w:firstColumn="1" w:lastColumn="0" w:noHBand="0" w:noVBand="1"/>
+      </w:tblPr>
+      <w:tblGrid>
+        <w:gridCol w:w="2264"/>
+        <w:gridCol w:w="2264"/>
+        <w:gridCol w:w="2264"/>
+        <w:gridCol w:w="2264"/>
+      </w:tblGrid>
+      <w:tr>
+        <w:tc>
+          <w:tcPr>
+            <w:tcW w:w="2264" w:type="dxa"/>
+          </w:tcPr>
+          <w:p>
+            <w:pPr>
+              <w:rPr>
+                <w:b/>
+              </w:rPr>
+            </w:pPr>
+            <w:proofErr w:type="spellStart"/>
+            <w:r>
+              <w:rPr>
+                <w:b/>
+              </w:rPr>
+              <w:t>Evaluator</w:t>
+            </w:r>
+            <w:proofErr w:type="spellEnd"/>
+          </w:p>
+        </w:tc>
+        <w:tc>
+          <w:tcPr>
+            <w:tcW w:w="2264" w:type="dxa"/>
+          </w:tcPr>
+          <w:p>
+            <w:pPr>
+              <w:rPr>
+                <w:b/>
+              </w:rPr>
+            </w:pPr>
+            <w:r>
+              <w:rPr>
+                <w:b/>
+              </w:rPr>
+              <w:t xml:space="preserve">Theresa </w:t>
+            </w:r>
+            <w:proofErr w:type="spellStart"/>
+            <w:r>
+              <w:rPr>
+                <w:b/>
+              </w:rPr>
+              <w:t>Dietinger</w:t>
+            </w:r>
+            <w:proofErr w:type="spellEnd"/>
+          </w:p>
+        </w:tc>
+        <w:tc>
+          <w:tcPr>
+            <w:tcW w:w="2264" w:type="dxa"/>
+          </w:tcPr>
+          <w:p>
+            <w:pPr>
+              <w:rPr>
+                <w:b/>
+              </w:rPr>
+            </w:pPr>
+            <w:r>
+              <w:rPr>
+                <w:b/>
+              </w:rPr>
+              <w:t>Mathias Gsell</w:t>
+            </w:r>
+          </w:p>
+        </w:tc>
+        <w:tc>
+          <w:tcPr>
+            <w:tcW w:w="2264" w:type="dxa"/>
+          </w:tcPr>
+          <w:p>
+            <w:pPr>
+              <w:rPr>
+                <w:b/>
+              </w:rPr>
+            </w:pPr>
+            <w:r>
+              <w:rPr>
+                <w:b/>
+              </w:rPr>
+              <w:t>Daniel Lamprecht</w:t>
+            </w:r>
+          </w:p>
+        </w:tc>
+      </w:tr>
+      <w:tr>
+        <w:tc>
+          <w:tcPr>
+            <w:tcW w:w="2264" w:type="dxa"/>
+          </w:tcPr>
+          <w:p>
+            <w:pPr>
+              <w:rPr>
+                <w:b/>
+              </w:rPr>
+            </w:pPr>
+            <w:r>
+              <w:rPr>
+                <w:b/>
+              </w:rPr>
+              <w:t>Alter</w:t>
+            </w:r>
+          </w:p>
+        </w:tc>
+        <w:tc>
+          <w:tcPr>
+            <w:tcW w:w="2264" w:type="dxa"/>
+          </w:tcPr>
+          <w:p>
+            <w:r>
+              <w:t>18</w:t>
+            </w:r>
+          </w:p>
+        </w:tc>
+        <w:tc>
+          <w:tcPr>
+            <w:tcW w:w="2264" w:type="dxa"/>
+          </w:tcPr>
+          <w:p>
+            <w:r>
+              <w:t>21</w:t>
+            </w:r>
+          </w:p>
+        </w:tc>
+        <w:tc>
+          <w:tcPr>
+            <w:tcW w:w="2264" w:type="dxa"/>
+          </w:tcPr>
+          <w:p>
+            <w:r>
+              <w:t>21</w:t>
+            </w:r>
+          </w:p>
+        </w:tc>
+      </w:tr>
+      <w:tr>
+        <w:tc>
+          <w:tcPr>
+            <w:tcW w:w="2264" w:type="dxa"/>
+          </w:tcPr>
+          <w:p>
+            <w:pPr>
+              <w:rPr>
+                <w:b/>
+              </w:rPr>
+            </w:pPr>
+            <w:r>
+              <w:rPr>
+                <w:b/>
+              </w:rPr>
+              <w:t>Geschlecht</w:t>
+            </w:r>
+          </w:p>
+        </w:tc>
+        <w:tc>
+          <w:tcPr>
+            <w:tcW w:w="2264" w:type="dxa"/>
+          </w:tcPr>
+          <w:p>
+            <w:r>
+              <w:t>Weiblich</w:t>
+            </w:r>
+          </w:p>
+        </w:tc>
+        <w:tc>
+          <w:tcPr>
+            <w:tcW w:w="2264" w:type="dxa"/>
+          </w:tcPr>
+          <w:p>
+            <w:r>
+              <w:t>Männlich</w:t>
+            </w:r>
+          </w:p>
+        </w:tc>
+        <w:tc>
+          <w:tcPr>
+            <w:tcW w:w="2264" w:type="dxa"/>
+          </w:tcPr>
+          <w:p>
+            <w:r>
+              <w:t>Männlich</w:t>
+            </w:r>
+          </w:p>
+        </w:tc>
+      </w:tr>
+      <w:tr>
+        <w:tc>
+          <w:tcPr>
+            <w:tcW w:w="2264" w:type="dxa"/>
+          </w:tcPr>
+          <w:p>
+            <w:pPr>
+              <w:rPr>
+                <w:b/>
+              </w:rPr>
+            </w:pPr>
+            <w:r>
+              <w:rPr>
+                <w:b/>
+              </w:rPr>
+              <w:t>Gerät</w:t>
+            </w:r>
+          </w:p>
+        </w:tc>
+        <w:tc>
+          <w:tcPr>
+            <w:tcW w:w="2264" w:type="dxa"/>
+          </w:tcPr>
+          <w:p>
+            <w:r>
+              <w:t xml:space="preserve">Acer </w:t>
+            </w:r>
+            <w:proofErr w:type="spellStart"/>
+            <w:r>
+              <w:t>Aspire</w:t>
+            </w:r>
+            <w:proofErr w:type="spellEnd"/>
+            <w:r>
+              <w:t xml:space="preserve"> V13</w:t>
+            </w:r>
+          </w:p>
+        </w:tc>
+        <w:tc>
+          <w:tcPr>
+            <w:tcW w:w="2264" w:type="dxa"/>
+          </w:tcPr>
+          <w:p>
+            <w:r>
+              <w:t>MacBook Pro 13“ 2018</w:t>
+            </w:r>
+          </w:p>
+        </w:tc>
+        <w:tc>
+          <w:tcPr>
+            <w:tcW w:w="2264" w:type="dxa"/>
+          </w:tcPr>
+          <w:p>
+            <w:r>
+              <w:t>iPhone 7 Plus</w:t>
+            </w:r>
+          </w:p>
+        </w:tc>
+      </w:tr>
+      <w:tr>
+        <w:tc>
+          <w:tcPr>
+            <w:tcW w:w="2264" w:type="dxa"/>
+          </w:tcPr>
+          <w:p>
+            <w:pPr>
+              <w:rPr>
+                <w:b/>
+              </w:rPr>
+            </w:pPr>
+            <w:r>
+              <w:rPr>
+                <w:b/>
+              </w:rPr>
+              <w:t>Betriebssystem</w:t>
+            </w:r>
+          </w:p>
+        </w:tc>
+        <w:tc>
+          <w:tcPr>
+            <w:tcW w:w="2264" w:type="dxa"/>
+          </w:tcPr>
+          <w:p>
+            <w:r>
+              <w:t>Windows 10 Home 1803</w:t>
+            </w:r>
+          </w:p>
+        </w:tc>
+        <w:tc>
+          <w:tcPr>
+            <w:tcW w:w="2264" w:type="dxa"/>
+          </w:tcPr>
+          <w:p>
+            <w:proofErr w:type="spellStart"/>
+            <w:r>
+              <w:t>ma</w:t>
+            </w:r>
+            <w:r>
+              <w:t>c</w:t>
+            </w:r>
+            <w:r>
+              <w:t>OS</w:t>
+            </w:r>
+            <w:proofErr w:type="spellEnd"/>
+            <w:r>
+              <w:t xml:space="preserve"> </w:t>
+            </w:r>
+            <w:proofErr w:type="spellStart"/>
+            <w:r>
+              <w:t>Mojave</w:t>
+            </w:r>
+            <w:proofErr w:type="spellEnd"/>
+            <w:r>
+              <w:t xml:space="preserve"> 10.14.4</w:t>
+            </w:r>
+          </w:p>
+        </w:tc>
+        <w:tc>
+          <w:tcPr>
+            <w:tcW w:w="2264" w:type="dxa"/>
+          </w:tcPr>
+          <w:p>
+            <w:r>
+              <w:t>iOS 12.2</w:t>
+            </w:r>
+          </w:p>
+        </w:tc>
+      </w:tr>
+      <w:tr>
+        <w:tc>
+          <w:tcPr>
+            <w:tcW w:w="2264" w:type="dxa"/>
+          </w:tcPr>
+          <w:p>
+            <w:pPr>
+              <w:rPr>
+                <w:b/>
+              </w:rPr>
+            </w:pPr>
+            <w:r>
+              <w:rPr>
+                <w:b/>
+              </w:rPr>
+              <w:t>Browser</w:t>
+            </w:r>
+          </w:p>
+        </w:tc>
+        <w:tc>
+          <w:tcPr>
+            <w:tcW w:w="2264" w:type="dxa"/>
+          </w:tcPr>
+          <w:p>
+            <w:r>
+              <w:t xml:space="preserve">Google Chrome </w:t>
+            </w:r>
+            <w:r>
+              <w:rPr>
+                <w:b/>
+                <w:color w:val="FF0000"/>
+              </w:rPr>
+              <w:t>73</w:t>
+            </w:r>
+          </w:p>
+        </w:tc>
+        <w:tc>
+          <w:tcPr>
+            <w:tcW w:w="2264" w:type="dxa"/>
+          </w:tcPr>
+          <w:p>
+            <w:r>
+              <w:t>Safari 12.1</w:t>
+            </w:r>
+          </w:p>
+        </w:tc>
+        <w:tc>
+          <w:tcPr>
+            <w:tcW w:w="2264" w:type="dxa"/>
+          </w:tcPr>
+          <w:p>
+            <w:r>
+              <w:t>Google Chrome 73.0.3683.68</w:t>
+            </w:r>
+          </w:p>
+        </w:tc>
+      </w:tr>
+      <w:tr>
+        <w:tc>
+          <w:tcPr>
+            <w:tcW w:w="2264" w:type="dxa"/>
+          </w:tcPr>
+          <w:p>
+            <w:pPr>
+              <w:rPr>
+                <w:b/>
+              </w:rPr>
+            </w:pPr>
+            <w:r>
+              <w:rPr>
+                <w:b/>
+              </w:rPr>
+              <w:t>Ad Blocker</w:t>
+            </w:r>
+          </w:p>
+        </w:tc>
+        <w:tc>
+          <w:tcPr>
+            <w:tcW w:w="2264" w:type="dxa"/>
+          </w:tcPr>
+          <w:p>
+            <w:r>
+              <w:t>Ja</w:t>
+            </w:r>
+          </w:p>
+        </w:tc>
+        <w:tc>
+          <w:tcPr>
+            <w:tcW w:w="2264" w:type="dxa"/>
+          </w:tcPr>
+          <w:p>
+            <w:r>
+              <w:t>Nein</w:t>
+            </w:r>
+          </w:p>
+        </w:tc>
+        <w:tc>
+          <w:tcPr>
+            <w:tcW w:w="2264" w:type="dxa"/>
+          </w:tcPr>
+          <w:p>
+            <w:r>
+              <w:t>Nein</w:t>
+            </w:r>
+          </w:p>
+        </w:tc>
+      </w:tr>
+      <w:tr>
+        <w:tc>
+          <w:tcPr>
+            <w:tcW w:w="2264" w:type="dxa"/>
+          </w:tcPr>
+          <w:p>
+            <w:pPr>
+              <w:rPr>
+                <w:b/>
+              </w:rPr>
+            </w:pPr>
+            <w:r>
+              <w:rPr>
+                <w:b/>
+              </w:rPr>
+              <w:t>Internetverbindung</w:t>
+            </w:r>
+          </w:p>
+        </w:tc>
+        <w:tc>
+          <w:tcPr>
+            <w:tcW w:w="2264" w:type="dxa"/>
+          </w:tcPr>
+          <w:p>
+            <w:pPr>
+              <w:rPr>
+                <w:b/>
+              </w:rPr>
+            </w:pPr>
+            <w:r>
+              <w:rPr>
+                <w:b/>
+                <w:color w:val="FF0000"/>
+              </w:rPr>
+              <w:t>WLAN</w:t>
+            </w:r>
+          </w:p>
+        </w:tc>
+        <w:tc>
+          <w:tcPr>
+            <w:tcW w:w="2264" w:type="dxa"/>
+          </w:tcPr>
+          <w:p>
+            <w:r>
+              <w:t xml:space="preserve">UPC Take-IT, </w:t>
+            </w:r>
+            <w:proofErr w:type="spellStart"/>
+            <w:r>
+              <w:t>xdsl</w:t>
+            </w:r>
+            <w:proofErr w:type="spellEnd"/>
+          </w:p>
+        </w:tc>
+        <w:tc>
+          <w:tcPr>
+            <w:tcW w:w="2264" w:type="dxa"/>
+          </w:tcPr>
+          <w:p>
+            <w:r>
+              <w:t>A1 LTE</w:t>
+            </w:r>
+          </w:p>
+        </w:tc>
+      </w:tr>
+      <w:tr>
+        <w:tc>
+          <w:tcPr>
+            <w:tcW w:w="2264" w:type="dxa"/>
+          </w:tcPr>
+          <w:p>
+            <w:pPr>
+              <w:rPr>
+                <w:b/>
+              </w:rPr>
+            </w:pPr>
+            <w:r>
+              <w:rPr>
+                <w:b/>
+              </w:rPr>
+              <w:t>Download-Geschwindigkeit</w:t>
+            </w:r>
+          </w:p>
+        </w:tc>
+        <w:tc>
+          <w:tcPr>
+            <w:tcW w:w="2264" w:type="dxa"/>
+          </w:tcPr>
+          <w:p>
+            <w:r>
+              <w:t xml:space="preserve">70 </w:t>
+            </w:r>
+            <w:proofErr w:type="spellStart"/>
+            <w:r>
+              <w:t>mbps</w:t>
+            </w:r>
+            <w:proofErr w:type="spellEnd"/>
+          </w:p>
+        </w:tc>
+        <w:tc>
+          <w:tcPr>
+            <w:tcW w:w="2264" w:type="dxa"/>
+          </w:tcPr>
+          <w:p>
+            <w:r>
+              <w:t xml:space="preserve">16 </w:t>
+            </w:r>
+            <w:proofErr w:type="spellStart"/>
+            <w:r>
+              <w:t>mbps</w:t>
+            </w:r>
+            <w:proofErr w:type="spellEnd"/>
+          </w:p>
+        </w:tc>
+        <w:tc>
+          <w:tcPr>
+            <w:tcW w:w="2264" w:type="dxa"/>
+          </w:tcPr>
+          <w:p>
+            <w:r>
+              <w:t xml:space="preserve">120 </w:t>
+            </w:r>
+            <w:proofErr w:type="spellStart"/>
+            <w:r>
+              <w:t>mbps</w:t>
+            </w:r>
+            <w:proofErr w:type="spellEnd"/>
+          </w:p>
+        </w:tc>
+      </w:tr>
+      <w:tr>
+        <w:tc>
+          <w:tcPr>
+            <w:tcW w:w="2264" w:type="dxa"/>
+          </w:tcPr>
+          <w:p>
+            <w:pPr>
+              <w:rPr>
+                <w:b/>
+              </w:rPr>
+            </w:pPr>
+            <w:r>
+              <w:rPr>
+                <w:b/>
+              </w:rPr>
+              <w:t>Bildschirmgröße</w:t>
+            </w:r>
+          </w:p>
+        </w:tc>
+        <w:tc>
+          <w:tcPr>
+            <w:tcW w:w="2264" w:type="dxa"/>
+          </w:tcPr>
+          <w:p>
+            <w:r>
+              <w:t>13,3 Zoll</w:t>
+            </w:r>
+          </w:p>
+        </w:tc>
+        <w:tc>
+          <w:tcPr>
+            <w:tcW w:w="2264" w:type="dxa"/>
+          </w:tcPr>
+          <w:p>
+            <w:r>
+              <w:t>13,3 Zoll</w:t>
+            </w:r>
+          </w:p>
+        </w:tc>
+        <w:tc>
+          <w:tcPr>
+            <w:tcW w:w="2264" w:type="dxa"/>
+          </w:tcPr>
+          <w:p>
+            <w:r>
+              <w:t>5,5 Zoll</w:t>
+            </w:r>
+          </w:p>
+        </w:tc>
+      </w:tr>
+      <w:tr>
+        <w:tc>
+          <w:tcPr>
+            <w:tcW w:w="2264" w:type="dxa"/>
+          </w:tcPr>
+          <w:p>
+            <w:pPr>
+              <w:rPr>
+                <w:b/>
+              </w:rPr>
+            </w:pPr>
+            <w:r>
+              <w:rPr>
+                <w:b/>
+              </w:rPr>
+              <w:t>Bildschirmauflösung</w:t>
+            </w:r>
+          </w:p>
+        </w:tc>
+        <w:tc>
+          <w:tcPr>
+            <w:tcW w:w="2264" w:type="dxa"/>
+          </w:tcPr>
+          <w:p>
+            <w:r>
+              <w:t>1920x1080</w:t>
+            </w:r>
+          </w:p>
+        </w:tc>
+        <w:tc>
+          <w:tcPr>
+            <w:tcW w:w="2264" w:type="dxa"/>
+          </w:tcPr>
+          <w:p>
+            <w:r>
+              <w:t>2560x1600</w:t>
+            </w:r>
+          </w:p>
+        </w:tc>
+        <w:tc>
+          <w:tcPr>
+            <w:tcW w:w="2264" w:type="dxa"/>
+          </w:tcPr>
+          <w:p>
+            <w:r>
+              <w:t>1920x1080</w:t>
+            </w:r>
+          </w:p>
+        </w:tc>
+      </w:tr>
+      <w:tr>
+        <w:tc>
+          <w:tcPr>
+            <w:tcW w:w="2264" w:type="dxa"/>
+          </w:tcPr>
+          <w:p>
+            <w:pPr>
+              <w:rPr>
+                <w:b/>
+              </w:rPr>
+            </w:pPr>
+            <w:r>
+              <w:rPr>
+                <w:b/>
+              </w:rPr>
+              <w:t>Browserauflösung</w:t>
+            </w:r>
+          </w:p>
+        </w:tc>
+        <w:tc>
+          <w:tcPr>
+            <w:tcW w:w="2264" w:type="dxa"/>
+          </w:tcPr>
+          <w:p>
+            <w:r>
+              <w:t>1920x1080</w:t>
+            </w:r>
+          </w:p>
+        </w:tc>
+        <w:tc>
+          <w:tcPr>
+            <w:tcW w:w="2264" w:type="dxa"/>
+          </w:tcPr>
+          <w:p>
+            <w:r>
+              <w:t>2560x1600</w:t>
+            </w:r>
+          </w:p>
+        </w:tc>
+        <w:tc>
+          <w:tcPr>
+            <w:tcW w:w="2264" w:type="dxa"/>
+          </w:tcPr>
+          <w:p>
+            <w:r>
+              <w:t>1920x1080</w:t>
+            </w:r>
+          </w:p>
+        </w:tc>
+      </w:tr>
+      <w:tr>
+        <w:tc>
+          <w:tcPr>
+            <w:tcW w:w="2264" w:type="dxa"/>
+          </w:tcPr>
+          <w:p>
+            <w:pPr>
+              <w:rPr>
+                <w:b/>
+              </w:rPr>
+            </w:pPr>
+            <w:r>
+              <w:rPr>
+                <w:b/>
+              </w:rPr>
+              <w:t>Evaluierungsdatum</w:t>
+            </w:r>
+          </w:p>
+        </w:tc>
+        <w:tc>
+          <w:tcPr>
+            <w:tcW w:w="2264" w:type="dxa"/>
+          </w:tcPr>
+          <w:p>
+            <w:r>
+              <w:t>23.04.2019 – 27.04.2019</w:t>
+            </w:r>
+          </w:p>
+        </w:tc>
+        <w:tc>
+          <w:tcPr>
+            <w:tcW w:w="2264" w:type="dxa"/>
+          </w:tcPr>
+          <w:p>
+            <w:r>
+              <w:t>24.04.2019</w:t>
+            </w:r>
+          </w:p>
+        </w:tc>
+        <w:tc>
+          <w:tcPr>
+            <w:tcW w:w="2264" w:type="dxa"/>
+          </w:tcPr>
+          <w:p>
+            <w:r>
+              <w:t>23.04.2019</w:t>
+            </w:r>
+          </w:p>
+        </w:tc>
+      </w:tr>
+      <w:tr>
+        <w:tc>
+          <w:tcPr>
+            <w:tcW w:w="2264" w:type="dxa"/>
+          </w:tcPr>
+          <w:p>
+            <w:pPr>
+              <w:rPr>
+                <w:b/>
+              </w:rPr>
+            </w:pPr>
+            <w:r>
+              <w:rPr>
+                <w:b/>
+              </w:rPr>
+              <w:t>Evaluierungszeit</w:t>
+            </w:r>
+          </w:p>
+        </w:tc>
+        <w:tc>
+          <w:tcPr>
+            <w:tcW w:w="2264" w:type="dxa"/>
+          </w:tcPr>
+          <w:p>
+            <w:r>
+              <w:t>-</w:t>
+            </w:r>
+          </w:p>
+        </w:tc>
+        <w:tc>
+          <w:tcPr>
+            <w:tcW w:w="2264" w:type="dxa"/>
+          </w:tcPr>
+          <w:p>
+            <w:r>
+              <w:t>10:35-14:30</w:t>
+            </w:r>
+          </w:p>
+        </w:tc>
+        <w:tc>
+          <w:tcPr>
+            <w:tcW w:w="2264" w:type="dxa"/>
+          </w:tcPr>
+          <w:p>
+            <w:r>
+              <w:t>13:30</w:t>
+            </w:r>
+          </w:p>
+        </w:tc>
+      </w:tr>
+    </w:tbl>
+    <w:p/>
+    <w:p>
+      <w:pPr>
+        <w:rPr>
+          <w:b/>
+          <w:sz w:val="32"/>
+        </w:rPr>
+      </w:pPr>
+    </w:p>
+    <w:p>
+      <w:pPr>
+        <w:rPr>
+          <w:b/>
+          <w:sz w:val="32"/>
+        </w:rPr>
+      </w:pPr>
+      <w:r>
+        <w:rPr>
+          <w:b/>
+          <w:sz w:val="32"/>
+        </w:rPr>
+        <w:lastRenderedPageBreak/>
+        <w:t>4. Resultate</w:t>
+      </w:r>
+    </w:p>
+    <w:p>
+      <w:pPr>
+        <w:rPr>
+          <w:b/>
+          <w:sz w:val="32"/>
+        </w:rPr>
+      </w:pPr>
+      <w:r>
+        <w:rPr>
+          <w:b/>
+          <w:sz w:val="32"/>
+        </w:rPr>
+        <w:t>4.1 Positives</w:t>
+      </w:r>
+    </w:p>
+    <w:p>
+      <w:pPr>
+        <w:rPr>
+          <w:b/>
+          <w:sz w:val="32"/>
+        </w:rPr>
+      </w:pPr>
+      <w:r>
+        <w:rPr>
+          <w:b/>
+          <w:sz w:val="32"/>
+        </w:rPr>
+        <w:t>4.2 Negatives</w:t>
+      </w:r>
+    </w:p>
+    <w:p>
+      <w:pPr>
+        <w:rPr>
+          <w:b/>
+          <w:sz w:val="32"/>
+        </w:rPr>
+      </w:pPr>
+    </w:p>
+    <w:p>
+      <w:pPr>
+        <w:rPr>
+          <w:b/>
+          <w:sz w:val="32"/>
+        </w:rPr>
+      </w:pPr>
+      <w:r>
+        <w:rPr>
+          <w:b/>
+          <w:sz w:val="32"/>
+        </w:rPr>
+        <w:t>5. Quellen</w:t>
+      </w:r>
+    </w:p>
+    <w:p>
+      <w:pPr>
+        <w:rPr>
+          <w:b/>
+          <w:sz w:val="32"/>
+        </w:rPr>
+      </w:pPr>
+    </w:p>
+    <w:p>
+      <w:pPr>
+        <w:rPr>
+          <w:b/>
+          <w:sz w:val="32"/>
+        </w:rPr>
+      </w:pPr>
+      <w:r>
+        <w:rPr>
+          <w:b/>
+          <w:sz w:val="32"/>
+        </w:rPr>
+        <w:t>6. Anhang</w:t>
+      </w:r>
+    </w:p>
+    <w:p>
+      <w:pPr>
+        <w:rPr>
+          <w:b/>
+          <w:sz w:val="32"/>
+        </w:rPr>
+      </w:pPr>
+    </w:p>
+    <w:p>
+      <w:pPr>
+        <w:rPr>
+          <w:b/>
+          <w:sz w:val="32"/>
+        </w:rPr>
+      </w:pPr>
     </w:p>
     <w:sectPr>
       <w:pgSz w:w="11900" w:h="16840"/>
@@ -17,6 +1541,227 @@
     </w:sectPr>
   </w:body>
 </w:document>
+</file>
+
+<file path=word/endnotes.xml><?xml version="1.0" encoding="utf-8"?>
+<w:endnotes xmlns:wpc="http://schemas.microsoft.com/office/word/2010/wordprocessingCanvas" xmlns:cx="http://schemas.microsoft.com/office/drawing/2014/chartex" xmlns:cx1="http://schemas.microsoft.com/office/drawing/2015/9/8/chartex" xmlns:cx2="http://schemas.microsoft.com/office/drawing/2015/10/21/chartex" xmlns:cx3="http://schemas.microsoft.com/office/drawing/2016/5/9/chartex" xmlns:cx4="http://schemas.microsoft.com/office/drawing/2016/5/10/chartex" xmlns:cx5="http://schemas.microsoft.com/office/drawing/2016/5/11/chartex" xmlns:cx6="http://schemas.microsoft.com/office/drawing/2016/5/12/chartex" xmlns:cx7="http://schemas.microsoft.com/office/drawing/2016/5/13/chartex" xmlns:cx8="http://schemas.microsoft.com/office/drawing/2016/5/14/chartex" xmlns:mc="http://schemas.openxmlformats.org/markup-compatibility/2006" xmlns:aink="http://schemas.microsoft.com/office/drawing/2016/ink" xmlns:am3d="http://schemas.microsoft.com/office/drawing/2017/model3d" xmlns:o="urn:schemas-microsoft-com:office:office" xmlns:r="http://schemas.openxmlformats.org/officeDocument/2006/relationships" xmlns:m="http://schemas.openxmlformats.org/officeDocument/2006/math" xmlns:v="urn:schemas-microsoft-com:vml" xmlns:wp14="http://schemas.microsoft.com/office/word/2010/wordprocessingDrawing" xmlns:wp="http://schemas.openxmlformats.org/drawingml/2006/wordprocessingDrawing" xmlns:w10="urn:schemas-microsoft-com:office:word" xmlns:w="http://schemas.openxmlformats.org/wordprocessingml/2006/main" xmlns:w14="http://schemas.microsoft.com/office/word/2010/wordml" xmlns:w15="http://schemas.microsoft.com/office/word/2012/wordml" xmlns:w16cid="http://schemas.microsoft.com/office/word/2016/wordml/cid" xmlns:w16se="http://schemas.microsoft.com/office/word/2015/wordml/symex" xmlns:wpg="http://schemas.microsoft.com/office/word/2010/wordprocessingGroup" xmlns:wpi="http://schemas.microsoft.com/office/word/2010/wordprocessingInk" xmlns:wne="http://schemas.microsoft.com/office/word/2006/wordml" xmlns:wps="http://schemas.microsoft.com/office/word/2010/wordprocessingShape" mc:Ignorable="w14 w15 w16se w16cid wp14">
+  <w:endnote w:type="separator" w:id="-1">
+    <w:p>
+      <w:r>
+        <w:separator/>
+      </w:r>
+    </w:p>
+  </w:endnote>
+  <w:endnote w:type="continuationSeparator" w:id="0">
+    <w:p>
+      <w:r>
+        <w:continuationSeparator/>
+      </w:r>
+    </w:p>
+  </w:endnote>
+</w:endnotes>
+</file>
+
+<file path=word/footnotes.xml><?xml version="1.0" encoding="utf-8"?>
+<w:footnotes xmlns:wpc="http://schemas.microsoft.com/office/word/2010/wordprocessingCanvas" xmlns:cx="http://schemas.microsoft.com/office/drawing/2014/chartex" xmlns:cx1="http://schemas.microsoft.com/office/drawing/2015/9/8/chartex" xmlns:cx2="http://schemas.microsoft.com/office/drawing/2015/10/21/chartex" xmlns:cx3="http://schemas.microsoft.com/office/drawing/2016/5/9/chartex" xmlns:cx4="http://schemas.microsoft.com/office/drawing/2016/5/10/chartex" xmlns:cx5="http://schemas.microsoft.com/office/drawing/2016/5/11/chartex" xmlns:cx6="http://schemas.microsoft.com/office/drawing/2016/5/12/chartex" xmlns:cx7="http://schemas.microsoft.com/office/drawing/2016/5/13/chartex" xmlns:cx8="http://schemas.microsoft.com/office/drawing/2016/5/14/chartex" xmlns:mc="http://schemas.openxmlformats.org/markup-compatibility/2006" xmlns:aink="http://schemas.microsoft.com/office/drawing/2016/ink" xmlns:am3d="http://schemas.microsoft.com/office/drawing/2017/model3d" xmlns:o="urn:schemas-microsoft-com:office:office" xmlns:r="http://schemas.openxmlformats.org/officeDocument/2006/relationships" xmlns:m="http://schemas.openxmlformats.org/officeDocument/2006/math" xmlns:v="urn:schemas-microsoft-com:vml" xmlns:wp14="http://schemas.microsoft.com/office/word/2010/wordprocessingDrawing" xmlns:wp="http://schemas.openxmlformats.org/drawingml/2006/wordprocessingDrawing" xmlns:w10="urn:schemas-microsoft-com:office:word" xmlns:w="http://schemas.openxmlformats.org/wordprocessingml/2006/main" xmlns:w14="http://schemas.microsoft.com/office/word/2010/wordml" xmlns:w15="http://schemas.microsoft.com/office/word/2012/wordml" xmlns:w16cid="http://schemas.microsoft.com/office/word/2016/wordml/cid" xmlns:w16se="http://schemas.microsoft.com/office/word/2015/wordml/symex" xmlns:wpg="http://schemas.microsoft.com/office/word/2010/wordprocessingGroup" xmlns:wpi="http://schemas.microsoft.com/office/word/2010/wordprocessingInk" xmlns:wne="http://schemas.microsoft.com/office/word/2006/wordml" xmlns:wps="http://schemas.microsoft.com/office/word/2010/wordprocessingShape" mc:Ignorable="w14 w15 w16se w16cid wp14">
+  <w:footnote w:type="separator" w:id="-1">
+    <w:p>
+      <w:r>
+        <w:separator/>
+      </w:r>
+    </w:p>
+  </w:footnote>
+  <w:footnote w:type="continuationSeparator" w:id="0">
+    <w:p>
+      <w:r>
+        <w:continuationSeparator/>
+      </w:r>
+    </w:p>
+  </w:footnote>
+</w:footnotes>
+</file>
+
+<file path=word/numbering.xml><?xml version="1.0" encoding="utf-8"?>
+<w:numbering xmlns:wpc="http://schemas.microsoft.com/office/word/2010/wordprocessingCanvas" xmlns:cx="http://schemas.microsoft.com/office/drawing/2014/chartex" xmlns:cx1="http://schemas.microsoft.com/office/drawing/2015/9/8/chartex" xmlns:cx2="http://schemas.microsoft.com/office/drawing/2015/10/21/chartex" xmlns:cx3="http://schemas.microsoft.com/office/drawing/2016/5/9/chartex" xmlns:cx4="http://schemas.microsoft.com/office/drawing/2016/5/10/chartex" xmlns:cx5="http://schemas.microsoft.com/office/drawing/2016/5/11/chartex" xmlns:cx6="http://schemas.microsoft.com/office/drawing/2016/5/12/chartex" xmlns:cx7="http://schemas.microsoft.com/office/drawing/2016/5/13/chartex" xmlns:cx8="http://schemas.microsoft.com/office/drawing/2016/5/14/chartex" xmlns:mc="http://schemas.openxmlformats.org/markup-compatibility/2006" xmlns:aink="http://schemas.microsoft.com/office/drawing/2016/ink" xmlns:am3d="http://schemas.microsoft.com/office/drawing/2017/model3d" xmlns:o="urn:schemas-microsoft-com:office:office" xmlns:r="http://schemas.openxmlformats.org/officeDocument/2006/relationships" xmlns:m="http://schemas.openxmlformats.org/officeDocument/2006/math" xmlns:v="urn:schemas-microsoft-com:vml" xmlns:wp14="http://schemas.microsoft.com/office/word/2010/wordprocessingDrawing" xmlns:wp="http://schemas.openxmlformats.org/drawingml/2006/wordprocessingDrawing" xmlns:w10="urn:schemas-microsoft-com:office:word" xmlns:w="http://schemas.openxmlformats.org/wordprocessingml/2006/main" xmlns:w14="http://schemas.microsoft.com/office/word/2010/wordml" xmlns:w15="http://schemas.microsoft.com/office/word/2012/wordml" xmlns:w16cid="http://schemas.microsoft.com/office/word/2016/wordml/cid" xmlns:w16se="http://schemas.microsoft.com/office/word/2015/wordml/symex" xmlns:wpg="http://schemas.microsoft.com/office/word/2010/wordprocessingGroup" xmlns:wpi="http://schemas.microsoft.com/office/word/2010/wordprocessingInk" xmlns:wne="http://schemas.microsoft.com/office/word/2006/wordml" xmlns:wps="http://schemas.microsoft.com/office/word/2010/wordprocessingShape" mc:Ignorable="w14 w15 w16se w16cid wp14">
+  <w:abstractNum w:abstractNumId="0" w15:restartNumberingAfterBreak="0">
+    <w:nsid w:val="21770B43"/>
+    <w:multiLevelType w:val="hybridMultilevel"/>
+    <w:tmpl w:val="98740486"/>
+    <w:lvl w:ilvl="0" w:tplc="0407000F">
+      <w:start w:val="1"/>
+      <w:numFmt w:val="decimal"/>
+      <w:lvlText w:val="%1."/>
+      <w:lvlJc w:val="left"/>
+      <w:pPr>
+        <w:ind w:left="720" w:hanging="360"/>
+      </w:pPr>
+    </w:lvl>
+    <w:lvl w:ilvl="1" w:tplc="04070019">
+      <w:start w:val="1"/>
+      <w:numFmt w:val="lowerLetter"/>
+      <w:lvlText w:val="%2."/>
+      <w:lvlJc w:val="left"/>
+      <w:pPr>
+        <w:ind w:left="1440" w:hanging="360"/>
+      </w:pPr>
+    </w:lvl>
+    <w:lvl w:ilvl="2" w:tplc="0407001B" w:tentative="1">
+      <w:start w:val="1"/>
+      <w:numFmt w:val="lowerRoman"/>
+      <w:lvlText w:val="%3."/>
+      <w:lvlJc w:val="right"/>
+      <w:pPr>
+        <w:ind w:left="2160" w:hanging="180"/>
+      </w:pPr>
+    </w:lvl>
+    <w:lvl w:ilvl="3" w:tplc="0407000F" w:tentative="1">
+      <w:start w:val="1"/>
+      <w:numFmt w:val="decimal"/>
+      <w:lvlText w:val="%4."/>
+      <w:lvlJc w:val="left"/>
+      <w:pPr>
+        <w:ind w:left="2880" w:hanging="360"/>
+      </w:pPr>
+    </w:lvl>
+    <w:lvl w:ilvl="4" w:tplc="04070019" w:tentative="1">
+      <w:start w:val="1"/>
+      <w:numFmt w:val="lowerLetter"/>
+      <w:lvlText w:val="%5."/>
+      <w:lvlJc w:val="left"/>
+      <w:pPr>
+        <w:ind w:left="3600" w:hanging="360"/>
+      </w:pPr>
+    </w:lvl>
+    <w:lvl w:ilvl="5" w:tplc="0407001B" w:tentative="1">
+      <w:start w:val="1"/>
+      <w:numFmt w:val="lowerRoman"/>
+      <w:lvlText w:val="%6."/>
+      <w:lvlJc w:val="right"/>
+      <w:pPr>
+        <w:ind w:left="4320" w:hanging="180"/>
+      </w:pPr>
+    </w:lvl>
+    <w:lvl w:ilvl="6" w:tplc="0407000F" w:tentative="1">
+      <w:start w:val="1"/>
+      <w:numFmt w:val="decimal"/>
+      <w:lvlText w:val="%7."/>
+      <w:lvlJc w:val="left"/>
+      <w:pPr>
+        <w:ind w:left="5040" w:hanging="360"/>
+      </w:pPr>
+    </w:lvl>
+    <w:lvl w:ilvl="7" w:tplc="04070019" w:tentative="1">
+      <w:start w:val="1"/>
+      <w:numFmt w:val="lowerLetter"/>
+      <w:lvlText w:val="%8."/>
+      <w:lvlJc w:val="left"/>
+      <w:pPr>
+        <w:ind w:left="5760" w:hanging="360"/>
+      </w:pPr>
+    </w:lvl>
+    <w:lvl w:ilvl="8" w:tplc="0407001B" w:tentative="1">
+      <w:start w:val="1"/>
+      <w:numFmt w:val="lowerRoman"/>
+      <w:lvlText w:val="%9."/>
+      <w:lvlJc w:val="right"/>
+      <w:pPr>
+        <w:ind w:left="6480" w:hanging="180"/>
+      </w:pPr>
+    </w:lvl>
+  </w:abstractNum>
+  <w:abstractNum w:abstractNumId="1" w15:restartNumberingAfterBreak="0">
+    <w:nsid w:val="6E197ED9"/>
+    <w:multiLevelType w:val="hybridMultilevel"/>
+    <w:tmpl w:val="25244980"/>
+    <w:lvl w:ilvl="0" w:tplc="0407000F">
+      <w:start w:val="1"/>
+      <w:numFmt w:val="decimal"/>
+      <w:lvlText w:val="%1."/>
+      <w:lvlJc w:val="left"/>
+      <w:pPr>
+        <w:ind w:left="720" w:hanging="360"/>
+      </w:pPr>
+    </w:lvl>
+    <w:lvl w:ilvl="1" w:tplc="04070019" w:tentative="1">
+      <w:start w:val="1"/>
+      <w:numFmt w:val="lowerLetter"/>
+      <w:lvlText w:val="%2."/>
+      <w:lvlJc w:val="left"/>
+      <w:pPr>
+        <w:ind w:left="1440" w:hanging="360"/>
+      </w:pPr>
+    </w:lvl>
+    <w:lvl w:ilvl="2" w:tplc="0407001B" w:tentative="1">
+      <w:start w:val="1"/>
+      <w:numFmt w:val="lowerRoman"/>
+      <w:lvlText w:val="%3."/>
+      <w:lvlJc w:val="right"/>
+      <w:pPr>
+        <w:ind w:left="2160" w:hanging="180"/>
+      </w:pPr>
+    </w:lvl>
+    <w:lvl w:ilvl="3" w:tplc="0407000F" w:tentative="1">
+      <w:start w:val="1"/>
+      <w:numFmt w:val="decimal"/>
+      <w:lvlText w:val="%4."/>
+      <w:lvlJc w:val="left"/>
+      <w:pPr>
+        <w:ind w:left="2880" w:hanging="360"/>
+      </w:pPr>
+    </w:lvl>
+    <w:lvl w:ilvl="4" w:tplc="04070019" w:tentative="1">
+      <w:start w:val="1"/>
+      <w:numFmt w:val="lowerLetter"/>
+      <w:lvlText w:val="%5."/>
+      <w:lvlJc w:val="left"/>
+      <w:pPr>
+        <w:ind w:left="3600" w:hanging="360"/>
+      </w:pPr>
+    </w:lvl>
+    <w:lvl w:ilvl="5" w:tplc="0407001B" w:tentative="1">
+      <w:start w:val="1"/>
+      <w:numFmt w:val="lowerRoman"/>
+      <w:lvlText w:val="%6."/>
+      <w:lvlJc w:val="right"/>
+      <w:pPr>
+        <w:ind w:left="4320" w:hanging="180"/>
+      </w:pPr>
+    </w:lvl>
+    <w:lvl w:ilvl="6" w:tplc="0407000F" w:tentative="1">
+      <w:start w:val="1"/>
+      <w:numFmt w:val="decimal"/>
+      <w:lvlText w:val="%7."/>
+      <w:lvlJc w:val="left"/>
+      <w:pPr>
+        <w:ind w:left="5040" w:hanging="360"/>
+      </w:pPr>
+    </w:lvl>
+    <w:lvl w:ilvl="7" w:tplc="04070019" w:tentative="1">
+      <w:start w:val="1"/>
+      <w:numFmt w:val="lowerLetter"/>
+      <w:lvlText w:val="%8."/>
+      <w:lvlJc w:val="left"/>
+      <w:pPr>
+        <w:ind w:left="5760" w:hanging="360"/>
+      </w:pPr>
+    </w:lvl>
+    <w:lvl w:ilvl="8" w:tplc="0407001B" w:tentative="1">
+      <w:start w:val="1"/>
+      <w:numFmt w:val="lowerRoman"/>
+      <w:lvlText w:val="%9."/>
+      <w:lvlJc w:val="right"/>
+      <w:pPr>
+        <w:ind w:left="6480" w:hanging="180"/>
+      </w:pPr>
+    </w:lvl>
+  </w:abstractNum>
+  <w:num w:numId="1">
+    <w:abstractNumId w:val="1"/>
+  </w:num>
+  <w:num w:numId="2">
+    <w:abstractNumId w:val="0"/>
+  </w:num>
+</w:numbering>
 </file>
 
 <file path=word/styles.xml><?xml version="1.0" encoding="utf-8"?>
@@ -138,6 +1883,7 @@
     <w:lsdException w:name="HTML Sample" w:semiHidden="1" w:unhideWhenUsed="1"/>
     <w:lsdException w:name="HTML Typewriter" w:semiHidden="1" w:unhideWhenUsed="1"/>
     <w:lsdException w:name="HTML Variable" w:semiHidden="1" w:unhideWhenUsed="1"/>
+    <w:lsdException w:name="Normal Table" w:semiHidden="1" w:unhideWhenUsed="1"/>
     <w:lsdException w:name="annotation subject" w:semiHidden="1" w:unhideWhenUsed="1"/>
     <w:lsdException w:name="No List" w:semiHidden="1" w:unhideWhenUsed="1"/>
     <w:lsdException w:name="Outline List 1" w:semiHidden="1" w:unhideWhenUsed="1"/>
@@ -184,8 +1930,10 @@
     <w:lsdException w:name="Table Subtle 2" w:semiHidden="1" w:unhideWhenUsed="1"/>
     <w:lsdException w:name="Table Web 1" w:semiHidden="1" w:unhideWhenUsed="1"/>
     <w:lsdException w:name="Table Web 2" w:semiHidden="1" w:unhideWhenUsed="1"/>
+    <w:lsdException w:name="Table Web 3" w:semiHidden="1" w:unhideWhenUsed="1"/>
     <w:lsdException w:name="Balloon Text" w:semiHidden="1" w:unhideWhenUsed="1"/>
     <w:lsdException w:name="Table Grid" w:uiPriority="39"/>
+    <w:lsdException w:name="Table Theme" w:semiHidden="1" w:unhideWhenUsed="1"/>
     <w:lsdException w:name="Placeholder Text" w:semiHidden="1"/>
     <w:lsdException w:name="No Spacing" w:uiPriority="1" w:qFormat="1"/>
     <w:lsdException w:name="Light Shading" w:uiPriority="60"/>
@@ -437,6 +2185,106 @@
     <w:uiPriority w:val="99"/>
     <w:semiHidden/>
     <w:unhideWhenUsed/>
+  </w:style>
+  <w:style w:type="character" w:styleId="Hyperlink">
+    <w:name w:val="Hyperlink"/>
+    <w:basedOn w:val="Absatz-Standardschriftart"/>
+    <w:uiPriority w:val="99"/>
+    <w:semiHidden/>
+    <w:unhideWhenUsed/>
+    <w:rsid w:val="00507290"/>
+    <w:rPr>
+      <w:color w:val="0000FF"/>
+      <w:u w:val="single"/>
+    </w:rPr>
+  </w:style>
+  <w:style w:type="paragraph" w:styleId="Listenabsatz">
+    <w:name w:val="List Paragraph"/>
+    <w:basedOn w:val="Standard"/>
+    <w:uiPriority w:val="34"/>
+    <w:qFormat/>
+    <w:rsid w:val="00507290"/>
+    <w:pPr>
+      <w:ind w:left="720"/>
+      <w:contextualSpacing/>
+    </w:pPr>
+  </w:style>
+  <w:style w:type="table" w:styleId="Tabellenraster">
+    <w:name w:val="Table Grid"/>
+    <w:basedOn w:val="NormaleTabelle"/>
+    <w:uiPriority w:val="39"/>
+    <w:rsid w:val="00167133"/>
+    <w:tblPr>
+      <w:tblBorders>
+        <w:top w:val="single" w:sz="4" w:space="0" w:color="auto"/>
+        <w:left w:val="single" w:sz="4" w:space="0" w:color="auto"/>
+        <w:bottom w:val="single" w:sz="4" w:space="0" w:color="auto"/>
+        <w:right w:val="single" w:sz="4" w:space="0" w:color="auto"/>
+        <w:insideH w:val="single" w:sz="4" w:space="0" w:color="auto"/>
+        <w:insideV w:val="single" w:sz="4" w:space="0" w:color="auto"/>
+      </w:tblBorders>
+    </w:tblPr>
+  </w:style>
+  <w:style w:type="paragraph" w:styleId="Beschriftung">
+    <w:name w:val="caption"/>
+    <w:basedOn w:val="Standard"/>
+    <w:next w:val="Standard"/>
+    <w:uiPriority w:val="35"/>
+    <w:unhideWhenUsed/>
+    <w:qFormat/>
+    <w:rsid w:val="00D455AF"/>
+    <w:pPr>
+      <w:spacing w:after="200"/>
+    </w:pPr>
+    <w:rPr>
+      <w:i/>
+      <w:iCs/>
+      <w:color w:val="44546A" w:themeColor="text2"/>
+      <w:sz w:val="18"/>
+      <w:szCs w:val="18"/>
+    </w:rPr>
+  </w:style>
+  <w:style w:type="paragraph" w:styleId="Kopfzeile">
+    <w:name w:val="header"/>
+    <w:basedOn w:val="Standard"/>
+    <w:link w:val="KopfzeileZchn"/>
+    <w:uiPriority w:val="99"/>
+    <w:unhideWhenUsed/>
+    <w:rsid w:val="002944E0"/>
+    <w:pPr>
+      <w:tabs>
+        <w:tab w:val="center" w:pos="4536"/>
+        <w:tab w:val="right" w:pos="9072"/>
+      </w:tabs>
+    </w:pPr>
+  </w:style>
+  <w:style w:type="character" w:customStyle="1" w:styleId="KopfzeileZchn">
+    <w:name w:val="Kopfzeile Zchn"/>
+    <w:basedOn w:val="Absatz-Standardschriftart"/>
+    <w:link w:val="Kopfzeile"/>
+    <w:uiPriority w:val="99"/>
+    <w:rsid w:val="002944E0"/>
+  </w:style>
+  <w:style w:type="paragraph" w:styleId="Fuzeile">
+    <w:name w:val="footer"/>
+    <w:basedOn w:val="Standard"/>
+    <w:link w:val="FuzeileZchn"/>
+    <w:uiPriority w:val="99"/>
+    <w:unhideWhenUsed/>
+    <w:rsid w:val="002944E0"/>
+    <w:pPr>
+      <w:tabs>
+        <w:tab w:val="center" w:pos="4536"/>
+        <w:tab w:val="right" w:pos="9072"/>
+      </w:tabs>
+    </w:pPr>
+  </w:style>
+  <w:style w:type="character" w:customStyle="1" w:styleId="FuzeileZchn">
+    <w:name w:val="Fußzeile Zchn"/>
+    <w:basedOn w:val="Absatz-Standardschriftart"/>
+    <w:link w:val="Fuzeile"/>
+    <w:uiPriority w:val="99"/>
+    <w:rsid w:val="002944E0"/>
   </w:style>
 </w:styles>
 </file>
@@ -734,4 +2582,16 @@
     </a:ext>
   </a:extLst>
 </a:theme>
+</file>
+
+<file path=customXml/item1.xml><?xml version="1.0" encoding="utf-8"?>
+<b:Sources xmlns:b="http://schemas.openxmlformats.org/officeDocument/2006/bibliography" xmlns="http://schemas.openxmlformats.org/officeDocument/2006/bibliography" SelectedStyle="/APASixthEditionOfficeOnline.xsl" StyleName="APA" Version="6"/>
+</file>
+
+<file path=customXml/itemProps1.xml><?xml version="1.0" encoding="utf-8"?>
+<ds:datastoreItem xmlns:ds="http://schemas.openxmlformats.org/officeDocument/2006/customXml" ds:itemID="{13C46A3E-FBB4-444E-B997-9EB2B9855414}">
+  <ds:schemaRefs>
+    <ds:schemaRef ds:uri="http://schemas.openxmlformats.org/officeDocument/2006/bibliography"/>
+  </ds:schemaRefs>
+</ds:datastoreItem>
 </file>
</xml_diff>

<commit_message>
added basics chapter 4, formatting
</commit_message>
<xml_diff>
--- a/Abschlussbericht.docx
+++ b/Abschlussbericht.docx
@@ -144,6 +144,12 @@
     </w:p>
     <w:p>
       <w:pPr>
+        <w:pStyle w:val="Listenabsatz"/>
+        <w:numPr>
+          <w:ilvl w:val="0"/>
+          <w:numId w:val="3"/>
+        </w:numPr>
+        <w:ind w:left="284"/>
         <w:rPr>
           <w:b/>
           <w:sz w:val="32"/>
@@ -154,12 +160,18 @@
           <w:b/>
           <w:sz w:val="32"/>
         </w:rPr>
-        <w:t>2. Zusammenfassung</w:t>
+        <w:t>Zusammenfassung</w:t>
       </w:r>
     </w:p>
     <w:p/>
     <w:p>
       <w:pPr>
+        <w:pStyle w:val="Listenabsatz"/>
+        <w:numPr>
+          <w:ilvl w:val="0"/>
+          <w:numId w:val="3"/>
+        </w:numPr>
+        <w:ind w:left="284"/>
         <w:rPr>
           <w:b/>
           <w:sz w:val="32"/>
@@ -170,11 +182,16 @@
           <w:b/>
           <w:sz w:val="32"/>
         </w:rPr>
-        <w:t>3. Evaluierung</w:t>
-      </w:r>
-    </w:p>
-    <w:p>
-      <w:pPr>
+        <w:t>Evaluierung</w:t>
+      </w:r>
+    </w:p>
+    <w:p>
+      <w:pPr>
+        <w:pStyle w:val="Listenabsatz"/>
+        <w:numPr>
+          <w:ilvl w:val="1"/>
+          <w:numId w:val="3"/>
+        </w:numPr>
         <w:rPr>
           <w:b/>
           <w:sz w:val="32"/>
@@ -185,7 +202,7 @@
           <w:b/>
           <w:sz w:val="32"/>
         </w:rPr>
-        <w:t>3.1 Methode</w:t>
+        <w:t>Methode</w:t>
       </w:r>
     </w:p>
     <w:p>
@@ -230,13 +247,8 @@
       </w:r>
       <w:proofErr w:type="gramEnd"/>
       <w:r>
-        <w:t xml:space="preserve"> Schritten </w:t>
-      </w:r>
-      <w:proofErr w:type="spellStart"/>
-      <w:r>
-        <w:t>zusammen:</w:t>
-      </w:r>
-      <w:proofErr w:type="spellEnd"/>
+        <w:t xml:space="preserve"> Schritten zusammen:</w:t>
+      </w:r>
     </w:p>
     <w:p>
       <w:pPr>
@@ -385,6 +397,11 @@
     <w:p/>
     <w:p>
       <w:pPr>
+        <w:pStyle w:val="Listenabsatz"/>
+        <w:numPr>
+          <w:ilvl w:val="1"/>
+          <w:numId w:val="3"/>
+        </w:numPr>
         <w:rPr>
           <w:b/>
           <w:sz w:val="32"/>
@@ -395,7 +412,7 @@
           <w:b/>
           <w:sz w:val="32"/>
         </w:rPr>
-        <w:t>3.2 Benutzerprofil</w:t>
+        <w:t>Benutzerprofil</w:t>
       </w:r>
     </w:p>
     <w:p>
@@ -516,12 +533,14 @@
         <w:t>Events gebucht werden oder beliebig miteinander kombiniert gebucht werden.</w:t>
       </w:r>
     </w:p>
-    <w:p>
-      <w:bookmarkStart w:id="0" w:name="_GoBack"/>
-      <w:bookmarkEnd w:id="0"/>
-    </w:p>
-    <w:p>
-      <w:pPr>
+    <w:p/>
+    <w:p>
+      <w:pPr>
+        <w:pStyle w:val="Listenabsatz"/>
+        <w:numPr>
+          <w:ilvl w:val="1"/>
+          <w:numId w:val="3"/>
+        </w:numPr>
         <w:rPr>
           <w:b/>
           <w:sz w:val="32"/>
@@ -532,7 +551,7 @@
           <w:b/>
           <w:sz w:val="32"/>
         </w:rPr>
-        <w:t>3.3 Evaluierungsumgebung</w:t>
+        <w:t>Evaluierungsumgebung</w:t>
       </w:r>
     </w:p>
     <w:p>
@@ -557,7 +576,13 @@
         <w:fldChar w:fldCharType="separate"/>
       </w:r>
       <w:r>
-        <w:t xml:space="preserve">Tabelle </w:t>
+        <w:t>Ta</w:t>
+      </w:r>
+      <w:r>
+        <w:t>b</w:t>
+      </w:r>
+      <w:r>
+        <w:t xml:space="preserve">elle </w:t>
       </w:r>
       <w:r>
         <w:rPr>
@@ -566,7 +591,13 @@
         <w:t>1</w:t>
       </w:r>
       <w:r>
-        <w:t>: Evaluierungsumgebung</w:t>
+        <w:t>: Evaluierungsum</w:t>
+      </w:r>
+      <w:r>
+        <w:t>g</w:t>
+      </w:r>
+      <w:r>
+        <w:t>ebung</w:t>
       </w:r>
       <w:r>
         <w:fldChar w:fldCharType="end"/>
@@ -583,33 +614,12 @@
         <w:pStyle w:val="Beschriftung"/>
         <w:keepNext/>
       </w:pPr>
-      <w:bookmarkStart w:id="1" w:name="_Ref7434583"/>
-    </w:p>
-    <w:p>
-      <w:pPr>
-        <w:pStyle w:val="Beschriftung"/>
-        <w:keepNext/>
-      </w:pPr>
-      <w:r>
-        <w:t xml:space="preserve">Tabelle </w:t>
-      </w:r>
-      <w:fldSimple w:instr=" SEQ Tabelle \* ARABIC ">
-        <w:r>
-          <w:rPr>
-            <w:noProof/>
-          </w:rPr>
-          <w:t>1</w:t>
-        </w:r>
-      </w:fldSimple>
-      <w:r>
-        <w:t>: Evaluierungsumgebung</w:t>
-      </w:r>
-      <w:bookmarkEnd w:id="1"/>
     </w:p>
     <w:tbl>
       <w:tblPr>
         <w:tblStyle w:val="Tabellenraster"/>
         <w:tblW w:w="0" w:type="auto"/>
+        <w:jc w:val="center"/>
         <w:tblLook w:val="04A0" w:firstRow="1" w:lastRow="0" w:firstColumn="1" w:lastColumn="0" w:noHBand="0" w:noVBand="1"/>
       </w:tblPr>
       <w:tblGrid>
@@ -619,12 +629,16 @@
         <w:gridCol w:w="2264"/>
       </w:tblGrid>
       <w:tr>
-        <w:tc>
-          <w:tcPr>
-            <w:tcW w:w="2264" w:type="dxa"/>
-          </w:tcPr>
-          <w:p>
-            <w:pPr>
+        <w:trPr>
+          <w:jc w:val="center"/>
+        </w:trPr>
+        <w:tc>
+          <w:tcPr>
+            <w:tcW w:w="2264" w:type="dxa"/>
+          </w:tcPr>
+          <w:p>
+            <w:pPr>
+              <w:jc w:val="center"/>
               <w:rPr>
                 <w:b/>
               </w:rPr>
@@ -645,6 +659,7 @@
           </w:tcPr>
           <w:p>
             <w:pPr>
+              <w:jc w:val="center"/>
               <w:rPr>
                 <w:b/>
               </w:rPr>
@@ -671,6 +686,7 @@
           </w:tcPr>
           <w:p>
             <w:pPr>
+              <w:jc w:val="center"/>
               <w:rPr>
                 <w:b/>
               </w:rPr>
@@ -689,6 +705,7 @@
           </w:tcPr>
           <w:p>
             <w:pPr>
+              <w:jc w:val="center"/>
               <w:rPr>
                 <w:b/>
               </w:rPr>
@@ -703,12 +720,16 @@
         </w:tc>
       </w:tr>
       <w:tr>
-        <w:tc>
-          <w:tcPr>
-            <w:tcW w:w="2264" w:type="dxa"/>
-          </w:tcPr>
-          <w:p>
-            <w:pPr>
+        <w:trPr>
+          <w:jc w:val="center"/>
+        </w:trPr>
+        <w:tc>
+          <w:tcPr>
+            <w:tcW w:w="2264" w:type="dxa"/>
+          </w:tcPr>
+          <w:p>
+            <w:pPr>
+              <w:jc w:val="center"/>
               <w:rPr>
                 <w:b/>
               </w:rPr>
@@ -726,6 +747,9 @@
             <w:tcW w:w="2264" w:type="dxa"/>
           </w:tcPr>
           <w:p>
+            <w:pPr>
+              <w:jc w:val="center"/>
+            </w:pPr>
             <w:r>
               <w:t>18</w:t>
             </w:r>
@@ -736,6 +760,9 @@
             <w:tcW w:w="2264" w:type="dxa"/>
           </w:tcPr>
           <w:p>
+            <w:pPr>
+              <w:jc w:val="center"/>
+            </w:pPr>
             <w:r>
               <w:t>21</w:t>
             </w:r>
@@ -746,6 +773,9 @@
             <w:tcW w:w="2264" w:type="dxa"/>
           </w:tcPr>
           <w:p>
+            <w:pPr>
+              <w:jc w:val="center"/>
+            </w:pPr>
             <w:r>
               <w:t>21</w:t>
             </w:r>
@@ -753,12 +783,16 @@
         </w:tc>
       </w:tr>
       <w:tr>
-        <w:tc>
-          <w:tcPr>
-            <w:tcW w:w="2264" w:type="dxa"/>
-          </w:tcPr>
-          <w:p>
-            <w:pPr>
+        <w:trPr>
+          <w:jc w:val="center"/>
+        </w:trPr>
+        <w:tc>
+          <w:tcPr>
+            <w:tcW w:w="2264" w:type="dxa"/>
+          </w:tcPr>
+          <w:p>
+            <w:pPr>
+              <w:jc w:val="center"/>
               <w:rPr>
                 <w:b/>
               </w:rPr>
@@ -776,6 +810,9 @@
             <w:tcW w:w="2264" w:type="dxa"/>
           </w:tcPr>
           <w:p>
+            <w:pPr>
+              <w:jc w:val="center"/>
+            </w:pPr>
             <w:r>
               <w:t>Weiblich</w:t>
             </w:r>
@@ -786,6 +823,9 @@
             <w:tcW w:w="2264" w:type="dxa"/>
           </w:tcPr>
           <w:p>
+            <w:pPr>
+              <w:jc w:val="center"/>
+            </w:pPr>
             <w:r>
               <w:t>Männlich</w:t>
             </w:r>
@@ -796,6 +836,9 @@
             <w:tcW w:w="2264" w:type="dxa"/>
           </w:tcPr>
           <w:p>
+            <w:pPr>
+              <w:jc w:val="center"/>
+            </w:pPr>
             <w:r>
               <w:t>Männlich</w:t>
             </w:r>
@@ -803,12 +846,16 @@
         </w:tc>
       </w:tr>
       <w:tr>
-        <w:tc>
-          <w:tcPr>
-            <w:tcW w:w="2264" w:type="dxa"/>
-          </w:tcPr>
-          <w:p>
-            <w:pPr>
+        <w:trPr>
+          <w:jc w:val="center"/>
+        </w:trPr>
+        <w:tc>
+          <w:tcPr>
+            <w:tcW w:w="2264" w:type="dxa"/>
+          </w:tcPr>
+          <w:p>
+            <w:pPr>
+              <w:jc w:val="center"/>
               <w:rPr>
                 <w:b/>
               </w:rPr>
@@ -826,6 +873,9 @@
             <w:tcW w:w="2264" w:type="dxa"/>
           </w:tcPr>
           <w:p>
+            <w:pPr>
+              <w:jc w:val="center"/>
+            </w:pPr>
             <w:r>
               <w:t xml:space="preserve">Acer </w:t>
             </w:r>
@@ -844,6 +894,9 @@
             <w:tcW w:w="2264" w:type="dxa"/>
           </w:tcPr>
           <w:p>
+            <w:pPr>
+              <w:jc w:val="center"/>
+            </w:pPr>
             <w:r>
               <w:t>MacBook Pro 13“ 2018</w:t>
             </w:r>
@@ -854,6 +907,9 @@
             <w:tcW w:w="2264" w:type="dxa"/>
           </w:tcPr>
           <w:p>
+            <w:pPr>
+              <w:jc w:val="center"/>
+            </w:pPr>
             <w:r>
               <w:t>iPhone 7 Plus</w:t>
             </w:r>
@@ -861,12 +917,16 @@
         </w:tc>
       </w:tr>
       <w:tr>
-        <w:tc>
-          <w:tcPr>
-            <w:tcW w:w="2264" w:type="dxa"/>
-          </w:tcPr>
-          <w:p>
-            <w:pPr>
+        <w:trPr>
+          <w:jc w:val="center"/>
+        </w:trPr>
+        <w:tc>
+          <w:tcPr>
+            <w:tcW w:w="2264" w:type="dxa"/>
+          </w:tcPr>
+          <w:p>
+            <w:pPr>
+              <w:jc w:val="center"/>
               <w:rPr>
                 <w:b/>
               </w:rPr>
@@ -884,6 +944,9 @@
             <w:tcW w:w="2264" w:type="dxa"/>
           </w:tcPr>
           <w:p>
+            <w:pPr>
+              <w:jc w:val="center"/>
+            </w:pPr>
             <w:r>
               <w:t>Windows 10 Home 1803</w:t>
             </w:r>
@@ -894,6 +957,9 @@
             <w:tcW w:w="2264" w:type="dxa"/>
           </w:tcPr>
           <w:p>
+            <w:pPr>
+              <w:jc w:val="center"/>
+            </w:pPr>
             <w:proofErr w:type="spellStart"/>
             <w:r>
               <w:t>ma</w:t>
@@ -923,6 +989,9 @@
             <w:tcW w:w="2264" w:type="dxa"/>
           </w:tcPr>
           <w:p>
+            <w:pPr>
+              <w:jc w:val="center"/>
+            </w:pPr>
             <w:r>
               <w:t>iOS 12.2</w:t>
             </w:r>
@@ -930,12 +999,16 @@
         </w:tc>
       </w:tr>
       <w:tr>
-        <w:tc>
-          <w:tcPr>
-            <w:tcW w:w="2264" w:type="dxa"/>
-          </w:tcPr>
-          <w:p>
-            <w:pPr>
+        <w:trPr>
+          <w:jc w:val="center"/>
+        </w:trPr>
+        <w:tc>
+          <w:tcPr>
+            <w:tcW w:w="2264" w:type="dxa"/>
+          </w:tcPr>
+          <w:p>
+            <w:pPr>
+              <w:jc w:val="center"/>
               <w:rPr>
                 <w:b/>
               </w:rPr>
@@ -953,6 +1026,9 @@
             <w:tcW w:w="2264" w:type="dxa"/>
           </w:tcPr>
           <w:p>
+            <w:pPr>
+              <w:jc w:val="center"/>
+            </w:pPr>
             <w:r>
               <w:t xml:space="preserve">Google Chrome </w:t>
             </w:r>
@@ -970,6 +1046,9 @@
             <w:tcW w:w="2264" w:type="dxa"/>
           </w:tcPr>
           <w:p>
+            <w:pPr>
+              <w:jc w:val="center"/>
+            </w:pPr>
             <w:r>
               <w:t>Safari 12.1</w:t>
             </w:r>
@@ -980,6 +1059,9 @@
             <w:tcW w:w="2264" w:type="dxa"/>
           </w:tcPr>
           <w:p>
+            <w:pPr>
+              <w:jc w:val="center"/>
+            </w:pPr>
             <w:r>
               <w:t>Google Chrome 73.0.3683.68</w:t>
             </w:r>
@@ -987,12 +1069,16 @@
         </w:tc>
       </w:tr>
       <w:tr>
-        <w:tc>
-          <w:tcPr>
-            <w:tcW w:w="2264" w:type="dxa"/>
-          </w:tcPr>
-          <w:p>
-            <w:pPr>
+        <w:trPr>
+          <w:jc w:val="center"/>
+        </w:trPr>
+        <w:tc>
+          <w:tcPr>
+            <w:tcW w:w="2264" w:type="dxa"/>
+          </w:tcPr>
+          <w:p>
+            <w:pPr>
+              <w:jc w:val="center"/>
               <w:rPr>
                 <w:b/>
               </w:rPr>
@@ -1010,6 +1096,9 @@
             <w:tcW w:w="2264" w:type="dxa"/>
           </w:tcPr>
           <w:p>
+            <w:pPr>
+              <w:jc w:val="center"/>
+            </w:pPr>
             <w:r>
               <w:t>Ja</w:t>
             </w:r>
@@ -1020,6 +1109,9 @@
             <w:tcW w:w="2264" w:type="dxa"/>
           </w:tcPr>
           <w:p>
+            <w:pPr>
+              <w:jc w:val="center"/>
+            </w:pPr>
             <w:r>
               <w:t>Nein</w:t>
             </w:r>
@@ -1030,6 +1122,9 @@
             <w:tcW w:w="2264" w:type="dxa"/>
           </w:tcPr>
           <w:p>
+            <w:pPr>
+              <w:jc w:val="center"/>
+            </w:pPr>
             <w:r>
               <w:t>Nein</w:t>
             </w:r>
@@ -1037,12 +1132,16 @@
         </w:tc>
       </w:tr>
       <w:tr>
-        <w:tc>
-          <w:tcPr>
-            <w:tcW w:w="2264" w:type="dxa"/>
-          </w:tcPr>
-          <w:p>
-            <w:pPr>
+        <w:trPr>
+          <w:jc w:val="center"/>
+        </w:trPr>
+        <w:tc>
+          <w:tcPr>
+            <w:tcW w:w="2264" w:type="dxa"/>
+          </w:tcPr>
+          <w:p>
+            <w:pPr>
+              <w:jc w:val="center"/>
               <w:rPr>
                 <w:b/>
               </w:rPr>
@@ -1061,6 +1160,7 @@
           </w:tcPr>
           <w:p>
             <w:pPr>
+              <w:jc w:val="center"/>
               <w:rPr>
                 <w:b/>
               </w:rPr>
@@ -1079,6 +1179,9 @@
             <w:tcW w:w="2264" w:type="dxa"/>
           </w:tcPr>
           <w:p>
+            <w:pPr>
+              <w:jc w:val="center"/>
+            </w:pPr>
             <w:r>
               <w:t xml:space="preserve">UPC Take-IT, </w:t>
             </w:r>
@@ -1094,6 +1197,9 @@
             <w:tcW w:w="2264" w:type="dxa"/>
           </w:tcPr>
           <w:p>
+            <w:pPr>
+              <w:jc w:val="center"/>
+            </w:pPr>
             <w:r>
               <w:t>A1 LTE</w:t>
             </w:r>
@@ -1101,12 +1207,16 @@
         </w:tc>
       </w:tr>
       <w:tr>
-        <w:tc>
-          <w:tcPr>
-            <w:tcW w:w="2264" w:type="dxa"/>
-          </w:tcPr>
-          <w:p>
-            <w:pPr>
+        <w:trPr>
+          <w:jc w:val="center"/>
+        </w:trPr>
+        <w:tc>
+          <w:tcPr>
+            <w:tcW w:w="2264" w:type="dxa"/>
+          </w:tcPr>
+          <w:p>
+            <w:pPr>
+              <w:jc w:val="center"/>
               <w:rPr>
                 <w:b/>
               </w:rPr>
@@ -1124,6 +1234,9 @@
             <w:tcW w:w="2264" w:type="dxa"/>
           </w:tcPr>
           <w:p>
+            <w:pPr>
+              <w:jc w:val="center"/>
+            </w:pPr>
             <w:r>
               <w:t xml:space="preserve">70 </w:t>
             </w:r>
@@ -1139,6 +1252,9 @@
             <w:tcW w:w="2264" w:type="dxa"/>
           </w:tcPr>
           <w:p>
+            <w:pPr>
+              <w:jc w:val="center"/>
+            </w:pPr>
             <w:r>
               <w:t xml:space="preserve">16 </w:t>
             </w:r>
@@ -1154,6 +1270,9 @@
             <w:tcW w:w="2264" w:type="dxa"/>
           </w:tcPr>
           <w:p>
+            <w:pPr>
+              <w:jc w:val="center"/>
+            </w:pPr>
             <w:r>
               <w:t xml:space="preserve">120 </w:t>
             </w:r>
@@ -1166,12 +1285,16 @@
         </w:tc>
       </w:tr>
       <w:tr>
-        <w:tc>
-          <w:tcPr>
-            <w:tcW w:w="2264" w:type="dxa"/>
-          </w:tcPr>
-          <w:p>
-            <w:pPr>
+        <w:trPr>
+          <w:jc w:val="center"/>
+        </w:trPr>
+        <w:tc>
+          <w:tcPr>
+            <w:tcW w:w="2264" w:type="dxa"/>
+          </w:tcPr>
+          <w:p>
+            <w:pPr>
+              <w:jc w:val="center"/>
               <w:rPr>
                 <w:b/>
               </w:rPr>
@@ -1189,6 +1312,9 @@
             <w:tcW w:w="2264" w:type="dxa"/>
           </w:tcPr>
           <w:p>
+            <w:pPr>
+              <w:jc w:val="center"/>
+            </w:pPr>
             <w:r>
               <w:t>13,3 Zoll</w:t>
             </w:r>
@@ -1199,6 +1325,9 @@
             <w:tcW w:w="2264" w:type="dxa"/>
           </w:tcPr>
           <w:p>
+            <w:pPr>
+              <w:jc w:val="center"/>
+            </w:pPr>
             <w:r>
               <w:t>13,3 Zoll</w:t>
             </w:r>
@@ -1209,6 +1338,9 @@
             <w:tcW w:w="2264" w:type="dxa"/>
           </w:tcPr>
           <w:p>
+            <w:pPr>
+              <w:jc w:val="center"/>
+            </w:pPr>
             <w:r>
               <w:t>5,5 Zoll</w:t>
             </w:r>
@@ -1216,12 +1348,16 @@
         </w:tc>
       </w:tr>
       <w:tr>
-        <w:tc>
-          <w:tcPr>
-            <w:tcW w:w="2264" w:type="dxa"/>
-          </w:tcPr>
-          <w:p>
-            <w:pPr>
+        <w:trPr>
+          <w:jc w:val="center"/>
+        </w:trPr>
+        <w:tc>
+          <w:tcPr>
+            <w:tcW w:w="2264" w:type="dxa"/>
+          </w:tcPr>
+          <w:p>
+            <w:pPr>
+              <w:jc w:val="center"/>
               <w:rPr>
                 <w:b/>
               </w:rPr>
@@ -1239,6 +1375,9 @@
             <w:tcW w:w="2264" w:type="dxa"/>
           </w:tcPr>
           <w:p>
+            <w:pPr>
+              <w:jc w:val="center"/>
+            </w:pPr>
             <w:r>
               <w:t>1920x1080</w:t>
             </w:r>
@@ -1249,6 +1388,9 @@
             <w:tcW w:w="2264" w:type="dxa"/>
           </w:tcPr>
           <w:p>
+            <w:pPr>
+              <w:jc w:val="center"/>
+            </w:pPr>
             <w:r>
               <w:t>2560x1600</w:t>
             </w:r>
@@ -1259,6 +1401,9 @@
             <w:tcW w:w="2264" w:type="dxa"/>
           </w:tcPr>
           <w:p>
+            <w:pPr>
+              <w:jc w:val="center"/>
+            </w:pPr>
             <w:r>
               <w:t>1920x1080</w:t>
             </w:r>
@@ -1266,12 +1411,16 @@
         </w:tc>
       </w:tr>
       <w:tr>
-        <w:tc>
-          <w:tcPr>
-            <w:tcW w:w="2264" w:type="dxa"/>
-          </w:tcPr>
-          <w:p>
-            <w:pPr>
+        <w:trPr>
+          <w:jc w:val="center"/>
+        </w:trPr>
+        <w:tc>
+          <w:tcPr>
+            <w:tcW w:w="2264" w:type="dxa"/>
+          </w:tcPr>
+          <w:p>
+            <w:pPr>
+              <w:jc w:val="center"/>
               <w:rPr>
                 <w:b/>
               </w:rPr>
@@ -1289,6 +1438,9 @@
             <w:tcW w:w="2264" w:type="dxa"/>
           </w:tcPr>
           <w:p>
+            <w:pPr>
+              <w:jc w:val="center"/>
+            </w:pPr>
             <w:r>
               <w:t>1920x1080</w:t>
             </w:r>
@@ -1299,6 +1451,9 @@
             <w:tcW w:w="2264" w:type="dxa"/>
           </w:tcPr>
           <w:p>
+            <w:pPr>
+              <w:jc w:val="center"/>
+            </w:pPr>
             <w:r>
               <w:t>2560x1600</w:t>
             </w:r>
@@ -1309,6 +1464,9 @@
             <w:tcW w:w="2264" w:type="dxa"/>
           </w:tcPr>
           <w:p>
+            <w:pPr>
+              <w:jc w:val="center"/>
+            </w:pPr>
             <w:r>
               <w:t>1920x1080</w:t>
             </w:r>
@@ -1316,12 +1474,16 @@
         </w:tc>
       </w:tr>
       <w:tr>
-        <w:tc>
-          <w:tcPr>
-            <w:tcW w:w="2264" w:type="dxa"/>
-          </w:tcPr>
-          <w:p>
-            <w:pPr>
+        <w:trPr>
+          <w:jc w:val="center"/>
+        </w:trPr>
+        <w:tc>
+          <w:tcPr>
+            <w:tcW w:w="2264" w:type="dxa"/>
+          </w:tcPr>
+          <w:p>
+            <w:pPr>
+              <w:jc w:val="center"/>
               <w:rPr>
                 <w:b/>
               </w:rPr>
@@ -1339,6 +1501,9 @@
             <w:tcW w:w="2264" w:type="dxa"/>
           </w:tcPr>
           <w:p>
+            <w:pPr>
+              <w:jc w:val="center"/>
+            </w:pPr>
             <w:r>
               <w:t>23.04.2019 – 27.04.2019</w:t>
             </w:r>
@@ -1349,6 +1514,9 @@
             <w:tcW w:w="2264" w:type="dxa"/>
           </w:tcPr>
           <w:p>
+            <w:pPr>
+              <w:jc w:val="center"/>
+            </w:pPr>
             <w:r>
               <w:t>24.04.2019</w:t>
             </w:r>
@@ -1359,6 +1527,9 @@
             <w:tcW w:w="2264" w:type="dxa"/>
           </w:tcPr>
           <w:p>
+            <w:pPr>
+              <w:jc w:val="center"/>
+            </w:pPr>
             <w:r>
               <w:t>23.04.2019</w:t>
             </w:r>
@@ -1366,12 +1537,16 @@
         </w:tc>
       </w:tr>
       <w:tr>
-        <w:tc>
-          <w:tcPr>
-            <w:tcW w:w="2264" w:type="dxa"/>
-          </w:tcPr>
-          <w:p>
-            <w:pPr>
+        <w:trPr>
+          <w:jc w:val="center"/>
+        </w:trPr>
+        <w:tc>
+          <w:tcPr>
+            <w:tcW w:w="2264" w:type="dxa"/>
+          </w:tcPr>
+          <w:p>
+            <w:pPr>
+              <w:jc w:val="center"/>
               <w:rPr>
                 <w:b/>
               </w:rPr>
@@ -1389,6 +1564,9 @@
             <w:tcW w:w="2264" w:type="dxa"/>
           </w:tcPr>
           <w:p>
+            <w:pPr>
+              <w:jc w:val="center"/>
+            </w:pPr>
             <w:r>
               <w:t>-</w:t>
             </w:r>
@@ -1399,6 +1577,9 @@
             <w:tcW w:w="2264" w:type="dxa"/>
           </w:tcPr>
           <w:p>
+            <w:pPr>
+              <w:jc w:val="center"/>
+            </w:pPr>
             <w:r>
               <w:t>10:35-14:30</w:t>
             </w:r>
@@ -1409,6 +1590,10 @@
             <w:tcW w:w="2264" w:type="dxa"/>
           </w:tcPr>
           <w:p>
+            <w:pPr>
+              <w:keepNext/>
+              <w:jc w:val="center"/>
+            </w:pPr>
             <w:r>
               <w:t>13:30</w:t>
             </w:r>
@@ -1416,33 +1601,83 @@
         </w:tc>
       </w:tr>
     </w:tbl>
-    <w:p/>
-    <w:p>
-      <w:pPr>
+    <w:p>
+      <w:pPr>
+        <w:pStyle w:val="Beschriftung"/>
+        <w:jc w:val="center"/>
+      </w:pPr>
+      <w:r>
+        <w:t xml:space="preserve">Tabelle </w:t>
+      </w:r>
+      <w:r>
+        <w:fldChar w:fldCharType="begin"/>
+      </w:r>
+      <w:r>
+        <w:instrText xml:space="preserve"> SEQ Tabelle \* ARABIC </w:instrText>
+      </w:r>
+      <w:r>
+        <w:fldChar w:fldCharType="separate"/>
+      </w:r>
+      <w:r>
+        <w:rPr>
+          <w:noProof/>
+        </w:rPr>
+        <w:t>1</w:t>
+      </w:r>
+      <w:r>
+        <w:fldChar w:fldCharType="end"/>
+      </w:r>
+      <w:r>
+        <w:t>: Evaluierungsumgebung</w:t>
+      </w:r>
+    </w:p>
+    <w:p>
+      <w:pPr>
+        <w:jc w:val="center"/>
+        <w:rPr>
+          <w:i/>
+          <w:iCs/>
+          <w:color w:val="44546A" w:themeColor="text2"/>
+          <w:sz w:val="18"/>
+          <w:szCs w:val="18"/>
+        </w:rPr>
+      </w:pPr>
+    </w:p>
+    <w:p>
+      <w:pPr>
+        <w:pStyle w:val="Listenabsatz"/>
+        <w:numPr>
+          <w:ilvl w:val="0"/>
+          <w:numId w:val="3"/>
+        </w:numPr>
+        <w:ind w:left="284"/>
         <w:rPr>
           <w:b/>
           <w:sz w:val="32"/>
         </w:rPr>
       </w:pPr>
-    </w:p>
-    <w:p>
-      <w:pPr>
+      <w:r>
         <w:rPr>
           <w:b/>
           <w:sz w:val="32"/>
         </w:rPr>
-      </w:pPr>
+        <w:t>Resultate</w:t>
+      </w:r>
       <w:r>
         <w:rPr>
           <w:b/>
           <w:sz w:val="32"/>
         </w:rPr>
-        <w:lastRenderedPageBreak/>
-        <w:t>4. Resultate</w:t>
-      </w:r>
-    </w:p>
-    <w:p>
-      <w:pPr>
+        <w:t xml:space="preserve"> </w:t>
+      </w:r>
+    </w:p>
+    <w:p>
+      <w:pPr>
+        <w:pStyle w:val="Listenabsatz"/>
+        <w:numPr>
+          <w:ilvl w:val="1"/>
+          <w:numId w:val="3"/>
+        </w:numPr>
         <w:rPr>
           <w:b/>
           <w:sz w:val="32"/>
@@ -1453,11 +1688,321 @@
           <w:b/>
           <w:sz w:val="32"/>
         </w:rPr>
-        <w:t>4.1 Positives</w:t>
-      </w:r>
-    </w:p>
-    <w:p>
-      <w:pPr>
+        <w:lastRenderedPageBreak/>
+        <w:t>Positives</w:t>
+      </w:r>
+    </w:p>
+    <w:p>
+      <w:r>
+        <w:t>Die Top … zu … positiven Resultate anhand ihrer durchschnittlichen Bewertung werden im Detail anschließend genauer erklärt. Das Bewertungsschema für die positiven Bewertungen ist in … ersichtlich.</w:t>
+      </w:r>
+    </w:p>
+    <w:tbl>
+      <w:tblPr>
+        <w:tblStyle w:val="Tabellenraster"/>
+        <w:tblW w:w="0" w:type="auto"/>
+        <w:jc w:val="center"/>
+        <w:tblLook w:val="04A0" w:firstRow="1" w:lastRow="0" w:firstColumn="1" w:lastColumn="0" w:noHBand="0" w:noVBand="1"/>
+      </w:tblPr>
+      <w:tblGrid>
+        <w:gridCol w:w="2748"/>
+        <w:gridCol w:w="2748"/>
+      </w:tblGrid>
+      <w:tr>
+        <w:trPr>
+          <w:trHeight w:val="283"/>
+          <w:jc w:val="center"/>
+        </w:trPr>
+        <w:tc>
+          <w:tcPr>
+            <w:tcW w:w="2748" w:type="dxa"/>
+          </w:tcPr>
+          <w:p>
+            <w:pPr>
+              <w:jc w:val="center"/>
+              <w:rPr>
+                <w:b/>
+              </w:rPr>
+            </w:pPr>
+            <w:proofErr w:type="spellStart"/>
+            <w:r>
+              <w:rPr>
+                <w:b/>
+                <w:color w:val="FF0000"/>
+              </w:rPr>
+              <w:t>Positivity</w:t>
+            </w:r>
+            <w:proofErr w:type="spellEnd"/>
+          </w:p>
+        </w:tc>
+        <w:tc>
+          <w:tcPr>
+            <w:tcW w:w="2748" w:type="dxa"/>
+          </w:tcPr>
+          <w:p>
+            <w:pPr>
+              <w:jc w:val="center"/>
+              <w:rPr>
+                <w:b/>
+              </w:rPr>
+            </w:pPr>
+            <w:r>
+              <w:rPr>
+                <w:b/>
+              </w:rPr>
+              <w:t>Bedeutung</w:t>
+            </w:r>
+          </w:p>
+        </w:tc>
+      </w:tr>
+      <w:tr>
+        <w:trPr>
+          <w:trHeight w:val="283"/>
+          <w:jc w:val="center"/>
+        </w:trPr>
+        <w:tc>
+          <w:tcPr>
+            <w:tcW w:w="2748" w:type="dxa"/>
+          </w:tcPr>
+          <w:p>
+            <w:pPr>
+              <w:jc w:val="center"/>
+            </w:pPr>
+            <w:r>
+              <w:t>4</w:t>
+            </w:r>
+          </w:p>
+        </w:tc>
+        <w:tc>
+          <w:tcPr>
+            <w:tcW w:w="2748" w:type="dxa"/>
+          </w:tcPr>
+          <w:p>
+            <w:pPr>
+              <w:jc w:val="center"/>
+              <w:rPr>
+                <w:color w:val="FF0000"/>
+              </w:rPr>
+            </w:pPr>
+            <w:proofErr w:type="spellStart"/>
+            <w:r>
+              <w:rPr>
+                <w:color w:val="FF0000"/>
+              </w:rPr>
+              <w:t>Extremely</w:t>
+            </w:r>
+            <w:proofErr w:type="spellEnd"/>
+            <w:r>
+              <w:rPr>
+                <w:color w:val="FF0000"/>
+              </w:rPr>
+              <w:t xml:space="preserve"> Positive</w:t>
+            </w:r>
+          </w:p>
+        </w:tc>
+      </w:tr>
+      <w:tr>
+        <w:trPr>
+          <w:trHeight w:val="283"/>
+          <w:jc w:val="center"/>
+        </w:trPr>
+        <w:tc>
+          <w:tcPr>
+            <w:tcW w:w="2748" w:type="dxa"/>
+          </w:tcPr>
+          <w:p>
+            <w:pPr>
+              <w:jc w:val="center"/>
+            </w:pPr>
+            <w:r>
+              <w:t>3</w:t>
+            </w:r>
+          </w:p>
+        </w:tc>
+        <w:tc>
+          <w:tcPr>
+            <w:tcW w:w="2748" w:type="dxa"/>
+          </w:tcPr>
+          <w:p>
+            <w:pPr>
+              <w:jc w:val="center"/>
+              <w:rPr>
+                <w:color w:val="FF0000"/>
+              </w:rPr>
+            </w:pPr>
+            <w:r>
+              <w:rPr>
+                <w:color w:val="FF0000"/>
+              </w:rPr>
+              <w:t>Major Positive</w:t>
+            </w:r>
+          </w:p>
+        </w:tc>
+      </w:tr>
+      <w:tr>
+        <w:trPr>
+          <w:trHeight w:val="283"/>
+          <w:jc w:val="center"/>
+        </w:trPr>
+        <w:tc>
+          <w:tcPr>
+            <w:tcW w:w="2748" w:type="dxa"/>
+          </w:tcPr>
+          <w:p>
+            <w:pPr>
+              <w:jc w:val="center"/>
+            </w:pPr>
+            <w:r>
+              <w:t>2</w:t>
+            </w:r>
+          </w:p>
+        </w:tc>
+        <w:tc>
+          <w:tcPr>
+            <w:tcW w:w="2748" w:type="dxa"/>
+          </w:tcPr>
+          <w:p>
+            <w:pPr>
+              <w:jc w:val="center"/>
+              <w:rPr>
+                <w:color w:val="FF0000"/>
+              </w:rPr>
+            </w:pPr>
+            <w:r>
+              <w:rPr>
+                <w:color w:val="FF0000"/>
+              </w:rPr>
+              <w:t>Minor Positive</w:t>
+            </w:r>
+          </w:p>
+        </w:tc>
+      </w:tr>
+      <w:tr>
+        <w:trPr>
+          <w:trHeight w:val="270"/>
+          <w:jc w:val="center"/>
+        </w:trPr>
+        <w:tc>
+          <w:tcPr>
+            <w:tcW w:w="2748" w:type="dxa"/>
+          </w:tcPr>
+          <w:p>
+            <w:pPr>
+              <w:jc w:val="center"/>
+            </w:pPr>
+            <w:r>
+              <w:t>1</w:t>
+            </w:r>
+          </w:p>
+        </w:tc>
+        <w:tc>
+          <w:tcPr>
+            <w:tcW w:w="2748" w:type="dxa"/>
+          </w:tcPr>
+          <w:p>
+            <w:pPr>
+              <w:jc w:val="center"/>
+              <w:rPr>
+                <w:color w:val="FF0000"/>
+              </w:rPr>
+            </w:pPr>
+            <w:proofErr w:type="spellStart"/>
+            <w:r>
+              <w:rPr>
+                <w:color w:val="FF0000"/>
+              </w:rPr>
+              <w:t>Cosmetic</w:t>
+            </w:r>
+            <w:proofErr w:type="spellEnd"/>
+            <w:r>
+              <w:rPr>
+                <w:color w:val="FF0000"/>
+              </w:rPr>
+              <w:t xml:space="preserve"> Positive</w:t>
+            </w:r>
+          </w:p>
+        </w:tc>
+      </w:tr>
+      <w:tr>
+        <w:trPr>
+          <w:trHeight w:val="283"/>
+          <w:jc w:val="center"/>
+        </w:trPr>
+        <w:tc>
+          <w:tcPr>
+            <w:tcW w:w="2748" w:type="dxa"/>
+          </w:tcPr>
+          <w:p>
+            <w:pPr>
+              <w:jc w:val="center"/>
+            </w:pPr>
+            <w:r>
+              <w:t>0</w:t>
+            </w:r>
+          </w:p>
+        </w:tc>
+        <w:tc>
+          <w:tcPr>
+            <w:tcW w:w="2748" w:type="dxa"/>
+          </w:tcPr>
+          <w:p>
+            <w:pPr>
+              <w:keepNext/>
+              <w:jc w:val="center"/>
+              <w:rPr>
+                <w:color w:val="FF0000"/>
+              </w:rPr>
+            </w:pPr>
+            <w:r>
+              <w:rPr>
+                <w:color w:val="FF0000"/>
+              </w:rPr>
+              <w:t>Not a Positive</w:t>
+            </w:r>
+          </w:p>
+        </w:tc>
+      </w:tr>
+    </w:tbl>
+    <w:p>
+      <w:pPr>
+        <w:pStyle w:val="Beschriftung"/>
+        <w:jc w:val="center"/>
+        <w:rPr>
+          <w:sz w:val="24"/>
+        </w:rPr>
+      </w:pPr>
+      <w:r>
+        <w:t xml:space="preserve">Tabelle </w:t>
+      </w:r>
+      <w:r>
+        <w:fldChar w:fldCharType="begin"/>
+      </w:r>
+      <w:r>
+        <w:instrText xml:space="preserve"> SEQ Tabelle \* ARABIC </w:instrText>
+      </w:r>
+      <w:r>
+        <w:fldChar w:fldCharType="separate"/>
+      </w:r>
+      <w:r>
+        <w:rPr>
+          <w:noProof/>
+        </w:rPr>
+        <w:t>2</w:t>
+      </w:r>
+      <w:r>
+        <w:fldChar w:fldCharType="end"/>
+      </w:r>
+      <w:r>
+        <w:t>: Bewertungsschema Positives</w:t>
+      </w:r>
+    </w:p>
+    <w:p>
+      <w:pPr>
+        <w:pStyle w:val="Listenabsatz"/>
+        <w:numPr>
+          <w:ilvl w:val="1"/>
+          <w:numId w:val="3"/>
+        </w:numPr>
         <w:rPr>
           <w:b/>
           <w:sz w:val="32"/>
@@ -1468,54 +2013,388 @@
           <w:b/>
           <w:sz w:val="32"/>
         </w:rPr>
-        <w:t>4.2 Negatives</w:t>
-      </w:r>
-    </w:p>
-    <w:p>
-      <w:pPr>
+        <w:t>Negatives</w:t>
+      </w:r>
+    </w:p>
+    <w:p>
+      <w:r>
+        <w:t xml:space="preserve">Die Top … zu … negativen Resultate anhand ihrer </w:t>
+      </w:r>
+      <w:proofErr w:type="spellStart"/>
+      <w:r>
+        <w:t>durchsnittlichen</w:t>
+      </w:r>
+      <w:proofErr w:type="spellEnd"/>
+      <w:r>
+        <w:t xml:space="preserve"> Bewertung werden im Detail anschließend genauer erklärt. Das Bewertungsschema für die negativen Bewertungen ist in … ersichtlich.</w:t>
+      </w:r>
+    </w:p>
+    <w:tbl>
+      <w:tblPr>
+        <w:tblStyle w:val="Tabellenraster"/>
+        <w:tblW w:w="0" w:type="auto"/>
+        <w:jc w:val="center"/>
+        <w:tblLook w:val="04A0" w:firstRow="1" w:lastRow="0" w:firstColumn="1" w:lastColumn="0" w:noHBand="0" w:noVBand="1"/>
+      </w:tblPr>
+      <w:tblGrid>
+        <w:gridCol w:w="2748"/>
+        <w:gridCol w:w="2748"/>
+      </w:tblGrid>
+      <w:tr>
+        <w:trPr>
+          <w:trHeight w:val="283"/>
+          <w:jc w:val="center"/>
+        </w:trPr>
+        <w:tc>
+          <w:tcPr>
+            <w:tcW w:w="2748" w:type="dxa"/>
+          </w:tcPr>
+          <w:p>
+            <w:pPr>
+              <w:jc w:val="center"/>
+              <w:rPr>
+                <w:b/>
+              </w:rPr>
+            </w:pPr>
+            <w:proofErr w:type="spellStart"/>
+            <w:r>
+              <w:rPr>
+                <w:b/>
+                <w:color w:val="FF0000"/>
+              </w:rPr>
+              <w:t>Severity</w:t>
+            </w:r>
+            <w:proofErr w:type="spellEnd"/>
+          </w:p>
+        </w:tc>
+        <w:tc>
+          <w:tcPr>
+            <w:tcW w:w="2748" w:type="dxa"/>
+          </w:tcPr>
+          <w:p>
+            <w:pPr>
+              <w:jc w:val="center"/>
+              <w:rPr>
+                <w:b/>
+              </w:rPr>
+            </w:pPr>
+            <w:r>
+              <w:rPr>
+                <w:b/>
+              </w:rPr>
+              <w:t>Bedeutung</w:t>
+            </w:r>
+          </w:p>
+        </w:tc>
+      </w:tr>
+      <w:tr>
+        <w:trPr>
+          <w:trHeight w:val="283"/>
+          <w:jc w:val="center"/>
+        </w:trPr>
+        <w:tc>
+          <w:tcPr>
+            <w:tcW w:w="2748" w:type="dxa"/>
+          </w:tcPr>
+          <w:p>
+            <w:pPr>
+              <w:jc w:val="center"/>
+            </w:pPr>
+            <w:r>
+              <w:t>4</w:t>
+            </w:r>
+          </w:p>
+        </w:tc>
+        <w:tc>
+          <w:tcPr>
+            <w:tcW w:w="2748" w:type="dxa"/>
+          </w:tcPr>
+          <w:p>
+            <w:pPr>
+              <w:jc w:val="center"/>
+              <w:rPr>
+                <w:color w:val="FF0000"/>
+              </w:rPr>
+            </w:pPr>
+            <w:proofErr w:type="spellStart"/>
+            <w:proofErr w:type="gramStart"/>
+            <w:r>
+              <w:rPr>
+                <w:color w:val="FF0000"/>
+              </w:rPr>
+              <w:t>Catastrophic</w:t>
+            </w:r>
+            <w:proofErr w:type="spellEnd"/>
+            <w:r>
+              <w:rPr>
+                <w:color w:val="FF0000"/>
+              </w:rPr>
+              <w:t xml:space="preserve">  Problem</w:t>
+            </w:r>
+            <w:proofErr w:type="gramEnd"/>
+          </w:p>
+        </w:tc>
+      </w:tr>
+      <w:tr>
+        <w:trPr>
+          <w:trHeight w:val="283"/>
+          <w:jc w:val="center"/>
+        </w:trPr>
+        <w:tc>
+          <w:tcPr>
+            <w:tcW w:w="2748" w:type="dxa"/>
+          </w:tcPr>
+          <w:p>
+            <w:pPr>
+              <w:jc w:val="center"/>
+            </w:pPr>
+            <w:r>
+              <w:t>3</w:t>
+            </w:r>
+          </w:p>
+        </w:tc>
+        <w:tc>
+          <w:tcPr>
+            <w:tcW w:w="2748" w:type="dxa"/>
+          </w:tcPr>
+          <w:p>
+            <w:pPr>
+              <w:jc w:val="center"/>
+              <w:rPr>
+                <w:color w:val="FF0000"/>
+              </w:rPr>
+            </w:pPr>
+            <w:proofErr w:type="spellStart"/>
+            <w:r>
+              <w:rPr>
+                <w:color w:val="FF0000"/>
+              </w:rPr>
+              <w:t>Serious</w:t>
+            </w:r>
+            <w:proofErr w:type="spellEnd"/>
+            <w:r>
+              <w:rPr>
+                <w:color w:val="FF0000"/>
+              </w:rPr>
+              <w:t xml:space="preserve"> Problem</w:t>
+            </w:r>
+          </w:p>
+        </w:tc>
+      </w:tr>
+      <w:tr>
+        <w:trPr>
+          <w:trHeight w:val="283"/>
+          <w:jc w:val="center"/>
+        </w:trPr>
+        <w:tc>
+          <w:tcPr>
+            <w:tcW w:w="2748" w:type="dxa"/>
+          </w:tcPr>
+          <w:p>
+            <w:pPr>
+              <w:jc w:val="center"/>
+            </w:pPr>
+            <w:r>
+              <w:t>2</w:t>
+            </w:r>
+          </w:p>
+        </w:tc>
+        <w:tc>
+          <w:tcPr>
+            <w:tcW w:w="2748" w:type="dxa"/>
+          </w:tcPr>
+          <w:p>
+            <w:pPr>
+              <w:jc w:val="center"/>
+              <w:rPr>
+                <w:color w:val="FF0000"/>
+              </w:rPr>
+            </w:pPr>
+            <w:r>
+              <w:rPr>
+                <w:color w:val="FF0000"/>
+              </w:rPr>
+              <w:t>Minor Problem</w:t>
+            </w:r>
+          </w:p>
+        </w:tc>
+      </w:tr>
+      <w:tr>
+        <w:trPr>
+          <w:trHeight w:val="270"/>
+          <w:jc w:val="center"/>
+        </w:trPr>
+        <w:tc>
+          <w:tcPr>
+            <w:tcW w:w="2748" w:type="dxa"/>
+          </w:tcPr>
+          <w:p>
+            <w:pPr>
+              <w:jc w:val="center"/>
+            </w:pPr>
+            <w:r>
+              <w:t>1</w:t>
+            </w:r>
+          </w:p>
+        </w:tc>
+        <w:tc>
+          <w:tcPr>
+            <w:tcW w:w="2748" w:type="dxa"/>
+          </w:tcPr>
+          <w:p>
+            <w:pPr>
+              <w:jc w:val="center"/>
+              <w:rPr>
+                <w:color w:val="FF0000"/>
+              </w:rPr>
+            </w:pPr>
+            <w:proofErr w:type="spellStart"/>
+            <w:r>
+              <w:rPr>
+                <w:color w:val="FF0000"/>
+              </w:rPr>
+              <w:t>Cosmetic</w:t>
+            </w:r>
+            <w:proofErr w:type="spellEnd"/>
+            <w:r>
+              <w:rPr>
+                <w:color w:val="FF0000"/>
+              </w:rPr>
+              <w:t xml:space="preserve"> Problem</w:t>
+            </w:r>
+          </w:p>
+        </w:tc>
+      </w:tr>
+      <w:tr>
+        <w:trPr>
+          <w:trHeight w:val="283"/>
+          <w:jc w:val="center"/>
+        </w:trPr>
+        <w:tc>
+          <w:tcPr>
+            <w:tcW w:w="2748" w:type="dxa"/>
+          </w:tcPr>
+          <w:p>
+            <w:pPr>
+              <w:jc w:val="center"/>
+            </w:pPr>
+            <w:r>
+              <w:t>0</w:t>
+            </w:r>
+          </w:p>
+        </w:tc>
+        <w:tc>
+          <w:tcPr>
+            <w:tcW w:w="2748" w:type="dxa"/>
+          </w:tcPr>
+          <w:p>
+            <w:pPr>
+              <w:keepNext/>
+              <w:jc w:val="center"/>
+              <w:rPr>
+                <w:color w:val="FF0000"/>
+              </w:rPr>
+            </w:pPr>
+            <w:r>
+              <w:rPr>
+                <w:color w:val="FF0000"/>
+              </w:rPr>
+              <w:t>Not a Problem</w:t>
+            </w:r>
+          </w:p>
+        </w:tc>
+      </w:tr>
+    </w:tbl>
+    <w:p>
+      <w:pPr>
+        <w:pStyle w:val="Beschriftung"/>
+        <w:jc w:val="center"/>
+        <w:rPr>
+          <w:sz w:val="24"/>
+        </w:rPr>
+      </w:pPr>
+      <w:r>
+        <w:t xml:space="preserve">Tabelle </w:t>
+      </w:r>
+      <w:r>
+        <w:fldChar w:fldCharType="begin"/>
+      </w:r>
+      <w:r>
+        <w:instrText xml:space="preserve"> SEQ Tabelle \* ARABIC </w:instrText>
+      </w:r>
+      <w:r>
+        <w:fldChar w:fldCharType="separate"/>
+      </w:r>
+      <w:r>
+        <w:rPr>
+          <w:noProof/>
+        </w:rPr>
+        <w:t>3</w:t>
+      </w:r>
+      <w:r>
+        <w:fldChar w:fldCharType="end"/>
+      </w:r>
+      <w:r>
+        <w:t>: Bewertungsschema Negatives</w:t>
+      </w:r>
+    </w:p>
+    <w:p>
+      <w:pPr>
+        <w:pStyle w:val="Listenabsatz"/>
+        <w:numPr>
+          <w:ilvl w:val="0"/>
+          <w:numId w:val="3"/>
+        </w:numPr>
+        <w:ind w:left="284"/>
         <w:rPr>
           <w:b/>
           <w:sz w:val="32"/>
         </w:rPr>
       </w:pPr>
-    </w:p>
-    <w:p>
-      <w:pPr>
+      <w:r>
         <w:rPr>
           <w:b/>
           <w:sz w:val="32"/>
         </w:rPr>
-      </w:pPr>
-      <w:r>
+        <w:t>Quellen</w:t>
+      </w:r>
+    </w:p>
+    <w:p>
+      <w:pPr>
         <w:rPr>
           <w:b/>
           <w:sz w:val="32"/>
         </w:rPr>
-        <w:t>5. Quellen</w:t>
-      </w:r>
-    </w:p>
-    <w:p>
-      <w:pPr>
+      </w:pPr>
+    </w:p>
+    <w:p>
+      <w:pPr>
+        <w:pStyle w:val="Listenabsatz"/>
+        <w:numPr>
+          <w:ilvl w:val="0"/>
+          <w:numId w:val="3"/>
+        </w:numPr>
+        <w:ind w:left="284"/>
         <w:rPr>
           <w:b/>
           <w:sz w:val="32"/>
         </w:rPr>
       </w:pPr>
-    </w:p>
-    <w:p>
-      <w:pPr>
+      <w:r>
         <w:rPr>
           <w:b/>
           <w:sz w:val="32"/>
         </w:rPr>
-      </w:pPr>
-      <w:r>
+        <w:t>Anhang</w:t>
+      </w:r>
+    </w:p>
+    <w:p>
+      <w:pPr>
         <w:rPr>
           <w:b/>
           <w:sz w:val="32"/>
         </w:rPr>
-        <w:t>6. Anhang</w:t>
-      </w:r>
+      </w:pPr>
     </w:p>
     <w:p>
       <w:pPr>
@@ -1524,14 +2403,8 @@
           <w:sz w:val="32"/>
         </w:rPr>
       </w:pPr>
-    </w:p>
-    <w:p>
-      <w:pPr>
-        <w:rPr>
-          <w:b/>
-          <w:sz w:val="32"/>
-        </w:rPr>
-      </w:pPr>
+      <w:bookmarkStart w:id="0" w:name="_GoBack"/>
+      <w:bookmarkEnd w:id="0"/>
     </w:p>
     <w:sectPr>
       <w:pgSz w:w="11900" w:h="16840"/>
@@ -1670,6 +2543,127 @@
     </w:lvl>
   </w:abstractNum>
   <w:abstractNum w:abstractNumId="1" w15:restartNumberingAfterBreak="0">
+    <w:nsid w:val="57E0780D"/>
+    <w:multiLevelType w:val="multilevel"/>
+    <w:tmpl w:val="219CB4B4"/>
+    <w:lvl w:ilvl="0">
+      <w:start w:val="2"/>
+      <w:numFmt w:val="decimal"/>
+      <w:lvlText w:val="%1."/>
+      <w:lvlJc w:val="left"/>
+      <w:pPr>
+        <w:ind w:left="720" w:hanging="360"/>
+      </w:pPr>
+      <w:rPr>
+        <w:rFonts w:hint="default"/>
+      </w:rPr>
+    </w:lvl>
+    <w:lvl w:ilvl="1">
+      <w:start w:val="1"/>
+      <w:numFmt w:val="decimal"/>
+      <w:isLgl/>
+      <w:lvlText w:val="%1.%2"/>
+      <w:lvlJc w:val="left"/>
+      <w:pPr>
+        <w:ind w:left="1080" w:hanging="720"/>
+      </w:pPr>
+      <w:rPr>
+        <w:rFonts w:hint="default"/>
+      </w:rPr>
+    </w:lvl>
+    <w:lvl w:ilvl="2">
+      <w:start w:val="1"/>
+      <w:numFmt w:val="decimal"/>
+      <w:isLgl/>
+      <w:lvlText w:val="%1.%2.%3"/>
+      <w:lvlJc w:val="left"/>
+      <w:pPr>
+        <w:ind w:left="1080" w:hanging="720"/>
+      </w:pPr>
+      <w:rPr>
+        <w:rFonts w:hint="default"/>
+      </w:rPr>
+    </w:lvl>
+    <w:lvl w:ilvl="3">
+      <w:start w:val="1"/>
+      <w:numFmt w:val="decimal"/>
+      <w:isLgl/>
+      <w:lvlText w:val="%1.%2.%3.%4"/>
+      <w:lvlJc w:val="left"/>
+      <w:pPr>
+        <w:ind w:left="1440" w:hanging="1080"/>
+      </w:pPr>
+      <w:rPr>
+        <w:rFonts w:hint="default"/>
+      </w:rPr>
+    </w:lvl>
+    <w:lvl w:ilvl="4">
+      <w:start w:val="1"/>
+      <w:numFmt w:val="decimal"/>
+      <w:isLgl/>
+      <w:lvlText w:val="%1.%2.%3.%4.%5"/>
+      <w:lvlJc w:val="left"/>
+      <w:pPr>
+        <w:ind w:left="1800" w:hanging="1440"/>
+      </w:pPr>
+      <w:rPr>
+        <w:rFonts w:hint="default"/>
+      </w:rPr>
+    </w:lvl>
+    <w:lvl w:ilvl="5">
+      <w:start w:val="1"/>
+      <w:numFmt w:val="decimal"/>
+      <w:isLgl/>
+      <w:lvlText w:val="%1.%2.%3.%4.%5.%6"/>
+      <w:lvlJc w:val="left"/>
+      <w:pPr>
+        <w:ind w:left="1800" w:hanging="1440"/>
+      </w:pPr>
+      <w:rPr>
+        <w:rFonts w:hint="default"/>
+      </w:rPr>
+    </w:lvl>
+    <w:lvl w:ilvl="6">
+      <w:start w:val="1"/>
+      <w:numFmt w:val="decimal"/>
+      <w:isLgl/>
+      <w:lvlText w:val="%1.%2.%3.%4.%5.%6.%7"/>
+      <w:lvlJc w:val="left"/>
+      <w:pPr>
+        <w:ind w:left="2160" w:hanging="1800"/>
+      </w:pPr>
+      <w:rPr>
+        <w:rFonts w:hint="default"/>
+      </w:rPr>
+    </w:lvl>
+    <w:lvl w:ilvl="7">
+      <w:start w:val="1"/>
+      <w:numFmt w:val="decimal"/>
+      <w:isLgl/>
+      <w:lvlText w:val="%1.%2.%3.%4.%5.%6.%7.%8"/>
+      <w:lvlJc w:val="left"/>
+      <w:pPr>
+        <w:ind w:left="2520" w:hanging="2160"/>
+      </w:pPr>
+      <w:rPr>
+        <w:rFonts w:hint="default"/>
+      </w:rPr>
+    </w:lvl>
+    <w:lvl w:ilvl="8">
+      <w:start w:val="1"/>
+      <w:numFmt w:val="decimal"/>
+      <w:isLgl/>
+      <w:lvlText w:val="%1.%2.%3.%4.%5.%6.%7.%8.%9"/>
+      <w:lvlJc w:val="left"/>
+      <w:pPr>
+        <w:ind w:left="2520" w:hanging="2160"/>
+      </w:pPr>
+      <w:rPr>
+        <w:rFonts w:hint="default"/>
+      </w:rPr>
+    </w:lvl>
+  </w:abstractNum>
+  <w:abstractNum w:abstractNumId="2" w15:restartNumberingAfterBreak="0">
     <w:nsid w:val="6E197ED9"/>
     <w:multiLevelType w:val="hybridMultilevel"/>
     <w:tmpl w:val="25244980"/>
@@ -1755,11 +2749,103 @@
       </w:pPr>
     </w:lvl>
   </w:abstractNum>
+  <w:abstractNum w:abstractNumId="3" w15:restartNumberingAfterBreak="0">
+    <w:nsid w:val="78BB5D88"/>
+    <w:multiLevelType w:val="hybridMultilevel"/>
+    <w:tmpl w:val="C91CAAC8"/>
+    <w:lvl w:ilvl="0" w:tplc="0407000F">
+      <w:start w:val="1"/>
+      <w:numFmt w:val="decimal"/>
+      <w:lvlText w:val="%1."/>
+      <w:lvlJc w:val="left"/>
+      <w:pPr>
+        <w:ind w:left="720" w:hanging="360"/>
+      </w:pPr>
+    </w:lvl>
+    <w:lvl w:ilvl="1" w:tplc="04070019" w:tentative="1">
+      <w:start w:val="1"/>
+      <w:numFmt w:val="lowerLetter"/>
+      <w:lvlText w:val="%2."/>
+      <w:lvlJc w:val="left"/>
+      <w:pPr>
+        <w:ind w:left="1440" w:hanging="360"/>
+      </w:pPr>
+    </w:lvl>
+    <w:lvl w:ilvl="2" w:tplc="0407001B" w:tentative="1">
+      <w:start w:val="1"/>
+      <w:numFmt w:val="lowerRoman"/>
+      <w:lvlText w:val="%3."/>
+      <w:lvlJc w:val="right"/>
+      <w:pPr>
+        <w:ind w:left="2160" w:hanging="180"/>
+      </w:pPr>
+    </w:lvl>
+    <w:lvl w:ilvl="3" w:tplc="0407000F" w:tentative="1">
+      <w:start w:val="1"/>
+      <w:numFmt w:val="decimal"/>
+      <w:lvlText w:val="%4."/>
+      <w:lvlJc w:val="left"/>
+      <w:pPr>
+        <w:ind w:left="2880" w:hanging="360"/>
+      </w:pPr>
+    </w:lvl>
+    <w:lvl w:ilvl="4" w:tplc="04070019" w:tentative="1">
+      <w:start w:val="1"/>
+      <w:numFmt w:val="lowerLetter"/>
+      <w:lvlText w:val="%5."/>
+      <w:lvlJc w:val="left"/>
+      <w:pPr>
+        <w:ind w:left="3600" w:hanging="360"/>
+      </w:pPr>
+    </w:lvl>
+    <w:lvl w:ilvl="5" w:tplc="0407001B" w:tentative="1">
+      <w:start w:val="1"/>
+      <w:numFmt w:val="lowerRoman"/>
+      <w:lvlText w:val="%6."/>
+      <w:lvlJc w:val="right"/>
+      <w:pPr>
+        <w:ind w:left="4320" w:hanging="180"/>
+      </w:pPr>
+    </w:lvl>
+    <w:lvl w:ilvl="6" w:tplc="0407000F" w:tentative="1">
+      <w:start w:val="1"/>
+      <w:numFmt w:val="decimal"/>
+      <w:lvlText w:val="%7."/>
+      <w:lvlJc w:val="left"/>
+      <w:pPr>
+        <w:ind w:left="5040" w:hanging="360"/>
+      </w:pPr>
+    </w:lvl>
+    <w:lvl w:ilvl="7" w:tplc="04070019" w:tentative="1">
+      <w:start w:val="1"/>
+      <w:numFmt w:val="lowerLetter"/>
+      <w:lvlText w:val="%8."/>
+      <w:lvlJc w:val="left"/>
+      <w:pPr>
+        <w:ind w:left="5760" w:hanging="360"/>
+      </w:pPr>
+    </w:lvl>
+    <w:lvl w:ilvl="8" w:tplc="0407001B" w:tentative="1">
+      <w:start w:val="1"/>
+      <w:numFmt w:val="lowerRoman"/>
+      <w:lvlText w:val="%9."/>
+      <w:lvlJc w:val="right"/>
+      <w:pPr>
+        <w:ind w:left="6480" w:hanging="180"/>
+      </w:pPr>
+    </w:lvl>
+  </w:abstractNum>
   <w:num w:numId="1">
-    <w:abstractNumId w:val="1"/>
+    <w:abstractNumId w:val="2"/>
   </w:num>
   <w:num w:numId="2">
     <w:abstractNumId w:val="0"/>
+  </w:num>
+  <w:num w:numId="3">
+    <w:abstractNumId w:val="1"/>
+  </w:num>
+  <w:num w:numId="4">
+    <w:abstractNumId w:val="3"/>
   </w:num>
 </w:numbering>
 </file>
@@ -2589,7 +3675,7 @@
 </file>
 
 <file path=customXml/itemProps1.xml><?xml version="1.0" encoding="utf-8"?>
-<ds:datastoreItem xmlns:ds="http://schemas.openxmlformats.org/officeDocument/2006/customXml" ds:itemID="{13C46A3E-FBB4-444E-B997-9EB2B9855414}">
+<ds:datastoreItem xmlns:ds="http://schemas.openxmlformats.org/officeDocument/2006/customXml" ds:itemID="{21B9DFC2-76E7-904F-BBBD-D9F4C2E678AD}">
   <ds:schemaRefs>
     <ds:schemaRef ds:uri="http://schemas.openxmlformats.org/officeDocument/2006/bibliography"/>
   </ds:schemaRefs>

</xml_diff>

<commit_message>
added positives and changed numbers
</commit_message>
<xml_diff>
--- a/Abschlussbericht.docx
+++ b/Abschlussbericht.docx
@@ -55,13 +55,8 @@
         <w:jc w:val="center"/>
       </w:pPr>
       <w:r>
-        <w:t xml:space="preserve">Theresa </w:t>
-      </w:r>
-      <w:proofErr w:type="spellStart"/>
-      <w:r>
-        <w:t>Dietinger</w:t>
-      </w:r>
-      <w:proofErr w:type="spellEnd"/>
+        <w:t>Theresa Dietinger</w:t>
+      </w:r>
       <w:r>
         <w:br/>
         <w:t>Mathias Gsell</w:t>
@@ -149,7 +144,6 @@
           <w:ilvl w:val="0"/>
           <w:numId w:val="3"/>
         </w:numPr>
-        <w:ind w:left="284"/>
         <w:rPr>
           <w:b/>
           <w:sz w:val="32"/>
@@ -236,10 +230,6 @@
     <w:p>
       <w:pPr>
         <w:pStyle w:val="Listenabsatz"/>
-        <w:numPr>
-          <w:ilvl w:val="0"/>
-          <w:numId w:val="6"/>
-        </w:numPr>
       </w:pPr>
       <w:r>
         <w:t>Fehlermeldung fü</w:t>
@@ -311,6 +301,51 @@
         <w:rPr>
           <w:rFonts w:asciiTheme="minorHAnsi" w:eastAsiaTheme="minorHAnsi" w:hAnsiTheme="minorHAnsi" w:cstheme="minorBidi"/>
           <w:lang w:eastAsia="en-US"/>
+        </w:rPr>
+      </w:pPr>
+    </w:p>
+    <w:p>
+      <w:pPr>
+        <w:pStyle w:val="Listenabsatz"/>
+      </w:pPr>
+      <w:r>
+        <w:t xml:space="preserve">Keine Fehlervermeidung </w:t>
+      </w:r>
+      <w:r>
+        <w:t xml:space="preserve">unter iOS </w:t>
+      </w:r>
+      <w:r>
+        <w:t>bei Datenauswahl</w:t>
+      </w:r>
+    </w:p>
+    <w:p>
+      <w:pPr>
+        <w:pStyle w:val="Listenabsatz"/>
+      </w:pPr>
+      <w:r>
+        <w:t xml:space="preserve">Wird unter dem Punkt „Last-Minute“ das Hinflug-Datum auf den aktuellen Tag gesetzt und folglich der Flug gesucht, </w:t>
+      </w:r>
+      <w:r>
+        <w:t xml:space="preserve">so erscheint eine Fehlermeldung. Dies könnte vermieden werden, indem die Auswahl des aktuellen Tages verwehrt wird. </w:t>
+      </w:r>
+      <w:r>
+        <w:br/>
+      </w:r>
+    </w:p>
+    <w:p>
+      <w:pPr>
+        <w:pStyle w:val="Listenabsatz"/>
+      </w:pPr>
+    </w:p>
+    <w:p/>
+    <w:p/>
+    <w:p/>
+    <w:p>
+      <w:pPr>
+        <w:ind w:left="-76"/>
+        <w:rPr>
+          <w:b/>
+          <w:sz w:val="32"/>
         </w:rPr>
       </w:pPr>
     </w:p>
@@ -319,62 +354,8 @@
         <w:pStyle w:val="Listenabsatz"/>
         <w:numPr>
           <w:ilvl w:val="0"/>
-          <w:numId w:val="6"/>
+          <w:numId w:val="3"/>
         </w:numPr>
-      </w:pPr>
-      <w:r>
-        <w:t xml:space="preserve">Keine Fehlervermeidung </w:t>
-      </w:r>
-      <w:r>
-        <w:t xml:space="preserve">unter iOS </w:t>
-      </w:r>
-      <w:r>
-        <w:t>bei Datenauswahl</w:t>
-      </w:r>
-    </w:p>
-    <w:p>
-      <w:pPr>
-        <w:pStyle w:val="Listenabsatz"/>
-      </w:pPr>
-      <w:r>
-        <w:t xml:space="preserve">Wird unter dem Punkt „Last-Minute“ das Hinflug-Datum auf den aktuellen Tag gesetzt und folglich der Flug gesucht, </w:t>
-      </w:r>
-      <w:r>
-        <w:t xml:space="preserve">so erscheint eine Fehlermeldung. Dies könnte vermieden werden, indem die Auswahl des aktuellen Tages verwehrt wird. </w:t>
-      </w:r>
-      <w:r>
-        <w:br/>
-      </w:r>
-    </w:p>
-    <w:p>
-      <w:pPr>
-        <w:pStyle w:val="Listenabsatz"/>
-        <w:numPr>
-          <w:ilvl w:val="0"/>
-          <w:numId w:val="6"/>
-        </w:numPr>
-      </w:pPr>
-    </w:p>
-    <w:p/>
-    <w:p/>
-    <w:p/>
-    <w:p>
-      <w:pPr>
-        <w:ind w:left="-76"/>
-        <w:rPr>
-          <w:b/>
-          <w:sz w:val="32"/>
-        </w:rPr>
-      </w:pPr>
-    </w:p>
-    <w:p>
-      <w:pPr>
-        <w:pStyle w:val="Listenabsatz"/>
-        <w:numPr>
-          <w:ilvl w:val="0"/>
-          <w:numId w:val="6"/>
-        </w:numPr>
-        <w:ind w:left="284"/>
         <w:rPr>
           <w:b/>
           <w:sz w:val="32"/>
@@ -393,7 +374,7 @@
         <w:pStyle w:val="Listenabsatz"/>
         <w:numPr>
           <w:ilvl w:val="1"/>
-          <w:numId w:val="6"/>
+          <w:numId w:val="3"/>
         </w:numPr>
         <w:rPr>
           <w:b/>
@@ -680,7 +661,7 @@
         <w:pStyle w:val="Listenabsatz"/>
         <w:numPr>
           <w:ilvl w:val="1"/>
-          <w:numId w:val="6"/>
+          <w:numId w:val="3"/>
         </w:numPr>
         <w:rPr>
           <w:b/>
@@ -941,7 +922,7 @@
         <w:pStyle w:val="Listenabsatz"/>
         <w:numPr>
           <w:ilvl w:val="1"/>
-          <w:numId w:val="6"/>
+          <w:numId w:val="3"/>
         </w:numPr>
         <w:rPr>
           <w:b/>
@@ -1052,16 +1033,8 @@
               <w:rPr>
                 <w:b/>
               </w:rPr>
-              <w:t xml:space="preserve">Theresa </w:t>
-            </w:r>
-            <w:proofErr w:type="spellStart"/>
-            <w:r>
-              <w:rPr>
-                <w:b/>
-              </w:rPr>
-              <w:t>Dietinger</w:t>
-            </w:r>
-            <w:proofErr w:type="spellEnd"/>
+              <w:t>Theresa Dietinger</w:t>
+            </w:r>
           </w:p>
         </w:tc>
         <w:tc>
@@ -1261,15 +1234,7 @@
               <w:jc w:val="center"/>
             </w:pPr>
             <w:r>
-              <w:t xml:space="preserve">Acer </w:t>
-            </w:r>
-            <w:proofErr w:type="spellStart"/>
-            <w:r>
-              <w:t>Aspire</w:t>
-            </w:r>
-            <w:proofErr w:type="spellEnd"/>
-            <w:r>
-              <w:t xml:space="preserve"> V13</w:t>
+              <w:t>Acer Aspire V13</w:t>
             </w:r>
           </w:p>
         </w:tc>
@@ -1664,8 +1629,6 @@
             <w:r>
               <w:t>30</w:t>
             </w:r>
-            <w:bookmarkStart w:id="0" w:name="_GoBack"/>
-            <w:bookmarkEnd w:id="0"/>
             <w:r>
               <w:t xml:space="preserve"> </w:t>
             </w:r>
@@ -2020,14 +1983,27 @@
       <w:r>
         <w:t xml:space="preserve">Tabelle </w:t>
       </w:r>
-      <w:fldSimple w:instr=" SEQ Tabelle \* ARABIC ">
-        <w:r>
-          <w:rPr>
-            <w:noProof/>
-          </w:rPr>
-          <w:t>1</w:t>
-        </w:r>
-      </w:fldSimple>
+      <w:r>
+        <w:fldChar w:fldCharType="begin"/>
+      </w:r>
+      <w:r>
+        <w:instrText xml:space="preserve"> SEQ Tabelle \* ARABIC </w:instrText>
+      </w:r>
+      <w:r>
+        <w:fldChar w:fldCharType="separate"/>
+      </w:r>
+      <w:r>
+        <w:rPr>
+          <w:noProof/>
+        </w:rPr>
+        <w:t>1</w:t>
+      </w:r>
+      <w:r>
+        <w:rPr>
+          <w:noProof/>
+        </w:rPr>
+        <w:fldChar w:fldCharType="end"/>
+      </w:r>
       <w:r>
         <w:t>: Evaluierungsumgebung</w:t>
       </w:r>
@@ -2049,14 +2025,15 @@
         <w:pStyle w:val="Listenabsatz"/>
         <w:numPr>
           <w:ilvl w:val="0"/>
-          <w:numId w:val="6"/>
+          <w:numId w:val="3"/>
         </w:numPr>
-        <w:ind w:left="284"/>
-        <w:rPr>
-          <w:b/>
-          <w:sz w:val="32"/>
-        </w:rPr>
-      </w:pPr>
+        <w:rPr>
+          <w:b/>
+          <w:sz w:val="32"/>
+        </w:rPr>
+      </w:pPr>
+      <w:bookmarkStart w:id="0" w:name="_GoBack"/>
+      <w:bookmarkEnd w:id="0"/>
       <w:r>
         <w:rPr>
           <w:b/>
@@ -2077,7 +2054,7 @@
         <w:pStyle w:val="Listenabsatz"/>
         <w:numPr>
           <w:ilvl w:val="1"/>
-          <w:numId w:val="6"/>
+          <w:numId w:val="3"/>
         </w:numPr>
         <w:rPr>
           <w:b/>
@@ -2333,19 +2310,11 @@
                 <w:color w:val="000000" w:themeColor="text1"/>
               </w:rPr>
             </w:pPr>
-            <w:proofErr w:type="spellStart"/>
-            <w:r>
-              <w:rPr>
-                <w:color w:val="000000" w:themeColor="text1"/>
-              </w:rPr>
-              <w:t>Cosmetic</w:t>
-            </w:r>
-            <w:proofErr w:type="spellEnd"/>
-            <w:r>
-              <w:rPr>
-                <w:color w:val="000000" w:themeColor="text1"/>
-              </w:rPr>
-              <w:t xml:space="preserve"> Positive</w:t>
+            <w:r>
+              <w:rPr>
+                <w:color w:val="000000" w:themeColor="text1"/>
+              </w:rPr>
+              <w:t>Cosmetic Positive</w:t>
             </w:r>
           </w:p>
         </w:tc>
@@ -2400,31 +2369,489 @@
       <w:pPr>
         <w:pStyle w:val="Beschriftung"/>
         <w:jc w:val="center"/>
-        <w:rPr>
-          <w:sz w:val="24"/>
-        </w:rPr>
       </w:pPr>
       <w:r>
         <w:t xml:space="preserve">Tabelle </w:t>
       </w:r>
-      <w:fldSimple w:instr=" SEQ Tabelle \* ARABIC ">
-        <w:r>
-          <w:rPr>
-            <w:noProof/>
-          </w:rPr>
-          <w:t>2</w:t>
-        </w:r>
-      </w:fldSimple>
+      <w:r>
+        <w:fldChar w:fldCharType="begin"/>
+      </w:r>
+      <w:r>
+        <w:instrText xml:space="preserve"> SEQ Tabelle \* ARABIC </w:instrText>
+      </w:r>
+      <w:r>
+        <w:fldChar w:fldCharType="separate"/>
+      </w:r>
+      <w:r>
+        <w:rPr>
+          <w:noProof/>
+        </w:rPr>
+        <w:t>2</w:t>
+      </w:r>
+      <w:r>
+        <w:rPr>
+          <w:noProof/>
+        </w:rPr>
+        <w:fldChar w:fldCharType="end"/>
+      </w:r>
       <w:r>
         <w:t>: Bewertungsschema Positives</w:t>
       </w:r>
+    </w:p>
+    <w:p>
+      <w:pPr>
+        <w:numPr>
+          <w:ilvl w:val="2"/>
+          <w:numId w:val="3"/>
+        </w:numPr>
+        <w:contextualSpacing/>
+        <w:rPr>
+          <w:rFonts w:asciiTheme="minorHAnsi" w:eastAsiaTheme="minorHAnsi" w:hAnsiTheme="minorHAnsi" w:cstheme="minorBidi"/>
+          <w:b/>
+          <w:sz w:val="32"/>
+          <w:lang w:eastAsia="en-US"/>
+        </w:rPr>
+      </w:pPr>
+      <w:r>
+        <w:rPr>
+          <w:rFonts w:asciiTheme="minorHAnsi" w:eastAsiaTheme="minorHAnsi" w:hAnsiTheme="minorHAnsi" w:cstheme="minorBidi"/>
+          <w:b/>
+          <w:sz w:val="32"/>
+          <w:lang w:eastAsia="en-US"/>
+        </w:rPr>
+        <w:t>Hilfestellungen</w:t>
+      </w:r>
+    </w:p>
+    <w:p>
+      <w:r>
+        <w:t>Die Hilfestellungen und Erklärung sind übersichtlich unterteilt und bieten Informationen zu vielen relevanten Themen. Die Nutzer können nach spezifischen Fragen und Problemen suchen und können, falls sie keine Antwort finden, alternativ den Kundenservice anrufen.</w:t>
+      </w:r>
+    </w:p>
+    <w:p>
+      <w:pPr>
+        <w:rPr>
+          <w:rFonts w:asciiTheme="minorHAnsi" w:eastAsiaTheme="minorHAnsi" w:hAnsiTheme="minorHAnsi" w:cstheme="minorBidi"/>
+          <w:lang w:eastAsia="en-US"/>
+        </w:rPr>
+      </w:pPr>
+      <w:r>
+        <w:rPr>
+          <w:rFonts w:asciiTheme="minorHAnsi" w:eastAsiaTheme="minorHAnsi" w:hAnsiTheme="minorHAnsi" w:cstheme="minorBidi"/>
+          <w:noProof/>
+          <w:lang w:eastAsia="en-US"/>
+        </w:rPr>
+        <w:drawing>
+          <wp:anchor distT="0" distB="0" distL="114300" distR="114300" simplePos="0" relativeHeight="251659264" behindDoc="1" locked="0" layoutInCell="1" allowOverlap="1" wp14:anchorId="73535D8F" wp14:editId="60393175">
+            <wp:simplePos x="0" y="0"/>
+            <wp:positionH relativeFrom="margin">
+              <wp:align>center</wp:align>
+            </wp:positionH>
+            <wp:positionV relativeFrom="paragraph">
+              <wp:posOffset>50740</wp:posOffset>
+            </wp:positionV>
+            <wp:extent cx="4511040" cy="2167890"/>
+            <wp:effectExtent l="0" t="0" r="3810" b="3810"/>
+            <wp:wrapTight wrapText="bothSides">
+              <wp:wrapPolygon edited="0">
+                <wp:start x="0" y="0"/>
+                <wp:lineTo x="0" y="21448"/>
+                <wp:lineTo x="21527" y="21448"/>
+                <wp:lineTo x="21527" y="0"/>
+                <wp:lineTo x="0" y="0"/>
+              </wp:wrapPolygon>
+            </wp:wrapTight>
+            <wp:docPr id="1" name="Grafik 1"/>
+            <wp:cNvGraphicFramePr>
+              <a:graphicFrameLocks xmlns:a="http://schemas.openxmlformats.org/drawingml/2006/main" noChangeAspect="1"/>
+            </wp:cNvGraphicFramePr>
+            <a:graphic xmlns:a="http://schemas.openxmlformats.org/drawingml/2006/main">
+              <a:graphicData uri="http://schemas.openxmlformats.org/drawingml/2006/picture">
+                <pic:pic xmlns:pic="http://schemas.openxmlformats.org/drawingml/2006/picture">
+                  <pic:nvPicPr>
+                    <pic:cNvPr id="0" name="Picture 2"/>
+                    <pic:cNvPicPr>
+                      <a:picLocks noChangeAspect="1" noChangeArrowheads="1"/>
+                    </pic:cNvPicPr>
+                  </pic:nvPicPr>
+                  <pic:blipFill rotWithShape="1">
+                    <a:blip r:embed="rId9" cstate="print">
+                      <a:extLst>
+                        <a:ext uri="{28A0092B-C50C-407E-A947-70E740481C1C}">
+                          <a14:useLocalDpi xmlns:a14="http://schemas.microsoft.com/office/drawing/2010/main" val="0"/>
+                        </a:ext>
+                      </a:extLst>
+                    </a:blip>
+                    <a:srcRect l="-1" t="9061" r="185" b="5619"/>
+                    <a:stretch/>
+                  </pic:blipFill>
+                  <pic:spPr bwMode="auto">
+                    <a:xfrm>
+                      <a:off x="0" y="0"/>
+                      <a:ext cx="4511040" cy="2167890"/>
+                    </a:xfrm>
+                    <a:prstGeom prst="rect">
+                      <a:avLst/>
+                    </a:prstGeom>
+                    <a:noFill/>
+                    <a:ln>
+                      <a:noFill/>
+                    </a:ln>
+                    <a:extLst>
+                      <a:ext uri="{53640926-AAD7-44D8-BBD7-CCE9431645EC}">
+                        <a14:shadowObscured xmlns:a14="http://schemas.microsoft.com/office/drawing/2010/main"/>
+                      </a:ext>
+                    </a:extLst>
+                  </pic:spPr>
+                </pic:pic>
+              </a:graphicData>
+            </a:graphic>
+            <wp14:sizeRelH relativeFrom="page">
+              <wp14:pctWidth>0</wp14:pctWidth>
+            </wp14:sizeRelH>
+            <wp14:sizeRelV relativeFrom="page">
+              <wp14:pctHeight>0</wp14:pctHeight>
+            </wp14:sizeRelV>
+          </wp:anchor>
+        </w:drawing>
+      </w:r>
+    </w:p>
+    <w:p>
+      <w:pPr>
+        <w:rPr>
+          <w:rFonts w:asciiTheme="minorHAnsi" w:eastAsiaTheme="minorHAnsi" w:hAnsiTheme="minorHAnsi" w:cstheme="minorBidi"/>
+          <w:lang w:eastAsia="en-US"/>
+        </w:rPr>
+      </w:pPr>
+    </w:p>
+    <w:p>
+      <w:pPr>
+        <w:rPr>
+          <w:rFonts w:asciiTheme="minorHAnsi" w:eastAsiaTheme="minorHAnsi" w:hAnsiTheme="minorHAnsi" w:cstheme="minorBidi"/>
+          <w:lang w:eastAsia="en-US"/>
+        </w:rPr>
+      </w:pPr>
+    </w:p>
+    <w:p>
+      <w:pPr>
+        <w:rPr>
+          <w:rFonts w:asciiTheme="minorHAnsi" w:eastAsiaTheme="minorHAnsi" w:hAnsiTheme="minorHAnsi" w:cstheme="minorBidi"/>
+          <w:lang w:eastAsia="en-US"/>
+        </w:rPr>
+      </w:pPr>
+    </w:p>
+    <w:p>
+      <w:pPr>
+        <w:rPr>
+          <w:rFonts w:asciiTheme="minorHAnsi" w:eastAsiaTheme="minorHAnsi" w:hAnsiTheme="minorHAnsi" w:cstheme="minorBidi"/>
+          <w:lang w:eastAsia="en-US"/>
+        </w:rPr>
+      </w:pPr>
+    </w:p>
+    <w:p>
+      <w:pPr>
+        <w:rPr>
+          <w:rFonts w:asciiTheme="minorHAnsi" w:eastAsiaTheme="minorHAnsi" w:hAnsiTheme="minorHAnsi" w:cstheme="minorBidi"/>
+          <w:lang w:eastAsia="en-US"/>
+        </w:rPr>
+      </w:pPr>
+    </w:p>
+    <w:p>
+      <w:pPr>
+        <w:rPr>
+          <w:rFonts w:asciiTheme="minorHAnsi" w:eastAsiaTheme="minorHAnsi" w:hAnsiTheme="minorHAnsi" w:cstheme="minorBidi"/>
+          <w:lang w:eastAsia="en-US"/>
+        </w:rPr>
+      </w:pPr>
+    </w:p>
+    <w:p>
+      <w:pPr>
+        <w:rPr>
+          <w:rFonts w:asciiTheme="minorHAnsi" w:eastAsiaTheme="minorHAnsi" w:hAnsiTheme="minorHAnsi" w:cstheme="minorBidi"/>
+          <w:lang w:eastAsia="en-US"/>
+        </w:rPr>
+      </w:pPr>
+    </w:p>
+    <w:p>
+      <w:pPr>
+        <w:rPr>
+          <w:rFonts w:asciiTheme="minorHAnsi" w:eastAsiaTheme="minorHAnsi" w:hAnsiTheme="minorHAnsi" w:cstheme="minorBidi"/>
+          <w:lang w:eastAsia="en-US"/>
+        </w:rPr>
+      </w:pPr>
+    </w:p>
+    <w:p>
+      <w:pPr>
+        <w:rPr>
+          <w:rFonts w:asciiTheme="minorHAnsi" w:eastAsiaTheme="minorHAnsi" w:hAnsiTheme="minorHAnsi" w:cstheme="minorBidi"/>
+          <w:lang w:eastAsia="en-US"/>
+        </w:rPr>
+      </w:pPr>
+    </w:p>
+    <w:p>
+      <w:pPr>
+        <w:rPr>
+          <w:rFonts w:asciiTheme="minorHAnsi" w:eastAsiaTheme="minorHAnsi" w:hAnsiTheme="minorHAnsi" w:cstheme="minorBidi"/>
+          <w:lang w:eastAsia="en-US"/>
+        </w:rPr>
+      </w:pPr>
+    </w:p>
+    <w:p>
+      <w:pPr>
+        <w:rPr>
+          <w:rFonts w:asciiTheme="minorHAnsi" w:eastAsiaTheme="minorHAnsi" w:hAnsiTheme="minorHAnsi" w:cstheme="minorBidi"/>
+          <w:lang w:eastAsia="en-US"/>
+        </w:rPr>
+      </w:pPr>
+    </w:p>
+    <w:p>
+      <w:pPr>
+        <w:rPr>
+          <w:rFonts w:asciiTheme="minorHAnsi" w:eastAsiaTheme="minorHAnsi" w:hAnsiTheme="minorHAnsi" w:cstheme="minorBidi"/>
+          <w:lang w:eastAsia="en-US"/>
+        </w:rPr>
+      </w:pPr>
+    </w:p>
+    <w:p>
+      <w:pPr>
+        <w:numPr>
+          <w:ilvl w:val="2"/>
+          <w:numId w:val="3"/>
+        </w:numPr>
+        <w:contextualSpacing/>
+        <w:rPr>
+          <w:rFonts w:asciiTheme="minorHAnsi" w:eastAsiaTheme="minorHAnsi" w:hAnsiTheme="minorHAnsi" w:cstheme="minorBidi"/>
+          <w:b/>
+          <w:sz w:val="32"/>
+          <w:lang w:eastAsia="en-US"/>
+        </w:rPr>
+      </w:pPr>
+      <w:r>
+        <w:rPr>
+          <w:rFonts w:asciiTheme="minorHAnsi" w:eastAsiaTheme="minorHAnsi" w:hAnsiTheme="minorHAnsi" w:cstheme="minorBidi"/>
+          <w:b/>
+          <w:sz w:val="32"/>
+          <w:lang w:eastAsia="en-US"/>
+        </w:rPr>
+        <w:lastRenderedPageBreak/>
+        <w:t>Fehlermeldungen sind verständlich formuliert</w:t>
+      </w:r>
+    </w:p>
+    <w:p>
+      <w:pPr>
+        <w:rPr>
+          <w:rFonts w:asciiTheme="minorHAnsi" w:eastAsiaTheme="minorHAnsi" w:hAnsiTheme="minorHAnsi" w:cstheme="minorBidi"/>
+          <w:lang w:eastAsia="en-US"/>
+        </w:rPr>
+      </w:pPr>
+      <w:r>
+        <w:drawing>
+          <wp:anchor distT="0" distB="0" distL="114300" distR="114300" simplePos="0" relativeHeight="251660288" behindDoc="0" locked="0" layoutInCell="1" allowOverlap="1" wp14:anchorId="0D2B2EBF" wp14:editId="4CAD15AD">
+            <wp:simplePos x="0" y="0"/>
+            <wp:positionH relativeFrom="margin">
+              <wp:align>center</wp:align>
+            </wp:positionH>
+            <wp:positionV relativeFrom="paragraph">
+              <wp:posOffset>836043</wp:posOffset>
+            </wp:positionV>
+            <wp:extent cx="1586230" cy="2621915"/>
+            <wp:effectExtent l="0" t="0" r="0" b="6985"/>
+            <wp:wrapTopAndBottom/>
+            <wp:docPr id="2" name="Grafik 2"/>
+            <wp:cNvGraphicFramePr>
+              <a:graphicFrameLocks xmlns:a="http://schemas.openxmlformats.org/drawingml/2006/main" noChangeAspect="1"/>
+            </wp:cNvGraphicFramePr>
+            <a:graphic xmlns:a="http://schemas.openxmlformats.org/drawingml/2006/main">
+              <a:graphicData uri="http://schemas.openxmlformats.org/drawingml/2006/picture">
+                <pic:pic xmlns:pic="http://schemas.openxmlformats.org/drawingml/2006/picture">
+                  <pic:nvPicPr>
+                    <pic:cNvPr id="0" name="Picture 3"/>
+                    <pic:cNvPicPr>
+                      <a:picLocks noChangeAspect="1" noChangeArrowheads="1"/>
+                    </pic:cNvPicPr>
+                  </pic:nvPicPr>
+                  <pic:blipFill rotWithShape="1">
+                    <a:blip r:embed="rId10" cstate="print">
+                      <a:extLst>
+                        <a:ext uri="{28A0092B-C50C-407E-A947-70E740481C1C}">
+                          <a14:useLocalDpi xmlns:a14="http://schemas.microsoft.com/office/drawing/2010/main" val="0"/>
+                        </a:ext>
+                      </a:extLst>
+                    </a:blip>
+                    <a:srcRect b="7028"/>
+                    <a:stretch/>
+                  </pic:blipFill>
+                  <pic:spPr bwMode="auto">
+                    <a:xfrm>
+                      <a:off x="0" y="0"/>
+                      <a:ext cx="1586230" cy="2621915"/>
+                    </a:xfrm>
+                    <a:prstGeom prst="rect">
+                      <a:avLst/>
+                    </a:prstGeom>
+                    <a:noFill/>
+                    <a:ln>
+                      <a:noFill/>
+                    </a:ln>
+                    <a:extLst>
+                      <a:ext uri="{53640926-AAD7-44D8-BBD7-CCE9431645EC}">
+                        <a14:shadowObscured xmlns:a14="http://schemas.microsoft.com/office/drawing/2010/main"/>
+                      </a:ext>
+                    </a:extLst>
+                  </pic:spPr>
+                </pic:pic>
+              </a:graphicData>
+            </a:graphic>
+            <wp14:sizeRelH relativeFrom="page">
+              <wp14:pctWidth>0</wp14:pctWidth>
+            </wp14:sizeRelH>
+            <wp14:sizeRelV relativeFrom="page">
+              <wp14:pctHeight>0</wp14:pctHeight>
+            </wp14:sizeRelV>
+          </wp:anchor>
+        </w:drawing>
+      </w:r>
+      <w:r>
+        <w:t xml:space="preserve">Die Fehlermeldungen sind so formuliert, dass Personen verschiedenen Alters diese verstehen und wissen was passiert ist. Da die Zielgruppe der Website von Jugendlichen bis Senioren reicht ist es wichtig, dass alle Nutzer die Fehlermeldungen richtig interpretieren und auch anschließend angemessen handeln können. </w:t>
+      </w:r>
+    </w:p>
+    <w:p>
+      <w:pPr>
+        <w:numPr>
+          <w:ilvl w:val="2"/>
+          <w:numId w:val="3"/>
+        </w:numPr>
+        <w:contextualSpacing/>
+        <w:rPr>
+          <w:rFonts w:asciiTheme="minorHAnsi" w:eastAsiaTheme="minorHAnsi" w:hAnsiTheme="minorHAnsi" w:cstheme="minorBidi"/>
+          <w:b/>
+          <w:sz w:val="32"/>
+          <w:lang w:eastAsia="en-US"/>
+        </w:rPr>
+      </w:pPr>
+      <w:r>
+        <w:rPr>
+          <w:rFonts w:asciiTheme="minorHAnsi" w:eastAsiaTheme="minorHAnsi" w:hAnsiTheme="minorHAnsi" w:cstheme="minorBidi"/>
+          <w:b/>
+          <w:sz w:val="32"/>
+          <w:lang w:eastAsia="en-US"/>
+        </w:rPr>
+        <w:t xml:space="preserve">Fehlervermeidung Flugdatum </w:t>
+      </w:r>
+    </w:p>
+    <w:p>
+      <w:r>
+        <w:t>Das Abflugdatum kann nie vor dem Ankunftsdatum liegen Um Missverständnisse oder falsche Eingaben zu vermeiden ist es nicht möglich ein Abflugdatum vor dem Ankunftsdatum auszuwählen. So kann beispielsweise nicht versehentlich das vergangene Monat auswählt werden.</w:t>
+      </w:r>
+    </w:p>
+    <w:p>
+      <w:pPr>
+        <w:numPr>
+          <w:ilvl w:val="2"/>
+          <w:numId w:val="3"/>
+        </w:numPr>
+        <w:contextualSpacing/>
+        <w:rPr>
+          <w:rFonts w:asciiTheme="minorHAnsi" w:eastAsiaTheme="minorHAnsi" w:hAnsiTheme="minorHAnsi" w:cstheme="minorBidi"/>
+          <w:b/>
+          <w:sz w:val="32"/>
+          <w:lang w:eastAsia="en-US"/>
+        </w:rPr>
+      </w:pPr>
+      <w:r>
+        <w:rPr>
+          <w:rFonts w:asciiTheme="minorHAnsi" w:eastAsiaTheme="minorHAnsi" w:hAnsiTheme="minorHAnsi" w:cstheme="minorBidi"/>
+          <w:b/>
+          <w:sz w:val="32"/>
+          <w:lang w:eastAsia="en-US"/>
+        </w:rPr>
+        <w:t>Strukturierte Grundfunktionalitäten</w:t>
+      </w:r>
+    </w:p>
+    <w:p>
+      <w:r>
+        <w:drawing>
+          <wp:anchor distT="0" distB="0" distL="114300" distR="114300" simplePos="0" relativeHeight="251661312" behindDoc="1" locked="0" layoutInCell="1" allowOverlap="1" wp14:anchorId="272561D8" wp14:editId="602766B2">
+            <wp:simplePos x="0" y="0"/>
+            <wp:positionH relativeFrom="margin">
+              <wp:align>center</wp:align>
+            </wp:positionH>
+            <wp:positionV relativeFrom="paragraph">
+              <wp:posOffset>576293</wp:posOffset>
+            </wp:positionV>
+            <wp:extent cx="1985645" cy="3277870"/>
+            <wp:effectExtent l="0" t="0" r="0" b="0"/>
+            <wp:wrapTopAndBottom/>
+            <wp:docPr id="3" name="Grafik 3"/>
+            <wp:cNvGraphicFramePr>
+              <a:graphicFrameLocks xmlns:a="http://schemas.openxmlformats.org/drawingml/2006/main" noChangeAspect="1"/>
+            </wp:cNvGraphicFramePr>
+            <a:graphic xmlns:a="http://schemas.openxmlformats.org/drawingml/2006/main">
+              <a:graphicData uri="http://schemas.openxmlformats.org/drawingml/2006/picture">
+                <pic:pic xmlns:pic="http://schemas.openxmlformats.org/drawingml/2006/picture">
+                  <pic:nvPicPr>
+                    <pic:cNvPr id="0" name="Picture 4"/>
+                    <pic:cNvPicPr>
+                      <a:picLocks noChangeAspect="1" noChangeArrowheads="1"/>
+                    </pic:cNvPicPr>
+                  </pic:nvPicPr>
+                  <pic:blipFill rotWithShape="1">
+                    <a:blip r:embed="rId11" cstate="print">
+                      <a:extLst>
+                        <a:ext uri="{28A0092B-C50C-407E-A947-70E740481C1C}">
+                          <a14:useLocalDpi xmlns:a14="http://schemas.microsoft.com/office/drawing/2010/main" val="0"/>
+                        </a:ext>
+                      </a:extLst>
+                    </a:blip>
+                    <a:srcRect b="7153"/>
+                    <a:stretch/>
+                  </pic:blipFill>
+                  <pic:spPr bwMode="auto">
+                    <a:xfrm>
+                      <a:off x="0" y="0"/>
+                      <a:ext cx="1985645" cy="3277870"/>
+                    </a:xfrm>
+                    <a:prstGeom prst="rect">
+                      <a:avLst/>
+                    </a:prstGeom>
+                    <a:noFill/>
+                    <a:ln>
+                      <a:noFill/>
+                    </a:ln>
+                    <a:extLst>
+                      <a:ext uri="{53640926-AAD7-44D8-BBD7-CCE9431645EC}">
+                        <a14:shadowObscured xmlns:a14="http://schemas.microsoft.com/office/drawing/2010/main"/>
+                      </a:ext>
+                    </a:extLst>
+                  </pic:spPr>
+                </pic:pic>
+              </a:graphicData>
+            </a:graphic>
+            <wp14:sizeRelH relativeFrom="page">
+              <wp14:pctWidth>0</wp14:pctWidth>
+            </wp14:sizeRelH>
+            <wp14:sizeRelV relativeFrom="page">
+              <wp14:pctHeight>0</wp14:pctHeight>
+            </wp14:sizeRelV>
+          </wp:anchor>
+        </w:drawing>
+      </w:r>
+      <w:r>
+        <w:t xml:space="preserve">Die Möglichkeiten, die der Nutzer auf der Seite hat, sind gleich zu Beginn ersichtlich, Bilder ergänzen den Text und es ist sofort verständlich, wie der Nutzer einzelne Bereiche bedient und wie er zu seinem angestrebten Ziel gelangt. </w:t>
+      </w:r>
+    </w:p>
+    <w:p>
+      <w:pPr>
+        <w:rPr>
+          <w:lang w:eastAsia="en-US"/>
+        </w:rPr>
+      </w:pPr>
     </w:p>
     <w:p>
       <w:pPr>
         <w:pStyle w:val="Listenabsatz"/>
         <w:numPr>
           <w:ilvl w:val="1"/>
-          <w:numId w:val="6"/>
+          <w:numId w:val="3"/>
         </w:numPr>
         <w:rPr>
           <w:b/>
@@ -2436,6 +2863,7 @@
           <w:b/>
           <w:sz w:val="32"/>
         </w:rPr>
+        <w:lastRenderedPageBreak/>
         <w:t>Negatives</w:t>
       </w:r>
     </w:p>
@@ -2602,19 +3030,11 @@
                 <w:color w:val="000000" w:themeColor="text1"/>
               </w:rPr>
             </w:pPr>
-            <w:proofErr w:type="spellStart"/>
-            <w:r>
-              <w:rPr>
-                <w:color w:val="000000" w:themeColor="text1"/>
-              </w:rPr>
-              <w:t>Serious</w:t>
-            </w:r>
-            <w:proofErr w:type="spellEnd"/>
-            <w:r>
-              <w:rPr>
-                <w:color w:val="000000" w:themeColor="text1"/>
-              </w:rPr>
-              <w:t xml:space="preserve"> Problem</w:t>
+            <w:r>
+              <w:rPr>
+                <w:color w:val="000000" w:themeColor="text1"/>
+              </w:rPr>
+              <w:t>Serious Problem</w:t>
             </w:r>
           </w:p>
         </w:tc>
@@ -2698,19 +3118,11 @@
                 <w:color w:val="000000" w:themeColor="text1"/>
               </w:rPr>
             </w:pPr>
-            <w:proofErr w:type="spellStart"/>
-            <w:r>
-              <w:rPr>
-                <w:color w:val="000000" w:themeColor="text1"/>
-              </w:rPr>
-              <w:t>Cosmetic</w:t>
-            </w:r>
-            <w:proofErr w:type="spellEnd"/>
-            <w:r>
-              <w:rPr>
-                <w:color w:val="000000" w:themeColor="text1"/>
-              </w:rPr>
-              <w:t xml:space="preserve"> Problem</w:t>
+            <w:r>
+              <w:rPr>
+                <w:color w:val="000000" w:themeColor="text1"/>
+              </w:rPr>
+              <w:t>Cosmetic Problem</w:t>
             </w:r>
           </w:p>
         </w:tc>
@@ -2772,14 +3184,27 @@
       <w:r>
         <w:t xml:space="preserve">Tabelle </w:t>
       </w:r>
-      <w:fldSimple w:instr=" SEQ Tabelle \* ARABIC ">
-        <w:r>
-          <w:rPr>
-            <w:noProof/>
-          </w:rPr>
-          <w:t>3</w:t>
-        </w:r>
-      </w:fldSimple>
+      <w:r>
+        <w:fldChar w:fldCharType="begin"/>
+      </w:r>
+      <w:r>
+        <w:instrText xml:space="preserve"> SEQ Tabelle \* ARABIC </w:instrText>
+      </w:r>
+      <w:r>
+        <w:fldChar w:fldCharType="separate"/>
+      </w:r>
+      <w:r>
+        <w:rPr>
+          <w:noProof/>
+        </w:rPr>
+        <w:t>3</w:t>
+      </w:r>
+      <w:r>
+        <w:rPr>
+          <w:noProof/>
+        </w:rPr>
+        <w:fldChar w:fldCharType="end"/>
+      </w:r>
       <w:r>
         <w:t>: Bewertungsschema Negatives</w:t>
       </w:r>
@@ -2789,7 +3214,7 @@
         <w:pStyle w:val="Listenabsatz"/>
         <w:numPr>
           <w:ilvl w:val="0"/>
-          <w:numId w:val="6"/>
+          <w:numId w:val="3"/>
         </w:numPr>
         <w:ind w:left="284"/>
         <w:rPr>
@@ -2818,7 +3243,7 @@
         <w:pStyle w:val="Listenabsatz"/>
         <w:numPr>
           <w:ilvl w:val="0"/>
-          <w:numId w:val="6"/>
+          <w:numId w:val="3"/>
         </w:numPr>
         <w:ind w:left="284"/>
         <w:rPr>
@@ -3078,17 +3503,17 @@
   <w:abstractNum w:abstractNumId="2" w15:restartNumberingAfterBreak="0">
     <w:nsid w:val="57E0780D"/>
     <w:multiLevelType w:val="multilevel"/>
-    <w:tmpl w:val="219CB4B4"/>
+    <w:tmpl w:val="C34825B6"/>
     <w:lvl w:ilvl="0">
-      <w:start w:val="2"/>
+      <w:start w:val="1"/>
       <w:numFmt w:val="decimal"/>
       <w:lvlText w:val="%1."/>
       <w:lvlJc w:val="left"/>
       <w:pPr>
-        <w:ind w:left="720" w:hanging="360"/>
+        <w:ind w:left="360" w:hanging="360"/>
       </w:pPr>
       <w:rPr>
-        <w:rFonts w:hint="default"/>
+        <w:rFonts w:ascii="Times New Roman" w:eastAsia="Times New Roman" w:hAnsi="Times New Roman" w:cs="Times New Roman"/>
       </w:rPr>
     </w:lvl>
     <w:lvl w:ilvl="1">
@@ -3098,7 +3523,7 @@
       <w:lvlText w:val="%1.%2"/>
       <w:lvlJc w:val="left"/>
       <w:pPr>
-        <w:ind w:left="1080" w:hanging="720"/>
+        <w:ind w:left="720" w:hanging="720"/>
       </w:pPr>
       <w:rPr>
         <w:rFonts w:hint="default"/>
@@ -3111,7 +3536,7 @@
       <w:lvlText w:val="%1.%2.%3"/>
       <w:lvlJc w:val="left"/>
       <w:pPr>
-        <w:ind w:left="1080" w:hanging="720"/>
+        <w:ind w:left="720" w:hanging="720"/>
       </w:pPr>
       <w:rPr>
         <w:rFonts w:hint="default"/>
@@ -3124,7 +3549,7 @@
       <w:lvlText w:val="%1.%2.%3.%4"/>
       <w:lvlJc w:val="left"/>
       <w:pPr>
-        <w:ind w:left="1440" w:hanging="1080"/>
+        <w:ind w:left="1080" w:hanging="1080"/>
       </w:pPr>
       <w:rPr>
         <w:rFonts w:hint="default"/>
@@ -3137,7 +3562,7 @@
       <w:lvlText w:val="%1.%2.%3.%4.%5"/>
       <w:lvlJc w:val="left"/>
       <w:pPr>
-        <w:ind w:left="1800" w:hanging="1440"/>
+        <w:ind w:left="1440" w:hanging="1440"/>
       </w:pPr>
       <w:rPr>
         <w:rFonts w:hint="default"/>
@@ -3150,7 +3575,7 @@
       <w:lvlText w:val="%1.%2.%3.%4.%5.%6"/>
       <w:lvlJc w:val="left"/>
       <w:pPr>
-        <w:ind w:left="1800" w:hanging="1440"/>
+        <w:ind w:left="1440" w:hanging="1440"/>
       </w:pPr>
       <w:rPr>
         <w:rFonts w:hint="default"/>
@@ -3163,7 +3588,7 @@
       <w:lvlText w:val="%1.%2.%3.%4.%5.%6.%7"/>
       <w:lvlJc w:val="left"/>
       <w:pPr>
-        <w:ind w:left="2160" w:hanging="1800"/>
+        <w:ind w:left="1800" w:hanging="1800"/>
       </w:pPr>
       <w:rPr>
         <w:rFonts w:hint="default"/>
@@ -3176,7 +3601,7 @@
       <w:lvlText w:val="%1.%2.%3.%4.%5.%6.%7.%8"/>
       <w:lvlJc w:val="left"/>
       <w:pPr>
-        <w:ind w:left="2520" w:hanging="2160"/>
+        <w:ind w:left="2160" w:hanging="2160"/>
       </w:pPr>
       <w:rPr>
         <w:rFonts w:hint="default"/>
@@ -3189,7 +3614,7 @@
       <w:lvlText w:val="%1.%2.%3.%4.%5.%6.%7.%8.%9"/>
       <w:lvlJc w:val="left"/>
       <w:pPr>
-        <w:ind w:left="2520" w:hanging="2160"/>
+        <w:ind w:left="2160" w:hanging="2160"/>
       </w:pPr>
       <w:rPr>
         <w:rFonts w:hint="default"/>
@@ -3455,6 +3880,119 @@
       <w:pPr>
         <w:ind w:left="6480" w:hanging="180"/>
       </w:pPr>
+    </w:lvl>
+  </w:abstractNum>
+  <w:abstractNum w:abstractNumId="6" w15:restartNumberingAfterBreak="0">
+    <w:nsid w:val="7C691E5F"/>
+    <w:multiLevelType w:val="multilevel"/>
+    <w:tmpl w:val="A322EDC8"/>
+    <w:lvl w:ilvl="0">
+      <w:start w:val="5"/>
+      <w:numFmt w:val="decimal"/>
+      <w:lvlText w:val="%1"/>
+      <w:lvlJc w:val="left"/>
+      <w:pPr>
+        <w:ind w:left="405" w:hanging="405"/>
+      </w:pPr>
+      <w:rPr>
+        <w:rFonts w:hint="default"/>
+      </w:rPr>
+    </w:lvl>
+    <w:lvl w:ilvl="1">
+      <w:start w:val="1"/>
+      <w:numFmt w:val="decimal"/>
+      <w:lvlText w:val="%1.%2"/>
+      <w:lvlJc w:val="left"/>
+      <w:pPr>
+        <w:ind w:left="720" w:hanging="720"/>
+      </w:pPr>
+      <w:rPr>
+        <w:rFonts w:hint="default"/>
+      </w:rPr>
+    </w:lvl>
+    <w:lvl w:ilvl="2">
+      <w:start w:val="1"/>
+      <w:numFmt w:val="decimal"/>
+      <w:lvlText w:val="%1.%2.%3"/>
+      <w:lvlJc w:val="left"/>
+      <w:pPr>
+        <w:ind w:left="720" w:hanging="720"/>
+      </w:pPr>
+      <w:rPr>
+        <w:rFonts w:hint="default"/>
+      </w:rPr>
+    </w:lvl>
+    <w:lvl w:ilvl="3">
+      <w:start w:val="1"/>
+      <w:numFmt w:val="decimal"/>
+      <w:lvlText w:val="%1.%2.%3.%4"/>
+      <w:lvlJc w:val="left"/>
+      <w:pPr>
+        <w:ind w:left="1080" w:hanging="1080"/>
+      </w:pPr>
+      <w:rPr>
+        <w:rFonts w:hint="default"/>
+      </w:rPr>
+    </w:lvl>
+    <w:lvl w:ilvl="4">
+      <w:start w:val="1"/>
+      <w:numFmt w:val="decimal"/>
+      <w:lvlText w:val="%1.%2.%3.%4.%5"/>
+      <w:lvlJc w:val="left"/>
+      <w:pPr>
+        <w:ind w:left="1440" w:hanging="1440"/>
+      </w:pPr>
+      <w:rPr>
+        <w:rFonts w:hint="default"/>
+      </w:rPr>
+    </w:lvl>
+    <w:lvl w:ilvl="5">
+      <w:start w:val="1"/>
+      <w:numFmt w:val="decimal"/>
+      <w:lvlText w:val="%1.%2.%3.%4.%5.%6"/>
+      <w:lvlJc w:val="left"/>
+      <w:pPr>
+        <w:ind w:left="1440" w:hanging="1440"/>
+      </w:pPr>
+      <w:rPr>
+        <w:rFonts w:hint="default"/>
+      </w:rPr>
+    </w:lvl>
+    <w:lvl w:ilvl="6">
+      <w:start w:val="1"/>
+      <w:numFmt w:val="decimal"/>
+      <w:lvlText w:val="%1.%2.%3.%4.%5.%6.%7"/>
+      <w:lvlJc w:val="left"/>
+      <w:pPr>
+        <w:ind w:left="1800" w:hanging="1800"/>
+      </w:pPr>
+      <w:rPr>
+        <w:rFonts w:hint="default"/>
+      </w:rPr>
+    </w:lvl>
+    <w:lvl w:ilvl="7">
+      <w:start w:val="1"/>
+      <w:numFmt w:val="decimal"/>
+      <w:lvlText w:val="%1.%2.%3.%4.%5.%6.%7.%8"/>
+      <w:lvlJc w:val="left"/>
+      <w:pPr>
+        <w:ind w:left="2160" w:hanging="2160"/>
+      </w:pPr>
+      <w:rPr>
+        <w:rFonts w:hint="default"/>
+      </w:rPr>
+    </w:lvl>
+    <w:lvl w:ilvl="8">
+      <w:start w:val="1"/>
+      <w:numFmt w:val="decimal"/>
+      <w:lvlText w:val="%1.%2.%3.%4.%5.%6.%7.%8.%9"/>
+      <w:lvlJc w:val="left"/>
+      <w:pPr>
+        <w:ind w:left="2160" w:hanging="2160"/>
+      </w:pPr>
+      <w:rPr>
+        <w:rFonts w:hint="default"/>
+      </w:rPr>
     </w:lvl>
   </w:abstractNum>
   <w:num w:numId="1">
@@ -3474,6 +4012,9 @@
   </w:num>
   <w:num w:numId="6">
     <w:abstractNumId w:val="0"/>
+  </w:num>
+  <w:num w:numId="7">
+    <w:abstractNumId w:val="6"/>
   </w:num>
 </w:numbering>
 </file>
@@ -4327,7 +4868,7 @@
 </file>
 
 <file path=customXml/itemProps1.xml><?xml version="1.0" encoding="utf-8"?>
-<ds:datastoreItem xmlns:ds="http://schemas.openxmlformats.org/officeDocument/2006/customXml" ds:itemID="{EA5F538E-3843-FF4E-AAC2-C1A1A73741BB}">
+<ds:datastoreItem xmlns:ds="http://schemas.openxmlformats.org/officeDocument/2006/customXml" ds:itemID="{8B19ED2B-CB4C-4F6A-82E8-47360098E5E1}">
   <ds:schemaRefs>
     <ds:schemaRef ds:uri="http://schemas.openxmlformats.org/officeDocument/2006/bibliography"/>
   </ds:schemaRefs>

</xml_diff>

<commit_message>
added basics chapter 4
</commit_message>
<xml_diff>
--- a/Abschlussbericht.docx
+++ b/Abschlussbericht.docx
@@ -55,8 +55,13 @@
         <w:jc w:val="center"/>
       </w:pPr>
       <w:r>
-        <w:t>Theresa Dietinger</w:t>
-      </w:r>
+        <w:t xml:space="preserve">Theresa </w:t>
+      </w:r>
+      <w:proofErr w:type="spellStart"/>
+      <w:r>
+        <w:t>Dietinger</w:t>
+      </w:r>
+      <w:proofErr w:type="spellEnd"/>
       <w:r>
         <w:br/>
         <w:t>Mathias Gsell</w:t>
@@ -427,128 +432,9 @@
     <w:p>
       <w:pPr>
         <w:pStyle w:val="Listenabsatz"/>
-        <w:rPr>
-          <w:b/>
-        </w:rPr>
-      </w:pPr>
-      <w:r>
-        <w:rPr>
-          <w:b/>
-        </w:rPr>
-        <w:t xml:space="preserve">Unterseite wird in </w:t>
-      </w:r>
-      <w:r>
-        <w:rPr>
-          <w:b/>
-        </w:rPr>
-        <w:t>anderem</w:t>
-      </w:r>
-      <w:r>
-        <w:rPr>
-          <w:b/>
-        </w:rPr>
-        <w:t xml:space="preserve"> Layout angezei</w:t>
-      </w:r>
-      <w:r>
-        <w:rPr>
-          <w:b/>
-        </w:rPr>
-        <w:t>g</w:t>
-      </w:r>
-      <w:r>
-        <w:rPr>
-          <w:b/>
-        </w:rPr>
-        <w:t>t</w:t>
-      </w:r>
-    </w:p>
-    <w:p>
-      <w:pPr>
-        <w:pStyle w:val="Listenabsatz"/>
-      </w:pPr>
-      <w:r>
-        <w:t xml:space="preserve">Wählt man im Top-Menü den Punkt „Pauschalreisen“, so wird die Unterseite in einem </w:t>
-      </w:r>
-      <w:r>
-        <w:t xml:space="preserve">komplett anderen Layout, vermutlich aus alter Version, angezeigt. Navigiert man auf dieser Unterseite </w:t>
-      </w:r>
-      <w:r>
-        <w:t xml:space="preserve">erneut zum Punkt „Pauschalreisen“, so erscheint eine </w:t>
-      </w:r>
-      <w:r>
-        <w:t xml:space="preserve">Seite, </w:t>
-      </w:r>
-      <w:r>
-        <w:t>welche</w:t>
-      </w:r>
-      <w:r>
-        <w:t xml:space="preserve"> nicht auf den ganzen Bildschirm skaliert wird. </w:t>
-      </w:r>
-    </w:p>
-    <w:p>
-      <w:pPr>
-        <w:pStyle w:val="Listenabsatz"/>
-      </w:pPr>
-    </w:p>
-    <w:p>
-      <w:pPr>
-        <w:pStyle w:val="Listenabsatz"/>
-        <w:rPr>
-          <w:b/>
-        </w:rPr>
-      </w:pPr>
-      <w:r>
-        <w:rPr>
-          <w:b/>
-        </w:rPr>
-        <w:t>Gute Hilfe</w:t>
-      </w:r>
-      <w:r>
-        <w:rPr>
-          <w:b/>
-        </w:rPr>
-        <w:t xml:space="preserve"> und </w:t>
-      </w:r>
-      <w:r>
-        <w:rPr>
-          <w:b/>
-        </w:rPr>
-        <w:t>Dokumentation</w:t>
-      </w:r>
-    </w:p>
-    <w:p>
-      <w:pPr>
-        <w:pStyle w:val="Listenabsatz"/>
-      </w:pPr>
-      <w:r>
-        <w:t xml:space="preserve">Die Webseite bietet eine eigene Unterseite für </w:t>
-      </w:r>
-      <w:r>
-        <w:t>den Kundenservice, auf welcher häufig gestellte Fragen und wichtige Themen</w:t>
-      </w:r>
-      <w:r>
-        <w:t xml:space="preserve"> verständlich und übersichtlich beantwortet werden.</w:t>
-      </w:r>
-      <w:r>
-        <w:t xml:space="preserve"> </w:t>
-      </w:r>
-      <w:r>
-        <w:t>Wird</w:t>
-      </w:r>
-      <w:r>
-        <w:t xml:space="preserve"> die Frage nicht </w:t>
-      </w:r>
-      <w:r>
-        <w:t xml:space="preserve">gefunden, so kann in einem eigenen Suchfeld danach gesucht werden. </w:t>
-      </w:r>
-      <w:bookmarkStart w:id="0" w:name="_GoBack"/>
-      <w:bookmarkEnd w:id="0"/>
-    </w:p>
-    <w:p>
-      <w:pPr>
-        <w:pStyle w:val="Listenabsatz"/>
-      </w:pPr>
-    </w:p>
+      </w:pPr>
+    </w:p>
+    <w:p/>
     <w:p/>
     <w:p/>
     <w:p>
@@ -704,6 +590,7 @@
           <w:rFonts w:asciiTheme="minorHAnsi" w:eastAsiaTheme="minorHAnsi" w:hAnsiTheme="minorHAnsi" w:cstheme="minorBidi"/>
           <w:lang w:eastAsia="en-US"/>
         </w:rPr>
+        <w:lastRenderedPageBreak/>
         <w:t xml:space="preserve">Eine heuristische Evaluierung setzt sich </w:t>
       </w:r>
       <w:proofErr w:type="gramStart"/>
@@ -1050,7 +937,6 @@
         <w:rPr>
           <w:rFonts w:asciiTheme="minorHAnsi" w:hAnsiTheme="minorHAnsi" w:cstheme="minorHAnsi"/>
         </w:rPr>
-        <w:lastRenderedPageBreak/>
         <w:t>Webseite</w:t>
       </w:r>
       <w:r>
@@ -1224,6 +1110,7 @@
               <w:rPr>
                 <w:b/>
               </w:rPr>
+              <w:lastRenderedPageBreak/>
               <w:t>Evaluator</w:t>
             </w:r>
             <w:proofErr w:type="spellEnd"/>
@@ -1244,8 +1131,16 @@
               <w:rPr>
                 <w:b/>
               </w:rPr>
-              <w:t>Theresa Dietinger</w:t>
-            </w:r>
+              <w:t xml:space="preserve">Theresa </w:t>
+            </w:r>
+            <w:proofErr w:type="spellStart"/>
+            <w:r>
+              <w:rPr>
+                <w:b/>
+              </w:rPr>
+              <w:t>Dietinger</w:t>
+            </w:r>
+            <w:proofErr w:type="spellEnd"/>
           </w:p>
         </w:tc>
         <w:tc>
@@ -1445,7 +1340,15 @@
               <w:jc w:val="center"/>
             </w:pPr>
             <w:r>
-              <w:t>Acer Aspire V13</w:t>
+              <w:t xml:space="preserve">Acer </w:t>
+            </w:r>
+            <w:proofErr w:type="spellStart"/>
+            <w:r>
+              <w:t>Aspire</w:t>
+            </w:r>
+            <w:proofErr w:type="spellEnd"/>
+            <w:r>
+              <w:t xml:space="preserve"> V13</w:t>
             </w:r>
           </w:p>
         </w:tc>
@@ -2505,11 +2408,19 @@
                 <w:color w:val="000000" w:themeColor="text1"/>
               </w:rPr>
             </w:pPr>
-            <w:r>
-              <w:rPr>
-                <w:color w:val="000000" w:themeColor="text1"/>
-              </w:rPr>
-              <w:t>Cosmetic Positive</w:t>
+            <w:proofErr w:type="spellStart"/>
+            <w:r>
+              <w:rPr>
+                <w:color w:val="000000" w:themeColor="text1"/>
+              </w:rPr>
+              <w:t>Cosmetic</w:t>
+            </w:r>
+            <w:proofErr w:type="spellEnd"/>
+            <w:r>
+              <w:rPr>
+                <w:color w:val="000000" w:themeColor="text1"/>
+              </w:rPr>
+              <w:t xml:space="preserve"> Positive</w:t>
             </w:r>
           </w:p>
         </w:tc>
@@ -2601,7 +2512,6 @@
           <w:sz w:val="32"/>
           <w:lang w:eastAsia="en-US"/>
         </w:rPr>
-        <w:lastRenderedPageBreak/>
         <w:t>Hilfestellungen</w:t>
       </w:r>
     </w:p>
@@ -2623,6 +2533,7 @@
           <w:noProof/>
           <w:lang w:eastAsia="en-US"/>
         </w:rPr>
+        <w:lastRenderedPageBreak/>
         <w:drawing>
           <wp:anchor distT="0" distB="0" distL="114300" distR="114300" simplePos="0" relativeHeight="251658240" behindDoc="1" locked="0" layoutInCell="1" allowOverlap="1" wp14:anchorId="73535D8F" wp14:editId="60393175">
             <wp:simplePos x="0" y="0"/>
@@ -3218,11 +3129,19 @@
                 <w:color w:val="000000" w:themeColor="text1"/>
               </w:rPr>
             </w:pPr>
-            <w:r>
-              <w:rPr>
-                <w:color w:val="000000" w:themeColor="text1"/>
-              </w:rPr>
-              <w:t>Serious Problem</w:t>
+            <w:proofErr w:type="spellStart"/>
+            <w:r>
+              <w:rPr>
+                <w:color w:val="000000" w:themeColor="text1"/>
+              </w:rPr>
+              <w:t>Serious</w:t>
+            </w:r>
+            <w:proofErr w:type="spellEnd"/>
+            <w:r>
+              <w:rPr>
+                <w:color w:val="000000" w:themeColor="text1"/>
+              </w:rPr>
+              <w:t xml:space="preserve"> Problem</w:t>
             </w:r>
           </w:p>
         </w:tc>
@@ -3306,11 +3225,19 @@
                 <w:color w:val="000000" w:themeColor="text1"/>
               </w:rPr>
             </w:pPr>
-            <w:r>
-              <w:rPr>
-                <w:color w:val="000000" w:themeColor="text1"/>
-              </w:rPr>
-              <w:t>Cosmetic Problem</w:t>
+            <w:proofErr w:type="spellStart"/>
+            <w:r>
+              <w:rPr>
+                <w:color w:val="000000" w:themeColor="text1"/>
+              </w:rPr>
+              <w:t>Cosmetic</w:t>
+            </w:r>
+            <w:proofErr w:type="spellEnd"/>
+            <w:r>
+              <w:rPr>
+                <w:color w:val="000000" w:themeColor="text1"/>
+              </w:rPr>
+              <w:t xml:space="preserve"> Problem</w:t>
             </w:r>
           </w:p>
         </w:tc>
@@ -3402,14 +3329,415 @@
           <w:b/>
           <w:sz w:val="32"/>
         </w:rPr>
-        <w:t>Quellen</w:t>
-      </w:r>
-    </w:p>
-    <w:p>
-      <w:pPr>
+        <w:t>Quelle</w:t>
+      </w:r>
+      <w:r>
         <w:rPr>
           <w:b/>
           <w:sz w:val="32"/>
+        </w:rPr>
+        <w:t>n</w:t>
+      </w:r>
+    </w:p>
+    <w:p>
+      <w:pPr>
+        <w:ind w:left="-76"/>
+        <w:rPr>
+          <w:b/>
+          <w:color w:val="FF0000"/>
+        </w:rPr>
+      </w:pPr>
+      <w:r>
+        <w:t xml:space="preserve">…zeigt die Gesamtliste aller gefundenen Probleme, in absteigender Reihenfolge, nach ihrer durchschnittlichen </w:t>
+      </w:r>
+      <w:proofErr w:type="spellStart"/>
+      <w:r>
+        <w:t>Severity</w:t>
+      </w:r>
+      <w:proofErr w:type="spellEnd"/>
+      <w:r>
+        <w:t xml:space="preserve">. Die Bedeutung der in der Tabelle angegebenen Kürzel sind in </w:t>
+      </w:r>
+      <w:r>
+        <w:fldChar w:fldCharType="begin"/>
+      </w:r>
+      <w:r>
+        <w:instrText xml:space="preserve"> REF _Ref7535675 \h </w:instrText>
+      </w:r>
+      <w:r>
+        <w:fldChar w:fldCharType="separate"/>
+      </w:r>
+      <w:r>
+        <w:t xml:space="preserve">Tabelle </w:t>
+      </w:r>
+      <w:r>
+        <w:rPr>
+          <w:noProof/>
+        </w:rPr>
+        <w:t>4</w:t>
+      </w:r>
+      <w:r>
+        <w:t>: Bedeutung der Kürzel</w:t>
+      </w:r>
+      <w:r>
+        <w:fldChar w:fldCharType="end"/>
+      </w:r>
+      <w:r>
+        <w:t xml:space="preserve"> dargestellt.</w:t>
+      </w:r>
+    </w:p>
+    <w:p>
+      <w:pPr>
+        <w:ind w:left="-76"/>
+        <w:rPr>
+          <w:b/>
+          <w:color w:val="FF0000"/>
+        </w:rPr>
+      </w:pPr>
+      <w:r>
+        <w:rPr>
+          <w:b/>
+          <w:color w:val="FF0000"/>
+        </w:rPr>
+        <w:t xml:space="preserve">TODO: </w:t>
+      </w:r>
+      <w:r>
+        <w:rPr>
+          <w:b/>
+          <w:color w:val="FF0000"/>
+        </w:rPr>
+        <w:t>Fehler-</w:t>
+      </w:r>
+      <w:bookmarkStart w:id="0" w:name="_GoBack"/>
+      <w:bookmarkEnd w:id="0"/>
+      <w:r>
+        <w:rPr>
+          <w:b/>
+          <w:color w:val="FF0000"/>
+        </w:rPr>
+        <w:t>Tabelle einfügen</w:t>
+      </w:r>
+      <w:r>
+        <w:rPr>
+          <w:b/>
+          <w:color w:val="FF0000"/>
+        </w:rPr>
+        <w:t xml:space="preserve"> und verlinken</w:t>
+      </w:r>
+    </w:p>
+    <w:p>
+      <w:pPr>
+        <w:ind w:left="-76"/>
+        <w:rPr>
+          <w:b/>
+          <w:color w:val="FF0000"/>
+        </w:rPr>
+      </w:pPr>
+    </w:p>
+    <w:tbl>
+      <w:tblPr>
+        <w:tblStyle w:val="Tabellenraster"/>
+        <w:tblW w:w="0" w:type="auto"/>
+        <w:jc w:val="center"/>
+        <w:tblLook w:val="04A0" w:firstRow="1" w:lastRow="0" w:firstColumn="1" w:lastColumn="0" w:noHBand="0" w:noVBand="1"/>
+      </w:tblPr>
+      <w:tblGrid>
+        <w:gridCol w:w="3579"/>
+        <w:gridCol w:w="3579"/>
+      </w:tblGrid>
+      <w:tr>
+        <w:trPr>
+          <w:trHeight w:val="286"/>
+          <w:jc w:val="center"/>
+        </w:trPr>
+        <w:tc>
+          <w:tcPr>
+            <w:tcW w:w="3579" w:type="dxa"/>
+          </w:tcPr>
+          <w:p>
+            <w:pPr>
+              <w:jc w:val="center"/>
+              <w:rPr>
+                <w:color w:val="000000" w:themeColor="text1"/>
+              </w:rPr>
+            </w:pPr>
+            <w:r>
+              <w:rPr>
+                <w:color w:val="000000" w:themeColor="text1"/>
+              </w:rPr>
+              <w:t>Kürzel</w:t>
+            </w:r>
+          </w:p>
+        </w:tc>
+        <w:tc>
+          <w:tcPr>
+            <w:tcW w:w="3579" w:type="dxa"/>
+          </w:tcPr>
+          <w:p>
+            <w:pPr>
+              <w:jc w:val="center"/>
+              <w:rPr>
+                <w:color w:val="000000" w:themeColor="text1"/>
+              </w:rPr>
+            </w:pPr>
+            <w:r>
+              <w:rPr>
+                <w:color w:val="000000" w:themeColor="text1"/>
+              </w:rPr>
+              <w:t>Bedeutung</w:t>
+            </w:r>
+          </w:p>
+        </w:tc>
+      </w:tr>
+      <w:tr>
+        <w:trPr>
+          <w:trHeight w:val="271"/>
+          <w:jc w:val="center"/>
+        </w:trPr>
+        <w:tc>
+          <w:tcPr>
+            <w:tcW w:w="3579" w:type="dxa"/>
+          </w:tcPr>
+          <w:p>
+            <w:pPr>
+              <w:jc w:val="center"/>
+              <w:rPr>
+                <w:color w:val="000000" w:themeColor="text1"/>
+              </w:rPr>
+            </w:pPr>
+            <w:r>
+              <w:rPr>
+                <w:color w:val="000000" w:themeColor="text1"/>
+              </w:rPr>
+              <w:t>TD</w:t>
+            </w:r>
+          </w:p>
+        </w:tc>
+        <w:tc>
+          <w:tcPr>
+            <w:tcW w:w="3579" w:type="dxa"/>
+          </w:tcPr>
+          <w:p>
+            <w:pPr>
+              <w:jc w:val="center"/>
+              <w:rPr>
+                <w:color w:val="000000" w:themeColor="text1"/>
+              </w:rPr>
+            </w:pPr>
+            <w:r>
+              <w:rPr>
+                <w:color w:val="000000" w:themeColor="text1"/>
+              </w:rPr>
+              <w:t xml:space="preserve">Theresa </w:t>
+            </w:r>
+            <w:proofErr w:type="spellStart"/>
+            <w:r>
+              <w:rPr>
+                <w:color w:val="000000" w:themeColor="text1"/>
+              </w:rPr>
+              <w:t>Dietinger</w:t>
+            </w:r>
+            <w:proofErr w:type="spellEnd"/>
+          </w:p>
+        </w:tc>
+      </w:tr>
+      <w:tr>
+        <w:trPr>
+          <w:trHeight w:val="286"/>
+          <w:jc w:val="center"/>
+        </w:trPr>
+        <w:tc>
+          <w:tcPr>
+            <w:tcW w:w="3579" w:type="dxa"/>
+          </w:tcPr>
+          <w:p>
+            <w:pPr>
+              <w:jc w:val="center"/>
+              <w:rPr>
+                <w:color w:val="000000" w:themeColor="text1"/>
+              </w:rPr>
+            </w:pPr>
+            <w:r>
+              <w:rPr>
+                <w:color w:val="000000" w:themeColor="text1"/>
+              </w:rPr>
+              <w:t>MG</w:t>
+            </w:r>
+          </w:p>
+        </w:tc>
+        <w:tc>
+          <w:tcPr>
+            <w:tcW w:w="3579" w:type="dxa"/>
+          </w:tcPr>
+          <w:p>
+            <w:pPr>
+              <w:jc w:val="center"/>
+              <w:rPr>
+                <w:color w:val="000000" w:themeColor="text1"/>
+              </w:rPr>
+            </w:pPr>
+            <w:r>
+              <w:rPr>
+                <w:color w:val="000000" w:themeColor="text1"/>
+              </w:rPr>
+              <w:t>Mathias Gsell</w:t>
+            </w:r>
+          </w:p>
+        </w:tc>
+      </w:tr>
+      <w:tr>
+        <w:trPr>
+          <w:trHeight w:val="286"/>
+          <w:jc w:val="center"/>
+        </w:trPr>
+        <w:tc>
+          <w:tcPr>
+            <w:tcW w:w="3579" w:type="dxa"/>
+          </w:tcPr>
+          <w:p>
+            <w:pPr>
+              <w:jc w:val="center"/>
+              <w:rPr>
+                <w:color w:val="000000" w:themeColor="text1"/>
+              </w:rPr>
+            </w:pPr>
+            <w:r>
+              <w:rPr>
+                <w:color w:val="000000" w:themeColor="text1"/>
+              </w:rPr>
+              <w:t>DL</w:t>
+            </w:r>
+          </w:p>
+        </w:tc>
+        <w:tc>
+          <w:tcPr>
+            <w:tcW w:w="3579" w:type="dxa"/>
+          </w:tcPr>
+          <w:p>
+            <w:pPr>
+              <w:jc w:val="center"/>
+              <w:rPr>
+                <w:color w:val="000000" w:themeColor="text1"/>
+              </w:rPr>
+            </w:pPr>
+            <w:r>
+              <w:rPr>
+                <w:color w:val="000000" w:themeColor="text1"/>
+              </w:rPr>
+              <w:t>Daniel Lamprecht</w:t>
+            </w:r>
+          </w:p>
+        </w:tc>
+      </w:tr>
+      <w:tr>
+        <w:trPr>
+          <w:trHeight w:val="271"/>
+          <w:jc w:val="center"/>
+        </w:trPr>
+        <w:tc>
+          <w:tcPr>
+            <w:tcW w:w="3579" w:type="dxa"/>
+          </w:tcPr>
+          <w:p>
+            <w:pPr>
+              <w:jc w:val="center"/>
+              <w:rPr>
+                <w:color w:val="000000" w:themeColor="text1"/>
+              </w:rPr>
+            </w:pPr>
+            <w:r>
+              <w:rPr>
+                <w:color w:val="000000" w:themeColor="text1"/>
+              </w:rPr>
+              <w:t>j</w:t>
+            </w:r>
+          </w:p>
+        </w:tc>
+        <w:tc>
+          <w:tcPr>
+            <w:tcW w:w="3579" w:type="dxa"/>
+          </w:tcPr>
+          <w:p>
+            <w:pPr>
+              <w:keepNext/>
+              <w:jc w:val="center"/>
+              <w:rPr>
+                <w:color w:val="000000" w:themeColor="text1"/>
+              </w:rPr>
+            </w:pPr>
+            <w:r>
+              <w:rPr>
+                <w:color w:val="000000" w:themeColor="text1"/>
+              </w:rPr>
+              <w:t xml:space="preserve">Gefunden </w:t>
+            </w:r>
+            <w:proofErr w:type="spellStart"/>
+            <w:r>
+              <w:rPr>
+                <w:color w:val="000000" w:themeColor="text1"/>
+              </w:rPr>
+              <w:t>druch</w:t>
+            </w:r>
+            <w:proofErr w:type="spellEnd"/>
+            <w:r>
+              <w:rPr>
+                <w:color w:val="000000" w:themeColor="text1"/>
+              </w:rPr>
+              <w:t xml:space="preserve"> diesen </w:t>
+            </w:r>
+            <w:proofErr w:type="spellStart"/>
+            <w:r>
+              <w:rPr>
+                <w:color w:val="000000" w:themeColor="text1"/>
+              </w:rPr>
+              <w:t>Evaluierer</w:t>
+            </w:r>
+            <w:proofErr w:type="spellEnd"/>
+          </w:p>
+        </w:tc>
+      </w:tr>
+    </w:tbl>
+    <w:p>
+      <w:pPr>
+        <w:pStyle w:val="Beschriftung"/>
+        <w:jc w:val="center"/>
+        <w:rPr>
+          <w:b/>
+          <w:color w:val="FF0000"/>
+        </w:rPr>
+      </w:pPr>
+      <w:bookmarkStart w:id="1" w:name="_Ref7535675"/>
+      <w:r>
+        <w:t xml:space="preserve">Tabelle </w:t>
+      </w:r>
+      <w:fldSimple w:instr=" SEQ Tabelle \* ARABIC ">
+        <w:r>
+          <w:rPr>
+            <w:noProof/>
+          </w:rPr>
+          <w:t>4</w:t>
+        </w:r>
+      </w:fldSimple>
+      <w:r>
+        <w:t>: Bedeutung der Kürzel</w:t>
+      </w:r>
+      <w:bookmarkEnd w:id="1"/>
+    </w:p>
+    <w:p>
+      <w:pPr>
+        <w:ind w:left="-76"/>
+        <w:rPr>
+          <w:b/>
+          <w:color w:val="FF0000"/>
+        </w:rPr>
+      </w:pPr>
+    </w:p>
+    <w:p>
+      <w:pPr>
+        <w:ind w:left="-76"/>
+        <w:rPr>
+          <w:b/>
+          <w:color w:val="FF0000"/>
         </w:rPr>
       </w:pPr>
     </w:p>
@@ -3431,6 +3759,7 @@
           <w:b/>
           <w:sz w:val="32"/>
         </w:rPr>
+        <w:lastRenderedPageBreak/>
         <w:t>Anhang</w:t>
       </w:r>
     </w:p>
@@ -5049,7 +5378,7 @@
 </file>
 
 <file path=customXml/itemProps1.xml><?xml version="1.0" encoding="utf-8"?>
-<ds:datastoreItem xmlns:ds="http://schemas.openxmlformats.org/officeDocument/2006/customXml" ds:itemID="{7EFED3B0-DC94-5749-91B5-0EDE99B07D5A}">
+<ds:datastoreItem xmlns:ds="http://schemas.openxmlformats.org/officeDocument/2006/customXml" ds:itemID="{C42FD3DB-5404-7B4E-A373-E893EAB9927B}">
   <ds:schemaRefs>
     <ds:schemaRef ds:uri="http://schemas.openxmlformats.org/officeDocument/2006/bibliography"/>
   </ds:schemaRefs>

</xml_diff>

<commit_message>
just some minor details
</commit_message>
<xml_diff>
--- a/Abschlussbericht.docx
+++ b/Abschlussbericht.docx
@@ -55,13 +55,8 @@
         <w:jc w:val="center"/>
       </w:pPr>
       <w:r>
-        <w:t xml:space="preserve">Theresa </w:t>
-      </w:r>
-      <w:proofErr w:type="spellStart"/>
-      <w:r>
-        <w:t>Dietinger</w:t>
-      </w:r>
-      <w:proofErr w:type="spellEnd"/>
+        <w:t>Theresa Dietinger</w:t>
+      </w:r>
       <w:r>
         <w:br/>
         <w:t>Mathias Gsell</w:t>
@@ -196,6 +191,13 @@
         </w:rPr>
         <w:t xml:space="preserve">Expedia.at ist ein Webportal, welches alle notwendigen Dienste und Informationen rund um die Themen Urlaub und Reisen zur Verfügung stellt. Dabei ist es primär möglich, Flüge und Hotels zu suchen, zu vergleichen und anschließend zu buchen.  </w:t>
       </w:r>
+      <w:r>
+        <w:rPr>
+          <w:rFonts w:asciiTheme="minorHAnsi" w:eastAsiaTheme="minorHAnsi" w:hAnsiTheme="minorHAnsi" w:cstheme="minorBidi"/>
+          <w:lang w:eastAsia="en-US"/>
+        </w:rPr>
+        <w:t>Weiters haben auch Besitzer einer Unterkunft die Möglichkeit diese der Website hinzuzufügen.</w:t>
+      </w:r>
     </w:p>
     <w:p>
       <w:pPr>
@@ -547,67 +549,58 @@
           <w:rFonts w:asciiTheme="minorHAnsi" w:eastAsiaTheme="minorHAnsi" w:hAnsiTheme="minorHAnsi" w:cstheme="minorBidi"/>
           <w:lang w:eastAsia="en-US"/>
         </w:rPr>
-        <w:t xml:space="preserve">ite durch Usability-Spezialisten mit Hilfe von Heuristiken (allgemein anerkannte Regeln) und der eigenen Expertise </w:t>
+        <w:t xml:space="preserve">ite durch Usability-Spezialisten mit </w:t>
       </w:r>
       <w:r>
         <w:rPr>
           <w:rFonts w:asciiTheme="minorHAnsi" w:eastAsiaTheme="minorHAnsi" w:hAnsiTheme="minorHAnsi" w:cstheme="minorBidi"/>
           <w:lang w:eastAsia="en-US"/>
         </w:rPr>
-        <w:t>zu überprüfen</w:t>
+        <w:lastRenderedPageBreak/>
+        <w:t xml:space="preserve">Hilfe von Heuristiken (allgemein anerkannte Regeln) und der eigenen Expertise </w:t>
       </w:r>
       <w:r>
         <w:rPr>
           <w:rFonts w:asciiTheme="minorHAnsi" w:eastAsiaTheme="minorHAnsi" w:hAnsiTheme="minorHAnsi" w:cstheme="minorBidi"/>
           <w:lang w:eastAsia="en-US"/>
         </w:rPr>
-        <w:t xml:space="preserve">. Ziel dieser Analyse ist es, Usability-Probleme im Design der </w:t>
+        <w:t>zu überprüfen</w:t>
       </w:r>
       <w:r>
         <w:rPr>
           <w:rFonts w:asciiTheme="minorHAnsi" w:eastAsiaTheme="minorHAnsi" w:hAnsiTheme="minorHAnsi" w:cstheme="minorBidi"/>
           <w:lang w:eastAsia="en-US"/>
         </w:rPr>
-        <w:t>Webseite</w:t>
+        <w:t xml:space="preserve">. Ziel dieser Analyse ist es, Usability-Probleme im Design der </w:t>
       </w:r>
       <w:r>
         <w:rPr>
           <w:rFonts w:asciiTheme="minorHAnsi" w:eastAsiaTheme="minorHAnsi" w:hAnsiTheme="minorHAnsi" w:cstheme="minorBidi"/>
           <w:lang w:eastAsia="en-US"/>
         </w:rPr>
-        <w:t xml:space="preserve"> zu finden. </w:t>
-      </w:r>
-    </w:p>
-    <w:p>
-      <w:pPr>
+        <w:t>Webseite</w:t>
+      </w:r>
+      <w:r>
         <w:rPr>
           <w:rFonts w:asciiTheme="minorHAnsi" w:eastAsiaTheme="minorHAnsi" w:hAnsiTheme="minorHAnsi" w:cstheme="minorBidi"/>
           <w:lang w:eastAsia="en-US"/>
         </w:rPr>
-      </w:pPr>
-      <w:r>
+        <w:t xml:space="preserve"> zu finden. </w:t>
+      </w:r>
+    </w:p>
+    <w:p>
+      <w:pPr>
         <w:rPr>
           <w:rFonts w:asciiTheme="minorHAnsi" w:eastAsiaTheme="minorHAnsi" w:hAnsiTheme="minorHAnsi" w:cstheme="minorBidi"/>
           <w:lang w:eastAsia="en-US"/>
         </w:rPr>
-        <w:lastRenderedPageBreak/>
-        <w:t xml:space="preserve">Eine heuristische Evaluierung setzt sich </w:t>
-      </w:r>
-      <w:proofErr w:type="gramStart"/>
+      </w:pPr>
       <w:r>
         <w:rPr>
           <w:rFonts w:asciiTheme="minorHAnsi" w:eastAsiaTheme="minorHAnsi" w:hAnsiTheme="minorHAnsi" w:cstheme="minorBidi"/>
           <w:lang w:eastAsia="en-US"/>
         </w:rPr>
-        <w:t>aus folgenden</w:t>
-      </w:r>
-      <w:proofErr w:type="gramEnd"/>
-      <w:r>
-        <w:rPr>
-          <w:rFonts w:asciiTheme="minorHAnsi" w:eastAsiaTheme="minorHAnsi" w:hAnsiTheme="minorHAnsi" w:cstheme="minorBidi"/>
-          <w:lang w:eastAsia="en-US"/>
-        </w:rPr>
-        <w:t xml:space="preserve"> Schritten zusammen:</w:t>
+        <w:t>Eine heuristische Evaluierung setzt sich aus folgenden Schritten zusammen:</w:t>
       </w:r>
     </w:p>
     <w:p>
@@ -671,7 +664,13 @@
         </w:numPr>
       </w:pPr>
       <w:r>
-        <w:t>In der ersten Phase liegt der Fokus auf den allgemeinen Fluss der Verwendung der Webseite</w:t>
+        <w:t>In der ersten Phase liegt der Fokus auf de</w:t>
+      </w:r>
+      <w:r>
+        <w:t>m</w:t>
+      </w:r>
+      <w:r>
+        <w:t xml:space="preserve"> allgemeinen Fluss der Verwendung der Webseite</w:t>
       </w:r>
     </w:p>
     <w:p>
@@ -683,7 +682,19 @@
         </w:numPr>
       </w:pPr>
       <w:r>
-        <w:t>In der zweiten Phase liegt der Fokus auf spezielle User-Interface-Elemente.</w:t>
+        <w:t>In der zweiten Phase liegt der Fokus auf spezielle</w:t>
+      </w:r>
+      <w:r>
+        <w:t>n</w:t>
+      </w:r>
+      <w:r>
+        <w:t xml:space="preserve"> User-Interface-Elemente</w:t>
+      </w:r>
+      <w:r>
+        <w:t>n</w:t>
+      </w:r>
+      <w:r>
+        <w:t>.</w:t>
       </w:r>
     </w:p>
     <w:p>
@@ -1013,6 +1024,13 @@
         <w:t>Events gebucht werden oder beliebig miteinander kombiniert gebucht werden.</w:t>
       </w:r>
     </w:p>
+    <w:p>
+      <w:pPr>
+        <w:rPr>
+          <w:rFonts w:asciiTheme="minorHAnsi" w:hAnsiTheme="minorHAnsi" w:cstheme="minorHAnsi"/>
+        </w:rPr>
+      </w:pPr>
+    </w:p>
     <w:p/>
     <w:p>
       <w:pPr>
@@ -1031,86 +1049,116 @@
           <w:b/>
           <w:sz w:val="32"/>
         </w:rPr>
+        <w:lastRenderedPageBreak/>
         <w:t>Evaluierungsumgebung</w:t>
       </w:r>
     </w:p>
     <w:p>
-      <w:r>
+      <w:pPr>
+        <w:rPr>
+          <w:rFonts w:asciiTheme="minorHAnsi" w:hAnsiTheme="minorHAnsi" w:cstheme="minorHAnsi"/>
+        </w:rPr>
+      </w:pPr>
+      <w:r>
+        <w:rPr>
+          <w:rFonts w:asciiTheme="minorHAnsi" w:hAnsiTheme="minorHAnsi" w:cstheme="minorHAnsi"/>
+        </w:rPr>
         <w:t xml:space="preserve">Die verwendete Hard- und Software jedes </w:t>
       </w:r>
       <w:proofErr w:type="spellStart"/>
       <w:r>
+        <w:rPr>
+          <w:rFonts w:asciiTheme="minorHAnsi" w:hAnsiTheme="minorHAnsi" w:cstheme="minorHAnsi"/>
+        </w:rPr>
         <w:t>Evaluators</w:t>
       </w:r>
       <w:proofErr w:type="spellEnd"/>
       <w:r>
+        <w:rPr>
+          <w:rFonts w:asciiTheme="minorHAnsi" w:hAnsiTheme="minorHAnsi" w:cstheme="minorHAnsi"/>
+        </w:rPr>
         <w:t xml:space="preserve"> wird in </w:t>
       </w:r>
       <w:r>
+        <w:rPr>
+          <w:rFonts w:asciiTheme="minorHAnsi" w:hAnsiTheme="minorHAnsi" w:cstheme="minorHAnsi"/>
+        </w:rPr>
         <w:fldChar w:fldCharType="begin"/>
       </w:r>
       <w:r>
+        <w:rPr>
+          <w:rFonts w:asciiTheme="minorHAnsi" w:hAnsiTheme="minorHAnsi" w:cstheme="minorHAnsi"/>
+        </w:rPr>
         <w:instrText xml:space="preserve"> REF _Ref7434583 \h </w:instrText>
       </w:r>
       <w:r>
+        <w:rPr>
+          <w:rFonts w:asciiTheme="minorHAnsi" w:hAnsiTheme="minorHAnsi" w:cstheme="minorHAnsi"/>
+        </w:rPr>
+      </w:r>
+      <w:r>
+        <w:rPr>
+          <w:rFonts w:asciiTheme="minorHAnsi" w:hAnsiTheme="minorHAnsi" w:cstheme="minorHAnsi"/>
+        </w:rPr>
         <w:fldChar w:fldCharType="separate"/>
       </w:r>
       <w:r>
-        <w:t xml:space="preserve">Tabelle </w:t>
-      </w:r>
-      <w:r>
-        <w:rPr>
-          <w:noProof/>
-        </w:rPr>
-        <w:t>1</w:t>
-      </w:r>
-      <w:r>
-        <w:t>: Evaluierungsumgebung</w:t>
-      </w:r>
-      <w:r>
+        <w:rPr>
+          <w:rFonts w:asciiTheme="minorHAnsi" w:hAnsiTheme="minorHAnsi" w:cstheme="minorHAnsi"/>
+        </w:rPr>
+        <w:t>Tabelle 1: Evaluierungsumgebung</w:t>
+      </w:r>
+      <w:r>
+        <w:rPr>
+          <w:rFonts w:asciiTheme="minorHAnsi" w:hAnsiTheme="minorHAnsi" w:cstheme="minorHAnsi"/>
+        </w:rPr>
         <w:fldChar w:fldCharType="end"/>
       </w:r>
       <w:r>
+        <w:rPr>
+          <w:rFonts w:asciiTheme="minorHAnsi" w:hAnsiTheme="minorHAnsi" w:cstheme="minorHAnsi"/>
+        </w:rPr>
         <w:t xml:space="preserve"> </w:t>
       </w:r>
       <w:r>
+        <w:rPr>
+          <w:rFonts w:asciiTheme="minorHAnsi" w:hAnsiTheme="minorHAnsi" w:cstheme="minorHAnsi"/>
+        </w:rPr>
         <w:t>dargestellt.</w:t>
       </w:r>
     </w:p>
     <w:tbl>
       <w:tblPr>
-        <w:tblStyle w:val="Tabellenraster"/>
+        <w:tblStyle w:val="EinfacheTabelle3"/>
         <w:tblW w:w="0" w:type="auto"/>
-        <w:jc w:val="center"/>
         <w:tblLook w:val="04A0" w:firstRow="1" w:lastRow="0" w:firstColumn="1" w:lastColumn="0" w:noHBand="0" w:noVBand="1"/>
       </w:tblPr>
       <w:tblGrid>
-        <w:gridCol w:w="2351"/>
-        <w:gridCol w:w="2237"/>
-        <w:gridCol w:w="2231"/>
-        <w:gridCol w:w="2237"/>
+        <w:gridCol w:w="2727"/>
+        <w:gridCol w:w="2124"/>
+        <w:gridCol w:w="2091"/>
+        <w:gridCol w:w="2124"/>
       </w:tblGrid>
       <w:tr>
         <w:trPr>
-          <w:jc w:val="center"/>
+          <w:cnfStyle w:val="100000000000" w:firstRow="1" w:lastRow="0" w:firstColumn="0" w:lastColumn="0" w:oddVBand="0" w:evenVBand="0" w:oddHBand="0" w:evenHBand="0" w:firstRowFirstColumn="0" w:firstRowLastColumn="0" w:lastRowFirstColumn="0" w:lastRowLastColumn="0"/>
         </w:trPr>
         <w:tc>
           <w:tcPr>
+            <w:cnfStyle w:val="001000000100" w:firstRow="0" w:lastRow="0" w:firstColumn="1" w:lastColumn="0" w:oddVBand="0" w:evenVBand="0" w:oddHBand="0" w:evenHBand="0" w:firstRowFirstColumn="1" w:firstRowLastColumn="0" w:lastRowFirstColumn="0" w:lastRowLastColumn="0"/>
             <w:tcW w:w="2264" w:type="dxa"/>
           </w:tcPr>
           <w:p>
             <w:pPr>
-              <w:jc w:val="center"/>
-              <w:rPr>
-                <w:b/>
+              <w:rPr>
+                <w:rFonts w:asciiTheme="minorHAnsi" w:hAnsiTheme="minorHAnsi" w:cstheme="minorHAnsi"/>
               </w:rPr>
             </w:pPr>
             <w:proofErr w:type="spellStart"/>
             <w:r>
               <w:rPr>
-                <w:b/>
-              </w:rPr>
-              <w:lastRenderedPageBreak/>
+                <w:rFonts w:asciiTheme="minorHAnsi" w:hAnsiTheme="minorHAnsi" w:cstheme="minorHAnsi"/>
+              </w:rPr>
               <w:t>Evaluator</w:t>
             </w:r>
             <w:proofErr w:type="spellEnd"/>
@@ -1122,25 +1170,17 @@
           </w:tcPr>
           <w:p>
             <w:pPr>
-              <w:jc w:val="center"/>
-              <w:rPr>
-                <w:b/>
-              </w:rPr>
-            </w:pPr>
-            <w:r>
-              <w:rPr>
-                <w:b/>
-              </w:rPr>
-              <w:t xml:space="preserve">Theresa </w:t>
-            </w:r>
-            <w:proofErr w:type="spellStart"/>
-            <w:r>
-              <w:rPr>
-                <w:b/>
-              </w:rPr>
-              <w:t>Dietinger</w:t>
-            </w:r>
-            <w:proofErr w:type="spellEnd"/>
+              <w:cnfStyle w:val="100000000000" w:firstRow="1" w:lastRow="0" w:firstColumn="0" w:lastColumn="0" w:oddVBand="0" w:evenVBand="0" w:oddHBand="0" w:evenHBand="0" w:firstRowFirstColumn="0" w:firstRowLastColumn="0" w:lastRowFirstColumn="0" w:lastRowLastColumn="0"/>
+              <w:rPr>
+                <w:rFonts w:asciiTheme="minorHAnsi" w:hAnsiTheme="minorHAnsi" w:cstheme="minorHAnsi"/>
+              </w:rPr>
+            </w:pPr>
+            <w:r>
+              <w:rPr>
+                <w:rFonts w:asciiTheme="minorHAnsi" w:hAnsiTheme="minorHAnsi" w:cstheme="minorHAnsi"/>
+              </w:rPr>
+              <w:t>Theresa Dietinger</w:t>
+            </w:r>
           </w:p>
         </w:tc>
         <w:tc>
@@ -1149,14 +1189,14 @@
           </w:tcPr>
           <w:p>
             <w:pPr>
-              <w:jc w:val="center"/>
-              <w:rPr>
-                <w:b/>
-              </w:rPr>
-            </w:pPr>
-            <w:r>
-              <w:rPr>
-                <w:b/>
+              <w:cnfStyle w:val="100000000000" w:firstRow="1" w:lastRow="0" w:firstColumn="0" w:lastColumn="0" w:oddVBand="0" w:evenVBand="0" w:oddHBand="0" w:evenHBand="0" w:firstRowFirstColumn="0" w:firstRowLastColumn="0" w:lastRowFirstColumn="0" w:lastRowLastColumn="0"/>
+              <w:rPr>
+                <w:rFonts w:asciiTheme="minorHAnsi" w:hAnsiTheme="minorHAnsi" w:cstheme="minorHAnsi"/>
+              </w:rPr>
+            </w:pPr>
+            <w:r>
+              <w:rPr>
+                <w:rFonts w:asciiTheme="minorHAnsi" w:hAnsiTheme="minorHAnsi" w:cstheme="minorHAnsi"/>
               </w:rPr>
               <w:t>Mathias Gsell</w:t>
             </w:r>
@@ -1168,14 +1208,14 @@
           </w:tcPr>
           <w:p>
             <w:pPr>
-              <w:jc w:val="center"/>
-              <w:rPr>
-                <w:b/>
-              </w:rPr>
-            </w:pPr>
-            <w:r>
-              <w:rPr>
-                <w:b/>
+              <w:cnfStyle w:val="100000000000" w:firstRow="1" w:lastRow="0" w:firstColumn="0" w:lastColumn="0" w:oddVBand="0" w:evenVBand="0" w:oddHBand="0" w:evenHBand="0" w:firstRowFirstColumn="0" w:firstRowLastColumn="0" w:lastRowFirstColumn="0" w:lastRowLastColumn="0"/>
+              <w:rPr>
+                <w:rFonts w:asciiTheme="minorHAnsi" w:hAnsiTheme="minorHAnsi" w:cstheme="minorHAnsi"/>
+              </w:rPr>
+            </w:pPr>
+            <w:r>
+              <w:rPr>
+                <w:rFonts w:asciiTheme="minorHAnsi" w:hAnsiTheme="minorHAnsi" w:cstheme="minorHAnsi"/>
               </w:rPr>
               <w:t>Daniel Lamprecht</w:t>
             </w:r>
@@ -1184,22 +1224,22 @@
       </w:tr>
       <w:tr>
         <w:trPr>
-          <w:jc w:val="center"/>
+          <w:cnfStyle w:val="000000100000" w:firstRow="0" w:lastRow="0" w:firstColumn="0" w:lastColumn="0" w:oddVBand="0" w:evenVBand="0" w:oddHBand="1" w:evenHBand="0" w:firstRowFirstColumn="0" w:firstRowLastColumn="0" w:lastRowFirstColumn="0" w:lastRowLastColumn="0"/>
         </w:trPr>
         <w:tc>
           <w:tcPr>
+            <w:cnfStyle w:val="001000000000" w:firstRow="0" w:lastRow="0" w:firstColumn="1" w:lastColumn="0" w:oddVBand="0" w:evenVBand="0" w:oddHBand="0" w:evenHBand="0" w:firstRowFirstColumn="0" w:firstRowLastColumn="0" w:lastRowFirstColumn="0" w:lastRowLastColumn="0"/>
             <w:tcW w:w="2264" w:type="dxa"/>
           </w:tcPr>
           <w:p>
             <w:pPr>
-              <w:jc w:val="center"/>
-              <w:rPr>
-                <w:b/>
-              </w:rPr>
-            </w:pPr>
-            <w:r>
-              <w:rPr>
-                <w:b/>
+              <w:rPr>
+                <w:rFonts w:asciiTheme="minorHAnsi" w:hAnsiTheme="minorHAnsi" w:cstheme="minorHAnsi"/>
+              </w:rPr>
+            </w:pPr>
+            <w:r>
+              <w:rPr>
+                <w:rFonts w:asciiTheme="minorHAnsi" w:hAnsiTheme="minorHAnsi" w:cstheme="minorHAnsi"/>
               </w:rPr>
               <w:t>Alter</w:t>
             </w:r>
@@ -1211,9 +1251,15 @@
           </w:tcPr>
           <w:p>
             <w:pPr>
-              <w:jc w:val="center"/>
-            </w:pPr>
-            <w:r>
+              <w:cnfStyle w:val="000000100000" w:firstRow="0" w:lastRow="0" w:firstColumn="0" w:lastColumn="0" w:oddVBand="0" w:evenVBand="0" w:oddHBand="1" w:evenHBand="0" w:firstRowFirstColumn="0" w:firstRowLastColumn="0" w:lastRowFirstColumn="0" w:lastRowLastColumn="0"/>
+              <w:rPr>
+                <w:rFonts w:asciiTheme="minorHAnsi" w:hAnsiTheme="minorHAnsi" w:cstheme="minorHAnsi"/>
+              </w:rPr>
+            </w:pPr>
+            <w:r>
+              <w:rPr>
+                <w:rFonts w:asciiTheme="minorHAnsi" w:hAnsiTheme="minorHAnsi" w:cstheme="minorHAnsi"/>
+              </w:rPr>
               <w:t>18</w:t>
             </w:r>
           </w:p>
@@ -1224,9 +1270,15 @@
           </w:tcPr>
           <w:p>
             <w:pPr>
-              <w:jc w:val="center"/>
-            </w:pPr>
-            <w:r>
+              <w:cnfStyle w:val="000000100000" w:firstRow="0" w:lastRow="0" w:firstColumn="0" w:lastColumn="0" w:oddVBand="0" w:evenVBand="0" w:oddHBand="1" w:evenHBand="0" w:firstRowFirstColumn="0" w:firstRowLastColumn="0" w:lastRowFirstColumn="0" w:lastRowLastColumn="0"/>
+              <w:rPr>
+                <w:rFonts w:asciiTheme="minorHAnsi" w:hAnsiTheme="minorHAnsi" w:cstheme="minorHAnsi"/>
+              </w:rPr>
+            </w:pPr>
+            <w:r>
+              <w:rPr>
+                <w:rFonts w:asciiTheme="minorHAnsi" w:hAnsiTheme="minorHAnsi" w:cstheme="minorHAnsi"/>
+              </w:rPr>
               <w:t>21</w:t>
             </w:r>
           </w:p>
@@ -1237,34 +1289,118 @@
           </w:tcPr>
           <w:p>
             <w:pPr>
-              <w:jc w:val="center"/>
-            </w:pPr>
-            <w:r>
+              <w:cnfStyle w:val="000000100000" w:firstRow="0" w:lastRow="0" w:firstColumn="0" w:lastColumn="0" w:oddVBand="0" w:evenVBand="0" w:oddHBand="1" w:evenHBand="0" w:firstRowFirstColumn="0" w:firstRowLastColumn="0" w:lastRowFirstColumn="0" w:lastRowLastColumn="0"/>
+              <w:rPr>
+                <w:rFonts w:asciiTheme="minorHAnsi" w:hAnsiTheme="minorHAnsi" w:cstheme="minorHAnsi"/>
+              </w:rPr>
+            </w:pPr>
+            <w:r>
+              <w:rPr>
+                <w:rFonts w:asciiTheme="minorHAnsi" w:hAnsiTheme="minorHAnsi" w:cstheme="minorHAnsi"/>
+              </w:rPr>
               <w:t>21</w:t>
+            </w:r>
+          </w:p>
+        </w:tc>
+      </w:tr>
+      <w:tr>
+        <w:tc>
+          <w:tcPr>
+            <w:cnfStyle w:val="001000000000" w:firstRow="0" w:lastRow="0" w:firstColumn="1" w:lastColumn="0" w:oddVBand="0" w:evenVBand="0" w:oddHBand="0" w:evenHBand="0" w:firstRowFirstColumn="0" w:firstRowLastColumn="0" w:lastRowFirstColumn="0" w:lastRowLastColumn="0"/>
+            <w:tcW w:w="2264" w:type="dxa"/>
+          </w:tcPr>
+          <w:p>
+            <w:pPr>
+              <w:rPr>
+                <w:rFonts w:asciiTheme="minorHAnsi" w:hAnsiTheme="minorHAnsi" w:cstheme="minorHAnsi"/>
+              </w:rPr>
+            </w:pPr>
+            <w:r>
+              <w:rPr>
+                <w:rFonts w:asciiTheme="minorHAnsi" w:hAnsiTheme="minorHAnsi" w:cstheme="minorHAnsi"/>
+              </w:rPr>
+              <w:t>Geschlecht</w:t>
+            </w:r>
+          </w:p>
+        </w:tc>
+        <w:tc>
+          <w:tcPr>
+            <w:tcW w:w="2264" w:type="dxa"/>
+          </w:tcPr>
+          <w:p>
+            <w:pPr>
+              <w:cnfStyle w:val="000000000000" w:firstRow="0" w:lastRow="0" w:firstColumn="0" w:lastColumn="0" w:oddVBand="0" w:evenVBand="0" w:oddHBand="0" w:evenHBand="0" w:firstRowFirstColumn="0" w:firstRowLastColumn="0" w:lastRowFirstColumn="0" w:lastRowLastColumn="0"/>
+              <w:rPr>
+                <w:rFonts w:asciiTheme="minorHAnsi" w:hAnsiTheme="minorHAnsi" w:cstheme="minorHAnsi"/>
+              </w:rPr>
+            </w:pPr>
+            <w:r>
+              <w:rPr>
+                <w:rFonts w:asciiTheme="minorHAnsi" w:hAnsiTheme="minorHAnsi" w:cstheme="minorHAnsi"/>
+              </w:rPr>
+              <w:t>Weiblich</w:t>
+            </w:r>
+          </w:p>
+        </w:tc>
+        <w:tc>
+          <w:tcPr>
+            <w:tcW w:w="2264" w:type="dxa"/>
+          </w:tcPr>
+          <w:p>
+            <w:pPr>
+              <w:cnfStyle w:val="000000000000" w:firstRow="0" w:lastRow="0" w:firstColumn="0" w:lastColumn="0" w:oddVBand="0" w:evenVBand="0" w:oddHBand="0" w:evenHBand="0" w:firstRowFirstColumn="0" w:firstRowLastColumn="0" w:lastRowFirstColumn="0" w:lastRowLastColumn="0"/>
+              <w:rPr>
+                <w:rFonts w:asciiTheme="minorHAnsi" w:hAnsiTheme="minorHAnsi" w:cstheme="minorHAnsi"/>
+              </w:rPr>
+            </w:pPr>
+            <w:r>
+              <w:rPr>
+                <w:rFonts w:asciiTheme="minorHAnsi" w:hAnsiTheme="minorHAnsi" w:cstheme="minorHAnsi"/>
+              </w:rPr>
+              <w:t>Männlich</w:t>
+            </w:r>
+          </w:p>
+        </w:tc>
+        <w:tc>
+          <w:tcPr>
+            <w:tcW w:w="2264" w:type="dxa"/>
+          </w:tcPr>
+          <w:p>
+            <w:pPr>
+              <w:cnfStyle w:val="000000000000" w:firstRow="0" w:lastRow="0" w:firstColumn="0" w:lastColumn="0" w:oddVBand="0" w:evenVBand="0" w:oddHBand="0" w:evenHBand="0" w:firstRowFirstColumn="0" w:firstRowLastColumn="0" w:lastRowFirstColumn="0" w:lastRowLastColumn="0"/>
+              <w:rPr>
+                <w:rFonts w:asciiTheme="minorHAnsi" w:hAnsiTheme="minorHAnsi" w:cstheme="minorHAnsi"/>
+              </w:rPr>
+            </w:pPr>
+            <w:r>
+              <w:rPr>
+                <w:rFonts w:asciiTheme="minorHAnsi" w:hAnsiTheme="minorHAnsi" w:cstheme="minorHAnsi"/>
+              </w:rPr>
+              <w:t>Männlich</w:t>
             </w:r>
           </w:p>
         </w:tc>
       </w:tr>
       <w:tr>
         <w:trPr>
-          <w:jc w:val="center"/>
+          <w:cnfStyle w:val="000000100000" w:firstRow="0" w:lastRow="0" w:firstColumn="0" w:lastColumn="0" w:oddVBand="0" w:evenVBand="0" w:oddHBand="1" w:evenHBand="0" w:firstRowFirstColumn="0" w:firstRowLastColumn="0" w:lastRowFirstColumn="0" w:lastRowLastColumn="0"/>
         </w:trPr>
         <w:tc>
           <w:tcPr>
+            <w:cnfStyle w:val="001000000000" w:firstRow="0" w:lastRow="0" w:firstColumn="1" w:lastColumn="0" w:oddVBand="0" w:evenVBand="0" w:oddHBand="0" w:evenHBand="0" w:firstRowFirstColumn="0" w:firstRowLastColumn="0" w:lastRowFirstColumn="0" w:lastRowLastColumn="0"/>
             <w:tcW w:w="2264" w:type="dxa"/>
           </w:tcPr>
           <w:p>
             <w:pPr>
-              <w:jc w:val="center"/>
-              <w:rPr>
-                <w:b/>
-              </w:rPr>
-            </w:pPr>
-            <w:r>
-              <w:rPr>
-                <w:b/>
-              </w:rPr>
-              <w:t>Geschlecht</w:t>
+              <w:rPr>
+                <w:rFonts w:asciiTheme="minorHAnsi" w:hAnsiTheme="minorHAnsi" w:cstheme="minorHAnsi"/>
+              </w:rPr>
+            </w:pPr>
+            <w:r>
+              <w:rPr>
+                <w:rFonts w:asciiTheme="minorHAnsi" w:hAnsiTheme="minorHAnsi" w:cstheme="minorHAnsi"/>
+              </w:rPr>
+              <w:t>Gerät</w:t>
             </w:r>
           </w:p>
         </w:tc>
@@ -1274,10 +1410,16 @@
           </w:tcPr>
           <w:p>
             <w:pPr>
-              <w:jc w:val="center"/>
-            </w:pPr>
-            <w:r>
-              <w:t>Weiblich</w:t>
+              <w:cnfStyle w:val="000000100000" w:firstRow="0" w:lastRow="0" w:firstColumn="0" w:lastColumn="0" w:oddVBand="0" w:evenVBand="0" w:oddHBand="1" w:evenHBand="0" w:firstRowFirstColumn="0" w:firstRowLastColumn="0" w:lastRowFirstColumn="0" w:lastRowLastColumn="0"/>
+              <w:rPr>
+                <w:rFonts w:asciiTheme="minorHAnsi" w:hAnsiTheme="minorHAnsi" w:cstheme="minorHAnsi"/>
+              </w:rPr>
+            </w:pPr>
+            <w:r>
+              <w:rPr>
+                <w:rFonts w:asciiTheme="minorHAnsi" w:hAnsiTheme="minorHAnsi" w:cstheme="minorHAnsi"/>
+              </w:rPr>
+              <w:t>Acer Aspire V13</w:t>
             </w:r>
           </w:p>
         </w:tc>
@@ -1287,10 +1429,16 @@
           </w:tcPr>
           <w:p>
             <w:pPr>
-              <w:jc w:val="center"/>
-            </w:pPr>
-            <w:r>
-              <w:t>Männlich</w:t>
+              <w:cnfStyle w:val="000000100000" w:firstRow="0" w:lastRow="0" w:firstColumn="0" w:lastColumn="0" w:oddVBand="0" w:evenVBand="0" w:oddHBand="1" w:evenHBand="0" w:firstRowFirstColumn="0" w:firstRowLastColumn="0" w:lastRowFirstColumn="0" w:lastRowLastColumn="0"/>
+              <w:rPr>
+                <w:rFonts w:asciiTheme="minorHAnsi" w:hAnsiTheme="minorHAnsi" w:cstheme="minorHAnsi"/>
+              </w:rPr>
+            </w:pPr>
+            <w:r>
+              <w:rPr>
+                <w:rFonts w:asciiTheme="minorHAnsi" w:hAnsiTheme="minorHAnsi" w:cstheme="minorHAnsi"/>
+              </w:rPr>
+              <w:t>MacBook Pro 13“ 2018</w:t>
             </w:r>
           </w:p>
         </w:tc>
@@ -1300,34 +1448,152 @@
           </w:tcPr>
           <w:p>
             <w:pPr>
-              <w:jc w:val="center"/>
-            </w:pPr>
-            <w:r>
-              <w:t>Männlich</w:t>
+              <w:cnfStyle w:val="000000100000" w:firstRow="0" w:lastRow="0" w:firstColumn="0" w:lastColumn="0" w:oddVBand="0" w:evenVBand="0" w:oddHBand="1" w:evenHBand="0" w:firstRowFirstColumn="0" w:firstRowLastColumn="0" w:lastRowFirstColumn="0" w:lastRowLastColumn="0"/>
+              <w:rPr>
+                <w:rFonts w:asciiTheme="minorHAnsi" w:hAnsiTheme="minorHAnsi" w:cstheme="minorHAnsi"/>
+              </w:rPr>
+            </w:pPr>
+            <w:r>
+              <w:rPr>
+                <w:rFonts w:asciiTheme="minorHAnsi" w:hAnsiTheme="minorHAnsi" w:cstheme="minorHAnsi"/>
+              </w:rPr>
+              <w:t>iPhone 7 Plus</w:t>
+            </w:r>
+          </w:p>
+        </w:tc>
+      </w:tr>
+      <w:tr>
+        <w:tc>
+          <w:tcPr>
+            <w:cnfStyle w:val="001000000000" w:firstRow="0" w:lastRow="0" w:firstColumn="1" w:lastColumn="0" w:oddVBand="0" w:evenVBand="0" w:oddHBand="0" w:evenHBand="0" w:firstRowFirstColumn="0" w:firstRowLastColumn="0" w:lastRowFirstColumn="0" w:lastRowLastColumn="0"/>
+            <w:tcW w:w="2264" w:type="dxa"/>
+          </w:tcPr>
+          <w:p>
+            <w:pPr>
+              <w:rPr>
+                <w:rFonts w:asciiTheme="minorHAnsi" w:hAnsiTheme="minorHAnsi" w:cstheme="minorHAnsi"/>
+              </w:rPr>
+            </w:pPr>
+            <w:r>
+              <w:rPr>
+                <w:rFonts w:asciiTheme="minorHAnsi" w:hAnsiTheme="minorHAnsi" w:cstheme="minorHAnsi"/>
+              </w:rPr>
+              <w:t>Betriebssystem</w:t>
+            </w:r>
+          </w:p>
+        </w:tc>
+        <w:tc>
+          <w:tcPr>
+            <w:tcW w:w="2264" w:type="dxa"/>
+          </w:tcPr>
+          <w:p>
+            <w:pPr>
+              <w:cnfStyle w:val="000000000000" w:firstRow="0" w:lastRow="0" w:firstColumn="0" w:lastColumn="0" w:oddVBand="0" w:evenVBand="0" w:oddHBand="0" w:evenHBand="0" w:firstRowFirstColumn="0" w:firstRowLastColumn="0" w:lastRowFirstColumn="0" w:lastRowLastColumn="0"/>
+              <w:rPr>
+                <w:rFonts w:asciiTheme="minorHAnsi" w:hAnsiTheme="minorHAnsi" w:cstheme="minorHAnsi"/>
+              </w:rPr>
+            </w:pPr>
+            <w:r>
+              <w:rPr>
+                <w:rFonts w:asciiTheme="minorHAnsi" w:hAnsiTheme="minorHAnsi" w:cstheme="minorHAnsi"/>
+              </w:rPr>
+              <w:t>Windows 10 Home 1803</w:t>
+            </w:r>
+          </w:p>
+        </w:tc>
+        <w:tc>
+          <w:tcPr>
+            <w:tcW w:w="2264" w:type="dxa"/>
+          </w:tcPr>
+          <w:p>
+            <w:pPr>
+              <w:cnfStyle w:val="000000000000" w:firstRow="0" w:lastRow="0" w:firstColumn="0" w:lastColumn="0" w:oddVBand="0" w:evenVBand="0" w:oddHBand="0" w:evenHBand="0" w:firstRowFirstColumn="0" w:firstRowLastColumn="0" w:lastRowFirstColumn="0" w:lastRowLastColumn="0"/>
+              <w:rPr>
+                <w:rFonts w:asciiTheme="minorHAnsi" w:hAnsiTheme="minorHAnsi" w:cstheme="minorHAnsi"/>
+              </w:rPr>
+            </w:pPr>
+            <w:proofErr w:type="spellStart"/>
+            <w:r>
+              <w:rPr>
+                <w:rFonts w:asciiTheme="minorHAnsi" w:hAnsiTheme="minorHAnsi" w:cstheme="minorHAnsi"/>
+              </w:rPr>
+              <w:t>ma</w:t>
+            </w:r>
+            <w:r>
+              <w:rPr>
+                <w:rFonts w:asciiTheme="minorHAnsi" w:hAnsiTheme="minorHAnsi" w:cstheme="minorHAnsi"/>
+              </w:rPr>
+              <w:t>c</w:t>
+            </w:r>
+            <w:r>
+              <w:rPr>
+                <w:rFonts w:asciiTheme="minorHAnsi" w:hAnsiTheme="minorHAnsi" w:cstheme="minorHAnsi"/>
+              </w:rPr>
+              <w:t>OS</w:t>
+            </w:r>
+            <w:proofErr w:type="spellEnd"/>
+            <w:r>
+              <w:rPr>
+                <w:rFonts w:asciiTheme="minorHAnsi" w:hAnsiTheme="minorHAnsi" w:cstheme="minorHAnsi"/>
+              </w:rPr>
+              <w:t xml:space="preserve"> </w:t>
+            </w:r>
+            <w:proofErr w:type="spellStart"/>
+            <w:r>
+              <w:rPr>
+                <w:rFonts w:asciiTheme="minorHAnsi" w:hAnsiTheme="minorHAnsi" w:cstheme="minorHAnsi"/>
+              </w:rPr>
+              <w:t>Mojave</w:t>
+            </w:r>
+            <w:proofErr w:type="spellEnd"/>
+            <w:r>
+              <w:rPr>
+                <w:rFonts w:asciiTheme="minorHAnsi" w:hAnsiTheme="minorHAnsi" w:cstheme="minorHAnsi"/>
+              </w:rPr>
+              <w:t xml:space="preserve"> 10.14.4</w:t>
+            </w:r>
+          </w:p>
+        </w:tc>
+        <w:tc>
+          <w:tcPr>
+            <w:tcW w:w="2264" w:type="dxa"/>
+          </w:tcPr>
+          <w:p>
+            <w:pPr>
+              <w:cnfStyle w:val="000000000000" w:firstRow="0" w:lastRow="0" w:firstColumn="0" w:lastColumn="0" w:oddVBand="0" w:evenVBand="0" w:oddHBand="0" w:evenHBand="0" w:firstRowFirstColumn="0" w:firstRowLastColumn="0" w:lastRowFirstColumn="0" w:lastRowLastColumn="0"/>
+              <w:rPr>
+                <w:rFonts w:asciiTheme="minorHAnsi" w:hAnsiTheme="minorHAnsi" w:cstheme="minorHAnsi"/>
+              </w:rPr>
+            </w:pPr>
+            <w:r>
+              <w:rPr>
+                <w:rFonts w:asciiTheme="minorHAnsi" w:hAnsiTheme="minorHAnsi" w:cstheme="minorHAnsi"/>
+              </w:rPr>
+              <w:t>iOS 12.2</w:t>
             </w:r>
           </w:p>
         </w:tc>
       </w:tr>
       <w:tr>
         <w:trPr>
-          <w:jc w:val="center"/>
+          <w:cnfStyle w:val="000000100000" w:firstRow="0" w:lastRow="0" w:firstColumn="0" w:lastColumn="0" w:oddVBand="0" w:evenVBand="0" w:oddHBand="1" w:evenHBand="0" w:firstRowFirstColumn="0" w:firstRowLastColumn="0" w:lastRowFirstColumn="0" w:lastRowLastColumn="0"/>
         </w:trPr>
         <w:tc>
           <w:tcPr>
+            <w:cnfStyle w:val="001000000000" w:firstRow="0" w:lastRow="0" w:firstColumn="1" w:lastColumn="0" w:oddVBand="0" w:evenVBand="0" w:oddHBand="0" w:evenHBand="0" w:firstRowFirstColumn="0" w:firstRowLastColumn="0" w:lastRowFirstColumn="0" w:lastRowLastColumn="0"/>
             <w:tcW w:w="2264" w:type="dxa"/>
           </w:tcPr>
           <w:p>
             <w:pPr>
-              <w:jc w:val="center"/>
-              <w:rPr>
-                <w:b/>
-              </w:rPr>
-            </w:pPr>
-            <w:r>
-              <w:rPr>
-                <w:b/>
-              </w:rPr>
-              <w:t>Gerät</w:t>
+              <w:rPr>
+                <w:rFonts w:asciiTheme="minorHAnsi" w:hAnsiTheme="minorHAnsi" w:cstheme="minorHAnsi"/>
+              </w:rPr>
+            </w:pPr>
+            <w:r>
+              <w:rPr>
+                <w:rFonts w:asciiTheme="minorHAnsi" w:hAnsiTheme="minorHAnsi" w:cstheme="minorHAnsi"/>
+              </w:rPr>
+              <w:t>Browser</w:t>
             </w:r>
           </w:p>
         </w:tc>
@@ -1337,19 +1603,31 @@
           </w:tcPr>
           <w:p>
             <w:pPr>
-              <w:jc w:val="center"/>
-            </w:pPr>
-            <w:r>
-              <w:t xml:space="preserve">Acer </w:t>
-            </w:r>
-            <w:proofErr w:type="spellStart"/>
-            <w:r>
-              <w:t>Aspire</w:t>
-            </w:r>
-            <w:proofErr w:type="spellEnd"/>
-            <w:r>
-              <w:t xml:space="preserve"> V13</w:t>
-            </w:r>
+              <w:cnfStyle w:val="000000100000" w:firstRow="0" w:lastRow="0" w:firstColumn="0" w:lastColumn="0" w:oddVBand="0" w:evenVBand="0" w:oddHBand="1" w:evenHBand="0" w:firstRowFirstColumn="0" w:firstRowLastColumn="0" w:lastRowFirstColumn="0" w:lastRowLastColumn="0"/>
+              <w:rPr>
+                <w:rFonts w:asciiTheme="minorHAnsi" w:hAnsiTheme="minorHAnsi" w:cstheme="minorHAnsi"/>
+              </w:rPr>
+            </w:pPr>
+            <w:r>
+              <w:rPr>
+                <w:rFonts w:asciiTheme="minorHAnsi" w:hAnsiTheme="minorHAnsi" w:cstheme="minorHAnsi"/>
+              </w:rPr>
+              <w:t xml:space="preserve">Google Chrome </w:t>
+            </w:r>
+            <w:r>
+              <w:rPr>
+                <w:rFonts w:asciiTheme="minorHAnsi" w:hAnsiTheme="minorHAnsi" w:cstheme="minorHAnsi"/>
+              </w:rPr>
+              <w:t>73.0.3683.86</w:t>
+            </w:r>
+          </w:p>
+          <w:p>
+            <w:pPr>
+              <w:cnfStyle w:val="000000100000" w:firstRow="0" w:lastRow="0" w:firstColumn="0" w:lastColumn="0" w:oddVBand="0" w:evenVBand="0" w:oddHBand="1" w:evenHBand="0" w:firstRowFirstColumn="0" w:firstRowLastColumn="0" w:lastRowFirstColumn="0" w:lastRowLastColumn="0"/>
+              <w:rPr>
+                <w:rFonts w:asciiTheme="minorHAnsi" w:hAnsiTheme="minorHAnsi" w:cstheme="minorHAnsi"/>
+              </w:rPr>
+            </w:pPr>
           </w:p>
         </w:tc>
         <w:tc>
@@ -1358,10 +1636,16 @@
           </w:tcPr>
           <w:p>
             <w:pPr>
-              <w:jc w:val="center"/>
-            </w:pPr>
-            <w:r>
-              <w:t>MacBook Pro 13“ 2018</w:t>
+              <w:cnfStyle w:val="000000100000" w:firstRow="0" w:lastRow="0" w:firstColumn="0" w:lastColumn="0" w:oddVBand="0" w:evenVBand="0" w:oddHBand="1" w:evenHBand="0" w:firstRowFirstColumn="0" w:firstRowLastColumn="0" w:lastRowFirstColumn="0" w:lastRowLastColumn="0"/>
+              <w:rPr>
+                <w:rFonts w:asciiTheme="minorHAnsi" w:hAnsiTheme="minorHAnsi" w:cstheme="minorHAnsi"/>
+              </w:rPr>
+            </w:pPr>
+            <w:r>
+              <w:rPr>
+                <w:rFonts w:asciiTheme="minorHAnsi" w:hAnsiTheme="minorHAnsi" w:cstheme="minorHAnsi"/>
+              </w:rPr>
+              <w:t>Safari 12.1</w:t>
             </w:r>
           </w:p>
         </w:tc>
@@ -1371,34 +1655,118 @@
           </w:tcPr>
           <w:p>
             <w:pPr>
-              <w:jc w:val="center"/>
-            </w:pPr>
-            <w:r>
-              <w:t>iPhone 7 Plus</w:t>
+              <w:cnfStyle w:val="000000100000" w:firstRow="0" w:lastRow="0" w:firstColumn="0" w:lastColumn="0" w:oddVBand="0" w:evenVBand="0" w:oddHBand="1" w:evenHBand="0" w:firstRowFirstColumn="0" w:firstRowLastColumn="0" w:lastRowFirstColumn="0" w:lastRowLastColumn="0"/>
+              <w:rPr>
+                <w:rFonts w:asciiTheme="minorHAnsi" w:hAnsiTheme="minorHAnsi" w:cstheme="minorHAnsi"/>
+              </w:rPr>
+            </w:pPr>
+            <w:r>
+              <w:rPr>
+                <w:rFonts w:asciiTheme="minorHAnsi" w:hAnsiTheme="minorHAnsi" w:cstheme="minorHAnsi"/>
+              </w:rPr>
+              <w:t>Google Chrome 73.0.3683.68</w:t>
+            </w:r>
+          </w:p>
+        </w:tc>
+      </w:tr>
+      <w:tr>
+        <w:tc>
+          <w:tcPr>
+            <w:cnfStyle w:val="001000000000" w:firstRow="0" w:lastRow="0" w:firstColumn="1" w:lastColumn="0" w:oddVBand="0" w:evenVBand="0" w:oddHBand="0" w:evenHBand="0" w:firstRowFirstColumn="0" w:firstRowLastColumn="0" w:lastRowFirstColumn="0" w:lastRowLastColumn="0"/>
+            <w:tcW w:w="2264" w:type="dxa"/>
+          </w:tcPr>
+          <w:p>
+            <w:pPr>
+              <w:rPr>
+                <w:rFonts w:asciiTheme="minorHAnsi" w:hAnsiTheme="minorHAnsi" w:cstheme="minorHAnsi"/>
+              </w:rPr>
+            </w:pPr>
+            <w:r>
+              <w:rPr>
+                <w:rFonts w:asciiTheme="minorHAnsi" w:hAnsiTheme="minorHAnsi" w:cstheme="minorHAnsi"/>
+              </w:rPr>
+              <w:t>Ad Blocker</w:t>
+            </w:r>
+          </w:p>
+        </w:tc>
+        <w:tc>
+          <w:tcPr>
+            <w:tcW w:w="2264" w:type="dxa"/>
+          </w:tcPr>
+          <w:p>
+            <w:pPr>
+              <w:cnfStyle w:val="000000000000" w:firstRow="0" w:lastRow="0" w:firstColumn="0" w:lastColumn="0" w:oddVBand="0" w:evenVBand="0" w:oddHBand="0" w:evenHBand="0" w:firstRowFirstColumn="0" w:firstRowLastColumn="0" w:lastRowFirstColumn="0" w:lastRowLastColumn="0"/>
+              <w:rPr>
+                <w:rFonts w:asciiTheme="minorHAnsi" w:hAnsiTheme="minorHAnsi" w:cstheme="minorHAnsi"/>
+              </w:rPr>
+            </w:pPr>
+            <w:r>
+              <w:rPr>
+                <w:rFonts w:asciiTheme="minorHAnsi" w:hAnsiTheme="minorHAnsi" w:cstheme="minorHAnsi"/>
+              </w:rPr>
+              <w:t>Ja</w:t>
+            </w:r>
+          </w:p>
+        </w:tc>
+        <w:tc>
+          <w:tcPr>
+            <w:tcW w:w="2264" w:type="dxa"/>
+          </w:tcPr>
+          <w:p>
+            <w:pPr>
+              <w:cnfStyle w:val="000000000000" w:firstRow="0" w:lastRow="0" w:firstColumn="0" w:lastColumn="0" w:oddVBand="0" w:evenVBand="0" w:oddHBand="0" w:evenHBand="0" w:firstRowFirstColumn="0" w:firstRowLastColumn="0" w:lastRowFirstColumn="0" w:lastRowLastColumn="0"/>
+              <w:rPr>
+                <w:rFonts w:asciiTheme="minorHAnsi" w:hAnsiTheme="minorHAnsi" w:cstheme="minorHAnsi"/>
+              </w:rPr>
+            </w:pPr>
+            <w:r>
+              <w:rPr>
+                <w:rFonts w:asciiTheme="minorHAnsi" w:hAnsiTheme="minorHAnsi" w:cstheme="minorHAnsi"/>
+              </w:rPr>
+              <w:t>Nein</w:t>
+            </w:r>
+          </w:p>
+        </w:tc>
+        <w:tc>
+          <w:tcPr>
+            <w:tcW w:w="2264" w:type="dxa"/>
+          </w:tcPr>
+          <w:p>
+            <w:pPr>
+              <w:cnfStyle w:val="000000000000" w:firstRow="0" w:lastRow="0" w:firstColumn="0" w:lastColumn="0" w:oddVBand="0" w:evenVBand="0" w:oddHBand="0" w:evenHBand="0" w:firstRowFirstColumn="0" w:firstRowLastColumn="0" w:lastRowFirstColumn="0" w:lastRowLastColumn="0"/>
+              <w:rPr>
+                <w:rFonts w:asciiTheme="minorHAnsi" w:hAnsiTheme="minorHAnsi" w:cstheme="minorHAnsi"/>
+              </w:rPr>
+            </w:pPr>
+            <w:r>
+              <w:rPr>
+                <w:rFonts w:asciiTheme="minorHAnsi" w:hAnsiTheme="minorHAnsi" w:cstheme="minorHAnsi"/>
+              </w:rPr>
+              <w:t>Nein</w:t>
             </w:r>
           </w:p>
         </w:tc>
       </w:tr>
       <w:tr>
         <w:trPr>
-          <w:jc w:val="center"/>
+          <w:cnfStyle w:val="000000100000" w:firstRow="0" w:lastRow="0" w:firstColumn="0" w:lastColumn="0" w:oddVBand="0" w:evenVBand="0" w:oddHBand="1" w:evenHBand="0" w:firstRowFirstColumn="0" w:firstRowLastColumn="0" w:lastRowFirstColumn="0" w:lastRowLastColumn="0"/>
         </w:trPr>
         <w:tc>
           <w:tcPr>
+            <w:cnfStyle w:val="001000000000" w:firstRow="0" w:lastRow="0" w:firstColumn="1" w:lastColumn="0" w:oddVBand="0" w:evenVBand="0" w:oddHBand="0" w:evenHBand="0" w:firstRowFirstColumn="0" w:firstRowLastColumn="0" w:lastRowFirstColumn="0" w:lastRowLastColumn="0"/>
             <w:tcW w:w="2264" w:type="dxa"/>
           </w:tcPr>
           <w:p>
             <w:pPr>
-              <w:jc w:val="center"/>
-              <w:rPr>
-                <w:b/>
-              </w:rPr>
-            </w:pPr>
-            <w:r>
-              <w:rPr>
-                <w:b/>
-              </w:rPr>
-              <w:t>Betriebssystem</w:t>
+              <w:rPr>
+                <w:rFonts w:asciiTheme="minorHAnsi" w:hAnsiTheme="minorHAnsi" w:cstheme="minorHAnsi"/>
+              </w:rPr>
+            </w:pPr>
+            <w:r>
+              <w:rPr>
+                <w:rFonts w:asciiTheme="minorHAnsi" w:hAnsiTheme="minorHAnsi" w:cstheme="minorHAnsi"/>
+              </w:rPr>
+              <w:t>Internetverbindung</w:t>
             </w:r>
           </w:p>
         </w:tc>
@@ -1408,11 +1776,55 @@
           </w:tcPr>
           <w:p>
             <w:pPr>
-              <w:jc w:val="center"/>
-            </w:pPr>
-            <w:r>
-              <w:t>Windows 10 Home 1803</w:t>
-            </w:r>
+              <w:cnfStyle w:val="000000100000" w:firstRow="0" w:lastRow="0" w:firstColumn="0" w:lastColumn="0" w:oddVBand="0" w:evenVBand="0" w:oddHBand="1" w:evenHBand="0" w:firstRowFirstColumn="0" w:firstRowLastColumn="0" w:lastRowFirstColumn="0" w:lastRowLastColumn="0"/>
+              <w:rPr>
+                <w:rFonts w:asciiTheme="minorHAnsi" w:hAnsiTheme="minorHAnsi" w:cstheme="minorHAnsi"/>
+              </w:rPr>
+            </w:pPr>
+            <w:proofErr w:type="spellStart"/>
+            <w:r>
+              <w:rPr>
+                <w:rFonts w:asciiTheme="minorHAnsi" w:hAnsiTheme="minorHAnsi" w:cstheme="minorHAnsi"/>
+              </w:rPr>
+              <w:t>Edu-roam</w:t>
+            </w:r>
+            <w:proofErr w:type="spellEnd"/>
+            <w:r>
+              <w:rPr>
+                <w:rFonts w:asciiTheme="minorHAnsi" w:hAnsiTheme="minorHAnsi" w:cstheme="minorHAnsi"/>
+              </w:rPr>
+              <w:t xml:space="preserve"> </w:t>
+            </w:r>
+            <w:proofErr w:type="spellStart"/>
+            <w:r>
+              <w:rPr>
+                <w:rFonts w:asciiTheme="minorHAnsi" w:hAnsiTheme="minorHAnsi" w:cstheme="minorHAnsi"/>
+              </w:rPr>
+              <w:t>Wlan</w:t>
+            </w:r>
+            <w:proofErr w:type="spellEnd"/>
+            <w:r>
+              <w:rPr>
+                <w:rFonts w:asciiTheme="minorHAnsi" w:hAnsiTheme="minorHAnsi" w:cstheme="minorHAnsi"/>
+              </w:rPr>
+              <w:t xml:space="preserve"> und privates </w:t>
+            </w:r>
+            <w:proofErr w:type="spellStart"/>
+            <w:r>
+              <w:rPr>
+                <w:rFonts w:asciiTheme="minorHAnsi" w:hAnsiTheme="minorHAnsi" w:cstheme="minorHAnsi"/>
+              </w:rPr>
+              <w:t>Wlan</w:t>
+            </w:r>
+            <w:proofErr w:type="spellEnd"/>
+          </w:p>
+          <w:p>
+            <w:pPr>
+              <w:cnfStyle w:val="000000100000" w:firstRow="0" w:lastRow="0" w:firstColumn="0" w:lastColumn="0" w:oddVBand="0" w:evenVBand="0" w:oddHBand="1" w:evenHBand="0" w:firstRowFirstColumn="0" w:firstRowLastColumn="0" w:lastRowFirstColumn="0" w:lastRowLastColumn="0"/>
+              <w:rPr>
+                <w:rFonts w:asciiTheme="minorHAnsi" w:hAnsiTheme="minorHAnsi" w:cstheme="minorHAnsi"/>
+              </w:rPr>
+            </w:pPr>
           </w:p>
         </w:tc>
         <w:tc>
@@ -1421,30 +1833,117 @@
           </w:tcPr>
           <w:p>
             <w:pPr>
-              <w:jc w:val="center"/>
-            </w:pPr>
+              <w:cnfStyle w:val="000000100000" w:firstRow="0" w:lastRow="0" w:firstColumn="0" w:lastColumn="0" w:oddVBand="0" w:evenVBand="0" w:oddHBand="1" w:evenHBand="0" w:firstRowFirstColumn="0" w:firstRowLastColumn="0" w:lastRowFirstColumn="0" w:lastRowLastColumn="0"/>
+              <w:rPr>
+                <w:rFonts w:asciiTheme="minorHAnsi" w:hAnsiTheme="minorHAnsi" w:cstheme="minorHAnsi"/>
+              </w:rPr>
+            </w:pPr>
+            <w:r>
+              <w:rPr>
+                <w:rFonts w:asciiTheme="minorHAnsi" w:hAnsiTheme="minorHAnsi" w:cstheme="minorHAnsi"/>
+              </w:rPr>
+              <w:t>A1 Internet S</w:t>
+            </w:r>
+          </w:p>
+        </w:tc>
+        <w:tc>
+          <w:tcPr>
+            <w:tcW w:w="2264" w:type="dxa"/>
+          </w:tcPr>
+          <w:p>
+            <w:pPr>
+              <w:cnfStyle w:val="000000100000" w:firstRow="0" w:lastRow="0" w:firstColumn="0" w:lastColumn="0" w:oddVBand="0" w:evenVBand="0" w:oddHBand="1" w:evenHBand="0" w:firstRowFirstColumn="0" w:firstRowLastColumn="0" w:lastRowFirstColumn="0" w:lastRowLastColumn="0"/>
+              <w:rPr>
+                <w:rFonts w:asciiTheme="minorHAnsi" w:hAnsiTheme="minorHAnsi" w:cstheme="minorHAnsi"/>
+              </w:rPr>
+            </w:pPr>
+            <w:r>
+              <w:rPr>
+                <w:rFonts w:asciiTheme="minorHAnsi" w:hAnsiTheme="minorHAnsi" w:cstheme="minorHAnsi"/>
+              </w:rPr>
+              <w:t>A1 LTE</w:t>
+            </w:r>
+          </w:p>
+        </w:tc>
+      </w:tr>
+      <w:tr>
+        <w:tc>
+          <w:tcPr>
+            <w:cnfStyle w:val="001000000000" w:firstRow="0" w:lastRow="0" w:firstColumn="1" w:lastColumn="0" w:oddVBand="0" w:evenVBand="0" w:oddHBand="0" w:evenHBand="0" w:firstRowFirstColumn="0" w:firstRowLastColumn="0" w:lastRowFirstColumn="0" w:lastRowLastColumn="0"/>
+            <w:tcW w:w="2264" w:type="dxa"/>
+          </w:tcPr>
+          <w:p>
+            <w:pPr>
+              <w:rPr>
+                <w:rFonts w:asciiTheme="minorHAnsi" w:hAnsiTheme="minorHAnsi" w:cstheme="minorHAnsi"/>
+              </w:rPr>
+            </w:pPr>
+            <w:r>
+              <w:rPr>
+                <w:rFonts w:asciiTheme="minorHAnsi" w:hAnsiTheme="minorHAnsi" w:cstheme="minorHAnsi"/>
+              </w:rPr>
+              <w:t>Download-Geschwindigkeit</w:t>
+            </w:r>
+          </w:p>
+        </w:tc>
+        <w:tc>
+          <w:tcPr>
+            <w:tcW w:w="2264" w:type="dxa"/>
+          </w:tcPr>
+          <w:p>
+            <w:pPr>
+              <w:cnfStyle w:val="000000000000" w:firstRow="0" w:lastRow="0" w:firstColumn="0" w:lastColumn="0" w:oddVBand="0" w:evenVBand="0" w:oddHBand="0" w:evenHBand="0" w:firstRowFirstColumn="0" w:firstRowLastColumn="0" w:lastRowFirstColumn="0" w:lastRowLastColumn="0"/>
+              <w:rPr>
+                <w:rFonts w:asciiTheme="minorHAnsi" w:hAnsiTheme="minorHAnsi" w:cstheme="minorHAnsi"/>
+              </w:rPr>
+            </w:pPr>
+            <w:r>
+              <w:rPr>
+                <w:rFonts w:asciiTheme="minorHAnsi" w:hAnsiTheme="minorHAnsi" w:cstheme="minorHAnsi"/>
+              </w:rPr>
+              <w:t xml:space="preserve">70 </w:t>
+            </w:r>
             <w:proofErr w:type="spellStart"/>
             <w:r>
-              <w:t>ma</w:t>
-            </w:r>
-            <w:r>
-              <w:t>c</w:t>
-            </w:r>
-            <w:r>
-              <w:t>OS</w:t>
+              <w:rPr>
+                <w:rFonts w:asciiTheme="minorHAnsi" w:hAnsiTheme="minorHAnsi" w:cstheme="minorHAnsi"/>
+              </w:rPr>
+              <w:t>mbps</w:t>
             </w:r>
             <w:proofErr w:type="spellEnd"/>
-            <w:r>
+          </w:p>
+        </w:tc>
+        <w:tc>
+          <w:tcPr>
+            <w:tcW w:w="2264" w:type="dxa"/>
+          </w:tcPr>
+          <w:p>
+            <w:pPr>
+              <w:cnfStyle w:val="000000000000" w:firstRow="0" w:lastRow="0" w:firstColumn="0" w:lastColumn="0" w:oddVBand="0" w:evenVBand="0" w:oddHBand="0" w:evenHBand="0" w:firstRowFirstColumn="0" w:firstRowLastColumn="0" w:lastRowFirstColumn="0" w:lastRowLastColumn="0"/>
+              <w:rPr>
+                <w:rFonts w:asciiTheme="minorHAnsi" w:hAnsiTheme="minorHAnsi" w:cstheme="minorHAnsi"/>
+              </w:rPr>
+            </w:pPr>
+            <w:r>
+              <w:rPr>
+                <w:rFonts w:asciiTheme="minorHAnsi" w:hAnsiTheme="minorHAnsi" w:cstheme="minorHAnsi"/>
+              </w:rPr>
+              <w:t>30</w:t>
+            </w:r>
+            <w:r>
+              <w:rPr>
+                <w:rFonts w:asciiTheme="minorHAnsi" w:hAnsiTheme="minorHAnsi" w:cstheme="minorHAnsi"/>
+              </w:rPr>
               <w:t xml:space="preserve"> </w:t>
             </w:r>
             <w:proofErr w:type="spellStart"/>
             <w:r>
-              <w:t>Mojave</w:t>
+              <w:rPr>
+                <w:rFonts w:asciiTheme="minorHAnsi" w:hAnsiTheme="minorHAnsi" w:cstheme="minorHAnsi"/>
+              </w:rPr>
+              <w:t>mbps</w:t>
             </w:r>
             <w:proofErr w:type="spellEnd"/>
-            <w:r>
-              <w:t xml:space="preserve"> 10.14.4</w:t>
-            </w:r>
           </w:p>
         </w:tc>
         <w:tc>
@@ -1453,34 +1952,48 @@
           </w:tcPr>
           <w:p>
             <w:pPr>
-              <w:jc w:val="center"/>
-            </w:pPr>
-            <w:r>
-              <w:t>iOS 12.2</w:t>
-            </w:r>
+              <w:cnfStyle w:val="000000000000" w:firstRow="0" w:lastRow="0" w:firstColumn="0" w:lastColumn="0" w:oddVBand="0" w:evenVBand="0" w:oddHBand="0" w:evenHBand="0" w:firstRowFirstColumn="0" w:firstRowLastColumn="0" w:lastRowFirstColumn="0" w:lastRowLastColumn="0"/>
+              <w:rPr>
+                <w:rFonts w:asciiTheme="minorHAnsi" w:hAnsiTheme="minorHAnsi" w:cstheme="minorHAnsi"/>
+              </w:rPr>
+            </w:pPr>
+            <w:r>
+              <w:rPr>
+                <w:rFonts w:asciiTheme="minorHAnsi" w:hAnsiTheme="minorHAnsi" w:cstheme="minorHAnsi"/>
+              </w:rPr>
+              <w:t xml:space="preserve">120 </w:t>
+            </w:r>
+            <w:proofErr w:type="spellStart"/>
+            <w:r>
+              <w:rPr>
+                <w:rFonts w:asciiTheme="minorHAnsi" w:hAnsiTheme="minorHAnsi" w:cstheme="minorHAnsi"/>
+              </w:rPr>
+              <w:t>mbps</w:t>
+            </w:r>
+            <w:proofErr w:type="spellEnd"/>
           </w:p>
         </w:tc>
       </w:tr>
       <w:tr>
         <w:trPr>
-          <w:jc w:val="center"/>
+          <w:cnfStyle w:val="000000100000" w:firstRow="0" w:lastRow="0" w:firstColumn="0" w:lastColumn="0" w:oddVBand="0" w:evenVBand="0" w:oddHBand="1" w:evenHBand="0" w:firstRowFirstColumn="0" w:firstRowLastColumn="0" w:lastRowFirstColumn="0" w:lastRowLastColumn="0"/>
         </w:trPr>
         <w:tc>
           <w:tcPr>
+            <w:cnfStyle w:val="001000000000" w:firstRow="0" w:lastRow="0" w:firstColumn="1" w:lastColumn="0" w:oddVBand="0" w:evenVBand="0" w:oddHBand="0" w:evenHBand="0" w:firstRowFirstColumn="0" w:firstRowLastColumn="0" w:lastRowFirstColumn="0" w:lastRowLastColumn="0"/>
             <w:tcW w:w="2264" w:type="dxa"/>
           </w:tcPr>
           <w:p>
             <w:pPr>
-              <w:jc w:val="center"/>
-              <w:rPr>
-                <w:b/>
-              </w:rPr>
-            </w:pPr>
-            <w:r>
-              <w:rPr>
-                <w:b/>
-              </w:rPr>
-              <w:t>Browser</w:t>
+              <w:rPr>
+                <w:rFonts w:asciiTheme="minorHAnsi" w:hAnsiTheme="minorHAnsi" w:cstheme="minorHAnsi"/>
+              </w:rPr>
+            </w:pPr>
+            <w:r>
+              <w:rPr>
+                <w:rFonts w:asciiTheme="minorHAnsi" w:hAnsiTheme="minorHAnsi" w:cstheme="minorHAnsi"/>
+              </w:rPr>
+              <w:t>Bildschirmgröße</w:t>
             </w:r>
           </w:p>
         </w:tc>
@@ -1490,19 +2003,17 @@
           </w:tcPr>
           <w:p>
             <w:pPr>
-              <w:jc w:val="center"/>
-            </w:pPr>
-            <w:r>
-              <w:t xml:space="preserve">Google Chrome </w:t>
-            </w:r>
-            <w:r>
-              <w:t>73.0.3683.86</w:t>
-            </w:r>
-          </w:p>
-          <w:p>
-            <w:pPr>
-              <w:jc w:val="center"/>
-            </w:pPr>
+              <w:cnfStyle w:val="000000100000" w:firstRow="0" w:lastRow="0" w:firstColumn="0" w:lastColumn="0" w:oddVBand="0" w:evenVBand="0" w:oddHBand="1" w:evenHBand="0" w:firstRowFirstColumn="0" w:firstRowLastColumn="0" w:lastRowFirstColumn="0" w:lastRowLastColumn="0"/>
+              <w:rPr>
+                <w:rFonts w:asciiTheme="minorHAnsi" w:hAnsiTheme="minorHAnsi" w:cstheme="minorHAnsi"/>
+              </w:rPr>
+            </w:pPr>
+            <w:r>
+              <w:rPr>
+                <w:rFonts w:asciiTheme="minorHAnsi" w:hAnsiTheme="minorHAnsi" w:cstheme="minorHAnsi"/>
+              </w:rPr>
+              <w:t>13,3 Zoll</w:t>
+            </w:r>
           </w:p>
         </w:tc>
         <w:tc>
@@ -1511,10 +2022,16 @@
           </w:tcPr>
           <w:p>
             <w:pPr>
-              <w:jc w:val="center"/>
-            </w:pPr>
-            <w:r>
-              <w:t>Safari 12.1</w:t>
+              <w:cnfStyle w:val="000000100000" w:firstRow="0" w:lastRow="0" w:firstColumn="0" w:lastColumn="0" w:oddVBand="0" w:evenVBand="0" w:oddHBand="1" w:evenHBand="0" w:firstRowFirstColumn="0" w:firstRowLastColumn="0" w:lastRowFirstColumn="0" w:lastRowLastColumn="0"/>
+              <w:rPr>
+                <w:rFonts w:asciiTheme="minorHAnsi" w:hAnsiTheme="minorHAnsi" w:cstheme="minorHAnsi"/>
+              </w:rPr>
+            </w:pPr>
+            <w:r>
+              <w:rPr>
+                <w:rFonts w:asciiTheme="minorHAnsi" w:hAnsiTheme="minorHAnsi" w:cstheme="minorHAnsi"/>
+              </w:rPr>
+              <w:t>13,3 Zoll</w:t>
             </w:r>
           </w:p>
         </w:tc>
@@ -1524,34 +2041,118 @@
           </w:tcPr>
           <w:p>
             <w:pPr>
-              <w:jc w:val="center"/>
-            </w:pPr>
-            <w:r>
-              <w:t>Google Chrome 73.0.3683.68</w:t>
+              <w:cnfStyle w:val="000000100000" w:firstRow="0" w:lastRow="0" w:firstColumn="0" w:lastColumn="0" w:oddVBand="0" w:evenVBand="0" w:oddHBand="1" w:evenHBand="0" w:firstRowFirstColumn="0" w:firstRowLastColumn="0" w:lastRowFirstColumn="0" w:lastRowLastColumn="0"/>
+              <w:rPr>
+                <w:rFonts w:asciiTheme="minorHAnsi" w:hAnsiTheme="minorHAnsi" w:cstheme="minorHAnsi"/>
+              </w:rPr>
+            </w:pPr>
+            <w:r>
+              <w:rPr>
+                <w:rFonts w:asciiTheme="minorHAnsi" w:hAnsiTheme="minorHAnsi" w:cstheme="minorHAnsi"/>
+              </w:rPr>
+              <w:t>5,5 Zoll</w:t>
+            </w:r>
+          </w:p>
+        </w:tc>
+      </w:tr>
+      <w:tr>
+        <w:tc>
+          <w:tcPr>
+            <w:cnfStyle w:val="001000000000" w:firstRow="0" w:lastRow="0" w:firstColumn="1" w:lastColumn="0" w:oddVBand="0" w:evenVBand="0" w:oddHBand="0" w:evenHBand="0" w:firstRowFirstColumn="0" w:firstRowLastColumn="0" w:lastRowFirstColumn="0" w:lastRowLastColumn="0"/>
+            <w:tcW w:w="2264" w:type="dxa"/>
+          </w:tcPr>
+          <w:p>
+            <w:pPr>
+              <w:rPr>
+                <w:rFonts w:asciiTheme="minorHAnsi" w:hAnsiTheme="minorHAnsi" w:cstheme="minorHAnsi"/>
+              </w:rPr>
+            </w:pPr>
+            <w:r>
+              <w:rPr>
+                <w:rFonts w:asciiTheme="minorHAnsi" w:hAnsiTheme="minorHAnsi" w:cstheme="minorHAnsi"/>
+              </w:rPr>
+              <w:t>Bildschirmauflösung</w:t>
+            </w:r>
+          </w:p>
+        </w:tc>
+        <w:tc>
+          <w:tcPr>
+            <w:tcW w:w="2264" w:type="dxa"/>
+          </w:tcPr>
+          <w:p>
+            <w:pPr>
+              <w:cnfStyle w:val="000000000000" w:firstRow="0" w:lastRow="0" w:firstColumn="0" w:lastColumn="0" w:oddVBand="0" w:evenVBand="0" w:oddHBand="0" w:evenHBand="0" w:firstRowFirstColumn="0" w:firstRowLastColumn="0" w:lastRowFirstColumn="0" w:lastRowLastColumn="0"/>
+              <w:rPr>
+                <w:rFonts w:asciiTheme="minorHAnsi" w:hAnsiTheme="minorHAnsi" w:cstheme="minorHAnsi"/>
+              </w:rPr>
+            </w:pPr>
+            <w:r>
+              <w:rPr>
+                <w:rFonts w:asciiTheme="minorHAnsi" w:hAnsiTheme="minorHAnsi" w:cstheme="minorHAnsi"/>
+              </w:rPr>
+              <w:t>1920x1080</w:t>
+            </w:r>
+          </w:p>
+        </w:tc>
+        <w:tc>
+          <w:tcPr>
+            <w:tcW w:w="2264" w:type="dxa"/>
+          </w:tcPr>
+          <w:p>
+            <w:pPr>
+              <w:cnfStyle w:val="000000000000" w:firstRow="0" w:lastRow="0" w:firstColumn="0" w:lastColumn="0" w:oddVBand="0" w:evenVBand="0" w:oddHBand="0" w:evenHBand="0" w:firstRowFirstColumn="0" w:firstRowLastColumn="0" w:lastRowFirstColumn="0" w:lastRowLastColumn="0"/>
+              <w:rPr>
+                <w:rFonts w:asciiTheme="minorHAnsi" w:hAnsiTheme="minorHAnsi" w:cstheme="minorHAnsi"/>
+              </w:rPr>
+            </w:pPr>
+            <w:r>
+              <w:rPr>
+                <w:rFonts w:asciiTheme="minorHAnsi" w:hAnsiTheme="minorHAnsi" w:cstheme="minorHAnsi"/>
+              </w:rPr>
+              <w:t>2560x1600</w:t>
+            </w:r>
+          </w:p>
+        </w:tc>
+        <w:tc>
+          <w:tcPr>
+            <w:tcW w:w="2264" w:type="dxa"/>
+          </w:tcPr>
+          <w:p>
+            <w:pPr>
+              <w:cnfStyle w:val="000000000000" w:firstRow="0" w:lastRow="0" w:firstColumn="0" w:lastColumn="0" w:oddVBand="0" w:evenVBand="0" w:oddHBand="0" w:evenHBand="0" w:firstRowFirstColumn="0" w:firstRowLastColumn="0" w:lastRowFirstColumn="0" w:lastRowLastColumn="0"/>
+              <w:rPr>
+                <w:rFonts w:asciiTheme="minorHAnsi" w:hAnsiTheme="minorHAnsi" w:cstheme="minorHAnsi"/>
+              </w:rPr>
+            </w:pPr>
+            <w:r>
+              <w:rPr>
+                <w:rFonts w:asciiTheme="minorHAnsi" w:hAnsiTheme="minorHAnsi" w:cstheme="minorHAnsi"/>
+              </w:rPr>
+              <w:t>1920x1080</w:t>
             </w:r>
           </w:p>
         </w:tc>
       </w:tr>
       <w:tr>
         <w:trPr>
-          <w:jc w:val="center"/>
+          <w:cnfStyle w:val="000000100000" w:firstRow="0" w:lastRow="0" w:firstColumn="0" w:lastColumn="0" w:oddVBand="0" w:evenVBand="0" w:oddHBand="1" w:evenHBand="0" w:firstRowFirstColumn="0" w:firstRowLastColumn="0" w:lastRowFirstColumn="0" w:lastRowLastColumn="0"/>
         </w:trPr>
         <w:tc>
           <w:tcPr>
+            <w:cnfStyle w:val="001000000000" w:firstRow="0" w:lastRow="0" w:firstColumn="1" w:lastColumn="0" w:oddVBand="0" w:evenVBand="0" w:oddHBand="0" w:evenHBand="0" w:firstRowFirstColumn="0" w:firstRowLastColumn="0" w:lastRowFirstColumn="0" w:lastRowLastColumn="0"/>
             <w:tcW w:w="2264" w:type="dxa"/>
           </w:tcPr>
           <w:p>
             <w:pPr>
-              <w:jc w:val="center"/>
-              <w:rPr>
-                <w:b/>
-              </w:rPr>
-            </w:pPr>
-            <w:r>
-              <w:rPr>
-                <w:b/>
-              </w:rPr>
-              <w:t>Ad Blocker</w:t>
+              <w:rPr>
+                <w:rFonts w:asciiTheme="minorHAnsi" w:hAnsiTheme="minorHAnsi" w:cstheme="minorHAnsi"/>
+              </w:rPr>
+            </w:pPr>
+            <w:r>
+              <w:rPr>
+                <w:rFonts w:asciiTheme="minorHAnsi" w:hAnsiTheme="minorHAnsi" w:cstheme="minorHAnsi"/>
+              </w:rPr>
+              <w:t>Browserauflösung</w:t>
             </w:r>
           </w:p>
         </w:tc>
@@ -1561,10 +2162,16 @@
           </w:tcPr>
           <w:p>
             <w:pPr>
-              <w:jc w:val="center"/>
-            </w:pPr>
-            <w:r>
-              <w:t>Ja</w:t>
+              <w:cnfStyle w:val="000000100000" w:firstRow="0" w:lastRow="0" w:firstColumn="0" w:lastColumn="0" w:oddVBand="0" w:evenVBand="0" w:oddHBand="1" w:evenHBand="0" w:firstRowFirstColumn="0" w:firstRowLastColumn="0" w:lastRowFirstColumn="0" w:lastRowLastColumn="0"/>
+              <w:rPr>
+                <w:rFonts w:asciiTheme="minorHAnsi" w:hAnsiTheme="minorHAnsi" w:cstheme="minorHAnsi"/>
+              </w:rPr>
+            </w:pPr>
+            <w:r>
+              <w:rPr>
+                <w:rFonts w:asciiTheme="minorHAnsi" w:hAnsiTheme="minorHAnsi" w:cstheme="minorHAnsi"/>
+              </w:rPr>
+              <w:t>1920x1080</w:t>
             </w:r>
           </w:p>
         </w:tc>
@@ -1574,10 +2181,16 @@
           </w:tcPr>
           <w:p>
             <w:pPr>
-              <w:jc w:val="center"/>
-            </w:pPr>
-            <w:r>
-              <w:t>Nein</w:t>
+              <w:cnfStyle w:val="000000100000" w:firstRow="0" w:lastRow="0" w:firstColumn="0" w:lastColumn="0" w:oddVBand="0" w:evenVBand="0" w:oddHBand="1" w:evenHBand="0" w:firstRowFirstColumn="0" w:firstRowLastColumn="0" w:lastRowFirstColumn="0" w:lastRowLastColumn="0"/>
+              <w:rPr>
+                <w:rFonts w:asciiTheme="minorHAnsi" w:hAnsiTheme="minorHAnsi" w:cstheme="minorHAnsi"/>
+              </w:rPr>
+            </w:pPr>
+            <w:r>
+              <w:rPr>
+                <w:rFonts w:asciiTheme="minorHAnsi" w:hAnsiTheme="minorHAnsi" w:cstheme="minorHAnsi"/>
+              </w:rPr>
+              <w:t>2560x1600</w:t>
             </w:r>
           </w:p>
         </w:tc>
@@ -1587,34 +2200,118 @@
           </w:tcPr>
           <w:p>
             <w:pPr>
-              <w:jc w:val="center"/>
-            </w:pPr>
-            <w:r>
-              <w:t>Nein</w:t>
+              <w:cnfStyle w:val="000000100000" w:firstRow="0" w:lastRow="0" w:firstColumn="0" w:lastColumn="0" w:oddVBand="0" w:evenVBand="0" w:oddHBand="1" w:evenHBand="0" w:firstRowFirstColumn="0" w:firstRowLastColumn="0" w:lastRowFirstColumn="0" w:lastRowLastColumn="0"/>
+              <w:rPr>
+                <w:rFonts w:asciiTheme="minorHAnsi" w:hAnsiTheme="minorHAnsi" w:cstheme="minorHAnsi"/>
+              </w:rPr>
+            </w:pPr>
+            <w:r>
+              <w:rPr>
+                <w:rFonts w:asciiTheme="minorHAnsi" w:hAnsiTheme="minorHAnsi" w:cstheme="minorHAnsi"/>
+              </w:rPr>
+              <w:t>1920x1080</w:t>
+            </w:r>
+          </w:p>
+        </w:tc>
+      </w:tr>
+      <w:tr>
+        <w:tc>
+          <w:tcPr>
+            <w:cnfStyle w:val="001000000000" w:firstRow="0" w:lastRow="0" w:firstColumn="1" w:lastColumn="0" w:oddVBand="0" w:evenVBand="0" w:oddHBand="0" w:evenHBand="0" w:firstRowFirstColumn="0" w:firstRowLastColumn="0" w:lastRowFirstColumn="0" w:lastRowLastColumn="0"/>
+            <w:tcW w:w="2264" w:type="dxa"/>
+          </w:tcPr>
+          <w:p>
+            <w:pPr>
+              <w:rPr>
+                <w:rFonts w:asciiTheme="minorHAnsi" w:hAnsiTheme="minorHAnsi" w:cstheme="minorHAnsi"/>
+              </w:rPr>
+            </w:pPr>
+            <w:r>
+              <w:rPr>
+                <w:rFonts w:asciiTheme="minorHAnsi" w:hAnsiTheme="minorHAnsi" w:cstheme="minorHAnsi"/>
+              </w:rPr>
+              <w:t>Evaluierungsdatum</w:t>
+            </w:r>
+          </w:p>
+        </w:tc>
+        <w:tc>
+          <w:tcPr>
+            <w:tcW w:w="2264" w:type="dxa"/>
+          </w:tcPr>
+          <w:p>
+            <w:pPr>
+              <w:cnfStyle w:val="000000000000" w:firstRow="0" w:lastRow="0" w:firstColumn="0" w:lastColumn="0" w:oddVBand="0" w:evenVBand="0" w:oddHBand="0" w:evenHBand="0" w:firstRowFirstColumn="0" w:firstRowLastColumn="0" w:lastRowFirstColumn="0" w:lastRowLastColumn="0"/>
+              <w:rPr>
+                <w:rFonts w:asciiTheme="minorHAnsi" w:hAnsiTheme="minorHAnsi" w:cstheme="minorHAnsi"/>
+              </w:rPr>
+            </w:pPr>
+            <w:r>
+              <w:rPr>
+                <w:rFonts w:asciiTheme="minorHAnsi" w:hAnsiTheme="minorHAnsi" w:cstheme="minorHAnsi"/>
+              </w:rPr>
+              <w:t>23.04.2019 – 27.04.2019</w:t>
+            </w:r>
+          </w:p>
+        </w:tc>
+        <w:tc>
+          <w:tcPr>
+            <w:tcW w:w="2264" w:type="dxa"/>
+          </w:tcPr>
+          <w:p>
+            <w:pPr>
+              <w:cnfStyle w:val="000000000000" w:firstRow="0" w:lastRow="0" w:firstColumn="0" w:lastColumn="0" w:oddVBand="0" w:evenVBand="0" w:oddHBand="0" w:evenHBand="0" w:firstRowFirstColumn="0" w:firstRowLastColumn="0" w:lastRowFirstColumn="0" w:lastRowLastColumn="0"/>
+              <w:rPr>
+                <w:rFonts w:asciiTheme="minorHAnsi" w:hAnsiTheme="minorHAnsi" w:cstheme="minorHAnsi"/>
+              </w:rPr>
+            </w:pPr>
+            <w:r>
+              <w:rPr>
+                <w:rFonts w:asciiTheme="minorHAnsi" w:hAnsiTheme="minorHAnsi" w:cstheme="minorHAnsi"/>
+              </w:rPr>
+              <w:t>24.04.2019</w:t>
+            </w:r>
+          </w:p>
+        </w:tc>
+        <w:tc>
+          <w:tcPr>
+            <w:tcW w:w="2264" w:type="dxa"/>
+          </w:tcPr>
+          <w:p>
+            <w:pPr>
+              <w:cnfStyle w:val="000000000000" w:firstRow="0" w:lastRow="0" w:firstColumn="0" w:lastColumn="0" w:oddVBand="0" w:evenVBand="0" w:oddHBand="0" w:evenHBand="0" w:firstRowFirstColumn="0" w:firstRowLastColumn="0" w:lastRowFirstColumn="0" w:lastRowLastColumn="0"/>
+              <w:rPr>
+                <w:rFonts w:asciiTheme="minorHAnsi" w:hAnsiTheme="minorHAnsi" w:cstheme="minorHAnsi"/>
+              </w:rPr>
+            </w:pPr>
+            <w:r>
+              <w:rPr>
+                <w:rFonts w:asciiTheme="minorHAnsi" w:hAnsiTheme="minorHAnsi" w:cstheme="minorHAnsi"/>
+              </w:rPr>
+              <w:t>23.04.2019</w:t>
             </w:r>
           </w:p>
         </w:tc>
       </w:tr>
       <w:tr>
         <w:trPr>
-          <w:jc w:val="center"/>
+          <w:cnfStyle w:val="000000100000" w:firstRow="0" w:lastRow="0" w:firstColumn="0" w:lastColumn="0" w:oddVBand="0" w:evenVBand="0" w:oddHBand="1" w:evenHBand="0" w:firstRowFirstColumn="0" w:firstRowLastColumn="0" w:lastRowFirstColumn="0" w:lastRowLastColumn="0"/>
         </w:trPr>
         <w:tc>
           <w:tcPr>
+            <w:cnfStyle w:val="001000000000" w:firstRow="0" w:lastRow="0" w:firstColumn="1" w:lastColumn="0" w:oddVBand="0" w:evenVBand="0" w:oddHBand="0" w:evenHBand="0" w:firstRowFirstColumn="0" w:firstRowLastColumn="0" w:lastRowFirstColumn="0" w:lastRowLastColumn="0"/>
             <w:tcW w:w="2264" w:type="dxa"/>
           </w:tcPr>
           <w:p>
             <w:pPr>
-              <w:jc w:val="center"/>
-              <w:rPr>
-                <w:b/>
-              </w:rPr>
-            </w:pPr>
-            <w:r>
-              <w:rPr>
-                <w:b/>
-              </w:rPr>
-              <w:t>Internetverbindung</w:t>
+              <w:rPr>
+                <w:rFonts w:asciiTheme="minorHAnsi" w:hAnsiTheme="minorHAnsi" w:cstheme="minorHAnsi"/>
+              </w:rPr>
+            </w:pPr>
+            <w:r>
+              <w:rPr>
+                <w:rFonts w:asciiTheme="minorHAnsi" w:hAnsiTheme="minorHAnsi" w:cstheme="minorHAnsi"/>
+              </w:rPr>
+              <w:t>Evaluierungszeit</w:t>
             </w:r>
           </w:p>
         </w:tc>
@@ -1624,43 +2321,17 @@
           </w:tcPr>
           <w:p>
             <w:pPr>
-              <w:jc w:val="center"/>
-            </w:pPr>
-            <w:proofErr w:type="spellStart"/>
-            <w:r>
-              <w:t>Edu-roam</w:t>
-            </w:r>
-            <w:proofErr w:type="spellEnd"/>
-            <w:r>
-              <w:t xml:space="preserve"> </w:t>
-            </w:r>
-            <w:proofErr w:type="spellStart"/>
-            <w:r>
-              <w:t>Wlan</w:t>
-            </w:r>
-            <w:proofErr w:type="spellEnd"/>
-            <w:r>
-              <w:t xml:space="preserve"> und</w:t>
-            </w:r>
-            <w:r>
-              <w:t xml:space="preserve"> </w:t>
-            </w:r>
-            <w:r>
-              <w:t xml:space="preserve">privates </w:t>
-            </w:r>
-            <w:proofErr w:type="spellStart"/>
-            <w:r>
-              <w:t>Wlan</w:t>
-            </w:r>
-            <w:proofErr w:type="spellEnd"/>
-          </w:p>
-          <w:p>
-            <w:pPr>
-              <w:jc w:val="center"/>
-              <w:rPr>
-                <w:b/>
-              </w:rPr>
-            </w:pPr>
+              <w:cnfStyle w:val="000000100000" w:firstRow="0" w:lastRow="0" w:firstColumn="0" w:lastColumn="0" w:oddVBand="0" w:evenVBand="0" w:oddHBand="1" w:evenHBand="0" w:firstRowFirstColumn="0" w:firstRowLastColumn="0" w:lastRowFirstColumn="0" w:lastRowLastColumn="0"/>
+              <w:rPr>
+                <w:rFonts w:asciiTheme="minorHAnsi" w:hAnsiTheme="minorHAnsi" w:cstheme="minorHAnsi"/>
+              </w:rPr>
+            </w:pPr>
+            <w:r>
+              <w:rPr>
+                <w:rFonts w:asciiTheme="minorHAnsi" w:hAnsiTheme="minorHAnsi" w:cstheme="minorHAnsi"/>
+              </w:rPr>
+              <w:t>-</w:t>
+            </w:r>
           </w:p>
         </w:tc>
         <w:tc>
@@ -1669,10 +2340,16 @@
           </w:tcPr>
           <w:p>
             <w:pPr>
-              <w:jc w:val="center"/>
-            </w:pPr>
-            <w:r>
-              <w:t>A1 Internet S</w:t>
+              <w:cnfStyle w:val="000000100000" w:firstRow="0" w:lastRow="0" w:firstColumn="0" w:lastColumn="0" w:oddVBand="0" w:evenVBand="0" w:oddHBand="1" w:evenHBand="0" w:firstRowFirstColumn="0" w:firstRowLastColumn="0" w:lastRowFirstColumn="0" w:lastRowLastColumn="0"/>
+              <w:rPr>
+                <w:rFonts w:asciiTheme="minorHAnsi" w:hAnsiTheme="minorHAnsi" w:cstheme="minorHAnsi"/>
+              </w:rPr>
+            </w:pPr>
+            <w:r>
+              <w:rPr>
+                <w:rFonts w:asciiTheme="minorHAnsi" w:hAnsiTheme="minorHAnsi" w:cstheme="minorHAnsi"/>
+              </w:rPr>
+              <w:t>10:35-14:30</w:t>
             </w:r>
           </w:p>
         </w:tc>
@@ -1682,406 +2359,15 @@
           </w:tcPr>
           <w:p>
             <w:pPr>
-              <w:jc w:val="center"/>
-            </w:pPr>
-            <w:r>
-              <w:t>A1 LTE</w:t>
-            </w:r>
-          </w:p>
-        </w:tc>
-      </w:tr>
-      <w:tr>
-        <w:trPr>
-          <w:jc w:val="center"/>
-        </w:trPr>
-        <w:tc>
-          <w:tcPr>
-            <w:tcW w:w="2264" w:type="dxa"/>
-          </w:tcPr>
-          <w:p>
-            <w:pPr>
-              <w:jc w:val="center"/>
-              <w:rPr>
-                <w:b/>
-              </w:rPr>
-            </w:pPr>
-            <w:r>
-              <w:rPr>
-                <w:b/>
-              </w:rPr>
-              <w:t>Download-Geschwindigkeit</w:t>
-            </w:r>
-          </w:p>
-        </w:tc>
-        <w:tc>
-          <w:tcPr>
-            <w:tcW w:w="2264" w:type="dxa"/>
-          </w:tcPr>
-          <w:p>
-            <w:pPr>
-              <w:jc w:val="center"/>
-            </w:pPr>
-            <w:r>
-              <w:t xml:space="preserve">70 </w:t>
-            </w:r>
-            <w:proofErr w:type="spellStart"/>
-            <w:r>
-              <w:t>mbps</w:t>
-            </w:r>
-            <w:proofErr w:type="spellEnd"/>
-          </w:p>
-        </w:tc>
-        <w:tc>
-          <w:tcPr>
-            <w:tcW w:w="2264" w:type="dxa"/>
-          </w:tcPr>
-          <w:p>
-            <w:pPr>
-              <w:jc w:val="center"/>
-            </w:pPr>
-            <w:r>
-              <w:t>30</w:t>
-            </w:r>
-            <w:r>
-              <w:t xml:space="preserve"> </w:t>
-            </w:r>
-            <w:proofErr w:type="spellStart"/>
-            <w:r>
-              <w:t>mbps</w:t>
-            </w:r>
-            <w:proofErr w:type="spellEnd"/>
-          </w:p>
-        </w:tc>
-        <w:tc>
-          <w:tcPr>
-            <w:tcW w:w="2264" w:type="dxa"/>
-          </w:tcPr>
-          <w:p>
-            <w:pPr>
-              <w:jc w:val="center"/>
-            </w:pPr>
-            <w:r>
-              <w:t xml:space="preserve">120 </w:t>
-            </w:r>
-            <w:proofErr w:type="spellStart"/>
-            <w:r>
-              <w:t>mbps</w:t>
-            </w:r>
-            <w:proofErr w:type="spellEnd"/>
-          </w:p>
-        </w:tc>
-      </w:tr>
-      <w:tr>
-        <w:trPr>
-          <w:jc w:val="center"/>
-        </w:trPr>
-        <w:tc>
-          <w:tcPr>
-            <w:tcW w:w="2264" w:type="dxa"/>
-          </w:tcPr>
-          <w:p>
-            <w:pPr>
-              <w:jc w:val="center"/>
-              <w:rPr>
-                <w:b/>
-              </w:rPr>
-            </w:pPr>
-            <w:r>
-              <w:rPr>
-                <w:b/>
-              </w:rPr>
-              <w:t>Bildschirmgröße</w:t>
-            </w:r>
-          </w:p>
-        </w:tc>
-        <w:tc>
-          <w:tcPr>
-            <w:tcW w:w="2264" w:type="dxa"/>
-          </w:tcPr>
-          <w:p>
-            <w:pPr>
-              <w:jc w:val="center"/>
-            </w:pPr>
-            <w:r>
-              <w:t>13,3 Zoll</w:t>
-            </w:r>
-          </w:p>
-        </w:tc>
-        <w:tc>
-          <w:tcPr>
-            <w:tcW w:w="2264" w:type="dxa"/>
-          </w:tcPr>
-          <w:p>
-            <w:pPr>
-              <w:jc w:val="center"/>
-            </w:pPr>
-            <w:r>
-              <w:t>13,3 Zoll</w:t>
-            </w:r>
-          </w:p>
-        </w:tc>
-        <w:tc>
-          <w:tcPr>
-            <w:tcW w:w="2264" w:type="dxa"/>
-          </w:tcPr>
-          <w:p>
-            <w:pPr>
-              <w:jc w:val="center"/>
-            </w:pPr>
-            <w:r>
-              <w:t>5,5 Zoll</w:t>
-            </w:r>
-          </w:p>
-        </w:tc>
-      </w:tr>
-      <w:tr>
-        <w:trPr>
-          <w:jc w:val="center"/>
-        </w:trPr>
-        <w:tc>
-          <w:tcPr>
-            <w:tcW w:w="2264" w:type="dxa"/>
-          </w:tcPr>
-          <w:p>
-            <w:pPr>
-              <w:jc w:val="center"/>
-              <w:rPr>
-                <w:b/>
-              </w:rPr>
-            </w:pPr>
-            <w:r>
-              <w:rPr>
-                <w:b/>
-              </w:rPr>
-              <w:t>Bildschirmauflösung</w:t>
-            </w:r>
-          </w:p>
-        </w:tc>
-        <w:tc>
-          <w:tcPr>
-            <w:tcW w:w="2264" w:type="dxa"/>
-          </w:tcPr>
-          <w:p>
-            <w:pPr>
-              <w:jc w:val="center"/>
-            </w:pPr>
-            <w:r>
-              <w:t>1920x1080</w:t>
-            </w:r>
-          </w:p>
-        </w:tc>
-        <w:tc>
-          <w:tcPr>
-            <w:tcW w:w="2264" w:type="dxa"/>
-          </w:tcPr>
-          <w:p>
-            <w:pPr>
-              <w:jc w:val="center"/>
-            </w:pPr>
-            <w:r>
-              <w:t>2560x1600</w:t>
-            </w:r>
-          </w:p>
-        </w:tc>
-        <w:tc>
-          <w:tcPr>
-            <w:tcW w:w="2264" w:type="dxa"/>
-          </w:tcPr>
-          <w:p>
-            <w:pPr>
-              <w:jc w:val="center"/>
-            </w:pPr>
-            <w:r>
-              <w:t>1920x1080</w:t>
-            </w:r>
-          </w:p>
-        </w:tc>
-      </w:tr>
-      <w:tr>
-        <w:trPr>
-          <w:jc w:val="center"/>
-        </w:trPr>
-        <w:tc>
-          <w:tcPr>
-            <w:tcW w:w="2264" w:type="dxa"/>
-          </w:tcPr>
-          <w:p>
-            <w:pPr>
-              <w:jc w:val="center"/>
-              <w:rPr>
-                <w:b/>
-              </w:rPr>
-            </w:pPr>
-            <w:r>
-              <w:rPr>
-                <w:b/>
-              </w:rPr>
-              <w:t>Browserauflösung</w:t>
-            </w:r>
-          </w:p>
-        </w:tc>
-        <w:tc>
-          <w:tcPr>
-            <w:tcW w:w="2264" w:type="dxa"/>
-          </w:tcPr>
-          <w:p>
-            <w:pPr>
-              <w:jc w:val="center"/>
-            </w:pPr>
-            <w:r>
-              <w:t>1920x1080</w:t>
-            </w:r>
-          </w:p>
-        </w:tc>
-        <w:tc>
-          <w:tcPr>
-            <w:tcW w:w="2264" w:type="dxa"/>
-          </w:tcPr>
-          <w:p>
-            <w:pPr>
-              <w:jc w:val="center"/>
-            </w:pPr>
-            <w:r>
-              <w:t>2560x1600</w:t>
-            </w:r>
-          </w:p>
-        </w:tc>
-        <w:tc>
-          <w:tcPr>
-            <w:tcW w:w="2264" w:type="dxa"/>
-          </w:tcPr>
-          <w:p>
-            <w:pPr>
-              <w:jc w:val="center"/>
-            </w:pPr>
-            <w:r>
-              <w:t>1920x1080</w:t>
-            </w:r>
-          </w:p>
-        </w:tc>
-      </w:tr>
-      <w:tr>
-        <w:trPr>
-          <w:jc w:val="center"/>
-        </w:trPr>
-        <w:tc>
-          <w:tcPr>
-            <w:tcW w:w="2264" w:type="dxa"/>
-          </w:tcPr>
-          <w:p>
-            <w:pPr>
-              <w:jc w:val="center"/>
-              <w:rPr>
-                <w:b/>
-              </w:rPr>
-            </w:pPr>
-            <w:r>
-              <w:rPr>
-                <w:b/>
-              </w:rPr>
-              <w:t>Evaluierungsdatum</w:t>
-            </w:r>
-          </w:p>
-        </w:tc>
-        <w:tc>
-          <w:tcPr>
-            <w:tcW w:w="2264" w:type="dxa"/>
-          </w:tcPr>
-          <w:p>
-            <w:pPr>
-              <w:jc w:val="center"/>
-            </w:pPr>
-            <w:r>
-              <w:t>23.04.2019 – 27.04.2019</w:t>
-            </w:r>
-          </w:p>
-        </w:tc>
-        <w:tc>
-          <w:tcPr>
-            <w:tcW w:w="2264" w:type="dxa"/>
-          </w:tcPr>
-          <w:p>
-            <w:pPr>
-              <w:jc w:val="center"/>
-            </w:pPr>
-            <w:r>
-              <w:t>24.04.2019</w:t>
-            </w:r>
-          </w:p>
-        </w:tc>
-        <w:tc>
-          <w:tcPr>
-            <w:tcW w:w="2264" w:type="dxa"/>
-          </w:tcPr>
-          <w:p>
-            <w:pPr>
-              <w:jc w:val="center"/>
-            </w:pPr>
-            <w:r>
-              <w:t>23.04.2019</w:t>
-            </w:r>
-          </w:p>
-        </w:tc>
-      </w:tr>
-      <w:tr>
-        <w:trPr>
-          <w:jc w:val="center"/>
-        </w:trPr>
-        <w:tc>
-          <w:tcPr>
-            <w:tcW w:w="2264" w:type="dxa"/>
-          </w:tcPr>
-          <w:p>
-            <w:pPr>
-              <w:jc w:val="center"/>
-              <w:rPr>
-                <w:b/>
-              </w:rPr>
-            </w:pPr>
-            <w:r>
-              <w:rPr>
-                <w:b/>
-              </w:rPr>
-              <w:t>Evaluierungszeit</w:t>
-            </w:r>
-          </w:p>
-        </w:tc>
-        <w:tc>
-          <w:tcPr>
-            <w:tcW w:w="2264" w:type="dxa"/>
-          </w:tcPr>
-          <w:p>
-            <w:pPr>
-              <w:jc w:val="center"/>
-            </w:pPr>
-            <w:r>
-              <w:t>-</w:t>
-            </w:r>
-          </w:p>
-        </w:tc>
-        <w:tc>
-          <w:tcPr>
-            <w:tcW w:w="2264" w:type="dxa"/>
-          </w:tcPr>
-          <w:p>
-            <w:pPr>
-              <w:jc w:val="center"/>
-            </w:pPr>
-            <w:r>
-              <w:t>10:35-14:30</w:t>
-            </w:r>
-          </w:p>
-        </w:tc>
-        <w:tc>
-          <w:tcPr>
-            <w:tcW w:w="2264" w:type="dxa"/>
-          </w:tcPr>
-          <w:p>
-            <w:pPr>
-              <w:keepNext/>
-              <w:jc w:val="center"/>
-            </w:pPr>
-            <w:r>
+              <w:cnfStyle w:val="000000100000" w:firstRow="0" w:lastRow="0" w:firstColumn="0" w:lastColumn="0" w:oddVBand="0" w:evenVBand="0" w:oddHBand="1" w:evenHBand="0" w:firstRowFirstColumn="0" w:firstRowLastColumn="0" w:lastRowFirstColumn="0" w:lastRowLastColumn="0"/>
+              <w:rPr>
+                <w:rFonts w:asciiTheme="minorHAnsi" w:hAnsiTheme="minorHAnsi" w:cstheme="minorHAnsi"/>
+              </w:rPr>
+            </w:pPr>
+            <w:r>
+              <w:rPr>
+                <w:rFonts w:asciiTheme="minorHAnsi" w:hAnsiTheme="minorHAnsi" w:cstheme="minorHAnsi"/>
+              </w:rPr>
               <w:t>13:30</w:t>
             </w:r>
           </w:p>
@@ -2096,14 +2382,27 @@
       <w:r>
         <w:t xml:space="preserve">Tabelle </w:t>
       </w:r>
-      <w:fldSimple w:instr=" SEQ Tabelle \* ARABIC ">
-        <w:r>
-          <w:rPr>
-            <w:noProof/>
-          </w:rPr>
-          <w:t>1</w:t>
-        </w:r>
-      </w:fldSimple>
+      <w:r>
+        <w:fldChar w:fldCharType="begin"/>
+      </w:r>
+      <w:r>
+        <w:instrText xml:space="preserve"> SEQ Tabelle \* ARABIC </w:instrText>
+      </w:r>
+      <w:r>
+        <w:fldChar w:fldCharType="separate"/>
+      </w:r>
+      <w:r>
+        <w:rPr>
+          <w:noProof/>
+        </w:rPr>
+        <w:t>1</w:t>
+      </w:r>
+      <w:r>
+        <w:rPr>
+          <w:noProof/>
+        </w:rPr>
+        <w:fldChar w:fldCharType="end"/>
+      </w:r>
       <w:r>
         <w:t>: Evaluierungsumgebung</w:t>
       </w:r>
@@ -2168,15 +2467,24 @@
       </w:r>
     </w:p>
     <w:p>
-      <w:r>
+      <w:pPr>
+        <w:cnfStyle w:val="000000100000" w:firstRow="0" w:lastRow="0" w:firstColumn="0" w:lastColumn="0" w:oddVBand="0" w:evenVBand="0" w:oddHBand="1" w:evenHBand="0" w:firstRowFirstColumn="0" w:firstRowLastColumn="0" w:lastRowFirstColumn="0" w:lastRowLastColumn="0"/>
+        <w:rPr>
+          <w:rFonts w:asciiTheme="minorHAnsi" w:hAnsiTheme="minorHAnsi" w:cstheme="minorHAnsi"/>
+        </w:rPr>
+      </w:pPr>
+      <w:r>
+        <w:rPr>
+          <w:rFonts w:asciiTheme="minorHAnsi" w:hAnsiTheme="minorHAnsi" w:cstheme="minorHAnsi"/>
+        </w:rPr>
         <w:t>Die Top … zu … positiven Resultate anhand ihrer durchschnittlichen Bewertung werden im Detail anschließend genauer erklärt. Das Bewertungsschema für die positiven Bewertungen ist in … ersichtlich.</w:t>
       </w:r>
     </w:p>
     <w:tbl>
       <w:tblPr>
-        <w:tblStyle w:val="Tabellenraster"/>
+        <w:tblStyle w:val="EinfacheTabelle4"/>
         <w:tblW w:w="0" w:type="auto"/>
-        <w:jc w:val="center"/>
+        <w:tblInd w:w="1789" w:type="dxa"/>
         <w:tblLook w:val="04A0" w:firstRow="1" w:lastRow="0" w:firstColumn="1" w:lastColumn="0" w:noHBand="0" w:noVBand="1"/>
       </w:tblPr>
       <w:tblGrid>
@@ -2185,26 +2493,25 @@
       </w:tblGrid>
       <w:tr>
         <w:trPr>
+          <w:cnfStyle w:val="100000000000" w:firstRow="1" w:lastRow="0" w:firstColumn="0" w:lastColumn="0" w:oddVBand="0" w:evenVBand="0" w:oddHBand="0" w:evenHBand="0" w:firstRowFirstColumn="0" w:firstRowLastColumn="0" w:lastRowFirstColumn="0" w:lastRowLastColumn="0"/>
           <w:trHeight w:val="283"/>
-          <w:jc w:val="center"/>
         </w:trPr>
         <w:tc>
           <w:tcPr>
+            <w:cnfStyle w:val="001000000000" w:firstRow="0" w:lastRow="0" w:firstColumn="1" w:lastColumn="0" w:oddVBand="0" w:evenVBand="0" w:oddHBand="0" w:evenHBand="0" w:firstRowFirstColumn="0" w:firstRowLastColumn="0" w:lastRowFirstColumn="0" w:lastRowLastColumn="0"/>
             <w:tcW w:w="2748" w:type="dxa"/>
           </w:tcPr>
           <w:p>
             <w:pPr>
               <w:jc w:val="center"/>
               <w:rPr>
-                <w:b/>
-                <w:color w:val="000000" w:themeColor="text1"/>
+                <w:rFonts w:asciiTheme="minorHAnsi" w:hAnsiTheme="minorHAnsi" w:cstheme="minorHAnsi"/>
               </w:rPr>
             </w:pPr>
             <w:proofErr w:type="spellStart"/>
             <w:r>
               <w:rPr>
-                <w:b/>
-                <w:color w:val="000000" w:themeColor="text1"/>
+                <w:rFonts w:asciiTheme="minorHAnsi" w:hAnsiTheme="minorHAnsi" w:cstheme="minorHAnsi"/>
               </w:rPr>
               <w:t>Positivity</w:t>
             </w:r>
@@ -2217,18 +2524,71 @@
           </w:tcPr>
           <w:p>
             <w:pPr>
+              <w:cnfStyle w:val="100000000000" w:firstRow="1" w:lastRow="0" w:firstColumn="0" w:lastColumn="0" w:oddVBand="0" w:evenVBand="0" w:oddHBand="0" w:evenHBand="0" w:firstRowFirstColumn="0" w:firstRowLastColumn="0" w:lastRowFirstColumn="0" w:lastRowLastColumn="0"/>
+              <w:rPr>
+                <w:rFonts w:asciiTheme="minorHAnsi" w:hAnsiTheme="minorHAnsi" w:cstheme="minorHAnsi"/>
+              </w:rPr>
+            </w:pPr>
+            <w:r>
+              <w:rPr>
+                <w:rFonts w:asciiTheme="minorHAnsi" w:hAnsiTheme="minorHAnsi" w:cstheme="minorHAnsi"/>
+              </w:rPr>
+              <w:t>Bedeutung</w:t>
+            </w:r>
+          </w:p>
+        </w:tc>
+      </w:tr>
+      <w:tr>
+        <w:trPr>
+          <w:cnfStyle w:val="000000100000" w:firstRow="0" w:lastRow="0" w:firstColumn="0" w:lastColumn="0" w:oddVBand="0" w:evenVBand="0" w:oddHBand="1" w:evenHBand="0" w:firstRowFirstColumn="0" w:firstRowLastColumn="0" w:lastRowFirstColumn="0" w:lastRowLastColumn="0"/>
+          <w:trHeight w:val="283"/>
+        </w:trPr>
+        <w:tc>
+          <w:tcPr>
+            <w:cnfStyle w:val="001000000000" w:firstRow="0" w:lastRow="0" w:firstColumn="1" w:lastColumn="0" w:oddVBand="0" w:evenVBand="0" w:oddHBand="0" w:evenHBand="0" w:firstRowFirstColumn="0" w:firstRowLastColumn="0" w:lastRowFirstColumn="0" w:lastRowLastColumn="0"/>
+            <w:tcW w:w="2748" w:type="dxa"/>
+          </w:tcPr>
+          <w:p>
+            <w:pPr>
               <w:jc w:val="center"/>
               <w:rPr>
-                <w:b/>
-                <w:color w:val="000000" w:themeColor="text1"/>
-              </w:rPr>
-            </w:pPr>
-            <w:r>
-              <w:rPr>
-                <w:b/>
-                <w:color w:val="000000" w:themeColor="text1"/>
-              </w:rPr>
-              <w:t>Bedeutung</w:t>
+                <w:rFonts w:asciiTheme="minorHAnsi" w:hAnsiTheme="minorHAnsi" w:cstheme="minorHAnsi"/>
+                <w:b w:val="0"/>
+              </w:rPr>
+            </w:pPr>
+            <w:r>
+              <w:rPr>
+                <w:rFonts w:asciiTheme="minorHAnsi" w:hAnsiTheme="minorHAnsi" w:cstheme="minorHAnsi"/>
+                <w:b w:val="0"/>
+              </w:rPr>
+              <w:t>4</w:t>
+            </w:r>
+          </w:p>
+        </w:tc>
+        <w:tc>
+          <w:tcPr>
+            <w:tcW w:w="2748" w:type="dxa"/>
+          </w:tcPr>
+          <w:p>
+            <w:pPr>
+              <w:cnfStyle w:val="000000100000" w:firstRow="0" w:lastRow="0" w:firstColumn="0" w:lastColumn="0" w:oddVBand="0" w:evenVBand="0" w:oddHBand="1" w:evenHBand="0" w:firstRowFirstColumn="0" w:firstRowLastColumn="0" w:lastRowFirstColumn="0" w:lastRowLastColumn="0"/>
+              <w:rPr>
+                <w:rFonts w:asciiTheme="minorHAnsi" w:hAnsiTheme="minorHAnsi" w:cstheme="minorHAnsi"/>
+              </w:rPr>
+            </w:pPr>
+            <w:proofErr w:type="spellStart"/>
+            <w:r>
+              <w:rPr>
+                <w:rFonts w:asciiTheme="minorHAnsi" w:hAnsiTheme="minorHAnsi" w:cstheme="minorHAnsi"/>
+              </w:rPr>
+              <w:t>Extremely</w:t>
+            </w:r>
+            <w:proofErr w:type="spellEnd"/>
+            <w:r>
+              <w:rPr>
+                <w:rFonts w:asciiTheme="minorHAnsi" w:hAnsiTheme="minorHAnsi" w:cstheme="minorHAnsi"/>
+              </w:rPr>
+              <w:t xml:space="preserve"> Positive</w:t>
             </w:r>
           </w:p>
         </w:tc>
@@ -2236,24 +2596,26 @@
       <w:tr>
         <w:trPr>
           <w:trHeight w:val="283"/>
-          <w:jc w:val="center"/>
         </w:trPr>
         <w:tc>
           <w:tcPr>
+            <w:cnfStyle w:val="001000000000" w:firstRow="0" w:lastRow="0" w:firstColumn="1" w:lastColumn="0" w:oddVBand="0" w:evenVBand="0" w:oddHBand="0" w:evenHBand="0" w:firstRowFirstColumn="0" w:firstRowLastColumn="0" w:lastRowFirstColumn="0" w:lastRowLastColumn="0"/>
             <w:tcW w:w="2748" w:type="dxa"/>
           </w:tcPr>
           <w:p>
             <w:pPr>
               <w:jc w:val="center"/>
               <w:rPr>
-                <w:color w:val="000000" w:themeColor="text1"/>
-              </w:rPr>
-            </w:pPr>
-            <w:r>
-              <w:rPr>
-                <w:color w:val="000000" w:themeColor="text1"/>
-              </w:rPr>
-              <w:t>4</w:t>
+                <w:rFonts w:asciiTheme="minorHAnsi" w:hAnsiTheme="minorHAnsi" w:cstheme="minorHAnsi"/>
+                <w:b w:val="0"/>
+              </w:rPr>
+            </w:pPr>
+            <w:r>
+              <w:rPr>
+                <w:rFonts w:asciiTheme="minorHAnsi" w:hAnsiTheme="minorHAnsi" w:cstheme="minorHAnsi"/>
+                <w:b w:val="0"/>
+              </w:rPr>
+              <w:t>3</w:t>
             </w:r>
           </w:p>
         </w:tc>
@@ -2263,49 +2625,44 @@
           </w:tcPr>
           <w:p>
             <w:pPr>
-              <w:jc w:val="center"/>
-              <w:rPr>
-                <w:color w:val="000000" w:themeColor="text1"/>
-              </w:rPr>
-            </w:pPr>
-            <w:proofErr w:type="spellStart"/>
-            <w:r>
-              <w:rPr>
-                <w:color w:val="000000" w:themeColor="text1"/>
-              </w:rPr>
-              <w:t>Extremely</w:t>
-            </w:r>
-            <w:proofErr w:type="spellEnd"/>
-            <w:r>
-              <w:rPr>
-                <w:color w:val="000000" w:themeColor="text1"/>
-              </w:rPr>
-              <w:t xml:space="preserve"> Positive</w:t>
+              <w:cnfStyle w:val="000000000000" w:firstRow="0" w:lastRow="0" w:firstColumn="0" w:lastColumn="0" w:oddVBand="0" w:evenVBand="0" w:oddHBand="0" w:evenHBand="0" w:firstRowFirstColumn="0" w:firstRowLastColumn="0" w:lastRowFirstColumn="0" w:lastRowLastColumn="0"/>
+              <w:rPr>
+                <w:rFonts w:asciiTheme="minorHAnsi" w:hAnsiTheme="minorHAnsi" w:cstheme="minorHAnsi"/>
+              </w:rPr>
+            </w:pPr>
+            <w:r>
+              <w:rPr>
+                <w:rFonts w:asciiTheme="minorHAnsi" w:hAnsiTheme="minorHAnsi" w:cstheme="minorHAnsi"/>
+              </w:rPr>
+              <w:t>Major Positive</w:t>
             </w:r>
           </w:p>
         </w:tc>
       </w:tr>
       <w:tr>
         <w:trPr>
+          <w:cnfStyle w:val="000000100000" w:firstRow="0" w:lastRow="0" w:firstColumn="0" w:lastColumn="0" w:oddVBand="0" w:evenVBand="0" w:oddHBand="1" w:evenHBand="0" w:firstRowFirstColumn="0" w:firstRowLastColumn="0" w:lastRowFirstColumn="0" w:lastRowLastColumn="0"/>
           <w:trHeight w:val="283"/>
-          <w:jc w:val="center"/>
         </w:trPr>
         <w:tc>
           <w:tcPr>
+            <w:cnfStyle w:val="001000000000" w:firstRow="0" w:lastRow="0" w:firstColumn="1" w:lastColumn="0" w:oddVBand="0" w:evenVBand="0" w:oddHBand="0" w:evenHBand="0" w:firstRowFirstColumn="0" w:firstRowLastColumn="0" w:lastRowFirstColumn="0" w:lastRowLastColumn="0"/>
             <w:tcW w:w="2748" w:type="dxa"/>
           </w:tcPr>
           <w:p>
             <w:pPr>
               <w:jc w:val="center"/>
               <w:rPr>
-                <w:color w:val="000000" w:themeColor="text1"/>
-              </w:rPr>
-            </w:pPr>
-            <w:r>
-              <w:rPr>
-                <w:color w:val="000000" w:themeColor="text1"/>
-              </w:rPr>
-              <w:t>3</w:t>
+                <w:rFonts w:asciiTheme="minorHAnsi" w:hAnsiTheme="minorHAnsi" w:cstheme="minorHAnsi"/>
+                <w:b w:val="0"/>
+              </w:rPr>
+            </w:pPr>
+            <w:r>
+              <w:rPr>
+                <w:rFonts w:asciiTheme="minorHAnsi" w:hAnsiTheme="minorHAnsi" w:cstheme="minorHAnsi"/>
+                <w:b w:val="0"/>
+              </w:rPr>
+              <w:t>2</w:t>
             </w:r>
           </w:p>
         </w:tc>
@@ -2315,58 +2672,14 @@
           </w:tcPr>
           <w:p>
             <w:pPr>
-              <w:jc w:val="center"/>
-              <w:rPr>
-                <w:color w:val="000000" w:themeColor="text1"/>
-              </w:rPr>
-            </w:pPr>
-            <w:r>
-              <w:rPr>
-                <w:color w:val="000000" w:themeColor="text1"/>
-              </w:rPr>
-              <w:t>Major Positive</w:t>
-            </w:r>
-          </w:p>
-        </w:tc>
-      </w:tr>
-      <w:tr>
-        <w:trPr>
-          <w:trHeight w:val="283"/>
-          <w:jc w:val="center"/>
-        </w:trPr>
-        <w:tc>
-          <w:tcPr>
-            <w:tcW w:w="2748" w:type="dxa"/>
-          </w:tcPr>
-          <w:p>
-            <w:pPr>
-              <w:jc w:val="center"/>
-              <w:rPr>
-                <w:color w:val="000000" w:themeColor="text1"/>
-              </w:rPr>
-            </w:pPr>
-            <w:r>
-              <w:rPr>
-                <w:color w:val="000000" w:themeColor="text1"/>
-              </w:rPr>
-              <w:t>2</w:t>
-            </w:r>
-          </w:p>
-        </w:tc>
-        <w:tc>
-          <w:tcPr>
-            <w:tcW w:w="2748" w:type="dxa"/>
-          </w:tcPr>
-          <w:p>
-            <w:pPr>
-              <w:jc w:val="center"/>
-              <w:rPr>
-                <w:color w:val="000000" w:themeColor="text1"/>
-              </w:rPr>
-            </w:pPr>
-            <w:r>
-              <w:rPr>
-                <w:color w:val="000000" w:themeColor="text1"/>
+              <w:cnfStyle w:val="000000100000" w:firstRow="0" w:lastRow="0" w:firstColumn="0" w:lastColumn="0" w:oddVBand="0" w:evenVBand="0" w:oddHBand="1" w:evenHBand="0" w:firstRowFirstColumn="0" w:firstRowLastColumn="0" w:lastRowFirstColumn="0" w:lastRowLastColumn="0"/>
+              <w:rPr>
+                <w:rFonts w:asciiTheme="minorHAnsi" w:hAnsiTheme="minorHAnsi" w:cstheme="minorHAnsi"/>
+              </w:rPr>
+            </w:pPr>
+            <w:r>
+              <w:rPr>
+                <w:rFonts w:asciiTheme="minorHAnsi" w:hAnsiTheme="minorHAnsi" w:cstheme="minorHAnsi"/>
               </w:rPr>
               <w:t>Minor Positive</w:t>
             </w:r>
@@ -2376,22 +2689,24 @@
       <w:tr>
         <w:trPr>
           <w:trHeight w:val="270"/>
-          <w:jc w:val="center"/>
         </w:trPr>
         <w:tc>
           <w:tcPr>
+            <w:cnfStyle w:val="001000000000" w:firstRow="0" w:lastRow="0" w:firstColumn="1" w:lastColumn="0" w:oddVBand="0" w:evenVBand="0" w:oddHBand="0" w:evenHBand="0" w:firstRowFirstColumn="0" w:firstRowLastColumn="0" w:lastRowFirstColumn="0" w:lastRowLastColumn="0"/>
             <w:tcW w:w="2748" w:type="dxa"/>
           </w:tcPr>
           <w:p>
             <w:pPr>
               <w:jc w:val="center"/>
               <w:rPr>
-                <w:color w:val="000000" w:themeColor="text1"/>
-              </w:rPr>
-            </w:pPr>
-            <w:r>
-              <w:rPr>
-                <w:color w:val="000000" w:themeColor="text1"/>
+                <w:rFonts w:asciiTheme="minorHAnsi" w:hAnsiTheme="minorHAnsi" w:cstheme="minorHAnsi"/>
+                <w:b w:val="0"/>
+              </w:rPr>
+            </w:pPr>
+            <w:r>
+              <w:rPr>
+                <w:rFonts w:asciiTheme="minorHAnsi" w:hAnsiTheme="minorHAnsi" w:cstheme="minorHAnsi"/>
+                <w:b w:val="0"/>
               </w:rPr>
               <w:t>1</w:t>
             </w:r>
@@ -2403,47 +2718,42 @@
           </w:tcPr>
           <w:p>
             <w:pPr>
-              <w:jc w:val="center"/>
-              <w:rPr>
-                <w:color w:val="000000" w:themeColor="text1"/>
-              </w:rPr>
-            </w:pPr>
-            <w:proofErr w:type="spellStart"/>
-            <w:r>
-              <w:rPr>
-                <w:color w:val="000000" w:themeColor="text1"/>
-              </w:rPr>
-              <w:t>Cosmetic</w:t>
-            </w:r>
-            <w:proofErr w:type="spellEnd"/>
-            <w:r>
-              <w:rPr>
-                <w:color w:val="000000" w:themeColor="text1"/>
-              </w:rPr>
-              <w:t xml:space="preserve"> Positive</w:t>
+              <w:cnfStyle w:val="000000000000" w:firstRow="0" w:lastRow="0" w:firstColumn="0" w:lastColumn="0" w:oddVBand="0" w:evenVBand="0" w:oddHBand="0" w:evenHBand="0" w:firstRowFirstColumn="0" w:firstRowLastColumn="0" w:lastRowFirstColumn="0" w:lastRowLastColumn="0"/>
+              <w:rPr>
+                <w:rFonts w:asciiTheme="minorHAnsi" w:hAnsiTheme="minorHAnsi" w:cstheme="minorHAnsi"/>
+              </w:rPr>
+            </w:pPr>
+            <w:r>
+              <w:rPr>
+                <w:rFonts w:asciiTheme="minorHAnsi" w:hAnsiTheme="minorHAnsi" w:cstheme="minorHAnsi"/>
+              </w:rPr>
+              <w:t>Cosmetic Positive</w:t>
             </w:r>
           </w:p>
         </w:tc>
       </w:tr>
       <w:tr>
         <w:trPr>
+          <w:cnfStyle w:val="000000100000" w:firstRow="0" w:lastRow="0" w:firstColumn="0" w:lastColumn="0" w:oddVBand="0" w:evenVBand="0" w:oddHBand="1" w:evenHBand="0" w:firstRowFirstColumn="0" w:firstRowLastColumn="0" w:lastRowFirstColumn="0" w:lastRowLastColumn="0"/>
           <w:trHeight w:val="283"/>
-          <w:jc w:val="center"/>
         </w:trPr>
         <w:tc>
           <w:tcPr>
+            <w:cnfStyle w:val="001000000000" w:firstRow="0" w:lastRow="0" w:firstColumn="1" w:lastColumn="0" w:oddVBand="0" w:evenVBand="0" w:oddHBand="0" w:evenHBand="0" w:firstRowFirstColumn="0" w:firstRowLastColumn="0" w:lastRowFirstColumn="0" w:lastRowLastColumn="0"/>
             <w:tcW w:w="2748" w:type="dxa"/>
           </w:tcPr>
           <w:p>
             <w:pPr>
               <w:jc w:val="center"/>
               <w:rPr>
-                <w:color w:val="000000" w:themeColor="text1"/>
-              </w:rPr>
-            </w:pPr>
-            <w:r>
-              <w:rPr>
-                <w:color w:val="000000" w:themeColor="text1"/>
+                <w:rFonts w:asciiTheme="minorHAnsi" w:hAnsiTheme="minorHAnsi" w:cstheme="minorHAnsi"/>
+                <w:b w:val="0"/>
+              </w:rPr>
+            </w:pPr>
+            <w:r>
+              <w:rPr>
+                <w:rFonts w:asciiTheme="minorHAnsi" w:hAnsiTheme="minorHAnsi" w:cstheme="minorHAnsi"/>
+                <w:b w:val="0"/>
               </w:rPr>
               <w:t>0</w:t>
             </w:r>
@@ -2455,15 +2765,14 @@
           </w:tcPr>
           <w:p>
             <w:pPr>
-              <w:keepNext/>
-              <w:jc w:val="center"/>
-              <w:rPr>
-                <w:color w:val="000000" w:themeColor="text1"/>
-              </w:rPr>
-            </w:pPr>
-            <w:r>
-              <w:rPr>
-                <w:color w:val="000000" w:themeColor="text1"/>
+              <w:cnfStyle w:val="000000100000" w:firstRow="0" w:lastRow="0" w:firstColumn="0" w:lastColumn="0" w:oddVBand="0" w:evenVBand="0" w:oddHBand="1" w:evenHBand="0" w:firstRowFirstColumn="0" w:firstRowLastColumn="0" w:lastRowFirstColumn="0" w:lastRowLastColumn="0"/>
+              <w:rPr>
+                <w:rFonts w:asciiTheme="minorHAnsi" w:hAnsiTheme="minorHAnsi" w:cstheme="minorHAnsi"/>
+              </w:rPr>
+            </w:pPr>
+            <w:r>
+              <w:rPr>
+                <w:rFonts w:asciiTheme="minorHAnsi" w:hAnsiTheme="minorHAnsi" w:cstheme="minorHAnsi"/>
               </w:rPr>
               <w:t>Not a Positive</w:t>
             </w:r>
@@ -2479,14 +2788,27 @@
       <w:r>
         <w:t xml:space="preserve">Tabelle </w:t>
       </w:r>
-      <w:fldSimple w:instr=" SEQ Tabelle \* ARABIC ">
-        <w:r>
-          <w:rPr>
-            <w:noProof/>
-          </w:rPr>
-          <w:t>2</w:t>
-        </w:r>
-      </w:fldSimple>
+      <w:r>
+        <w:fldChar w:fldCharType="begin"/>
+      </w:r>
+      <w:r>
+        <w:instrText xml:space="preserve"> SEQ Tabelle \* ARABIC </w:instrText>
+      </w:r>
+      <w:r>
+        <w:fldChar w:fldCharType="separate"/>
+      </w:r>
+      <w:r>
+        <w:rPr>
+          <w:noProof/>
+        </w:rPr>
+        <w:t>2</w:t>
+      </w:r>
+      <w:r>
+        <w:rPr>
+          <w:noProof/>
+        </w:rPr>
+        <w:fldChar w:fldCharType="end"/>
+      </w:r>
       <w:r>
         <w:t>: Bewertungsschema Positives</w:t>
       </w:r>
@@ -2516,22 +2838,29 @@
       </w:r>
     </w:p>
     <w:p>
-      <w:r>
+      <w:pPr>
+        <w:cnfStyle w:val="000000100000" w:firstRow="0" w:lastRow="0" w:firstColumn="0" w:lastColumn="0" w:oddVBand="0" w:evenVBand="0" w:oddHBand="1" w:evenHBand="0" w:firstRowFirstColumn="0" w:firstRowLastColumn="0" w:lastRowFirstColumn="0" w:lastRowLastColumn="0"/>
+        <w:rPr>
+          <w:rFonts w:asciiTheme="minorHAnsi" w:hAnsiTheme="minorHAnsi" w:cstheme="minorHAnsi"/>
+        </w:rPr>
+      </w:pPr>
+      <w:r>
+        <w:rPr>
+          <w:rFonts w:asciiTheme="minorHAnsi" w:hAnsiTheme="minorHAnsi" w:cstheme="minorHAnsi"/>
+        </w:rPr>
         <w:t>Die Hilfestellungen und Erklärung sind übersichtlich unterteilt und bieten Informationen zu vielen relevanten Themen. Die Nutzer können nach spezifischen Fragen und Problemen suchen und können, falls sie keine Antwort finden, alternativ den Kundenservice anrufen.</w:t>
       </w:r>
     </w:p>
     <w:p>
       <w:pPr>
-        <w:rPr>
-          <w:rFonts w:asciiTheme="minorHAnsi" w:eastAsiaTheme="minorHAnsi" w:hAnsiTheme="minorHAnsi" w:cstheme="minorBidi"/>
-          <w:lang w:eastAsia="en-US"/>
-        </w:rPr>
-      </w:pPr>
-      <w:r>
-        <w:rPr>
-          <w:rFonts w:asciiTheme="minorHAnsi" w:eastAsiaTheme="minorHAnsi" w:hAnsiTheme="minorHAnsi" w:cstheme="minorBidi"/>
-          <w:noProof/>
-          <w:lang w:eastAsia="en-US"/>
+        <w:cnfStyle w:val="000000100000" w:firstRow="0" w:lastRow="0" w:firstColumn="0" w:lastColumn="0" w:oddVBand="0" w:evenVBand="0" w:oddHBand="1" w:evenHBand="0" w:firstRowFirstColumn="0" w:firstRowLastColumn="0" w:lastRowFirstColumn="0" w:lastRowLastColumn="0"/>
+        <w:rPr>
+          <w:rFonts w:asciiTheme="minorHAnsi" w:hAnsiTheme="minorHAnsi" w:cstheme="minorHAnsi"/>
+        </w:rPr>
+      </w:pPr>
+      <w:r>
+        <w:rPr>
+          <w:rFonts w:asciiTheme="minorHAnsi" w:hAnsiTheme="minorHAnsi" w:cstheme="minorHAnsi"/>
         </w:rPr>
         <w:lastRenderedPageBreak/>
         <w:drawing>
@@ -2611,89 +2940,89 @@
     </w:p>
     <w:p>
       <w:pPr>
-        <w:rPr>
-          <w:rFonts w:asciiTheme="minorHAnsi" w:eastAsiaTheme="minorHAnsi" w:hAnsiTheme="minorHAnsi" w:cstheme="minorBidi"/>
-          <w:lang w:eastAsia="en-US"/>
-        </w:rPr>
-      </w:pPr>
-    </w:p>
-    <w:p>
-      <w:pPr>
-        <w:rPr>
-          <w:rFonts w:asciiTheme="minorHAnsi" w:eastAsiaTheme="minorHAnsi" w:hAnsiTheme="minorHAnsi" w:cstheme="minorBidi"/>
-          <w:lang w:eastAsia="en-US"/>
-        </w:rPr>
-      </w:pPr>
-    </w:p>
-    <w:p>
-      <w:pPr>
-        <w:rPr>
-          <w:rFonts w:asciiTheme="minorHAnsi" w:eastAsiaTheme="minorHAnsi" w:hAnsiTheme="minorHAnsi" w:cstheme="minorBidi"/>
-          <w:lang w:eastAsia="en-US"/>
-        </w:rPr>
-      </w:pPr>
-    </w:p>
-    <w:p>
-      <w:pPr>
-        <w:rPr>
-          <w:rFonts w:asciiTheme="minorHAnsi" w:eastAsiaTheme="minorHAnsi" w:hAnsiTheme="minorHAnsi" w:cstheme="minorBidi"/>
-          <w:lang w:eastAsia="en-US"/>
-        </w:rPr>
-      </w:pPr>
-    </w:p>
-    <w:p>
-      <w:pPr>
-        <w:rPr>
-          <w:rFonts w:asciiTheme="minorHAnsi" w:eastAsiaTheme="minorHAnsi" w:hAnsiTheme="minorHAnsi" w:cstheme="minorBidi"/>
-          <w:lang w:eastAsia="en-US"/>
-        </w:rPr>
-      </w:pPr>
-    </w:p>
-    <w:p>
-      <w:pPr>
-        <w:rPr>
-          <w:rFonts w:asciiTheme="minorHAnsi" w:eastAsiaTheme="minorHAnsi" w:hAnsiTheme="minorHAnsi" w:cstheme="minorBidi"/>
-          <w:lang w:eastAsia="en-US"/>
-        </w:rPr>
-      </w:pPr>
-    </w:p>
-    <w:p>
-      <w:pPr>
-        <w:rPr>
-          <w:rFonts w:asciiTheme="minorHAnsi" w:eastAsiaTheme="minorHAnsi" w:hAnsiTheme="minorHAnsi" w:cstheme="minorBidi"/>
-          <w:lang w:eastAsia="en-US"/>
-        </w:rPr>
-      </w:pPr>
-    </w:p>
-    <w:p>
-      <w:pPr>
-        <w:rPr>
-          <w:rFonts w:asciiTheme="minorHAnsi" w:eastAsiaTheme="minorHAnsi" w:hAnsiTheme="minorHAnsi" w:cstheme="minorBidi"/>
-          <w:lang w:eastAsia="en-US"/>
-        </w:rPr>
-      </w:pPr>
-    </w:p>
-    <w:p>
-      <w:pPr>
-        <w:rPr>
-          <w:rFonts w:asciiTheme="minorHAnsi" w:eastAsiaTheme="minorHAnsi" w:hAnsiTheme="minorHAnsi" w:cstheme="minorBidi"/>
-          <w:lang w:eastAsia="en-US"/>
-        </w:rPr>
-      </w:pPr>
-    </w:p>
-    <w:p>
-      <w:pPr>
-        <w:rPr>
-          <w:rFonts w:asciiTheme="minorHAnsi" w:eastAsiaTheme="minorHAnsi" w:hAnsiTheme="minorHAnsi" w:cstheme="minorBidi"/>
-          <w:lang w:eastAsia="en-US"/>
-        </w:rPr>
-      </w:pPr>
-    </w:p>
-    <w:p>
-      <w:pPr>
-        <w:rPr>
-          <w:rFonts w:asciiTheme="minorHAnsi" w:eastAsiaTheme="minorHAnsi" w:hAnsiTheme="minorHAnsi" w:cstheme="minorBidi"/>
-          <w:lang w:eastAsia="en-US"/>
+        <w:cnfStyle w:val="000000100000" w:firstRow="0" w:lastRow="0" w:firstColumn="0" w:lastColumn="0" w:oddVBand="0" w:evenVBand="0" w:oddHBand="1" w:evenHBand="0" w:firstRowFirstColumn="0" w:firstRowLastColumn="0" w:lastRowFirstColumn="0" w:lastRowLastColumn="0"/>
+        <w:rPr>
+          <w:rFonts w:asciiTheme="minorHAnsi" w:hAnsiTheme="minorHAnsi" w:cstheme="minorHAnsi"/>
+        </w:rPr>
+      </w:pPr>
+    </w:p>
+    <w:p>
+      <w:pPr>
+        <w:cnfStyle w:val="000000100000" w:firstRow="0" w:lastRow="0" w:firstColumn="0" w:lastColumn="0" w:oddVBand="0" w:evenVBand="0" w:oddHBand="1" w:evenHBand="0" w:firstRowFirstColumn="0" w:firstRowLastColumn="0" w:lastRowFirstColumn="0" w:lastRowLastColumn="0"/>
+        <w:rPr>
+          <w:rFonts w:asciiTheme="minorHAnsi" w:hAnsiTheme="minorHAnsi" w:cstheme="minorHAnsi"/>
+        </w:rPr>
+      </w:pPr>
+    </w:p>
+    <w:p>
+      <w:pPr>
+        <w:cnfStyle w:val="000000100000" w:firstRow="0" w:lastRow="0" w:firstColumn="0" w:lastColumn="0" w:oddVBand="0" w:evenVBand="0" w:oddHBand="1" w:evenHBand="0" w:firstRowFirstColumn="0" w:firstRowLastColumn="0" w:lastRowFirstColumn="0" w:lastRowLastColumn="0"/>
+        <w:rPr>
+          <w:rFonts w:asciiTheme="minorHAnsi" w:hAnsiTheme="minorHAnsi" w:cstheme="minorHAnsi"/>
+        </w:rPr>
+      </w:pPr>
+    </w:p>
+    <w:p>
+      <w:pPr>
+        <w:cnfStyle w:val="000000100000" w:firstRow="0" w:lastRow="0" w:firstColumn="0" w:lastColumn="0" w:oddVBand="0" w:evenVBand="0" w:oddHBand="1" w:evenHBand="0" w:firstRowFirstColumn="0" w:firstRowLastColumn="0" w:lastRowFirstColumn="0" w:lastRowLastColumn="0"/>
+        <w:rPr>
+          <w:rFonts w:asciiTheme="minorHAnsi" w:hAnsiTheme="minorHAnsi" w:cstheme="minorHAnsi"/>
+        </w:rPr>
+      </w:pPr>
+    </w:p>
+    <w:p>
+      <w:pPr>
+        <w:cnfStyle w:val="000000100000" w:firstRow="0" w:lastRow="0" w:firstColumn="0" w:lastColumn="0" w:oddVBand="0" w:evenVBand="0" w:oddHBand="1" w:evenHBand="0" w:firstRowFirstColumn="0" w:firstRowLastColumn="0" w:lastRowFirstColumn="0" w:lastRowLastColumn="0"/>
+        <w:rPr>
+          <w:rFonts w:asciiTheme="minorHAnsi" w:hAnsiTheme="minorHAnsi" w:cstheme="minorHAnsi"/>
+        </w:rPr>
+      </w:pPr>
+    </w:p>
+    <w:p>
+      <w:pPr>
+        <w:cnfStyle w:val="000000100000" w:firstRow="0" w:lastRow="0" w:firstColumn="0" w:lastColumn="0" w:oddVBand="0" w:evenVBand="0" w:oddHBand="1" w:evenHBand="0" w:firstRowFirstColumn="0" w:firstRowLastColumn="0" w:lastRowFirstColumn="0" w:lastRowLastColumn="0"/>
+        <w:rPr>
+          <w:rFonts w:asciiTheme="minorHAnsi" w:hAnsiTheme="minorHAnsi" w:cstheme="minorHAnsi"/>
+        </w:rPr>
+      </w:pPr>
+    </w:p>
+    <w:p>
+      <w:pPr>
+        <w:cnfStyle w:val="000000100000" w:firstRow="0" w:lastRow="0" w:firstColumn="0" w:lastColumn="0" w:oddVBand="0" w:evenVBand="0" w:oddHBand="1" w:evenHBand="0" w:firstRowFirstColumn="0" w:firstRowLastColumn="0" w:lastRowFirstColumn="0" w:lastRowLastColumn="0"/>
+        <w:rPr>
+          <w:rFonts w:asciiTheme="minorHAnsi" w:hAnsiTheme="minorHAnsi" w:cstheme="minorHAnsi"/>
+        </w:rPr>
+      </w:pPr>
+    </w:p>
+    <w:p>
+      <w:pPr>
+        <w:cnfStyle w:val="000000100000" w:firstRow="0" w:lastRow="0" w:firstColumn="0" w:lastColumn="0" w:oddVBand="0" w:evenVBand="0" w:oddHBand="1" w:evenHBand="0" w:firstRowFirstColumn="0" w:firstRowLastColumn="0" w:lastRowFirstColumn="0" w:lastRowLastColumn="0"/>
+        <w:rPr>
+          <w:rFonts w:asciiTheme="minorHAnsi" w:hAnsiTheme="minorHAnsi" w:cstheme="minorHAnsi"/>
+        </w:rPr>
+      </w:pPr>
+    </w:p>
+    <w:p>
+      <w:pPr>
+        <w:cnfStyle w:val="000000100000" w:firstRow="0" w:lastRow="0" w:firstColumn="0" w:lastColumn="0" w:oddVBand="0" w:evenVBand="0" w:oddHBand="1" w:evenHBand="0" w:firstRowFirstColumn="0" w:firstRowLastColumn="0" w:lastRowFirstColumn="0" w:lastRowLastColumn="0"/>
+        <w:rPr>
+          <w:rFonts w:asciiTheme="minorHAnsi" w:hAnsiTheme="minorHAnsi" w:cstheme="minorHAnsi"/>
+        </w:rPr>
+      </w:pPr>
+    </w:p>
+    <w:p>
+      <w:pPr>
+        <w:cnfStyle w:val="000000100000" w:firstRow="0" w:lastRow="0" w:firstColumn="0" w:lastColumn="0" w:oddVBand="0" w:evenVBand="0" w:oddHBand="1" w:evenHBand="0" w:firstRowFirstColumn="0" w:firstRowLastColumn="0" w:lastRowFirstColumn="0" w:lastRowLastColumn="0"/>
+        <w:rPr>
+          <w:rFonts w:asciiTheme="minorHAnsi" w:hAnsiTheme="minorHAnsi" w:cstheme="minorHAnsi"/>
+        </w:rPr>
+      </w:pPr>
+    </w:p>
+    <w:p>
+      <w:pPr>
+        <w:cnfStyle w:val="000000100000" w:firstRow="0" w:lastRow="0" w:firstColumn="0" w:lastColumn="0" w:oddVBand="0" w:evenVBand="0" w:oddHBand="1" w:evenHBand="0" w:firstRowFirstColumn="0" w:firstRowLastColumn="0" w:lastRowFirstColumn="0" w:lastRowLastColumn="0"/>
+        <w:rPr>
+          <w:rFonts w:asciiTheme="minorHAnsi" w:hAnsiTheme="minorHAnsi" w:cstheme="minorHAnsi"/>
         </w:rPr>
       </w:pPr>
     </w:p>
@@ -2731,14 +3060,14 @@
     </w:p>
     <w:p>
       <w:pPr>
-        <w:rPr>
-          <w:rFonts w:asciiTheme="minorHAnsi" w:eastAsiaTheme="minorHAnsi" w:hAnsiTheme="minorHAnsi" w:cstheme="minorBidi"/>
-          <w:lang w:eastAsia="en-US"/>
-        </w:rPr>
-      </w:pPr>
-      <w:r>
-        <w:rPr>
-          <w:noProof/>
+        <w:cnfStyle w:val="000000100000" w:firstRow="0" w:lastRow="0" w:firstColumn="0" w:lastColumn="0" w:oddVBand="0" w:evenVBand="0" w:oddHBand="1" w:evenHBand="0" w:firstRowFirstColumn="0" w:firstRowLastColumn="0" w:lastRowFirstColumn="0" w:lastRowLastColumn="0"/>
+        <w:rPr>
+          <w:rFonts w:asciiTheme="minorHAnsi" w:hAnsiTheme="minorHAnsi" w:cstheme="minorHAnsi"/>
+        </w:rPr>
+      </w:pPr>
+      <w:r>
+        <w:rPr>
+          <w:rFonts w:asciiTheme="minorHAnsi" w:hAnsiTheme="minorHAnsi" w:cstheme="minorHAnsi"/>
         </w:rPr>
         <w:drawing>
           <wp:anchor distT="0" distB="0" distL="114300" distR="114300" simplePos="0" relativeHeight="251658241" behindDoc="0" locked="0" layoutInCell="1" allowOverlap="1" wp14:anchorId="0D2B2EBF" wp14:editId="4CAD15AD">
@@ -2807,6 +3136,9 @@
         </w:drawing>
       </w:r>
       <w:r>
+        <w:rPr>
+          <w:rFonts w:asciiTheme="minorHAnsi" w:hAnsiTheme="minorHAnsi" w:cstheme="minorHAnsi"/>
+        </w:rPr>
         <w:t xml:space="preserve">Die Fehlermeldungen sind so formuliert, dass Personen verschiedenen Alters diese verstehen und wissen was passiert ist. Da die Zielgruppe der Website von Jugendlichen bis Senioren reicht ist es wichtig, dass alle Nutzer die Fehlermeldungen richtig interpretieren und auch anschließend angemessen handeln können. </w:t>
       </w:r>
     </w:p>
@@ -2835,9 +3167,98 @@
       </w:r>
     </w:p>
     <w:p>
-      <w:r>
+      <w:pPr>
+        <w:cnfStyle w:val="000000100000" w:firstRow="0" w:lastRow="0" w:firstColumn="0" w:lastColumn="0" w:oddVBand="0" w:evenVBand="0" w:oddHBand="1" w:evenHBand="0" w:firstRowFirstColumn="0" w:firstRowLastColumn="0" w:lastRowFirstColumn="0" w:lastRowLastColumn="0"/>
+        <w:rPr>
+          <w:rFonts w:asciiTheme="minorHAnsi" w:hAnsiTheme="minorHAnsi" w:cstheme="minorHAnsi"/>
+        </w:rPr>
+      </w:pPr>
+      <w:r>
+        <w:rPr>
+          <w:rFonts w:asciiTheme="minorHAnsi" w:hAnsiTheme="minorHAnsi" w:cstheme="minorHAnsi"/>
+        </w:rPr>
         <w:t>Das Abflugdatum kann nie vor dem Ankunftsdatum liegen Um Missverständnisse oder falsche Eingaben zu vermeiden ist es nicht möglich ein Abflugdatum vor dem Ankunftsdatum auszuwählen. So kann beispielsweise nicht versehentlich das vergangene Monat auswählt werden.</w:t>
       </w:r>
+    </w:p>
+    <w:p>
+      <w:pPr>
+        <w:cnfStyle w:val="000000100000" w:firstRow="0" w:lastRow="0" w:firstColumn="0" w:lastColumn="0" w:oddVBand="0" w:evenVBand="0" w:oddHBand="1" w:evenHBand="0" w:firstRowFirstColumn="0" w:firstRowLastColumn="0" w:lastRowFirstColumn="0" w:lastRowLastColumn="0"/>
+        <w:rPr>
+          <w:rFonts w:asciiTheme="minorHAnsi" w:hAnsiTheme="minorHAnsi" w:cstheme="minorHAnsi"/>
+        </w:rPr>
+      </w:pPr>
+    </w:p>
+    <w:p>
+      <w:pPr>
+        <w:cnfStyle w:val="000000100000" w:firstRow="0" w:lastRow="0" w:firstColumn="0" w:lastColumn="0" w:oddVBand="0" w:evenVBand="0" w:oddHBand="1" w:evenHBand="0" w:firstRowFirstColumn="0" w:firstRowLastColumn="0" w:lastRowFirstColumn="0" w:lastRowLastColumn="0"/>
+        <w:rPr>
+          <w:rFonts w:asciiTheme="minorHAnsi" w:hAnsiTheme="minorHAnsi" w:cstheme="minorHAnsi"/>
+        </w:rPr>
+      </w:pPr>
+    </w:p>
+    <w:p>
+      <w:pPr>
+        <w:cnfStyle w:val="000000100000" w:firstRow="0" w:lastRow="0" w:firstColumn="0" w:lastColumn="0" w:oddVBand="0" w:evenVBand="0" w:oddHBand="1" w:evenHBand="0" w:firstRowFirstColumn="0" w:firstRowLastColumn="0" w:lastRowFirstColumn="0" w:lastRowLastColumn="0"/>
+        <w:rPr>
+          <w:rFonts w:asciiTheme="minorHAnsi" w:hAnsiTheme="minorHAnsi" w:cstheme="minorHAnsi"/>
+        </w:rPr>
+      </w:pPr>
+    </w:p>
+    <w:p>
+      <w:pPr>
+        <w:cnfStyle w:val="000000100000" w:firstRow="0" w:lastRow="0" w:firstColumn="0" w:lastColumn="0" w:oddVBand="0" w:evenVBand="0" w:oddHBand="1" w:evenHBand="0" w:firstRowFirstColumn="0" w:firstRowLastColumn="0" w:lastRowFirstColumn="0" w:lastRowLastColumn="0"/>
+        <w:rPr>
+          <w:rFonts w:asciiTheme="minorHAnsi" w:hAnsiTheme="minorHAnsi" w:cstheme="minorHAnsi"/>
+        </w:rPr>
+      </w:pPr>
+    </w:p>
+    <w:p>
+      <w:pPr>
+        <w:cnfStyle w:val="000000100000" w:firstRow="0" w:lastRow="0" w:firstColumn="0" w:lastColumn="0" w:oddVBand="0" w:evenVBand="0" w:oddHBand="1" w:evenHBand="0" w:firstRowFirstColumn="0" w:firstRowLastColumn="0" w:lastRowFirstColumn="0" w:lastRowLastColumn="0"/>
+        <w:rPr>
+          <w:rFonts w:asciiTheme="minorHAnsi" w:hAnsiTheme="minorHAnsi" w:cstheme="minorHAnsi"/>
+        </w:rPr>
+      </w:pPr>
+    </w:p>
+    <w:p>
+      <w:pPr>
+        <w:cnfStyle w:val="000000100000" w:firstRow="0" w:lastRow="0" w:firstColumn="0" w:lastColumn="0" w:oddVBand="0" w:evenVBand="0" w:oddHBand="1" w:evenHBand="0" w:firstRowFirstColumn="0" w:firstRowLastColumn="0" w:lastRowFirstColumn="0" w:lastRowLastColumn="0"/>
+        <w:rPr>
+          <w:rFonts w:asciiTheme="minorHAnsi" w:hAnsiTheme="minorHAnsi" w:cstheme="minorHAnsi"/>
+        </w:rPr>
+      </w:pPr>
+    </w:p>
+    <w:p>
+      <w:pPr>
+        <w:cnfStyle w:val="000000100000" w:firstRow="0" w:lastRow="0" w:firstColumn="0" w:lastColumn="0" w:oddVBand="0" w:evenVBand="0" w:oddHBand="1" w:evenHBand="0" w:firstRowFirstColumn="0" w:firstRowLastColumn="0" w:lastRowFirstColumn="0" w:lastRowLastColumn="0"/>
+        <w:rPr>
+          <w:rFonts w:asciiTheme="minorHAnsi" w:hAnsiTheme="minorHAnsi" w:cstheme="minorHAnsi"/>
+        </w:rPr>
+      </w:pPr>
+    </w:p>
+    <w:p>
+      <w:pPr>
+        <w:cnfStyle w:val="000000100000" w:firstRow="0" w:lastRow="0" w:firstColumn="0" w:lastColumn="0" w:oddVBand="0" w:evenVBand="0" w:oddHBand="1" w:evenHBand="0" w:firstRowFirstColumn="0" w:firstRowLastColumn="0" w:lastRowFirstColumn="0" w:lastRowLastColumn="0"/>
+        <w:rPr>
+          <w:rFonts w:asciiTheme="minorHAnsi" w:hAnsiTheme="minorHAnsi" w:cstheme="minorHAnsi"/>
+        </w:rPr>
+      </w:pPr>
+    </w:p>
+    <w:p>
+      <w:pPr>
+        <w:cnfStyle w:val="000000100000" w:firstRow="0" w:lastRow="0" w:firstColumn="0" w:lastColumn="0" w:oddVBand="0" w:evenVBand="0" w:oddHBand="1" w:evenHBand="0" w:firstRowFirstColumn="0" w:firstRowLastColumn="0" w:lastRowFirstColumn="0" w:lastRowLastColumn="0"/>
+        <w:rPr>
+          <w:rFonts w:asciiTheme="minorHAnsi" w:hAnsiTheme="minorHAnsi" w:cstheme="minorHAnsi"/>
+        </w:rPr>
+      </w:pPr>
+    </w:p>
+    <w:p>
+      <w:pPr>
+        <w:cnfStyle w:val="000000100000" w:firstRow="0" w:lastRow="0" w:firstColumn="0" w:lastColumn="0" w:oddVBand="0" w:evenVBand="0" w:oddHBand="1" w:evenHBand="0" w:firstRowFirstColumn="0" w:firstRowLastColumn="0" w:lastRowFirstColumn="0" w:lastRowLastColumn="0"/>
+        <w:rPr>
+          <w:rFonts w:asciiTheme="minorHAnsi" w:hAnsiTheme="minorHAnsi" w:cstheme="minorHAnsi"/>
+        </w:rPr>
+      </w:pPr>
     </w:p>
     <w:p>
       <w:pPr>
@@ -2860,15 +3281,21 @@
           <w:sz w:val="32"/>
           <w:lang w:eastAsia="en-US"/>
         </w:rPr>
+        <w:lastRenderedPageBreak/>
         <w:t>Strukturierte Grundfunktionalitäten</w:t>
       </w:r>
     </w:p>
     <w:p>
-      <w:r>
-        <w:rPr>
-          <w:noProof/>
-        </w:rPr>
-        <w:lastRenderedPageBreak/>
+      <w:pPr>
+        <w:cnfStyle w:val="000000100000" w:firstRow="0" w:lastRow="0" w:firstColumn="0" w:lastColumn="0" w:oddVBand="0" w:evenVBand="0" w:oddHBand="1" w:evenHBand="0" w:firstRowFirstColumn="0" w:firstRowLastColumn="0" w:lastRowFirstColumn="0" w:lastRowLastColumn="0"/>
+        <w:rPr>
+          <w:rFonts w:asciiTheme="minorHAnsi" w:hAnsiTheme="minorHAnsi" w:cstheme="minorHAnsi"/>
+        </w:rPr>
+      </w:pPr>
+      <w:r>
+        <w:rPr>
+          <w:rFonts w:asciiTheme="minorHAnsi" w:hAnsiTheme="minorHAnsi" w:cstheme="minorHAnsi"/>
+        </w:rPr>
         <w:drawing>
           <wp:anchor distT="0" distB="0" distL="114300" distR="114300" simplePos="0" relativeHeight="251658242" behindDoc="1" locked="0" layoutInCell="1" allowOverlap="1" wp14:anchorId="272561D8" wp14:editId="602766B2">
             <wp:simplePos x="0" y="0"/>
@@ -2936,6 +3363,9 @@
         </w:drawing>
       </w:r>
       <w:r>
+        <w:rPr>
+          <w:rFonts w:asciiTheme="minorHAnsi" w:hAnsiTheme="minorHAnsi" w:cstheme="minorHAnsi"/>
+        </w:rPr>
         <w:t xml:space="preserve">Die Möglichkeiten, die der Nutzer auf der Seite hat, sind gleich zu Beginn ersichtlich, Bilder ergänzen den Text und es ist sofort verständlich, wie der Nutzer einzelne Bereiche bedient und wie er zu seinem angestrebten Ziel gelangt. </w:t>
       </w:r>
     </w:p>
@@ -2967,23 +3397,53 @@
       </w:r>
     </w:p>
     <w:p>
-      <w:r>
-        <w:t xml:space="preserve">Die Top … zu … negativen Resultate anhand ihrer </w:t>
+      <w:pPr>
+        <w:cnfStyle w:val="000000100000" w:firstRow="0" w:lastRow="0" w:firstColumn="0" w:lastColumn="0" w:oddVBand="0" w:evenVBand="0" w:oddHBand="1" w:evenHBand="0" w:firstRowFirstColumn="0" w:firstRowLastColumn="0" w:lastRowFirstColumn="0" w:lastRowLastColumn="0"/>
+        <w:rPr>
+          <w:rFonts w:asciiTheme="minorHAnsi" w:hAnsiTheme="minorHAnsi" w:cstheme="minorHAnsi"/>
+        </w:rPr>
+      </w:pPr>
+      <w:r>
+        <w:rPr>
+          <w:rFonts w:asciiTheme="minorHAnsi" w:hAnsiTheme="minorHAnsi" w:cstheme="minorHAnsi"/>
+          <w:b/>
+          <w:color w:val="FF0000"/>
+        </w:rPr>
+        <w:t>Die Top … zu … negativen</w:t>
+      </w:r>
+      <w:r>
+        <w:rPr>
+          <w:rFonts w:asciiTheme="minorHAnsi" w:hAnsiTheme="minorHAnsi" w:cstheme="minorHAnsi"/>
+          <w:color w:val="FF0000"/>
+        </w:rPr>
+        <w:t xml:space="preserve"> </w:t>
+      </w:r>
+      <w:r>
+        <w:rPr>
+          <w:rFonts w:asciiTheme="minorHAnsi" w:hAnsiTheme="minorHAnsi" w:cstheme="minorHAnsi"/>
+        </w:rPr>
+        <w:t xml:space="preserve">Resultate anhand ihrer </w:t>
       </w:r>
       <w:proofErr w:type="spellStart"/>
       <w:r>
+        <w:rPr>
+          <w:rFonts w:asciiTheme="minorHAnsi" w:hAnsiTheme="minorHAnsi" w:cstheme="minorHAnsi"/>
+        </w:rPr>
         <w:t>durchsnittlichen</w:t>
       </w:r>
       <w:proofErr w:type="spellEnd"/>
       <w:r>
+        <w:rPr>
+          <w:rFonts w:asciiTheme="minorHAnsi" w:hAnsiTheme="minorHAnsi" w:cstheme="minorHAnsi"/>
+        </w:rPr>
         <w:t xml:space="preserve"> Bewertung werden im Detail anschließend genauer erklärt. Das Bewertungsschema für die negativen Bewertungen ist in … ersichtlich.</w:t>
       </w:r>
     </w:p>
     <w:tbl>
       <w:tblPr>
-        <w:tblStyle w:val="Tabellenraster"/>
+        <w:tblStyle w:val="EinfacheTabelle4"/>
         <w:tblW w:w="0" w:type="auto"/>
-        <w:jc w:val="center"/>
+        <w:tblInd w:w="1789" w:type="dxa"/>
         <w:tblLook w:val="04A0" w:firstRow="1" w:lastRow="0" w:firstColumn="1" w:lastColumn="0" w:noHBand="0" w:noVBand="1"/>
       </w:tblPr>
       <w:tblGrid>
@@ -2992,26 +3452,25 @@
       </w:tblGrid>
       <w:tr>
         <w:trPr>
+          <w:cnfStyle w:val="100000000000" w:firstRow="1" w:lastRow="0" w:firstColumn="0" w:lastColumn="0" w:oddVBand="0" w:evenVBand="0" w:oddHBand="0" w:evenHBand="0" w:firstRowFirstColumn="0" w:firstRowLastColumn="0" w:lastRowFirstColumn="0" w:lastRowLastColumn="0"/>
           <w:trHeight w:val="283"/>
-          <w:jc w:val="center"/>
         </w:trPr>
         <w:tc>
           <w:tcPr>
+            <w:cnfStyle w:val="001000000000" w:firstRow="0" w:lastRow="0" w:firstColumn="1" w:lastColumn="0" w:oddVBand="0" w:evenVBand="0" w:oddHBand="0" w:evenHBand="0" w:firstRowFirstColumn="0" w:firstRowLastColumn="0" w:lastRowFirstColumn="0" w:lastRowLastColumn="0"/>
             <w:tcW w:w="2748" w:type="dxa"/>
           </w:tcPr>
           <w:p>
             <w:pPr>
               <w:jc w:val="center"/>
               <w:rPr>
-                <w:b/>
-                <w:color w:val="000000" w:themeColor="text1"/>
+                <w:rFonts w:asciiTheme="minorHAnsi" w:hAnsiTheme="minorHAnsi" w:cstheme="minorHAnsi"/>
               </w:rPr>
             </w:pPr>
             <w:proofErr w:type="spellStart"/>
             <w:r>
               <w:rPr>
-                <w:b/>
-                <w:color w:val="000000" w:themeColor="text1"/>
+                <w:rFonts w:asciiTheme="minorHAnsi" w:hAnsiTheme="minorHAnsi" w:cstheme="minorHAnsi"/>
               </w:rPr>
               <w:t>Severity</w:t>
             </w:r>
@@ -3024,43 +3483,100 @@
           </w:tcPr>
           <w:p>
             <w:pPr>
+              <w:cnfStyle w:val="100000000000" w:firstRow="1" w:lastRow="0" w:firstColumn="0" w:lastColumn="0" w:oddVBand="0" w:evenVBand="0" w:oddHBand="0" w:evenHBand="0" w:firstRowFirstColumn="0" w:firstRowLastColumn="0" w:lastRowFirstColumn="0" w:lastRowLastColumn="0"/>
+              <w:rPr>
+                <w:rFonts w:asciiTheme="minorHAnsi" w:hAnsiTheme="minorHAnsi" w:cstheme="minorHAnsi"/>
+              </w:rPr>
+            </w:pPr>
+            <w:r>
+              <w:rPr>
+                <w:rFonts w:asciiTheme="minorHAnsi" w:hAnsiTheme="minorHAnsi" w:cstheme="minorHAnsi"/>
+              </w:rPr>
+              <w:t>Bedeutung</w:t>
+            </w:r>
+          </w:p>
+        </w:tc>
+      </w:tr>
+      <w:tr>
+        <w:trPr>
+          <w:cnfStyle w:val="000000100000" w:firstRow="0" w:lastRow="0" w:firstColumn="0" w:lastColumn="0" w:oddVBand="0" w:evenVBand="0" w:oddHBand="1" w:evenHBand="0" w:firstRowFirstColumn="0" w:firstRowLastColumn="0" w:lastRowFirstColumn="0" w:lastRowLastColumn="0"/>
+          <w:trHeight w:val="283"/>
+        </w:trPr>
+        <w:tc>
+          <w:tcPr>
+            <w:cnfStyle w:val="001000000000" w:firstRow="0" w:lastRow="0" w:firstColumn="1" w:lastColumn="0" w:oddVBand="0" w:evenVBand="0" w:oddHBand="0" w:evenHBand="0" w:firstRowFirstColumn="0" w:firstRowLastColumn="0" w:lastRowFirstColumn="0" w:lastRowLastColumn="0"/>
+            <w:tcW w:w="2748" w:type="dxa"/>
+          </w:tcPr>
+          <w:p>
+            <w:pPr>
               <w:jc w:val="center"/>
               <w:rPr>
-                <w:b/>
-                <w:color w:val="000000" w:themeColor="text1"/>
-              </w:rPr>
-            </w:pPr>
-            <w:r>
-              <w:rPr>
-                <w:b/>
-                <w:color w:val="000000" w:themeColor="text1"/>
-              </w:rPr>
-              <w:t>Bedeutung</w:t>
-            </w:r>
+                <w:rFonts w:asciiTheme="minorHAnsi" w:hAnsiTheme="minorHAnsi" w:cstheme="minorHAnsi"/>
+                <w:b w:val="0"/>
+              </w:rPr>
+            </w:pPr>
+            <w:r>
+              <w:rPr>
+                <w:rFonts w:asciiTheme="minorHAnsi" w:hAnsiTheme="minorHAnsi" w:cstheme="minorHAnsi"/>
+                <w:b w:val="0"/>
+              </w:rPr>
+              <w:t>4</w:t>
+            </w:r>
+          </w:p>
+        </w:tc>
+        <w:tc>
+          <w:tcPr>
+            <w:tcW w:w="2748" w:type="dxa"/>
+          </w:tcPr>
+          <w:p>
+            <w:pPr>
+              <w:cnfStyle w:val="000000100000" w:firstRow="0" w:lastRow="0" w:firstColumn="0" w:lastColumn="0" w:oddVBand="0" w:evenVBand="0" w:oddHBand="1" w:evenHBand="0" w:firstRowFirstColumn="0" w:firstRowLastColumn="0" w:lastRowFirstColumn="0" w:lastRowLastColumn="0"/>
+              <w:rPr>
+                <w:rFonts w:asciiTheme="minorHAnsi" w:hAnsiTheme="minorHAnsi" w:cstheme="minorHAnsi"/>
+              </w:rPr>
+            </w:pPr>
+            <w:proofErr w:type="spellStart"/>
+            <w:proofErr w:type="gramStart"/>
+            <w:r>
+              <w:rPr>
+                <w:rFonts w:asciiTheme="minorHAnsi" w:hAnsiTheme="minorHAnsi" w:cstheme="minorHAnsi"/>
+              </w:rPr>
+              <w:t>Catastrophic</w:t>
+            </w:r>
+            <w:proofErr w:type="spellEnd"/>
+            <w:r>
+              <w:rPr>
+                <w:rFonts w:asciiTheme="minorHAnsi" w:hAnsiTheme="minorHAnsi" w:cstheme="minorHAnsi"/>
+              </w:rPr>
+              <w:t xml:space="preserve">  Problem</w:t>
+            </w:r>
+            <w:proofErr w:type="gramEnd"/>
           </w:p>
         </w:tc>
       </w:tr>
       <w:tr>
         <w:trPr>
           <w:trHeight w:val="283"/>
-          <w:jc w:val="center"/>
         </w:trPr>
         <w:tc>
           <w:tcPr>
+            <w:cnfStyle w:val="001000000000" w:firstRow="0" w:lastRow="0" w:firstColumn="1" w:lastColumn="0" w:oddVBand="0" w:evenVBand="0" w:oddHBand="0" w:evenHBand="0" w:firstRowFirstColumn="0" w:firstRowLastColumn="0" w:lastRowFirstColumn="0" w:lastRowLastColumn="0"/>
             <w:tcW w:w="2748" w:type="dxa"/>
           </w:tcPr>
           <w:p>
             <w:pPr>
               <w:jc w:val="center"/>
               <w:rPr>
-                <w:color w:val="000000" w:themeColor="text1"/>
-              </w:rPr>
-            </w:pPr>
-            <w:r>
-              <w:rPr>
-                <w:color w:val="000000" w:themeColor="text1"/>
-              </w:rPr>
-              <w:t>4</w:t>
+                <w:rFonts w:asciiTheme="minorHAnsi" w:hAnsiTheme="minorHAnsi" w:cstheme="minorHAnsi"/>
+                <w:b w:val="0"/>
+              </w:rPr>
+            </w:pPr>
+            <w:r>
+              <w:rPr>
+                <w:rFonts w:asciiTheme="minorHAnsi" w:hAnsiTheme="minorHAnsi" w:cstheme="minorHAnsi"/>
+                <w:b w:val="0"/>
+              </w:rPr>
+              <w:t>3</w:t>
             </w:r>
           </w:p>
         </w:tc>
@@ -3070,51 +3586,44 @@
           </w:tcPr>
           <w:p>
             <w:pPr>
-              <w:jc w:val="center"/>
-              <w:rPr>
-                <w:color w:val="000000" w:themeColor="text1"/>
-              </w:rPr>
-            </w:pPr>
-            <w:proofErr w:type="spellStart"/>
-            <w:proofErr w:type="gramStart"/>
-            <w:r>
-              <w:rPr>
-                <w:color w:val="000000" w:themeColor="text1"/>
-              </w:rPr>
-              <w:t>Catastrophic</w:t>
-            </w:r>
-            <w:proofErr w:type="spellEnd"/>
-            <w:r>
-              <w:rPr>
-                <w:color w:val="000000" w:themeColor="text1"/>
-              </w:rPr>
-              <w:t xml:space="preserve">  Problem</w:t>
-            </w:r>
-            <w:proofErr w:type="gramEnd"/>
+              <w:cnfStyle w:val="000000000000" w:firstRow="0" w:lastRow="0" w:firstColumn="0" w:lastColumn="0" w:oddVBand="0" w:evenVBand="0" w:oddHBand="0" w:evenHBand="0" w:firstRowFirstColumn="0" w:firstRowLastColumn="0" w:lastRowFirstColumn="0" w:lastRowLastColumn="0"/>
+              <w:rPr>
+                <w:rFonts w:asciiTheme="minorHAnsi" w:hAnsiTheme="minorHAnsi" w:cstheme="minorHAnsi"/>
+              </w:rPr>
+            </w:pPr>
+            <w:r>
+              <w:rPr>
+                <w:rFonts w:asciiTheme="minorHAnsi" w:hAnsiTheme="minorHAnsi" w:cstheme="minorHAnsi"/>
+              </w:rPr>
+              <w:t>Serious Problem</w:t>
+            </w:r>
           </w:p>
         </w:tc>
       </w:tr>
       <w:tr>
         <w:trPr>
+          <w:cnfStyle w:val="000000100000" w:firstRow="0" w:lastRow="0" w:firstColumn="0" w:lastColumn="0" w:oddVBand="0" w:evenVBand="0" w:oddHBand="1" w:evenHBand="0" w:firstRowFirstColumn="0" w:firstRowLastColumn="0" w:lastRowFirstColumn="0" w:lastRowLastColumn="0"/>
           <w:trHeight w:val="283"/>
-          <w:jc w:val="center"/>
         </w:trPr>
         <w:tc>
           <w:tcPr>
+            <w:cnfStyle w:val="001000000000" w:firstRow="0" w:lastRow="0" w:firstColumn="1" w:lastColumn="0" w:oddVBand="0" w:evenVBand="0" w:oddHBand="0" w:evenHBand="0" w:firstRowFirstColumn="0" w:firstRowLastColumn="0" w:lastRowFirstColumn="0" w:lastRowLastColumn="0"/>
             <w:tcW w:w="2748" w:type="dxa"/>
           </w:tcPr>
           <w:p>
             <w:pPr>
               <w:jc w:val="center"/>
               <w:rPr>
-                <w:color w:val="000000" w:themeColor="text1"/>
-              </w:rPr>
-            </w:pPr>
-            <w:r>
-              <w:rPr>
-                <w:color w:val="000000" w:themeColor="text1"/>
-              </w:rPr>
-              <w:t>3</w:t>
+                <w:rFonts w:asciiTheme="minorHAnsi" w:hAnsiTheme="minorHAnsi" w:cstheme="minorHAnsi"/>
+                <w:b w:val="0"/>
+              </w:rPr>
+            </w:pPr>
+            <w:r>
+              <w:rPr>
+                <w:rFonts w:asciiTheme="minorHAnsi" w:hAnsiTheme="minorHAnsi" w:cstheme="minorHAnsi"/>
+                <w:b w:val="0"/>
+              </w:rPr>
+              <w:t>2</w:t>
             </w:r>
           </w:p>
         </w:tc>
@@ -3124,66 +3633,14 @@
           </w:tcPr>
           <w:p>
             <w:pPr>
-              <w:jc w:val="center"/>
-              <w:rPr>
-                <w:color w:val="000000" w:themeColor="text1"/>
-              </w:rPr>
-            </w:pPr>
-            <w:proofErr w:type="spellStart"/>
-            <w:r>
-              <w:rPr>
-                <w:color w:val="000000" w:themeColor="text1"/>
-              </w:rPr>
-              <w:t>Serious</w:t>
-            </w:r>
-            <w:proofErr w:type="spellEnd"/>
-            <w:r>
-              <w:rPr>
-                <w:color w:val="000000" w:themeColor="text1"/>
-              </w:rPr>
-              <w:t xml:space="preserve"> Problem</w:t>
-            </w:r>
-          </w:p>
-        </w:tc>
-      </w:tr>
-      <w:tr>
-        <w:trPr>
-          <w:trHeight w:val="283"/>
-          <w:jc w:val="center"/>
-        </w:trPr>
-        <w:tc>
-          <w:tcPr>
-            <w:tcW w:w="2748" w:type="dxa"/>
-          </w:tcPr>
-          <w:p>
-            <w:pPr>
-              <w:jc w:val="center"/>
-              <w:rPr>
-                <w:color w:val="000000" w:themeColor="text1"/>
-              </w:rPr>
-            </w:pPr>
-            <w:r>
-              <w:rPr>
-                <w:color w:val="000000" w:themeColor="text1"/>
-              </w:rPr>
-              <w:t>2</w:t>
-            </w:r>
-          </w:p>
-        </w:tc>
-        <w:tc>
-          <w:tcPr>
-            <w:tcW w:w="2748" w:type="dxa"/>
-          </w:tcPr>
-          <w:p>
-            <w:pPr>
-              <w:jc w:val="center"/>
-              <w:rPr>
-                <w:color w:val="000000" w:themeColor="text1"/>
-              </w:rPr>
-            </w:pPr>
-            <w:r>
-              <w:rPr>
-                <w:color w:val="000000" w:themeColor="text1"/>
+              <w:cnfStyle w:val="000000100000" w:firstRow="0" w:lastRow="0" w:firstColumn="0" w:lastColumn="0" w:oddVBand="0" w:evenVBand="0" w:oddHBand="1" w:evenHBand="0" w:firstRowFirstColumn="0" w:firstRowLastColumn="0" w:lastRowFirstColumn="0" w:lastRowLastColumn="0"/>
+              <w:rPr>
+                <w:rFonts w:asciiTheme="minorHAnsi" w:hAnsiTheme="minorHAnsi" w:cstheme="minorHAnsi"/>
+              </w:rPr>
+            </w:pPr>
+            <w:r>
+              <w:rPr>
+                <w:rFonts w:asciiTheme="minorHAnsi" w:hAnsiTheme="minorHAnsi" w:cstheme="minorHAnsi"/>
               </w:rPr>
               <w:t>Minor Problem</w:t>
             </w:r>
@@ -3193,22 +3650,24 @@
       <w:tr>
         <w:trPr>
           <w:trHeight w:val="270"/>
-          <w:jc w:val="center"/>
         </w:trPr>
         <w:tc>
           <w:tcPr>
+            <w:cnfStyle w:val="001000000000" w:firstRow="0" w:lastRow="0" w:firstColumn="1" w:lastColumn="0" w:oddVBand="0" w:evenVBand="0" w:oddHBand="0" w:evenHBand="0" w:firstRowFirstColumn="0" w:firstRowLastColumn="0" w:lastRowFirstColumn="0" w:lastRowLastColumn="0"/>
             <w:tcW w:w="2748" w:type="dxa"/>
           </w:tcPr>
           <w:p>
             <w:pPr>
               <w:jc w:val="center"/>
               <w:rPr>
-                <w:color w:val="000000" w:themeColor="text1"/>
-              </w:rPr>
-            </w:pPr>
-            <w:r>
-              <w:rPr>
-                <w:color w:val="000000" w:themeColor="text1"/>
+                <w:rFonts w:asciiTheme="minorHAnsi" w:hAnsiTheme="minorHAnsi" w:cstheme="minorHAnsi"/>
+                <w:b w:val="0"/>
+              </w:rPr>
+            </w:pPr>
+            <w:r>
+              <w:rPr>
+                <w:rFonts w:asciiTheme="minorHAnsi" w:hAnsiTheme="minorHAnsi" w:cstheme="minorHAnsi"/>
+                <w:b w:val="0"/>
               </w:rPr>
               <w:t>1</w:t>
             </w:r>
@@ -3220,47 +3679,42 @@
           </w:tcPr>
           <w:p>
             <w:pPr>
-              <w:jc w:val="center"/>
-              <w:rPr>
-                <w:color w:val="000000" w:themeColor="text1"/>
-              </w:rPr>
-            </w:pPr>
-            <w:proofErr w:type="spellStart"/>
-            <w:r>
-              <w:rPr>
-                <w:color w:val="000000" w:themeColor="text1"/>
-              </w:rPr>
-              <w:t>Cosmetic</w:t>
-            </w:r>
-            <w:proofErr w:type="spellEnd"/>
-            <w:r>
-              <w:rPr>
-                <w:color w:val="000000" w:themeColor="text1"/>
-              </w:rPr>
-              <w:t xml:space="preserve"> Problem</w:t>
+              <w:cnfStyle w:val="000000000000" w:firstRow="0" w:lastRow="0" w:firstColumn="0" w:lastColumn="0" w:oddVBand="0" w:evenVBand="0" w:oddHBand="0" w:evenHBand="0" w:firstRowFirstColumn="0" w:firstRowLastColumn="0" w:lastRowFirstColumn="0" w:lastRowLastColumn="0"/>
+              <w:rPr>
+                <w:rFonts w:asciiTheme="minorHAnsi" w:hAnsiTheme="minorHAnsi" w:cstheme="minorHAnsi"/>
+              </w:rPr>
+            </w:pPr>
+            <w:r>
+              <w:rPr>
+                <w:rFonts w:asciiTheme="minorHAnsi" w:hAnsiTheme="minorHAnsi" w:cstheme="minorHAnsi"/>
+              </w:rPr>
+              <w:t>Cosmetic Problem</w:t>
             </w:r>
           </w:p>
         </w:tc>
       </w:tr>
       <w:tr>
         <w:trPr>
+          <w:cnfStyle w:val="000000100000" w:firstRow="0" w:lastRow="0" w:firstColumn="0" w:lastColumn="0" w:oddVBand="0" w:evenVBand="0" w:oddHBand="1" w:evenHBand="0" w:firstRowFirstColumn="0" w:firstRowLastColumn="0" w:lastRowFirstColumn="0" w:lastRowLastColumn="0"/>
           <w:trHeight w:val="283"/>
-          <w:jc w:val="center"/>
         </w:trPr>
         <w:tc>
           <w:tcPr>
+            <w:cnfStyle w:val="001000000000" w:firstRow="0" w:lastRow="0" w:firstColumn="1" w:lastColumn="0" w:oddVBand="0" w:evenVBand="0" w:oddHBand="0" w:evenHBand="0" w:firstRowFirstColumn="0" w:firstRowLastColumn="0" w:lastRowFirstColumn="0" w:lastRowLastColumn="0"/>
             <w:tcW w:w="2748" w:type="dxa"/>
           </w:tcPr>
           <w:p>
             <w:pPr>
               <w:jc w:val="center"/>
               <w:rPr>
-                <w:color w:val="000000" w:themeColor="text1"/>
-              </w:rPr>
-            </w:pPr>
-            <w:r>
-              <w:rPr>
-                <w:color w:val="000000" w:themeColor="text1"/>
+                <w:rFonts w:asciiTheme="minorHAnsi" w:hAnsiTheme="minorHAnsi" w:cstheme="minorHAnsi"/>
+                <w:b w:val="0"/>
+              </w:rPr>
+            </w:pPr>
+            <w:r>
+              <w:rPr>
+                <w:rFonts w:asciiTheme="minorHAnsi" w:hAnsiTheme="minorHAnsi" w:cstheme="minorHAnsi"/>
+                <w:b w:val="0"/>
               </w:rPr>
               <w:t>0</w:t>
             </w:r>
@@ -3272,15 +3726,14 @@
           </w:tcPr>
           <w:p>
             <w:pPr>
-              <w:keepNext/>
-              <w:jc w:val="center"/>
-              <w:rPr>
-                <w:color w:val="000000" w:themeColor="text1"/>
-              </w:rPr>
-            </w:pPr>
-            <w:r>
-              <w:rPr>
-                <w:color w:val="000000" w:themeColor="text1"/>
+              <w:cnfStyle w:val="000000100000" w:firstRow="0" w:lastRow="0" w:firstColumn="0" w:lastColumn="0" w:oddVBand="0" w:evenVBand="0" w:oddHBand="1" w:evenHBand="0" w:firstRowFirstColumn="0" w:firstRowLastColumn="0" w:lastRowFirstColumn="0" w:lastRowLastColumn="0"/>
+              <w:rPr>
+                <w:rFonts w:asciiTheme="minorHAnsi" w:hAnsiTheme="minorHAnsi" w:cstheme="minorHAnsi"/>
+              </w:rPr>
+            </w:pPr>
+            <w:r>
+              <w:rPr>
+                <w:rFonts w:asciiTheme="minorHAnsi" w:hAnsiTheme="minorHAnsi" w:cstheme="minorHAnsi"/>
               </w:rPr>
               <w:t>Not a Problem</w:t>
             </w:r>
@@ -3299,14 +3752,27 @@
       <w:r>
         <w:t xml:space="preserve">Tabelle </w:t>
       </w:r>
-      <w:fldSimple w:instr=" SEQ Tabelle \* ARABIC ">
-        <w:r>
-          <w:rPr>
-            <w:noProof/>
-          </w:rPr>
-          <w:t>3</w:t>
-        </w:r>
-      </w:fldSimple>
+      <w:r>
+        <w:fldChar w:fldCharType="begin"/>
+      </w:r>
+      <w:r>
+        <w:instrText xml:space="preserve"> SEQ Tabelle \* ARABIC </w:instrText>
+      </w:r>
+      <w:r>
+        <w:fldChar w:fldCharType="separate"/>
+      </w:r>
+      <w:r>
+        <w:rPr>
+          <w:noProof/>
+        </w:rPr>
+        <w:t>3</w:t>
+      </w:r>
+      <w:r>
+        <w:rPr>
+          <w:noProof/>
+        </w:rPr>
+        <w:fldChar w:fldCharType="end"/>
+      </w:r>
       <w:r>
         <w:t>: Bewertungsschema Negatives</w:t>
       </w:r>
@@ -3341,88 +3807,91 @@
     </w:p>
     <w:p>
       <w:pPr>
-        <w:ind w:left="-76"/>
-        <w:rPr>
-          <w:b/>
-          <w:color w:val="FF0000"/>
-        </w:rPr>
-      </w:pPr>
-      <w:r>
+        <w:cnfStyle w:val="000000100000" w:firstRow="0" w:lastRow="0" w:firstColumn="0" w:lastColumn="0" w:oddVBand="0" w:evenVBand="0" w:oddHBand="1" w:evenHBand="0" w:firstRowFirstColumn="0" w:firstRowLastColumn="0" w:lastRowFirstColumn="0" w:lastRowLastColumn="0"/>
+        <w:rPr>
+          <w:rFonts w:asciiTheme="minorHAnsi" w:hAnsiTheme="minorHAnsi" w:cstheme="minorHAnsi"/>
+        </w:rPr>
+      </w:pPr>
+      <w:r>
+        <w:rPr>
+          <w:rFonts w:asciiTheme="minorHAnsi" w:hAnsiTheme="minorHAnsi" w:cstheme="minorHAnsi"/>
+        </w:rPr>
         <w:t xml:space="preserve">…zeigt die Gesamtliste aller gefundenen Probleme, in absteigender Reihenfolge, nach ihrer durchschnittlichen </w:t>
       </w:r>
       <w:proofErr w:type="spellStart"/>
       <w:r>
+        <w:rPr>
+          <w:rFonts w:asciiTheme="minorHAnsi" w:hAnsiTheme="minorHAnsi" w:cstheme="minorHAnsi"/>
+        </w:rPr>
         <w:t>Severity</w:t>
       </w:r>
       <w:proofErr w:type="spellEnd"/>
       <w:r>
+        <w:rPr>
+          <w:rFonts w:asciiTheme="minorHAnsi" w:hAnsiTheme="minorHAnsi" w:cstheme="minorHAnsi"/>
+        </w:rPr>
         <w:t xml:space="preserve">. Die Bedeutung der in der Tabelle angegebenen Kürzel sind in </w:t>
       </w:r>
       <w:r>
+        <w:rPr>
+          <w:rFonts w:asciiTheme="minorHAnsi" w:hAnsiTheme="minorHAnsi" w:cstheme="minorHAnsi"/>
+        </w:rPr>
         <w:fldChar w:fldCharType="begin"/>
       </w:r>
       <w:r>
+        <w:rPr>
+          <w:rFonts w:asciiTheme="minorHAnsi" w:hAnsiTheme="minorHAnsi" w:cstheme="minorHAnsi"/>
+        </w:rPr>
         <w:instrText xml:space="preserve"> REF _Ref7535675 \h </w:instrText>
       </w:r>
       <w:r>
+        <w:rPr>
+          <w:rFonts w:asciiTheme="minorHAnsi" w:hAnsiTheme="minorHAnsi" w:cstheme="minorHAnsi"/>
+        </w:rPr>
+      </w:r>
+      <w:r>
+        <w:rPr>
+          <w:rFonts w:asciiTheme="minorHAnsi" w:hAnsiTheme="minorHAnsi" w:cstheme="minorHAnsi"/>
+        </w:rPr>
+        <w:instrText xml:space="preserve"> \* MERGEFORMAT </w:instrText>
+      </w:r>
+      <w:r>
+        <w:rPr>
+          <w:rFonts w:asciiTheme="minorHAnsi" w:hAnsiTheme="minorHAnsi" w:cstheme="minorHAnsi"/>
+        </w:rPr>
         <w:fldChar w:fldCharType="separate"/>
       </w:r>
       <w:r>
-        <w:t xml:space="preserve">Tabelle </w:t>
-      </w:r>
-      <w:r>
-        <w:rPr>
-          <w:noProof/>
-        </w:rPr>
-        <w:t>4</w:t>
-      </w:r>
-      <w:r>
-        <w:t>: Bedeutung der Kürzel</w:t>
-      </w:r>
-      <w:r>
+        <w:rPr>
+          <w:rFonts w:asciiTheme="minorHAnsi" w:hAnsiTheme="minorHAnsi" w:cstheme="minorHAnsi"/>
+        </w:rPr>
+        <w:t>Tabelle 4: Bedeutung der Kürzel</w:t>
+      </w:r>
+      <w:r>
+        <w:rPr>
+          <w:rFonts w:asciiTheme="minorHAnsi" w:hAnsiTheme="minorHAnsi" w:cstheme="minorHAnsi"/>
+        </w:rPr>
         <w:fldChar w:fldCharType="end"/>
       </w:r>
       <w:r>
+        <w:rPr>
+          <w:rFonts w:asciiTheme="minorHAnsi" w:hAnsiTheme="minorHAnsi" w:cstheme="minorHAnsi"/>
+        </w:rPr>
         <w:t xml:space="preserve"> dargestellt.</w:t>
       </w:r>
     </w:p>
     <w:p>
       <w:pPr>
-        <w:ind w:left="-76"/>
-        <w:rPr>
-          <w:b/>
-          <w:color w:val="FF0000"/>
-        </w:rPr>
-      </w:pPr>
-      <w:r>
-        <w:rPr>
-          <w:b/>
-          <w:color w:val="FF0000"/>
-        </w:rPr>
-        <w:t xml:space="preserve">TODO: </w:t>
-      </w:r>
-      <w:r>
-        <w:rPr>
-          <w:b/>
-          <w:color w:val="FF0000"/>
-        </w:rPr>
-        <w:t>Fehler-</w:t>
-      </w:r>
-      <w:bookmarkStart w:id="0" w:name="_GoBack"/>
-      <w:bookmarkEnd w:id="0"/>
-      <w:r>
-        <w:rPr>
-          <w:b/>
-          <w:color w:val="FF0000"/>
-        </w:rPr>
-        <w:t>Tabelle einfügen</w:t>
-      </w:r>
-      <w:r>
-        <w:rPr>
-          <w:b/>
-          <w:color w:val="FF0000"/>
-        </w:rPr>
-        <w:t xml:space="preserve"> und verlinken</w:t>
+        <w:cnfStyle w:val="000000100000" w:firstRow="0" w:lastRow="0" w:firstColumn="0" w:lastColumn="0" w:oddVBand="0" w:evenVBand="0" w:oddHBand="1" w:evenHBand="0" w:firstRowFirstColumn="0" w:firstRowLastColumn="0" w:lastRowFirstColumn="0" w:lastRowLastColumn="0"/>
+        <w:rPr>
+          <w:rFonts w:asciiTheme="minorHAnsi" w:hAnsiTheme="minorHAnsi" w:cstheme="minorHAnsi"/>
+        </w:rPr>
+      </w:pPr>
+      <w:r>
+        <w:rPr>
+          <w:rFonts w:asciiTheme="minorHAnsi" w:hAnsiTheme="minorHAnsi" w:cstheme="minorHAnsi"/>
+        </w:rPr>
+        <w:t>TODO: Fehler-Tabelle einfügen und verlinken</w:t>
       </w:r>
     </w:p>
     <w:p>
@@ -3436,9 +3905,9 @@
     </w:p>
     <w:tbl>
       <w:tblPr>
-        <w:tblStyle w:val="Tabellenraster"/>
+        <w:tblStyle w:val="EinfacheTabelle4"/>
         <w:tblW w:w="0" w:type="auto"/>
-        <w:jc w:val="center"/>
+        <w:tblInd w:w="960" w:type="dxa"/>
         <w:tblLook w:val="04A0" w:firstRow="1" w:lastRow="0" w:firstColumn="1" w:lastColumn="0" w:noHBand="0" w:noVBand="1"/>
       </w:tblPr>
       <w:tblGrid>
@@ -3447,23 +3916,24 @@
       </w:tblGrid>
       <w:tr>
         <w:trPr>
+          <w:cnfStyle w:val="100000000000" w:firstRow="1" w:lastRow="0" w:firstColumn="0" w:lastColumn="0" w:oddVBand="0" w:evenVBand="0" w:oddHBand="0" w:evenHBand="0" w:firstRowFirstColumn="0" w:firstRowLastColumn="0" w:lastRowFirstColumn="0" w:lastRowLastColumn="0"/>
           <w:trHeight w:val="286"/>
-          <w:jc w:val="center"/>
         </w:trPr>
         <w:tc>
           <w:tcPr>
+            <w:cnfStyle w:val="001000000000" w:firstRow="0" w:lastRow="0" w:firstColumn="1" w:lastColumn="0" w:oddVBand="0" w:evenVBand="0" w:oddHBand="0" w:evenHBand="0" w:firstRowFirstColumn="0" w:firstRowLastColumn="0" w:lastRowFirstColumn="0" w:lastRowLastColumn="0"/>
             <w:tcW w:w="3579" w:type="dxa"/>
           </w:tcPr>
           <w:p>
             <w:pPr>
               <w:jc w:val="center"/>
               <w:rPr>
-                <w:color w:val="000000" w:themeColor="text1"/>
-              </w:rPr>
-            </w:pPr>
-            <w:r>
-              <w:rPr>
-                <w:color w:val="000000" w:themeColor="text1"/>
+                <w:rFonts w:asciiTheme="minorHAnsi" w:hAnsiTheme="minorHAnsi" w:cstheme="minorHAnsi"/>
+              </w:rPr>
+            </w:pPr>
+            <w:r>
+              <w:rPr>
+                <w:rFonts w:asciiTheme="minorHAnsi" w:hAnsiTheme="minorHAnsi" w:cstheme="minorHAnsi"/>
               </w:rPr>
               <w:t>Kürzel</w:t>
             </w:r>
@@ -3475,16 +3945,156 @@
           </w:tcPr>
           <w:p>
             <w:pPr>
+              <w:cnfStyle w:val="100000000000" w:firstRow="1" w:lastRow="0" w:firstColumn="0" w:lastColumn="0" w:oddVBand="0" w:evenVBand="0" w:oddHBand="0" w:evenHBand="0" w:firstRowFirstColumn="0" w:firstRowLastColumn="0" w:lastRowFirstColumn="0" w:lastRowLastColumn="0"/>
+              <w:rPr>
+                <w:rFonts w:asciiTheme="minorHAnsi" w:hAnsiTheme="minorHAnsi" w:cstheme="minorHAnsi"/>
+              </w:rPr>
+            </w:pPr>
+            <w:r>
+              <w:rPr>
+                <w:rFonts w:asciiTheme="minorHAnsi" w:hAnsiTheme="minorHAnsi" w:cstheme="minorHAnsi"/>
+              </w:rPr>
+              <w:t>Bedeutung</w:t>
+            </w:r>
+          </w:p>
+        </w:tc>
+      </w:tr>
+      <w:tr>
+        <w:trPr>
+          <w:cnfStyle w:val="000000100000" w:firstRow="0" w:lastRow="0" w:firstColumn="0" w:lastColumn="0" w:oddVBand="0" w:evenVBand="0" w:oddHBand="1" w:evenHBand="0" w:firstRowFirstColumn="0" w:firstRowLastColumn="0" w:lastRowFirstColumn="0" w:lastRowLastColumn="0"/>
+          <w:trHeight w:val="271"/>
+        </w:trPr>
+        <w:tc>
+          <w:tcPr>
+            <w:cnfStyle w:val="001000000000" w:firstRow="0" w:lastRow="0" w:firstColumn="1" w:lastColumn="0" w:oddVBand="0" w:evenVBand="0" w:oddHBand="0" w:evenHBand="0" w:firstRowFirstColumn="0" w:firstRowLastColumn="0" w:lastRowFirstColumn="0" w:lastRowLastColumn="0"/>
+            <w:tcW w:w="3579" w:type="dxa"/>
+          </w:tcPr>
+          <w:p>
+            <w:pPr>
               <w:jc w:val="center"/>
               <w:rPr>
-                <w:color w:val="000000" w:themeColor="text1"/>
-              </w:rPr>
-            </w:pPr>
-            <w:r>
-              <w:rPr>
-                <w:color w:val="000000" w:themeColor="text1"/>
-              </w:rPr>
-              <w:t>Bedeutung</w:t>
+                <w:rFonts w:asciiTheme="minorHAnsi" w:hAnsiTheme="minorHAnsi" w:cstheme="minorHAnsi"/>
+                <w:b w:val="0"/>
+              </w:rPr>
+            </w:pPr>
+            <w:r>
+              <w:rPr>
+                <w:rFonts w:asciiTheme="minorHAnsi" w:hAnsiTheme="minorHAnsi" w:cstheme="minorHAnsi"/>
+                <w:b w:val="0"/>
+              </w:rPr>
+              <w:t>TD</w:t>
+            </w:r>
+          </w:p>
+        </w:tc>
+        <w:tc>
+          <w:tcPr>
+            <w:tcW w:w="3579" w:type="dxa"/>
+          </w:tcPr>
+          <w:p>
+            <w:pPr>
+              <w:cnfStyle w:val="000000100000" w:firstRow="0" w:lastRow="0" w:firstColumn="0" w:lastColumn="0" w:oddVBand="0" w:evenVBand="0" w:oddHBand="1" w:evenHBand="0" w:firstRowFirstColumn="0" w:firstRowLastColumn="0" w:lastRowFirstColumn="0" w:lastRowLastColumn="0"/>
+              <w:rPr>
+                <w:rFonts w:asciiTheme="minorHAnsi" w:hAnsiTheme="minorHAnsi" w:cstheme="minorHAnsi"/>
+              </w:rPr>
+            </w:pPr>
+            <w:r>
+              <w:rPr>
+                <w:rFonts w:asciiTheme="minorHAnsi" w:hAnsiTheme="minorHAnsi" w:cstheme="minorHAnsi"/>
+              </w:rPr>
+              <w:t>Theresa Dietinger</w:t>
+            </w:r>
+          </w:p>
+        </w:tc>
+      </w:tr>
+      <w:tr>
+        <w:trPr>
+          <w:trHeight w:val="286"/>
+        </w:trPr>
+        <w:tc>
+          <w:tcPr>
+            <w:cnfStyle w:val="001000000000" w:firstRow="0" w:lastRow="0" w:firstColumn="1" w:lastColumn="0" w:oddVBand="0" w:evenVBand="0" w:oddHBand="0" w:evenHBand="0" w:firstRowFirstColumn="0" w:firstRowLastColumn="0" w:lastRowFirstColumn="0" w:lastRowLastColumn="0"/>
+            <w:tcW w:w="3579" w:type="dxa"/>
+          </w:tcPr>
+          <w:p>
+            <w:pPr>
+              <w:jc w:val="center"/>
+              <w:rPr>
+                <w:rFonts w:asciiTheme="minorHAnsi" w:hAnsiTheme="minorHAnsi" w:cstheme="minorHAnsi"/>
+                <w:b w:val="0"/>
+              </w:rPr>
+            </w:pPr>
+            <w:r>
+              <w:rPr>
+                <w:rFonts w:asciiTheme="minorHAnsi" w:hAnsiTheme="minorHAnsi" w:cstheme="minorHAnsi"/>
+                <w:b w:val="0"/>
+              </w:rPr>
+              <w:t>MG</w:t>
+            </w:r>
+          </w:p>
+        </w:tc>
+        <w:tc>
+          <w:tcPr>
+            <w:tcW w:w="3579" w:type="dxa"/>
+          </w:tcPr>
+          <w:p>
+            <w:pPr>
+              <w:cnfStyle w:val="000000000000" w:firstRow="0" w:lastRow="0" w:firstColumn="0" w:lastColumn="0" w:oddVBand="0" w:evenVBand="0" w:oddHBand="0" w:evenHBand="0" w:firstRowFirstColumn="0" w:firstRowLastColumn="0" w:lastRowFirstColumn="0" w:lastRowLastColumn="0"/>
+              <w:rPr>
+                <w:rFonts w:asciiTheme="minorHAnsi" w:hAnsiTheme="minorHAnsi" w:cstheme="minorHAnsi"/>
+              </w:rPr>
+            </w:pPr>
+            <w:r>
+              <w:rPr>
+                <w:rFonts w:asciiTheme="minorHAnsi" w:hAnsiTheme="minorHAnsi" w:cstheme="minorHAnsi"/>
+              </w:rPr>
+              <w:t>Mathias Gsell</w:t>
+            </w:r>
+          </w:p>
+        </w:tc>
+      </w:tr>
+      <w:tr>
+        <w:trPr>
+          <w:cnfStyle w:val="000000100000" w:firstRow="0" w:lastRow="0" w:firstColumn="0" w:lastColumn="0" w:oddVBand="0" w:evenVBand="0" w:oddHBand="1" w:evenHBand="0" w:firstRowFirstColumn="0" w:firstRowLastColumn="0" w:lastRowFirstColumn="0" w:lastRowLastColumn="0"/>
+          <w:trHeight w:val="286"/>
+        </w:trPr>
+        <w:tc>
+          <w:tcPr>
+            <w:cnfStyle w:val="001000000000" w:firstRow="0" w:lastRow="0" w:firstColumn="1" w:lastColumn="0" w:oddVBand="0" w:evenVBand="0" w:oddHBand="0" w:evenHBand="0" w:firstRowFirstColumn="0" w:firstRowLastColumn="0" w:lastRowFirstColumn="0" w:lastRowLastColumn="0"/>
+            <w:tcW w:w="3579" w:type="dxa"/>
+          </w:tcPr>
+          <w:p>
+            <w:pPr>
+              <w:jc w:val="center"/>
+              <w:rPr>
+                <w:rFonts w:asciiTheme="minorHAnsi" w:hAnsiTheme="minorHAnsi" w:cstheme="minorHAnsi"/>
+                <w:b w:val="0"/>
+              </w:rPr>
+            </w:pPr>
+            <w:r>
+              <w:rPr>
+                <w:rFonts w:asciiTheme="minorHAnsi" w:hAnsiTheme="minorHAnsi" w:cstheme="minorHAnsi"/>
+                <w:b w:val="0"/>
+              </w:rPr>
+              <w:t>DL</w:t>
+            </w:r>
+          </w:p>
+        </w:tc>
+        <w:tc>
+          <w:tcPr>
+            <w:tcW w:w="3579" w:type="dxa"/>
+          </w:tcPr>
+          <w:p>
+            <w:pPr>
+              <w:cnfStyle w:val="000000100000" w:firstRow="0" w:lastRow="0" w:firstColumn="0" w:lastColumn="0" w:oddVBand="0" w:evenVBand="0" w:oddHBand="1" w:evenHBand="0" w:firstRowFirstColumn="0" w:firstRowLastColumn="0" w:lastRowFirstColumn="0" w:lastRowLastColumn="0"/>
+              <w:rPr>
+                <w:rFonts w:asciiTheme="minorHAnsi" w:hAnsiTheme="minorHAnsi" w:cstheme="minorHAnsi"/>
+              </w:rPr>
+            </w:pPr>
+            <w:r>
+              <w:rPr>
+                <w:rFonts w:asciiTheme="minorHAnsi" w:hAnsiTheme="minorHAnsi" w:cstheme="minorHAnsi"/>
+              </w:rPr>
+              <w:t>Daniel Lamprecht</w:t>
             </w:r>
           </w:p>
         </w:tc>
@@ -3492,24 +4102,26 @@
       <w:tr>
         <w:trPr>
           <w:trHeight w:val="271"/>
-          <w:jc w:val="center"/>
         </w:trPr>
         <w:tc>
           <w:tcPr>
+            <w:cnfStyle w:val="001000000000" w:firstRow="0" w:lastRow="0" w:firstColumn="1" w:lastColumn="0" w:oddVBand="0" w:evenVBand="0" w:oddHBand="0" w:evenHBand="0" w:firstRowFirstColumn="0" w:firstRowLastColumn="0" w:lastRowFirstColumn="0" w:lastRowLastColumn="0"/>
             <w:tcW w:w="3579" w:type="dxa"/>
           </w:tcPr>
           <w:p>
             <w:pPr>
               <w:jc w:val="center"/>
               <w:rPr>
-                <w:color w:val="000000" w:themeColor="text1"/>
-              </w:rPr>
-            </w:pPr>
-            <w:r>
-              <w:rPr>
-                <w:color w:val="000000" w:themeColor="text1"/>
-              </w:rPr>
-              <w:t>TD</w:t>
+                <w:rFonts w:asciiTheme="minorHAnsi" w:hAnsiTheme="minorHAnsi" w:cstheme="minorHAnsi"/>
+                <w:b w:val="0"/>
+              </w:rPr>
+            </w:pPr>
+            <w:r>
+              <w:rPr>
+                <w:rFonts w:asciiTheme="minorHAnsi" w:hAnsiTheme="minorHAnsi" w:cstheme="minorHAnsi"/>
+                <w:b w:val="0"/>
+              </w:rPr>
+              <w:t>j</w:t>
             </w:r>
           </w:p>
         </w:tc>
@@ -3519,176 +4131,36 @@
           </w:tcPr>
           <w:p>
             <w:pPr>
-              <w:jc w:val="center"/>
-              <w:rPr>
-                <w:color w:val="000000" w:themeColor="text1"/>
-              </w:rPr>
-            </w:pPr>
-            <w:r>
-              <w:rPr>
-                <w:color w:val="000000" w:themeColor="text1"/>
-              </w:rPr>
-              <w:t xml:space="preserve">Theresa </w:t>
+              <w:keepNext/>
+              <w:cnfStyle w:val="000000000000" w:firstRow="0" w:lastRow="0" w:firstColumn="0" w:lastColumn="0" w:oddVBand="0" w:evenVBand="0" w:oddHBand="0" w:evenHBand="0" w:firstRowFirstColumn="0" w:firstRowLastColumn="0" w:lastRowFirstColumn="0" w:lastRowLastColumn="0"/>
+              <w:rPr>
+                <w:rFonts w:asciiTheme="minorHAnsi" w:hAnsiTheme="minorHAnsi" w:cstheme="minorHAnsi"/>
+              </w:rPr>
+            </w:pPr>
+            <w:r>
+              <w:rPr>
+                <w:rFonts w:asciiTheme="minorHAnsi" w:hAnsiTheme="minorHAnsi" w:cstheme="minorHAnsi"/>
+              </w:rPr>
+              <w:t xml:space="preserve">Gefunden </w:t>
             </w:r>
             <w:proofErr w:type="spellStart"/>
             <w:r>
               <w:rPr>
-                <w:color w:val="000000" w:themeColor="text1"/>
-              </w:rPr>
-              <w:t>Dietinger</w:t>
+                <w:rFonts w:asciiTheme="minorHAnsi" w:hAnsiTheme="minorHAnsi" w:cstheme="minorHAnsi"/>
+              </w:rPr>
+              <w:t>druch</w:t>
             </w:r>
             <w:proofErr w:type="spellEnd"/>
-          </w:p>
-        </w:tc>
-      </w:tr>
-      <w:tr>
-        <w:trPr>
-          <w:trHeight w:val="286"/>
-          <w:jc w:val="center"/>
-        </w:trPr>
-        <w:tc>
-          <w:tcPr>
-            <w:tcW w:w="3579" w:type="dxa"/>
-          </w:tcPr>
-          <w:p>
-            <w:pPr>
-              <w:jc w:val="center"/>
-              <w:rPr>
-                <w:color w:val="000000" w:themeColor="text1"/>
-              </w:rPr>
-            </w:pPr>
-            <w:r>
-              <w:rPr>
-                <w:color w:val="000000" w:themeColor="text1"/>
-              </w:rPr>
-              <w:t>MG</w:t>
-            </w:r>
-          </w:p>
-        </w:tc>
-        <w:tc>
-          <w:tcPr>
-            <w:tcW w:w="3579" w:type="dxa"/>
-          </w:tcPr>
-          <w:p>
-            <w:pPr>
-              <w:jc w:val="center"/>
-              <w:rPr>
-                <w:color w:val="000000" w:themeColor="text1"/>
-              </w:rPr>
-            </w:pPr>
-            <w:r>
-              <w:rPr>
-                <w:color w:val="000000" w:themeColor="text1"/>
-              </w:rPr>
-              <w:t>Mathias Gsell</w:t>
-            </w:r>
-          </w:p>
-        </w:tc>
-      </w:tr>
-      <w:tr>
-        <w:trPr>
-          <w:trHeight w:val="286"/>
-          <w:jc w:val="center"/>
-        </w:trPr>
-        <w:tc>
-          <w:tcPr>
-            <w:tcW w:w="3579" w:type="dxa"/>
-          </w:tcPr>
-          <w:p>
-            <w:pPr>
-              <w:jc w:val="center"/>
-              <w:rPr>
-                <w:color w:val="000000" w:themeColor="text1"/>
-              </w:rPr>
-            </w:pPr>
-            <w:r>
-              <w:rPr>
-                <w:color w:val="000000" w:themeColor="text1"/>
-              </w:rPr>
-              <w:t>DL</w:t>
-            </w:r>
-          </w:p>
-        </w:tc>
-        <w:tc>
-          <w:tcPr>
-            <w:tcW w:w="3579" w:type="dxa"/>
-          </w:tcPr>
-          <w:p>
-            <w:pPr>
-              <w:jc w:val="center"/>
-              <w:rPr>
-                <w:color w:val="000000" w:themeColor="text1"/>
-              </w:rPr>
-            </w:pPr>
-            <w:r>
-              <w:rPr>
-                <w:color w:val="000000" w:themeColor="text1"/>
-              </w:rPr>
-              <w:t>Daniel Lamprecht</w:t>
-            </w:r>
-          </w:p>
-        </w:tc>
-      </w:tr>
-      <w:tr>
-        <w:trPr>
-          <w:trHeight w:val="271"/>
-          <w:jc w:val="center"/>
-        </w:trPr>
-        <w:tc>
-          <w:tcPr>
-            <w:tcW w:w="3579" w:type="dxa"/>
-          </w:tcPr>
-          <w:p>
-            <w:pPr>
-              <w:jc w:val="center"/>
-              <w:rPr>
-                <w:color w:val="000000" w:themeColor="text1"/>
-              </w:rPr>
-            </w:pPr>
-            <w:r>
-              <w:rPr>
-                <w:color w:val="000000" w:themeColor="text1"/>
-              </w:rPr>
-              <w:t>j</w:t>
-            </w:r>
-          </w:p>
-        </w:tc>
-        <w:tc>
-          <w:tcPr>
-            <w:tcW w:w="3579" w:type="dxa"/>
-          </w:tcPr>
-          <w:p>
-            <w:pPr>
-              <w:keepNext/>
-              <w:jc w:val="center"/>
-              <w:rPr>
-                <w:color w:val="000000" w:themeColor="text1"/>
-              </w:rPr>
-            </w:pPr>
-            <w:r>
-              <w:rPr>
-                <w:color w:val="000000" w:themeColor="text1"/>
-              </w:rPr>
-              <w:t xml:space="preserve">Gefunden </w:t>
+            <w:r>
+              <w:rPr>
+                <w:rFonts w:asciiTheme="minorHAnsi" w:hAnsiTheme="minorHAnsi" w:cstheme="minorHAnsi"/>
+              </w:rPr>
+              <w:t xml:space="preserve"> diesen </w:t>
             </w:r>
             <w:proofErr w:type="spellStart"/>
             <w:r>
               <w:rPr>
-                <w:color w:val="000000" w:themeColor="text1"/>
-              </w:rPr>
-              <w:t>druch</w:t>
-            </w:r>
-            <w:proofErr w:type="spellEnd"/>
-            <w:r>
-              <w:rPr>
-                <w:color w:val="000000" w:themeColor="text1"/>
-              </w:rPr>
-              <w:t xml:space="preserve"> diesen </w:t>
-            </w:r>
-            <w:proofErr w:type="spellStart"/>
-            <w:r>
-              <w:rPr>
-                <w:color w:val="000000" w:themeColor="text1"/>
+                <w:rFonts w:asciiTheme="minorHAnsi" w:hAnsiTheme="minorHAnsi" w:cstheme="minorHAnsi"/>
               </w:rPr>
               <w:t>Evaluierer</w:t>
             </w:r>
@@ -3706,31 +4178,46 @@
           <w:color w:val="FF0000"/>
         </w:rPr>
       </w:pPr>
-      <w:bookmarkStart w:id="1" w:name="_Ref7535675"/>
+      <w:bookmarkStart w:id="0" w:name="_Ref7535675"/>
       <w:r>
         <w:t xml:space="preserve">Tabelle </w:t>
       </w:r>
-      <w:fldSimple w:instr=" SEQ Tabelle \* ARABIC ">
-        <w:r>
-          <w:rPr>
-            <w:noProof/>
-          </w:rPr>
-          <w:t>4</w:t>
-        </w:r>
-      </w:fldSimple>
+      <w:r>
+        <w:fldChar w:fldCharType="begin"/>
+      </w:r>
+      <w:r>
+        <w:instrText xml:space="preserve"> SEQ Tabelle \* ARABIC </w:instrText>
+      </w:r>
+      <w:r>
+        <w:fldChar w:fldCharType="separate"/>
+      </w:r>
+      <w:r>
+        <w:rPr>
+          <w:noProof/>
+        </w:rPr>
+        <w:t>4</w:t>
+      </w:r>
+      <w:r>
+        <w:rPr>
+          <w:noProof/>
+        </w:rPr>
+        <w:fldChar w:fldCharType="end"/>
+      </w:r>
       <w:r>
         <w:t>: Bedeutung der Kürzel</w:t>
       </w:r>
+      <w:bookmarkEnd w:id="0"/>
+    </w:p>
+    <w:p>
+      <w:pPr>
+        <w:ind w:left="-76"/>
+        <w:rPr>
+          <w:b/>
+          <w:color w:val="FF0000"/>
+        </w:rPr>
+      </w:pPr>
+      <w:bookmarkStart w:id="1" w:name="_GoBack"/>
       <w:bookmarkEnd w:id="1"/>
-    </w:p>
-    <w:p>
-      <w:pPr>
-        <w:ind w:left="-76"/>
-        <w:rPr>
-          <w:b/>
-          <w:color w:val="FF0000"/>
-        </w:rPr>
-      </w:pPr>
     </w:p>
     <w:p>
       <w:pPr>
@@ -3759,7 +4246,6 @@
           <w:b/>
           <w:sz w:val="32"/>
         </w:rPr>
-        <w:lastRenderedPageBreak/>
         <w:t>Anhang</w:t>
       </w:r>
     </w:p>
@@ -5075,6 +5561,142 @@
     <w:basedOn w:val="Absatz-Standardschriftart"/>
     <w:rsid w:val="00D51253"/>
   </w:style>
+  <w:style w:type="table" w:styleId="EinfacheTabelle3">
+    <w:name w:val="Plain Table 3"/>
+    <w:basedOn w:val="NormaleTabelle"/>
+    <w:uiPriority w:val="43"/>
+    <w:rsid w:val="00596637"/>
+    <w:tblPr>
+      <w:tblStyleRowBandSize w:val="1"/>
+      <w:tblStyleColBandSize w:val="1"/>
+    </w:tblPr>
+    <w:tblStylePr w:type="firstRow">
+      <w:rPr>
+        <w:b/>
+        <w:bCs/>
+        <w:caps/>
+      </w:rPr>
+      <w:tblPr/>
+      <w:tcPr>
+        <w:tcBorders>
+          <w:bottom w:val="single" w:sz="4" w:space="0" w:color="7F7F7F" w:themeColor="text1" w:themeTint="80"/>
+        </w:tcBorders>
+      </w:tcPr>
+    </w:tblStylePr>
+    <w:tblStylePr w:type="lastRow">
+      <w:rPr>
+        <w:b/>
+        <w:bCs/>
+        <w:caps/>
+      </w:rPr>
+      <w:tblPr/>
+      <w:tcPr>
+        <w:tcBorders>
+          <w:top w:val="nil"/>
+        </w:tcBorders>
+      </w:tcPr>
+    </w:tblStylePr>
+    <w:tblStylePr w:type="firstCol">
+      <w:rPr>
+        <w:b/>
+        <w:bCs/>
+        <w:caps/>
+      </w:rPr>
+      <w:tblPr/>
+      <w:tcPr>
+        <w:tcBorders>
+          <w:right w:val="single" w:sz="4" w:space="0" w:color="7F7F7F" w:themeColor="text1" w:themeTint="80"/>
+        </w:tcBorders>
+      </w:tcPr>
+    </w:tblStylePr>
+    <w:tblStylePr w:type="lastCol">
+      <w:rPr>
+        <w:b/>
+        <w:bCs/>
+        <w:caps/>
+      </w:rPr>
+      <w:tblPr/>
+      <w:tcPr>
+        <w:tcBorders>
+          <w:left w:val="nil"/>
+        </w:tcBorders>
+      </w:tcPr>
+    </w:tblStylePr>
+    <w:tblStylePr w:type="band1Vert">
+      <w:tblPr/>
+      <w:tcPr>
+        <w:shd w:val="clear" w:color="auto" w:fill="F2F2F2" w:themeFill="background1" w:themeFillShade="F2"/>
+      </w:tcPr>
+    </w:tblStylePr>
+    <w:tblStylePr w:type="band1Horz">
+      <w:tblPr/>
+      <w:tcPr>
+        <w:shd w:val="clear" w:color="auto" w:fill="F2F2F2" w:themeFill="background1" w:themeFillShade="F2"/>
+      </w:tcPr>
+    </w:tblStylePr>
+    <w:tblStylePr w:type="neCell">
+      <w:tblPr/>
+      <w:tcPr>
+        <w:tcBorders>
+          <w:left w:val="nil"/>
+        </w:tcBorders>
+      </w:tcPr>
+    </w:tblStylePr>
+    <w:tblStylePr w:type="nwCell">
+      <w:tblPr/>
+      <w:tcPr>
+        <w:tcBorders>
+          <w:right w:val="nil"/>
+        </w:tcBorders>
+      </w:tcPr>
+    </w:tblStylePr>
+  </w:style>
+  <w:style w:type="table" w:styleId="EinfacheTabelle4">
+    <w:name w:val="Plain Table 4"/>
+    <w:basedOn w:val="NormaleTabelle"/>
+    <w:uiPriority w:val="44"/>
+    <w:rsid w:val="00596637"/>
+    <w:tblPr>
+      <w:tblStyleRowBandSize w:val="1"/>
+      <w:tblStyleColBandSize w:val="1"/>
+    </w:tblPr>
+    <w:tblStylePr w:type="firstRow">
+      <w:rPr>
+        <w:b/>
+        <w:bCs/>
+      </w:rPr>
+    </w:tblStylePr>
+    <w:tblStylePr w:type="lastRow">
+      <w:rPr>
+        <w:b/>
+        <w:bCs/>
+      </w:rPr>
+    </w:tblStylePr>
+    <w:tblStylePr w:type="firstCol">
+      <w:rPr>
+        <w:b/>
+        <w:bCs/>
+      </w:rPr>
+    </w:tblStylePr>
+    <w:tblStylePr w:type="lastCol">
+      <w:rPr>
+        <w:b/>
+        <w:bCs/>
+      </w:rPr>
+    </w:tblStylePr>
+    <w:tblStylePr w:type="band1Vert">
+      <w:tblPr/>
+      <w:tcPr>
+        <w:shd w:val="clear" w:color="auto" w:fill="F2F2F2" w:themeFill="background1" w:themeFillShade="F2"/>
+      </w:tcPr>
+    </w:tblStylePr>
+    <w:tblStylePr w:type="band1Horz">
+      <w:tblPr/>
+      <w:tcPr>
+        <w:shd w:val="clear" w:color="auto" w:fill="F2F2F2" w:themeFill="background1" w:themeFillShade="F2"/>
+      </w:tcPr>
+    </w:tblStylePr>
+  </w:style>
 </w:styles>
 </file>
 
@@ -5378,7 +6000,7 @@
 </file>
 
 <file path=customXml/itemProps1.xml><?xml version="1.0" encoding="utf-8"?>
-<ds:datastoreItem xmlns:ds="http://schemas.openxmlformats.org/officeDocument/2006/customXml" ds:itemID="{C42FD3DB-5404-7B4E-A373-E893EAB9927B}">
+<ds:datastoreItem xmlns:ds="http://schemas.openxmlformats.org/officeDocument/2006/customXml" ds:itemID="{C6B17597-0D52-4AB0-B055-8BBA435EA7C5}">
   <ds:schemaRefs>
     <ds:schemaRef ds:uri="http://schemas.openxmlformats.org/officeDocument/2006/bibliography"/>
   </ds:schemaRefs>

</xml_diff>

<commit_message>
improved structuring and styling
</commit_message>
<xml_diff>
--- a/Abschlussbericht.docx
+++ b/Abschlussbericht.docx
@@ -2653,6 +2653,12 @@
               </w:rPr>
               <w:t>13:30</w:t>
             </w:r>
+            <w:r>
+              <w:rPr>
+                <w:rFonts w:ascii="Calibri" w:hAnsi="Calibri" w:cstheme="minorHAnsi"/>
+              </w:rPr>
+              <w:t>-20:15</w:t>
+            </w:r>
           </w:p>
         </w:tc>
       </w:tr>
@@ -2784,23 +2790,29 @@
       <w:r>
         <w:rPr>
           <w:rFonts w:ascii="Calibri" w:hAnsi="Calibri" w:cstheme="minorHAnsi"/>
-          <w:b/>
-          <w:color w:val="FF0000"/>
-        </w:rPr>
-        <w:t>Die Top … zu … positiven Resultate</w:t>
-      </w:r>
-      <w:r>
-        <w:rPr>
-          <w:rFonts w:ascii="Calibri" w:hAnsi="Calibri" w:cstheme="minorHAnsi"/>
-          <w:color w:val="FF0000"/>
-        </w:rPr>
-        <w:t xml:space="preserve"> </w:t>
-      </w:r>
-      <w:r>
-        <w:rPr>
-          <w:rFonts w:ascii="Calibri" w:hAnsi="Calibri" w:cstheme="minorHAnsi"/>
-        </w:rPr>
-        <w:t>anhand ihrer durchschnittlichen Bewertung werden im Detail anschließend genauer erklärt. Das Bewertungsschema für die positiven Bewertungen ist in … ersichtlich.</w:t>
+          <w:color w:val="000000" w:themeColor="text1"/>
+        </w:rPr>
+        <w:t xml:space="preserve">Die Top </w:t>
+      </w:r>
+      <w:r>
+        <w:rPr>
+          <w:rFonts w:ascii="Calibri" w:hAnsi="Calibri" w:cstheme="minorHAnsi"/>
+          <w:color w:val="000000" w:themeColor="text1"/>
+        </w:rPr>
+        <w:t>3</w:t>
+      </w:r>
+      <w:r>
+        <w:rPr>
+          <w:rFonts w:ascii="Calibri" w:hAnsi="Calibri" w:cstheme="minorHAnsi"/>
+          <w:color w:val="000000" w:themeColor="text1"/>
+        </w:rPr>
+        <w:t xml:space="preserve"> positiven Resultate anhand </w:t>
+      </w:r>
+      <w:r>
+        <w:rPr>
+          <w:rFonts w:ascii="Calibri" w:hAnsi="Calibri" w:cstheme="minorHAnsi"/>
+        </w:rPr>
+        <w:t>ihrer durchschnittlichen Bewertung werden im Detail anschließend genauer erklärt. Das Bewertungsschema für die positiven Bewertungen ist in … ersichtlich.</w:t>
       </w:r>
     </w:p>
     <w:tbl>
@@ -3692,6 +3704,54 @@
     <w:p>
       <w:pPr>
         <w:rPr>
+          <w:rFonts w:ascii="Calibri" w:hAnsi="Calibri" w:cstheme="minorHAnsi"/>
+        </w:rPr>
+      </w:pPr>
+    </w:p>
+    <w:p>
+      <w:pPr>
+        <w:numPr>
+          <w:ilvl w:val="2"/>
+          <w:numId w:val="3"/>
+        </w:numPr>
+        <w:contextualSpacing/>
+        <w:rPr>
+          <w:rFonts w:ascii="Calibri" w:eastAsiaTheme="minorHAnsi" w:hAnsi="Calibri" w:cstheme="minorBidi"/>
+          <w:b/>
+          <w:sz w:val="32"/>
+          <w:lang w:eastAsia="en-US"/>
+        </w:rPr>
+      </w:pPr>
+      <w:r>
+        <w:rPr>
+          <w:rFonts w:ascii="Calibri" w:eastAsiaTheme="minorHAnsi" w:hAnsi="Calibri" w:cstheme="minorBidi"/>
+          <w:b/>
+          <w:sz w:val="32"/>
+          <w:lang w:eastAsia="en-US"/>
+        </w:rPr>
+        <w:t>Auflistung aller positiver Ergebnisse</w:t>
+      </w:r>
+    </w:p>
+    <w:p>
+      <w:pPr>
+        <w:rPr>
+          <w:rFonts w:ascii="Calibri" w:hAnsi="Calibri" w:cstheme="minorHAnsi"/>
+          <w:b/>
+          <w:color w:val="FF0000"/>
+        </w:rPr>
+      </w:pPr>
+      <w:r>
+        <w:rPr>
+          <w:rFonts w:ascii="Calibri" w:hAnsi="Calibri" w:cstheme="minorHAnsi"/>
+          <w:b/>
+          <w:color w:val="FF0000"/>
+        </w:rPr>
+        <w:t>Hier: Aggregierte Tabelle der positiven Ergebnisse in Abteigender Reihenfolge der Positivität</w:t>
+      </w:r>
+    </w:p>
+    <w:p>
+      <w:pPr>
+        <w:rPr>
           <w:rFonts w:ascii="Calibri" w:hAnsi="Calibri"/>
           <w:lang w:eastAsia="en-US"/>
         </w:rPr>
@@ -3728,23 +3788,23 @@
       <w:r>
         <w:rPr>
           <w:rFonts w:ascii="Calibri" w:hAnsi="Calibri" w:cstheme="minorHAnsi"/>
-          <w:b/>
-          <w:color w:val="FF0000"/>
-        </w:rPr>
-        <w:t>Die Top … zu … negativen</w:t>
-      </w:r>
-      <w:r>
-        <w:rPr>
-          <w:rFonts w:ascii="Calibri" w:hAnsi="Calibri" w:cstheme="minorHAnsi"/>
-          <w:color w:val="FF0000"/>
-        </w:rPr>
-        <w:t xml:space="preserve"> </w:t>
-      </w:r>
-      <w:r>
-        <w:rPr>
-          <w:rFonts w:ascii="Calibri" w:hAnsi="Calibri" w:cstheme="minorHAnsi"/>
-        </w:rPr>
-        <w:t xml:space="preserve">Resultate anhand ihrer </w:t>
+          <w:color w:val="000000" w:themeColor="text1"/>
+        </w:rPr>
+        <w:t xml:space="preserve">Die Top </w:t>
+      </w:r>
+      <w:r>
+        <w:rPr>
+          <w:rFonts w:ascii="Calibri" w:hAnsi="Calibri" w:cstheme="minorHAnsi"/>
+          <w:color w:val="000000" w:themeColor="text1"/>
+        </w:rPr>
+        <w:t>5 Schwerwiegendsten Probleme</w:t>
+      </w:r>
+      <w:r>
+        <w:rPr>
+          <w:rFonts w:ascii="Calibri" w:hAnsi="Calibri" w:cstheme="minorHAnsi"/>
+          <w:color w:val="000000" w:themeColor="text1"/>
+        </w:rPr>
+        <w:t xml:space="preserve"> anhand ihrer </w:t>
       </w:r>
       <w:proofErr w:type="spellStart"/>
       <w:r>
@@ -4069,7 +4129,6 @@
         <w:jc w:val="center"/>
         <w:rPr>
           <w:rFonts w:ascii="Calibri" w:hAnsi="Calibri"/>
-          <w:sz w:val="24"/>
         </w:rPr>
       </w:pPr>
       <w:r>
@@ -4116,6 +4175,58 @@
         </w:rPr>
         <w:t>: Bewertungsschema Negatives</w:t>
       </w:r>
+    </w:p>
+    <w:p>
+      <w:pPr>
+        <w:numPr>
+          <w:ilvl w:val="2"/>
+          <w:numId w:val="3"/>
+        </w:numPr>
+        <w:contextualSpacing/>
+        <w:rPr>
+          <w:rFonts w:ascii="Calibri" w:eastAsiaTheme="minorHAnsi" w:hAnsi="Calibri" w:cstheme="minorBidi"/>
+          <w:b/>
+          <w:sz w:val="32"/>
+          <w:lang w:eastAsia="en-US"/>
+        </w:rPr>
+      </w:pPr>
+      <w:r>
+        <w:rPr>
+          <w:rFonts w:ascii="Calibri" w:eastAsiaTheme="minorHAnsi" w:hAnsi="Calibri" w:cstheme="minorBidi"/>
+          <w:b/>
+          <w:sz w:val="32"/>
+          <w:lang w:eastAsia="en-US"/>
+        </w:rPr>
+        <w:t>Auflistung aller negativer Ergebnisse</w:t>
+      </w:r>
+    </w:p>
+    <w:p>
+      <w:pPr>
+        <w:contextualSpacing/>
+        <w:rPr>
+          <w:rFonts w:ascii="Calibri" w:hAnsi="Calibri" w:cstheme="minorHAnsi"/>
+          <w:b/>
+          <w:color w:val="FF0000"/>
+        </w:rPr>
+      </w:pPr>
+      <w:r>
+        <w:rPr>
+          <w:rFonts w:ascii="Calibri" w:hAnsi="Calibri" w:cstheme="minorHAnsi"/>
+          <w:b/>
+          <w:color w:val="FF0000"/>
+        </w:rPr>
+        <w:t>Hier: Aggregierte Tabelle der Probleme in Absteigender Reihenfolge des Schweregrads.</w:t>
+      </w:r>
+    </w:p>
+    <w:p>
+      <w:pPr>
+        <w:contextualSpacing/>
+        <w:rPr>
+          <w:rFonts w:ascii="Calibri" w:hAnsi="Calibri" w:cstheme="minorHAnsi"/>
+          <w:b/>
+          <w:color w:val="FF0000"/>
+        </w:rPr>
+      </w:pPr>
     </w:p>
     <w:p>
       <w:pPr>
@@ -4219,7 +4330,15 @@
         <w:rPr>
           <w:rFonts w:ascii="Calibri" w:hAnsi="Calibri" w:cstheme="minorHAnsi"/>
         </w:rPr>
-        <w:t xml:space="preserve"> dargestellt.</w:t>
+        <w:t xml:space="preserve"> dar</w:t>
+      </w:r>
+      <w:bookmarkStart w:id="0" w:name="_GoBack"/>
+      <w:bookmarkEnd w:id="0"/>
+      <w:r>
+        <w:rPr>
+          <w:rFonts w:ascii="Calibri" w:hAnsi="Calibri" w:cstheme="minorHAnsi"/>
+        </w:rPr>
+        <w:t>gestellt.</w:t>
       </w:r>
     </w:p>
     <w:p>
@@ -4233,6 +4352,26 @@
           <w:rFonts w:ascii="Calibri" w:hAnsi="Calibri" w:cstheme="minorHAnsi"/>
         </w:rPr>
         <w:t>TODO: Fehler-Tabelle einfügen und verlinken</w:t>
+      </w:r>
+      <w:r>
+        <w:rPr>
+          <w:rFonts w:ascii="Calibri" w:hAnsi="Calibri" w:cstheme="minorHAnsi"/>
+        </w:rPr>
+        <w:t xml:space="preserve">? </w:t>
+      </w:r>
+      <w:r>
+        <w:rPr>
+          <w:rFonts w:ascii="Calibri" w:hAnsi="Calibri" w:cstheme="minorHAnsi"/>
+          <w:color w:val="FF0000"/>
+        </w:rPr>
+        <w:sym w:font="Wingdings" w:char="F0E0"/>
+      </w:r>
+      <w:r>
+        <w:rPr>
+          <w:rFonts w:ascii="Calibri" w:hAnsi="Calibri" w:cstheme="minorHAnsi"/>
+          <w:color w:val="FF0000"/>
+        </w:rPr>
+        <w:t xml:space="preserve"> laut Struktur davor</w:t>
       </w:r>
     </w:p>
     <w:p>
@@ -4521,7 +4660,7 @@
           <w:color w:val="FF0000"/>
         </w:rPr>
       </w:pPr>
-      <w:bookmarkStart w:id="0" w:name="_Ref7535675"/>
+      <w:bookmarkStart w:id="1" w:name="_Ref7535675"/>
       <w:r>
         <w:rPr>
           <w:rFonts w:ascii="Calibri" w:hAnsi="Calibri"/>
@@ -4566,7 +4705,7 @@
         </w:rPr>
         <w:t>: Bedeutung der Kürzel</w:t>
       </w:r>
-      <w:bookmarkEnd w:id="0"/>
+      <w:bookmarkEnd w:id="1"/>
     </w:p>
     <w:p>
       <w:pPr>
@@ -4998,7 +5137,7 @@
           <w:sz w:val="24"/>
         </w:rPr>
       </w:pPr>
-      <w:bookmarkStart w:id="1" w:name="_Ref7558694"/>
+      <w:bookmarkStart w:id="2" w:name="_Ref7558694"/>
       <w:r>
         <w:t xml:space="preserve">Tabelle </w:t>
       </w:r>
@@ -5013,7 +5152,7 @@
       <w:r>
         <w:t>: Auflistung Logdateien</w:t>
       </w:r>
-      <w:bookmarkEnd w:id="1"/>
+      <w:bookmarkEnd w:id="2"/>
     </w:p>
     <w:p>
       <w:pPr>
@@ -5115,8 +5254,6 @@
         </w:rPr>
         <w:t>“.</w:t>
       </w:r>
-      <w:bookmarkStart w:id="2" w:name="_GoBack"/>
-      <w:bookmarkEnd w:id="2"/>
     </w:p>
     <w:p>
       <w:pPr>
@@ -5192,6 +5329,92 @@
 <file path=word/numbering.xml><?xml version="1.0" encoding="utf-8"?>
 <w:numbering xmlns:wpc="http://schemas.microsoft.com/office/word/2010/wordprocessingCanvas" xmlns:cx="http://schemas.microsoft.com/office/drawing/2014/chartex" xmlns:cx1="http://schemas.microsoft.com/office/drawing/2015/9/8/chartex" xmlns:cx2="http://schemas.microsoft.com/office/drawing/2015/10/21/chartex" xmlns:cx3="http://schemas.microsoft.com/office/drawing/2016/5/9/chartex" xmlns:cx4="http://schemas.microsoft.com/office/drawing/2016/5/10/chartex" xmlns:cx5="http://schemas.microsoft.com/office/drawing/2016/5/11/chartex" xmlns:cx6="http://schemas.microsoft.com/office/drawing/2016/5/12/chartex" xmlns:cx7="http://schemas.microsoft.com/office/drawing/2016/5/13/chartex" xmlns:cx8="http://schemas.microsoft.com/office/drawing/2016/5/14/chartex" xmlns:mc="http://schemas.openxmlformats.org/markup-compatibility/2006" xmlns:aink="http://schemas.microsoft.com/office/drawing/2016/ink" xmlns:am3d="http://schemas.microsoft.com/office/drawing/2017/model3d" xmlns:o="urn:schemas-microsoft-com:office:office" xmlns:r="http://schemas.openxmlformats.org/officeDocument/2006/relationships" xmlns:m="http://schemas.openxmlformats.org/officeDocument/2006/math" xmlns:v="urn:schemas-microsoft-com:vml" xmlns:wp14="http://schemas.microsoft.com/office/word/2010/wordprocessingDrawing" xmlns:wp="http://schemas.openxmlformats.org/drawingml/2006/wordprocessingDrawing" xmlns:w10="urn:schemas-microsoft-com:office:word" xmlns:w="http://schemas.openxmlformats.org/wordprocessingml/2006/main" xmlns:w14="http://schemas.microsoft.com/office/word/2010/wordml" xmlns:w15="http://schemas.microsoft.com/office/word/2012/wordml" xmlns:w16cid="http://schemas.microsoft.com/office/word/2016/wordml/cid" xmlns:w16se="http://schemas.microsoft.com/office/word/2015/wordml/symex" xmlns:wpg="http://schemas.microsoft.com/office/word/2010/wordprocessingGroup" xmlns:wpi="http://schemas.microsoft.com/office/word/2010/wordprocessingInk" xmlns:wne="http://schemas.microsoft.com/office/word/2006/wordml" xmlns:wps="http://schemas.microsoft.com/office/word/2010/wordprocessingShape" mc:Ignorable="w14 w15 w16se w16cid wp14">
   <w:abstractNum w:abstractNumId="0" w15:restartNumberingAfterBreak="0">
+    <w:nsid w:val="02EF44CC"/>
+    <w:multiLevelType w:val="hybridMultilevel"/>
+    <w:tmpl w:val="277E67EE"/>
+    <w:lvl w:ilvl="0" w:tplc="0407000F">
+      <w:start w:val="1"/>
+      <w:numFmt w:val="decimal"/>
+      <w:lvlText w:val="%1."/>
+      <w:lvlJc w:val="left"/>
+      <w:pPr>
+        <w:ind w:left="720" w:hanging="360"/>
+      </w:pPr>
+    </w:lvl>
+    <w:lvl w:ilvl="1" w:tplc="04070019" w:tentative="1">
+      <w:start w:val="1"/>
+      <w:numFmt w:val="lowerLetter"/>
+      <w:lvlText w:val="%2."/>
+      <w:lvlJc w:val="left"/>
+      <w:pPr>
+        <w:ind w:left="1440" w:hanging="360"/>
+      </w:pPr>
+    </w:lvl>
+    <w:lvl w:ilvl="2" w:tplc="0407001B" w:tentative="1">
+      <w:start w:val="1"/>
+      <w:numFmt w:val="lowerRoman"/>
+      <w:lvlText w:val="%3."/>
+      <w:lvlJc w:val="right"/>
+      <w:pPr>
+        <w:ind w:left="2160" w:hanging="180"/>
+      </w:pPr>
+    </w:lvl>
+    <w:lvl w:ilvl="3" w:tplc="0407000F" w:tentative="1">
+      <w:start w:val="1"/>
+      <w:numFmt w:val="decimal"/>
+      <w:lvlText w:val="%4."/>
+      <w:lvlJc w:val="left"/>
+      <w:pPr>
+        <w:ind w:left="2880" w:hanging="360"/>
+      </w:pPr>
+    </w:lvl>
+    <w:lvl w:ilvl="4" w:tplc="04070019" w:tentative="1">
+      <w:start w:val="1"/>
+      <w:numFmt w:val="lowerLetter"/>
+      <w:lvlText w:val="%5."/>
+      <w:lvlJc w:val="left"/>
+      <w:pPr>
+        <w:ind w:left="3600" w:hanging="360"/>
+      </w:pPr>
+    </w:lvl>
+    <w:lvl w:ilvl="5" w:tplc="0407001B" w:tentative="1">
+      <w:start w:val="1"/>
+      <w:numFmt w:val="lowerRoman"/>
+      <w:lvlText w:val="%6."/>
+      <w:lvlJc w:val="right"/>
+      <w:pPr>
+        <w:ind w:left="4320" w:hanging="180"/>
+      </w:pPr>
+    </w:lvl>
+    <w:lvl w:ilvl="6" w:tplc="0407000F" w:tentative="1">
+      <w:start w:val="1"/>
+      <w:numFmt w:val="decimal"/>
+      <w:lvlText w:val="%7."/>
+      <w:lvlJc w:val="left"/>
+      <w:pPr>
+        <w:ind w:left="5040" w:hanging="360"/>
+      </w:pPr>
+    </w:lvl>
+    <w:lvl w:ilvl="7" w:tplc="04070019" w:tentative="1">
+      <w:start w:val="1"/>
+      <w:numFmt w:val="lowerLetter"/>
+      <w:lvlText w:val="%8."/>
+      <w:lvlJc w:val="left"/>
+      <w:pPr>
+        <w:ind w:left="5760" w:hanging="360"/>
+      </w:pPr>
+    </w:lvl>
+    <w:lvl w:ilvl="8" w:tplc="0407001B" w:tentative="1">
+      <w:start w:val="1"/>
+      <w:numFmt w:val="lowerRoman"/>
+      <w:lvlText w:val="%9."/>
+      <w:lvlJc w:val="right"/>
+      <w:pPr>
+        <w:ind w:left="6480" w:hanging="180"/>
+      </w:pPr>
+    </w:lvl>
+  </w:abstractNum>
+  <w:abstractNum w:abstractNumId="1" w15:restartNumberingAfterBreak="0">
     <w:nsid w:val="0BF14A0A"/>
     <w:multiLevelType w:val="hybridMultilevel"/>
     <w:tmpl w:val="55CE3F2C"/>
@@ -5280,7 +5503,7 @@
       </w:pPr>
     </w:lvl>
   </w:abstractNum>
-  <w:abstractNum w:abstractNumId="1" w15:restartNumberingAfterBreak="0">
+  <w:abstractNum w:abstractNumId="2" w15:restartNumberingAfterBreak="0">
     <w:nsid w:val="21770B43"/>
     <w:multiLevelType w:val="hybridMultilevel"/>
     <w:tmpl w:val="98740486"/>
@@ -5366,7 +5589,7 @@
       </w:pPr>
     </w:lvl>
   </w:abstractNum>
-  <w:abstractNum w:abstractNumId="2" w15:restartNumberingAfterBreak="0">
+  <w:abstractNum w:abstractNumId="3" w15:restartNumberingAfterBreak="0">
     <w:nsid w:val="57E0780D"/>
     <w:multiLevelType w:val="multilevel"/>
     <w:tmpl w:val="06F419B8"/>
@@ -5487,7 +5710,7 @@
       </w:rPr>
     </w:lvl>
   </w:abstractNum>
-  <w:abstractNum w:abstractNumId="3" w15:restartNumberingAfterBreak="0">
+  <w:abstractNum w:abstractNumId="4" w15:restartNumberingAfterBreak="0">
     <w:nsid w:val="5D5B3E6C"/>
     <w:multiLevelType w:val="hybridMultilevel"/>
     <w:tmpl w:val="26562D34"/>
@@ -5576,7 +5799,7 @@
       </w:pPr>
     </w:lvl>
   </w:abstractNum>
-  <w:abstractNum w:abstractNumId="4" w15:restartNumberingAfterBreak="0">
+  <w:abstractNum w:abstractNumId="5" w15:restartNumberingAfterBreak="0">
     <w:nsid w:val="63103B52"/>
     <w:multiLevelType w:val="hybridMultilevel"/>
     <w:tmpl w:val="DA7AF414"/>
@@ -5662,7 +5885,93 @@
       </w:pPr>
     </w:lvl>
   </w:abstractNum>
-  <w:abstractNum w:abstractNumId="5" w15:restartNumberingAfterBreak="0">
+  <w:abstractNum w:abstractNumId="6" w15:restartNumberingAfterBreak="0">
+    <w:nsid w:val="6CFD7DF4"/>
+    <w:multiLevelType w:val="hybridMultilevel"/>
+    <w:tmpl w:val="A24EF64A"/>
+    <w:lvl w:ilvl="0" w:tplc="0407000F">
+      <w:start w:val="1"/>
+      <w:numFmt w:val="decimal"/>
+      <w:lvlText w:val="%1."/>
+      <w:lvlJc w:val="left"/>
+      <w:pPr>
+        <w:ind w:left="720" w:hanging="360"/>
+      </w:pPr>
+    </w:lvl>
+    <w:lvl w:ilvl="1" w:tplc="04070019" w:tentative="1">
+      <w:start w:val="1"/>
+      <w:numFmt w:val="lowerLetter"/>
+      <w:lvlText w:val="%2."/>
+      <w:lvlJc w:val="left"/>
+      <w:pPr>
+        <w:ind w:left="1440" w:hanging="360"/>
+      </w:pPr>
+    </w:lvl>
+    <w:lvl w:ilvl="2" w:tplc="0407001B" w:tentative="1">
+      <w:start w:val="1"/>
+      <w:numFmt w:val="lowerRoman"/>
+      <w:lvlText w:val="%3."/>
+      <w:lvlJc w:val="right"/>
+      <w:pPr>
+        <w:ind w:left="2160" w:hanging="180"/>
+      </w:pPr>
+    </w:lvl>
+    <w:lvl w:ilvl="3" w:tplc="0407000F" w:tentative="1">
+      <w:start w:val="1"/>
+      <w:numFmt w:val="decimal"/>
+      <w:lvlText w:val="%4."/>
+      <w:lvlJc w:val="left"/>
+      <w:pPr>
+        <w:ind w:left="2880" w:hanging="360"/>
+      </w:pPr>
+    </w:lvl>
+    <w:lvl w:ilvl="4" w:tplc="04070019" w:tentative="1">
+      <w:start w:val="1"/>
+      <w:numFmt w:val="lowerLetter"/>
+      <w:lvlText w:val="%5."/>
+      <w:lvlJc w:val="left"/>
+      <w:pPr>
+        <w:ind w:left="3600" w:hanging="360"/>
+      </w:pPr>
+    </w:lvl>
+    <w:lvl w:ilvl="5" w:tplc="0407001B" w:tentative="1">
+      <w:start w:val="1"/>
+      <w:numFmt w:val="lowerRoman"/>
+      <w:lvlText w:val="%6."/>
+      <w:lvlJc w:val="right"/>
+      <w:pPr>
+        <w:ind w:left="4320" w:hanging="180"/>
+      </w:pPr>
+    </w:lvl>
+    <w:lvl w:ilvl="6" w:tplc="0407000F" w:tentative="1">
+      <w:start w:val="1"/>
+      <w:numFmt w:val="decimal"/>
+      <w:lvlText w:val="%7."/>
+      <w:lvlJc w:val="left"/>
+      <w:pPr>
+        <w:ind w:left="5040" w:hanging="360"/>
+      </w:pPr>
+    </w:lvl>
+    <w:lvl w:ilvl="7" w:tplc="04070019" w:tentative="1">
+      <w:start w:val="1"/>
+      <w:numFmt w:val="lowerLetter"/>
+      <w:lvlText w:val="%8."/>
+      <w:lvlJc w:val="left"/>
+      <w:pPr>
+        <w:ind w:left="5760" w:hanging="360"/>
+      </w:pPr>
+    </w:lvl>
+    <w:lvl w:ilvl="8" w:tplc="0407001B" w:tentative="1">
+      <w:start w:val="1"/>
+      <w:numFmt w:val="lowerRoman"/>
+      <w:lvlText w:val="%9."/>
+      <w:lvlJc w:val="right"/>
+      <w:pPr>
+        <w:ind w:left="6480" w:hanging="180"/>
+      </w:pPr>
+    </w:lvl>
+  </w:abstractNum>
+  <w:abstractNum w:abstractNumId="7" w15:restartNumberingAfterBreak="0">
     <w:nsid w:val="6E197ED9"/>
     <w:multiLevelType w:val="hybridMultilevel"/>
     <w:tmpl w:val="25244980"/>
@@ -5748,7 +6057,7 @@
       </w:pPr>
     </w:lvl>
   </w:abstractNum>
-  <w:abstractNum w:abstractNumId="6" w15:restartNumberingAfterBreak="0">
+  <w:abstractNum w:abstractNumId="8" w15:restartNumberingAfterBreak="0">
     <w:nsid w:val="78BB5D88"/>
     <w:multiLevelType w:val="hybridMultilevel"/>
     <w:tmpl w:val="C91CAAC8"/>
@@ -5834,7 +6143,7 @@
       </w:pPr>
     </w:lvl>
   </w:abstractNum>
-  <w:abstractNum w:abstractNumId="7" w15:restartNumberingAfterBreak="0">
+  <w:abstractNum w:abstractNumId="9" w15:restartNumberingAfterBreak="0">
     <w:nsid w:val="7C691E5F"/>
     <w:multiLevelType w:val="multilevel"/>
     <w:tmpl w:val="A322EDC8"/>
@@ -5948,28 +6257,34 @@
     </w:lvl>
   </w:abstractNum>
   <w:num w:numId="1">
+    <w:abstractNumId w:val="7"/>
+  </w:num>
+  <w:num w:numId="2">
+    <w:abstractNumId w:val="2"/>
+  </w:num>
+  <w:num w:numId="3">
+    <w:abstractNumId w:val="3"/>
+  </w:num>
+  <w:num w:numId="4">
+    <w:abstractNumId w:val="8"/>
+  </w:num>
+  <w:num w:numId="5">
+    <w:abstractNumId w:val="4"/>
+  </w:num>
+  <w:num w:numId="6">
+    <w:abstractNumId w:val="1"/>
+  </w:num>
+  <w:num w:numId="7">
+    <w:abstractNumId w:val="9"/>
+  </w:num>
+  <w:num w:numId="8">
     <w:abstractNumId w:val="5"/>
   </w:num>
-  <w:num w:numId="2">
-    <w:abstractNumId w:val="1"/>
-  </w:num>
-  <w:num w:numId="3">
-    <w:abstractNumId w:val="2"/>
-  </w:num>
-  <w:num w:numId="4">
-    <w:abstractNumId w:val="6"/>
-  </w:num>
-  <w:num w:numId="5">
-    <w:abstractNumId w:val="3"/>
-  </w:num>
-  <w:num w:numId="6">
+  <w:num w:numId="9">
     <w:abstractNumId w:val="0"/>
   </w:num>
-  <w:num w:numId="7">
-    <w:abstractNumId w:val="7"/>
-  </w:num>
-  <w:num w:numId="8">
-    <w:abstractNumId w:val="4"/>
+  <w:num w:numId="10">
+    <w:abstractNumId w:val="6"/>
   </w:num>
 </w:numbering>
 </file>
@@ -6959,7 +7274,7 @@
 </file>
 
 <file path=customXml/itemProps1.xml><?xml version="1.0" encoding="utf-8"?>
-<ds:datastoreItem xmlns:ds="http://schemas.openxmlformats.org/officeDocument/2006/customXml" ds:itemID="{632CA8AC-7ABB-724F-A8DE-AEF3DD2FA5E0}">
+<ds:datastoreItem xmlns:ds="http://schemas.openxmlformats.org/officeDocument/2006/customXml" ds:itemID="{40369464-E747-7147-8956-01A2C9E2084E}">
   <ds:schemaRefs>
     <ds:schemaRef ds:uri="http://schemas.openxmlformats.org/officeDocument/2006/bibliography"/>
   </ds:schemaRefs>

</xml_diff>

<commit_message>
trying to fix merge conflict
</commit_message>
<xml_diff>
--- a/Abschlussbericht.docx
+++ b/Abschlussbericht.docx
@@ -510,43 +510,6 @@
     </w:p>
     <w:p>
       <w:pPr>
-        <w:pStyle w:val="Listenabsatz"/>
-        <w:rPr>
-          <w:rFonts w:ascii="Calibri" w:hAnsi="Calibri"/>
-        </w:rPr>
-      </w:pPr>
-    </w:p>
-    <w:p>
-      <w:pPr>
-        <w:pStyle w:val="Listenabsatz"/>
-        <w:rPr>
-          <w:rFonts w:ascii="Calibri" w:hAnsi="Calibri"/>
-        </w:rPr>
-      </w:pPr>
-    </w:p>
-    <w:p>
-      <w:pPr>
-        <w:rPr>
-          <w:rFonts w:ascii="Calibri" w:hAnsi="Calibri"/>
-        </w:rPr>
-      </w:pPr>
-    </w:p>
-    <w:p>
-      <w:pPr>
-        <w:rPr>
-          <w:rFonts w:ascii="Calibri" w:hAnsi="Calibri"/>
-        </w:rPr>
-      </w:pPr>
-    </w:p>
-    <w:p>
-      <w:pPr>
-        <w:rPr>
-          <w:rFonts w:ascii="Calibri" w:hAnsi="Calibri"/>
-        </w:rPr>
-      </w:pPr>
-    </w:p>
-    <w:p>
-      <w:pPr>
         <w:ind w:left="-76"/>
         <w:rPr>
           <w:rFonts w:ascii="Calibri" w:hAnsi="Calibri"/>
@@ -660,15 +623,7 @@
           <w:rFonts w:ascii="Calibri" w:eastAsiaTheme="minorHAnsi" w:hAnsi="Calibri" w:cstheme="minorBidi"/>
           <w:lang w:eastAsia="en-US"/>
         </w:rPr>
-        <w:t xml:space="preserve">ite durch Usability-Spezialisten mit </w:t>
-      </w:r>
-      <w:r>
-        <w:rPr>
-          <w:rFonts w:ascii="Calibri" w:eastAsiaTheme="minorHAnsi" w:hAnsi="Calibri" w:cstheme="minorBidi"/>
-          <w:lang w:eastAsia="en-US"/>
-        </w:rPr>
-        <w:lastRenderedPageBreak/>
-        <w:t xml:space="preserve">Hilfe von Heuristiken (allgemein anerkannte Regeln) und der eigenen Expertise </w:t>
+        <w:t xml:space="preserve">ite durch Usability-Spezialisten mit Hilfe von Heuristiken (allgemein anerkannte Regeln) und der eigenen Expertise </w:t>
       </w:r>
       <w:r>
         <w:rPr>
@@ -783,6 +738,7 @@
         <w:rPr>
           <w:rFonts w:ascii="Calibri" w:hAnsi="Calibri"/>
         </w:rPr>
+        <w:lastRenderedPageBreak/>
         <w:t xml:space="preserve">Jeder </w:t>
       </w:r>
       <w:proofErr w:type="spellStart"/>
@@ -1338,7 +1294,6 @@
           <w:b/>
           <w:sz w:val="32"/>
         </w:rPr>
-        <w:lastRenderedPageBreak/>
         <w:t>Evaluierungsumgebung</w:t>
       </w:r>
     </w:p>
@@ -1453,6 +1408,7 @@
               <w:rPr>
                 <w:rFonts w:ascii="Calibri" w:hAnsi="Calibri" w:cstheme="minorHAnsi"/>
               </w:rPr>
+              <w:lastRenderedPageBreak/>
               <w:t>Evaluator</w:t>
             </w:r>
           </w:p>
@@ -3236,13 +3192,13 @@
         </w:rPr>
         <w:lastRenderedPageBreak/>
         <w:drawing>
-          <wp:anchor distT="0" distB="0" distL="114300" distR="114300" simplePos="0" relativeHeight="251658240" behindDoc="1" locked="0" layoutInCell="1" allowOverlap="1" wp14:anchorId="73535D8F" wp14:editId="60393175">
+          <wp:anchor distT="0" distB="0" distL="114300" distR="114300" simplePos="0" relativeHeight="251658240" behindDoc="1" locked="0" layoutInCell="1" allowOverlap="1" wp14:anchorId="73535D8F" wp14:editId="1476B817">
             <wp:simplePos x="0" y="0"/>
             <wp:positionH relativeFrom="margin">
               <wp:align>center</wp:align>
             </wp:positionH>
             <wp:positionV relativeFrom="paragraph">
-              <wp:posOffset>50740</wp:posOffset>
+              <wp:posOffset>119177</wp:posOffset>
             </wp:positionV>
             <wp:extent cx="4511040" cy="2167890"/>
             <wp:effectExtent l="0" t="0" r="3810" b="3810"/>
@@ -3431,13 +3387,13 @@
           <w:noProof/>
         </w:rPr>
         <w:drawing>
-          <wp:anchor distT="0" distB="0" distL="114300" distR="114300" simplePos="0" relativeHeight="251658241" behindDoc="0" locked="0" layoutInCell="1" allowOverlap="1" wp14:anchorId="0D2B2EBF" wp14:editId="4CAD15AD">
+          <wp:anchor distT="0" distB="0" distL="114300" distR="114300" simplePos="0" relativeHeight="251658241" behindDoc="0" locked="0" layoutInCell="1" allowOverlap="1" wp14:anchorId="0D2B2EBF" wp14:editId="31852E01">
             <wp:simplePos x="0" y="0"/>
             <wp:positionH relativeFrom="margin">
               <wp:align>center</wp:align>
             </wp:positionH>
             <wp:positionV relativeFrom="paragraph">
-              <wp:posOffset>836043</wp:posOffset>
+              <wp:posOffset>827034</wp:posOffset>
             </wp:positionV>
             <wp:extent cx="1586230" cy="2621915"/>
             <wp:effectExtent l="0" t="0" r="0" b="6985"/>
@@ -3647,13 +3603,13 @@
           <w:noProof/>
         </w:rPr>
         <w:drawing>
-          <wp:anchor distT="0" distB="0" distL="114300" distR="114300" simplePos="0" relativeHeight="251658242" behindDoc="1" locked="0" layoutInCell="1" allowOverlap="1" wp14:anchorId="272561D8" wp14:editId="602766B2">
+          <wp:anchor distT="0" distB="0" distL="114300" distR="114300" simplePos="0" relativeHeight="251658242" behindDoc="1" locked="0" layoutInCell="1" allowOverlap="1" wp14:anchorId="272561D8" wp14:editId="354BA8B2">
             <wp:simplePos x="0" y="0"/>
             <wp:positionH relativeFrom="margin">
               <wp:align>center</wp:align>
             </wp:positionH>
             <wp:positionV relativeFrom="paragraph">
-              <wp:posOffset>576293</wp:posOffset>
+              <wp:posOffset>696715</wp:posOffset>
             </wp:positionV>
             <wp:extent cx="1985645" cy="3277870"/>
             <wp:effectExtent l="0" t="0" r="0" b="0"/>
@@ -3846,16 +3802,16 @@
           <w:noProof/>
         </w:rPr>
         <w:drawing>
-          <wp:anchor distT="0" distB="0" distL="114300" distR="114300" simplePos="0" relativeHeight="251660290" behindDoc="0" locked="0" layoutInCell="1" allowOverlap="1" wp14:anchorId="18580009" wp14:editId="578EAF55">
+          <wp:anchor distT="0" distB="0" distL="114300" distR="114300" simplePos="0" relativeHeight="251660290" behindDoc="0" locked="0" layoutInCell="1" allowOverlap="1" wp14:anchorId="18580009" wp14:editId="6DF7FE01">
             <wp:simplePos x="0" y="0"/>
             <wp:positionH relativeFrom="margin">
-              <wp:posOffset>2038925</wp:posOffset>
+              <wp:align>center</wp:align>
             </wp:positionH>
             <wp:positionV relativeFrom="paragraph">
-              <wp:posOffset>642907</wp:posOffset>
+              <wp:posOffset>569858</wp:posOffset>
             </wp:positionV>
-            <wp:extent cx="1468120" cy="2578735"/>
-            <wp:effectExtent l="0" t="0" r="0" b="0"/>
+            <wp:extent cx="1581398" cy="2777706"/>
+            <wp:effectExtent l="0" t="0" r="0" b="3810"/>
             <wp:wrapTopAndBottom/>
             <wp:docPr id="4" name="Grafik 4"/>
             <wp:cNvGraphicFramePr>
@@ -3876,7 +3832,7 @@
                   <pic:spPr bwMode="auto">
                     <a:xfrm>
                       <a:off x="0" y="0"/>
-                      <a:ext cx="1468120" cy="2578735"/>
+                      <a:ext cx="1581398" cy="2777706"/>
                     </a:xfrm>
                     <a:prstGeom prst="rect">
                       <a:avLst/>
@@ -3962,6 +3918,8 @@
         </w:rPr>
         <w:t>wird die mobile Ansicht der Website verlassen und es wird auch die Desktop-Version der Seite gewechselt.</w:t>
       </w:r>
+      <w:bookmarkStart w:id="0" w:name="_GoBack"/>
+      <w:bookmarkEnd w:id="0"/>
     </w:p>
     <w:p>
       <w:pPr>
@@ -3989,7 +3947,6 @@
           <w:b/>
           <w:sz w:val="32"/>
         </w:rPr>
-        <w:lastRenderedPageBreak/>
         <w:t>Last-Minute Flugdatum</w:t>
       </w:r>
     </w:p>
@@ -4252,8 +4209,6 @@
         </w:rPr>
         <w:t>sein</w:t>
       </w:r>
-      <w:bookmarkStart w:id="0" w:name="_GoBack"/>
-      <w:bookmarkEnd w:id="0"/>
       <w:r>
         <w:rPr>
           <w:rFonts w:ascii="Calibri" w:hAnsi="Calibri" w:cstheme="minorHAnsi"/>
@@ -4289,6 +4244,7 @@
           <w:b/>
           <w:sz w:val="32"/>
         </w:rPr>
+        <w:lastRenderedPageBreak/>
         <w:t>Auswahl nicht eindeutig zuzuordnen</w:t>
       </w:r>
     </w:p>
@@ -4311,7 +4267,6 @@
           <w:b/>
           <w:sz w:val="32"/>
         </w:rPr>
-        <w:lastRenderedPageBreak/>
         <w:t>falsche Fehlermeldung bei Flughafentransfer</w:t>
       </w:r>
     </w:p>
@@ -5683,27 +5638,14 @@
       <w:r>
         <w:t xml:space="preserve">Tabelle </w:t>
       </w:r>
-      <w:r>
-        <w:fldChar w:fldCharType="begin"/>
-      </w:r>
-      <w:r>
-        <w:instrText xml:space="preserve"> SEQ Tabelle \* ARABIC </w:instrText>
-      </w:r>
-      <w:r>
-        <w:fldChar w:fldCharType="separate"/>
-      </w:r>
-      <w:r>
-        <w:rPr>
-          <w:noProof/>
-        </w:rPr>
-        <w:t>5</w:t>
-      </w:r>
-      <w:r>
-        <w:rPr>
-          <w:noProof/>
-        </w:rPr>
-        <w:fldChar w:fldCharType="end"/>
-      </w:r>
+      <w:fldSimple w:instr=" SEQ Tabelle \* ARABIC ">
+        <w:r>
+          <w:rPr>
+            <w:noProof/>
+          </w:rPr>
+          <w:t>5</w:t>
+        </w:r>
+      </w:fldSimple>
       <w:r>
         <w:t>: Auflistung Logdateien</w:t>
       </w:r>
@@ -5743,6 +5685,7 @@
         <w:rPr>
           <w:rFonts w:ascii="Calibri" w:hAnsi="Calibri"/>
         </w:rPr>
+        <w:lastRenderedPageBreak/>
         <w:t>Das fertig ausgefüllte Spreadsheet mit allen Problemen, Positiven Eindrücken sowie den Gewichtungen befindet sich in der Datei „helist.xls“.</w:t>
       </w:r>
     </w:p>
@@ -5765,7 +5708,6 @@
           <w:b/>
           <w:sz w:val="32"/>
         </w:rPr>
-        <w:lastRenderedPageBreak/>
         <w:t>Screenshots und Videomaterial</w:t>
       </w:r>
     </w:p>
@@ -7830,7 +7772,7 @@
 </file>
 
 <file path=customXml/itemProps1.xml><?xml version="1.0" encoding="utf-8"?>
-<ds:datastoreItem xmlns:ds="http://schemas.openxmlformats.org/officeDocument/2006/customXml" ds:itemID="{C4FF96B9-EC60-4078-9BE0-34254B70ED78}">
+<ds:datastoreItem xmlns:ds="http://schemas.openxmlformats.org/officeDocument/2006/customXml" ds:itemID="{A99DCB42-DC2A-4CBC-82CC-3C99ADB72C80}">
   <ds:schemaRefs>
     <ds:schemaRef ds:uri="http://schemas.openxmlformats.org/officeDocument/2006/bibliography"/>
   </ds:schemaRefs>

</xml_diff>

<commit_message>
added chapter 4 again
</commit_message>
<xml_diff>
--- a/Abschlussbericht.docx
+++ b/Abschlussbericht.docx
@@ -67,8 +67,16 @@
         <w:rPr>
           <w:rFonts w:ascii="Calibri" w:hAnsi="Calibri"/>
         </w:rPr>
-        <w:t>Theresa Dietinger</w:t>
-      </w:r>
+        <w:t xml:space="preserve">Theresa </w:t>
+      </w:r>
+      <w:proofErr w:type="spellStart"/>
+      <w:r>
+        <w:rPr>
+          <w:rFonts w:ascii="Calibri" w:hAnsi="Calibri"/>
+        </w:rPr>
+        <w:t>Dietinger</w:t>
+      </w:r>
+      <w:proofErr w:type="spellEnd"/>
       <w:r>
         <w:rPr>
           <w:rFonts w:ascii="Calibri" w:hAnsi="Calibri"/>
@@ -224,20 +232,36 @@
           <w:rFonts w:ascii="Calibri" w:eastAsiaTheme="minorHAnsi" w:hAnsi="Calibri" w:cstheme="minorBidi"/>
           <w:lang w:eastAsia="en-US"/>
         </w:rPr>
-        <w:t>Expedia.at ist ein Webportal, welches alle notwendigen Dienste und Informationen rund um die Themen Urlaub und Reisen zur Verfügung stellt. Dabei ist es primär möglich, Flüge und Hotels zu suchen, zu vergleichen und anschließend zu buchen.  Weiters haben auch Besitzer einer Unterkunft die Möglichkeit diese der Website hinzuzufügen.</w:t>
-      </w:r>
+        <w:t xml:space="preserve">Expedia.at ist ein Webportal, welches alle notwendigen Dienste und Informationen rund um die Themen Urlaub und Reisen zur Verfügung stellt. Dabei ist es primär möglich, Flüge und Hotels zu suchen, zu vergleichen und anschließend zu buchen.  </w:t>
+      </w:r>
+      <w:proofErr w:type="spellStart"/>
       <w:r>
         <w:rPr>
           <w:rFonts w:ascii="Calibri" w:eastAsiaTheme="minorHAnsi" w:hAnsi="Calibri" w:cstheme="minorBidi"/>
           <w:lang w:eastAsia="en-US"/>
         </w:rPr>
-        <w:t xml:space="preserve"> </w:t>
-      </w:r>
+        <w:t>Weiters</w:t>
+      </w:r>
+      <w:proofErr w:type="spellEnd"/>
       <w:r>
         <w:rPr>
           <w:rFonts w:ascii="Calibri" w:eastAsiaTheme="minorHAnsi" w:hAnsi="Calibri" w:cstheme="minorBidi"/>
           <w:lang w:eastAsia="en-US"/>
         </w:rPr>
+        <w:t xml:space="preserve"> haben auch Besitzer einer Unterkunft die Möglichkeit diese der Website hinzuzufügen.</w:t>
+      </w:r>
+      <w:r>
+        <w:rPr>
+          <w:rFonts w:ascii="Calibri" w:eastAsiaTheme="minorHAnsi" w:hAnsi="Calibri" w:cstheme="minorBidi"/>
+          <w:lang w:eastAsia="en-US"/>
+        </w:rPr>
+        <w:t xml:space="preserve"> </w:t>
+      </w:r>
+      <w:r>
+        <w:rPr>
+          <w:rFonts w:ascii="Calibri" w:eastAsiaTheme="minorHAnsi" w:hAnsi="Calibri" w:cstheme="minorBidi"/>
+          <w:lang w:eastAsia="en-US"/>
+        </w:rPr>
         <w:br/>
         <w:t>Unser Ziel war es, die Usability der Internetseite mit verschiedenen Webbrowsern unter verschiedenen Betriebssystemen und Geräten</w:t>
       </w:r>
@@ -253,7 +277,39 @@
           <w:rFonts w:ascii="Calibri" w:eastAsiaTheme="minorHAnsi" w:hAnsi="Calibri" w:cstheme="minorBidi"/>
           <w:lang w:eastAsia="en-US"/>
         </w:rPr>
-        <w:t xml:space="preserve">. Dabei legten wir Fokus auf den allgemeinen Fluss der Verwendung der Webseite, sowie auf spezielle User Interface Elemente. Weiters war es wichtig, die Handlungs- und Denkweise unserer Zielgruppen bestmöglichst nachzuahmen. </w:t>
+        <w:t xml:space="preserve">. Dabei legten wir Fokus auf den allgemeinen Fluss der Verwendung der Webseite, sowie auf spezielle User Interface Elemente. </w:t>
+      </w:r>
+      <w:proofErr w:type="spellStart"/>
+      <w:r>
+        <w:rPr>
+          <w:rFonts w:ascii="Calibri" w:eastAsiaTheme="minorHAnsi" w:hAnsi="Calibri" w:cstheme="minorBidi"/>
+          <w:lang w:eastAsia="en-US"/>
+        </w:rPr>
+        <w:t>Weiters</w:t>
+      </w:r>
+      <w:proofErr w:type="spellEnd"/>
+      <w:r>
+        <w:rPr>
+          <w:rFonts w:ascii="Calibri" w:eastAsiaTheme="minorHAnsi" w:hAnsi="Calibri" w:cstheme="minorBidi"/>
+          <w:lang w:eastAsia="en-US"/>
+        </w:rPr>
+        <w:t xml:space="preserve"> war es wichtig, die Handlungs- und Denkweise unserer Zielgruppen </w:t>
+      </w:r>
+      <w:proofErr w:type="spellStart"/>
+      <w:r>
+        <w:rPr>
+          <w:rFonts w:ascii="Calibri" w:eastAsiaTheme="minorHAnsi" w:hAnsi="Calibri" w:cstheme="minorBidi"/>
+          <w:lang w:eastAsia="en-US"/>
+        </w:rPr>
+        <w:t>bestmöglichst</w:t>
+      </w:r>
+      <w:proofErr w:type="spellEnd"/>
+      <w:r>
+        <w:rPr>
+          <w:rFonts w:ascii="Calibri" w:eastAsiaTheme="minorHAnsi" w:hAnsi="Calibri" w:cstheme="minorBidi"/>
+          <w:lang w:eastAsia="en-US"/>
+        </w:rPr>
+        <w:t xml:space="preserve"> nachzuahmen. </w:t>
       </w:r>
     </w:p>
     <w:p>
@@ -467,7 +523,21 @@
         <w:rPr>
           <w:rFonts w:ascii="Calibri" w:hAnsi="Calibri"/>
         </w:rPr>
-        <w:t xml:space="preserve">Unter dem Punkt „Flughafentranfser“ sind für die Hin- und Rückfahrt zwei verschiedene erforderlich. Werden Hin- und Rückfahrt für den gleichen Tag gewählt, egal welche Uhrzeiten, so wird immer die Fehlermeldung „Der Abflug muss mindestens zwei Stunden nach der Ankunft stattfinden." ausgegeben. </w:t>
+        <w:t>Unter dem Punkt „</w:t>
+      </w:r>
+      <w:proofErr w:type="spellStart"/>
+      <w:r>
+        <w:rPr>
+          <w:rFonts w:ascii="Calibri" w:hAnsi="Calibri"/>
+        </w:rPr>
+        <w:t>Flughafentranfser</w:t>
+      </w:r>
+      <w:proofErr w:type="spellEnd"/>
+      <w:r>
+        <w:rPr>
+          <w:rFonts w:ascii="Calibri" w:hAnsi="Calibri"/>
+        </w:rPr>
+        <w:t xml:space="preserve">“ sind für die Hin- und Rückfahrt zwei verschiedene erforderlich. Werden Hin- und Rückfahrt für den gleichen Tag gewählt, egal welche Uhrzeiten, so wird immer die Fehlermeldung „Der Abflug muss mindestens zwei Stunden nach der Ankunft stattfinden." ausgegeben. </w:t>
       </w:r>
     </w:p>
     <w:p>
@@ -699,7 +769,21 @@
         <w:rPr>
           <w:rFonts w:ascii="Calibri" w:hAnsi="Calibri"/>
         </w:rPr>
-        <w:t xml:space="preserve">Die Evaluierer </w:t>
+        <w:t xml:space="preserve">Die </w:t>
+      </w:r>
+      <w:proofErr w:type="spellStart"/>
+      <w:r>
+        <w:rPr>
+          <w:rFonts w:ascii="Calibri" w:hAnsi="Calibri"/>
+        </w:rPr>
+        <w:t>Evaluierer</w:t>
+      </w:r>
+      <w:proofErr w:type="spellEnd"/>
+      <w:r>
+        <w:rPr>
+          <w:rFonts w:ascii="Calibri" w:hAnsi="Calibri"/>
+        </w:rPr>
+        <w:t xml:space="preserve"> </w:t>
       </w:r>
       <w:r>
         <w:rPr>
@@ -723,7 +807,21 @@
         <w:rPr>
           <w:rFonts w:ascii="Calibri" w:hAnsi="Calibri"/>
         </w:rPr>
-        <w:t xml:space="preserve">Jeder Evaluator begutachtet </w:t>
+        <w:t xml:space="preserve">Jeder </w:t>
+      </w:r>
+      <w:proofErr w:type="spellStart"/>
+      <w:r>
+        <w:rPr>
+          <w:rFonts w:ascii="Calibri" w:hAnsi="Calibri"/>
+        </w:rPr>
+        <w:t>Evaluator</w:t>
+      </w:r>
+      <w:proofErr w:type="spellEnd"/>
+      <w:r>
+        <w:rPr>
+          <w:rFonts w:ascii="Calibri" w:hAnsi="Calibri"/>
+        </w:rPr>
+        <w:t xml:space="preserve"> begutachtet </w:t>
       </w:r>
       <w:r>
         <w:rPr>
@@ -1064,7 +1162,21 @@
         <w:rPr>
           <w:rFonts w:ascii="Calibri" w:hAnsi="Calibri" w:cstheme="minorHAnsi"/>
         </w:rPr>
-        <w:t>llem jüngere Personen mit engem Budget, wie zum Beispiel Studenten. Diese nutzen die Seite um spontane Schnäppchen zu finden, da für sie Zeitpunkt und Dauer der Reise eher flexibel sind.</w:t>
+        <w:t xml:space="preserve">llem jüngere Personen mit engem Budget, wie zum Beispiel Studenten. Diese nutzen die </w:t>
+      </w:r>
+      <w:proofErr w:type="gramStart"/>
+      <w:r>
+        <w:rPr>
+          <w:rFonts w:ascii="Calibri" w:hAnsi="Calibri" w:cstheme="minorHAnsi"/>
+        </w:rPr>
+        <w:t>Seite</w:t>
+      </w:r>
+      <w:proofErr w:type="gramEnd"/>
+      <w:r>
+        <w:rPr>
+          <w:rFonts w:ascii="Calibri" w:hAnsi="Calibri" w:cstheme="minorHAnsi"/>
+        </w:rPr>
+        <w:t xml:space="preserve"> um spontane Schnäppchen zu finden, da für sie Zeitpunkt und Dauer der Reise eher flexibel sind.</w:t>
       </w:r>
     </w:p>
     <w:p>
@@ -1205,7 +1317,21 @@
         <w:rPr>
           <w:rFonts w:ascii="Calibri" w:hAnsi="Calibri" w:cstheme="minorHAnsi"/>
         </w:rPr>
-        <w:t xml:space="preserve">Die verwendete Hard- und Software jedes Evaluators wird in </w:t>
+        <w:t xml:space="preserve">Die verwendete Hard- und Software jedes </w:t>
+      </w:r>
+      <w:proofErr w:type="spellStart"/>
+      <w:r>
+        <w:rPr>
+          <w:rFonts w:ascii="Calibri" w:hAnsi="Calibri" w:cstheme="minorHAnsi"/>
+        </w:rPr>
+        <w:t>Evaluators</w:t>
+      </w:r>
+      <w:proofErr w:type="spellEnd"/>
+      <w:r>
+        <w:rPr>
+          <w:rFonts w:ascii="Calibri" w:hAnsi="Calibri" w:cstheme="minorHAnsi"/>
+        </w:rPr>
+        <w:t xml:space="preserve"> wird in </w:t>
       </w:r>
       <w:r>
         <w:rPr>
@@ -1551,7 +1677,21 @@
               <w:rPr>
                 <w:rFonts w:ascii="Calibri" w:hAnsi="Calibri" w:cstheme="minorHAnsi"/>
               </w:rPr>
-              <w:t>Acer Aspire V13</w:t>
+              <w:t xml:space="preserve">Acer </w:t>
+            </w:r>
+            <w:proofErr w:type="spellStart"/>
+            <w:r>
+              <w:rPr>
+                <w:rFonts w:ascii="Calibri" w:hAnsi="Calibri" w:cstheme="minorHAnsi"/>
+              </w:rPr>
+              <w:t>Aspire</w:t>
+            </w:r>
+            <w:proofErr w:type="spellEnd"/>
+            <w:r>
+              <w:rPr>
+                <w:rFonts w:ascii="Calibri" w:hAnsi="Calibri" w:cstheme="minorHAnsi"/>
+              </w:rPr>
+              <w:t xml:space="preserve"> V13</w:t>
             </w:r>
           </w:p>
         </w:tc>
@@ -1644,6 +1784,7 @@
                 <w:rFonts w:ascii="Calibri" w:hAnsi="Calibri" w:cstheme="minorHAnsi"/>
               </w:rPr>
             </w:pPr>
+            <w:proofErr w:type="spellStart"/>
             <w:r>
               <w:rPr>
                 <w:rFonts w:ascii="Calibri" w:hAnsi="Calibri" w:cstheme="minorHAnsi"/>
@@ -1660,7 +1801,28 @@
               <w:rPr>
                 <w:rFonts w:ascii="Calibri" w:hAnsi="Calibri" w:cstheme="minorHAnsi"/>
               </w:rPr>
-              <w:t>OS Mojave 10.14.4</w:t>
+              <w:t>OS</w:t>
+            </w:r>
+            <w:proofErr w:type="spellEnd"/>
+            <w:r>
+              <w:rPr>
+                <w:rFonts w:ascii="Calibri" w:hAnsi="Calibri" w:cstheme="minorHAnsi"/>
+              </w:rPr>
+              <w:t xml:space="preserve"> </w:t>
+            </w:r>
+            <w:proofErr w:type="spellStart"/>
+            <w:r>
+              <w:rPr>
+                <w:rFonts w:ascii="Calibri" w:hAnsi="Calibri" w:cstheme="minorHAnsi"/>
+              </w:rPr>
+              <w:t>Mojave</w:t>
+            </w:r>
+            <w:proofErr w:type="spellEnd"/>
+            <w:r>
+              <w:rPr>
+                <w:rFonts w:ascii="Calibri" w:hAnsi="Calibri" w:cstheme="minorHAnsi"/>
+              </w:rPr>
+              <w:t xml:space="preserve"> 10.14.4</w:t>
             </w:r>
           </w:p>
         </w:tc>
@@ -1891,12 +2053,42 @@
                 <w:rFonts w:ascii="Calibri" w:hAnsi="Calibri" w:cstheme="minorHAnsi"/>
               </w:rPr>
             </w:pPr>
-            <w:r>
-              <w:rPr>
-                <w:rFonts w:ascii="Calibri" w:hAnsi="Calibri" w:cstheme="minorHAnsi"/>
-              </w:rPr>
-              <w:t>Edu-roam Wlan und privates Wlan</w:t>
-            </w:r>
+            <w:proofErr w:type="spellStart"/>
+            <w:r>
+              <w:rPr>
+                <w:rFonts w:ascii="Calibri" w:hAnsi="Calibri" w:cstheme="minorHAnsi"/>
+              </w:rPr>
+              <w:t>Edu-roam</w:t>
+            </w:r>
+            <w:proofErr w:type="spellEnd"/>
+            <w:r>
+              <w:rPr>
+                <w:rFonts w:ascii="Calibri" w:hAnsi="Calibri" w:cstheme="minorHAnsi"/>
+              </w:rPr>
+              <w:t xml:space="preserve"> </w:t>
+            </w:r>
+            <w:proofErr w:type="spellStart"/>
+            <w:r>
+              <w:rPr>
+                <w:rFonts w:ascii="Calibri" w:hAnsi="Calibri" w:cstheme="minorHAnsi"/>
+              </w:rPr>
+              <w:t>Wlan</w:t>
+            </w:r>
+            <w:proofErr w:type="spellEnd"/>
+            <w:r>
+              <w:rPr>
+                <w:rFonts w:ascii="Calibri" w:hAnsi="Calibri" w:cstheme="minorHAnsi"/>
+              </w:rPr>
+              <w:t xml:space="preserve"> und privates </w:t>
+            </w:r>
+            <w:proofErr w:type="spellStart"/>
+            <w:r>
+              <w:rPr>
+                <w:rFonts w:ascii="Calibri" w:hAnsi="Calibri" w:cstheme="minorHAnsi"/>
+              </w:rPr>
+              <w:t>Wlan</w:t>
+            </w:r>
+            <w:proofErr w:type="spellEnd"/>
           </w:p>
           <w:p>
             <w:pPr>
@@ -1987,8 +2179,16 @@
               <w:rPr>
                 <w:rFonts w:ascii="Calibri" w:hAnsi="Calibri" w:cstheme="minorHAnsi"/>
               </w:rPr>
-              <w:t xml:space="preserve"> mbps</w:t>
-            </w:r>
+              <w:t xml:space="preserve"> </w:t>
+            </w:r>
+            <w:proofErr w:type="spellStart"/>
+            <w:r>
+              <w:rPr>
+                <w:rFonts w:ascii="Calibri" w:hAnsi="Calibri" w:cstheme="minorHAnsi"/>
+              </w:rPr>
+              <w:t>mbps</w:t>
+            </w:r>
+            <w:proofErr w:type="spellEnd"/>
           </w:p>
         </w:tc>
         <w:tc>
@@ -2012,8 +2212,16 @@
               <w:rPr>
                 <w:rFonts w:ascii="Calibri" w:hAnsi="Calibri" w:cstheme="minorHAnsi"/>
               </w:rPr>
-              <w:t xml:space="preserve"> mbps</w:t>
-            </w:r>
+              <w:t xml:space="preserve"> </w:t>
+            </w:r>
+            <w:proofErr w:type="spellStart"/>
+            <w:r>
+              <w:rPr>
+                <w:rFonts w:ascii="Calibri" w:hAnsi="Calibri" w:cstheme="minorHAnsi"/>
+              </w:rPr>
+              <w:t>mbps</w:t>
+            </w:r>
+            <w:proofErr w:type="spellEnd"/>
           </w:p>
         </w:tc>
         <w:tc>
@@ -2031,8 +2239,16 @@
               <w:rPr>
                 <w:rFonts w:ascii="Calibri" w:hAnsi="Calibri" w:cstheme="minorHAnsi"/>
               </w:rPr>
-              <w:t>120 mbps</w:t>
-            </w:r>
+              <w:t xml:space="preserve">120 </w:t>
+            </w:r>
+            <w:proofErr w:type="spellStart"/>
+            <w:r>
+              <w:rPr>
+                <w:rFonts w:ascii="Calibri" w:hAnsi="Calibri" w:cstheme="minorHAnsi"/>
+              </w:rPr>
+              <w:t>mbps</w:t>
+            </w:r>
+            <w:proofErr w:type="spellEnd"/>
           </w:p>
         </w:tc>
       </w:tr>
@@ -2051,12 +2267,14 @@
                 <w:rFonts w:ascii="Calibri" w:hAnsi="Calibri" w:cstheme="minorHAnsi"/>
               </w:rPr>
             </w:pPr>
+            <w:proofErr w:type="spellStart"/>
             <w:r>
               <w:rPr>
                 <w:rFonts w:ascii="Calibri" w:hAnsi="Calibri" w:cstheme="minorHAnsi"/>
               </w:rPr>
               <w:t>Bildschirmgröße</w:t>
             </w:r>
+            <w:proofErr w:type="spellEnd"/>
           </w:p>
         </w:tc>
         <w:tc>
@@ -2622,6 +2840,7 @@
                 <w:rFonts w:ascii="Calibri" w:hAnsi="Calibri" w:cstheme="minorHAnsi"/>
               </w:rPr>
             </w:pPr>
+            <w:proofErr w:type="spellStart"/>
             <w:r>
               <w:rPr>
                 <w:rFonts w:ascii="Calibri" w:hAnsi="Calibri" w:cstheme="minorHAnsi"/>
@@ -2629,6 +2848,7 @@
               <w:lastRenderedPageBreak/>
               <w:t>Positivity</w:t>
             </w:r>
+            <w:proofErr w:type="spellEnd"/>
           </w:p>
         </w:tc>
         <w:tc>
@@ -2689,11 +2909,19 @@
                 <w:rFonts w:ascii="Calibri" w:hAnsi="Calibri" w:cstheme="minorHAnsi"/>
               </w:rPr>
             </w:pPr>
-            <w:r>
-              <w:rPr>
-                <w:rFonts w:ascii="Calibri" w:hAnsi="Calibri" w:cstheme="minorHAnsi"/>
-              </w:rPr>
-              <w:t>Extremely Positive</w:t>
+            <w:proofErr w:type="spellStart"/>
+            <w:r>
+              <w:rPr>
+                <w:rFonts w:ascii="Calibri" w:hAnsi="Calibri" w:cstheme="minorHAnsi"/>
+              </w:rPr>
+              <w:t>Extremely</w:t>
+            </w:r>
+            <w:proofErr w:type="spellEnd"/>
+            <w:r>
+              <w:rPr>
+                <w:rFonts w:ascii="Calibri" w:hAnsi="Calibri" w:cstheme="minorHAnsi"/>
+              </w:rPr>
+              <w:t xml:space="preserve"> Positive</w:t>
             </w:r>
           </w:p>
         </w:tc>
@@ -2828,11 +3056,19 @@
                 <w:rFonts w:ascii="Calibri" w:hAnsi="Calibri" w:cstheme="minorHAnsi"/>
               </w:rPr>
             </w:pPr>
-            <w:r>
-              <w:rPr>
-                <w:rFonts w:ascii="Calibri" w:hAnsi="Calibri" w:cstheme="minorHAnsi"/>
-              </w:rPr>
-              <w:t>Cosmetic Positive</w:t>
+            <w:proofErr w:type="spellStart"/>
+            <w:r>
+              <w:rPr>
+                <w:rFonts w:ascii="Calibri" w:hAnsi="Calibri" w:cstheme="minorHAnsi"/>
+              </w:rPr>
+              <w:t>Cosmetic</w:t>
+            </w:r>
+            <w:proofErr w:type="spellEnd"/>
+            <w:r>
+              <w:rPr>
+                <w:rFonts w:ascii="Calibri" w:hAnsi="Calibri" w:cstheme="minorHAnsi"/>
+              </w:rPr>
+              <w:t xml:space="preserve"> Positive</w:t>
             </w:r>
           </w:p>
         </w:tc>
@@ -3700,7 +3936,21 @@
         <w:rPr>
           <w:rFonts w:ascii="Calibri" w:hAnsi="Calibri" w:cstheme="minorHAnsi"/>
         </w:rPr>
-        <w:t xml:space="preserve">Hotel ein Flug hinzugefügt wird, und das Reiseziel und der Abflugsort gleich </w:t>
+        <w:t xml:space="preserve">Hotel ein Flug hinzugefügt wird, und das Reiseziel und der </w:t>
+      </w:r>
+      <w:proofErr w:type="spellStart"/>
+      <w:r>
+        <w:rPr>
+          <w:rFonts w:ascii="Calibri" w:hAnsi="Calibri" w:cstheme="minorHAnsi"/>
+        </w:rPr>
+        <w:t>Abflugsort</w:t>
+      </w:r>
+      <w:proofErr w:type="spellEnd"/>
+      <w:r>
+        <w:rPr>
+          <w:rFonts w:ascii="Calibri" w:hAnsi="Calibri" w:cstheme="minorHAnsi"/>
+        </w:rPr>
+        <w:t xml:space="preserve"> gleich </w:t>
       </w:r>
       <w:r>
         <w:rPr>
@@ -3833,7 +4083,21 @@
         <w:rPr>
           <w:rFonts w:ascii="Calibri" w:hAnsi="Calibri" w:cstheme="minorHAnsi"/>
         </w:rPr>
-        <w:t>. Wenn der User den heutigen Tag nicht als Abflugsdatum auswählen könnte, würde dieser Fehler vermieden werden.</w:t>
+        <w:t xml:space="preserve">. Wenn der User den heutigen Tag nicht als </w:t>
+      </w:r>
+      <w:proofErr w:type="spellStart"/>
+      <w:r>
+        <w:rPr>
+          <w:rFonts w:ascii="Calibri" w:hAnsi="Calibri" w:cstheme="minorHAnsi"/>
+        </w:rPr>
+        <w:t>Abflugsdatum</w:t>
+      </w:r>
+      <w:proofErr w:type="spellEnd"/>
+      <w:r>
+        <w:rPr>
+          <w:rFonts w:ascii="Calibri" w:hAnsi="Calibri" w:cstheme="minorHAnsi"/>
+        </w:rPr>
+        <w:t xml:space="preserve"> auswählen könnte, würde dieser Fehler vermieden werden.</w:t>
       </w:r>
       <w:r>
         <w:rPr>
@@ -4119,11 +4383,19 @@
         </w:rPr>
         <w:t xml:space="preserve"> anhand ihrer </w:t>
       </w:r>
-      <w:r>
-        <w:rPr>
-          <w:rFonts w:ascii="Calibri" w:hAnsi="Calibri" w:cstheme="minorHAnsi"/>
-        </w:rPr>
-        <w:t>durchsnittlichen Bewertung werden im Detail anschließend genauer erklärt. Das Bewertungsschema für die negativen Bewertungen ist in … ersichtlich.</w:t>
+      <w:proofErr w:type="spellStart"/>
+      <w:r>
+        <w:rPr>
+          <w:rFonts w:ascii="Calibri" w:hAnsi="Calibri" w:cstheme="minorHAnsi"/>
+        </w:rPr>
+        <w:t>durchsnittlichen</w:t>
+      </w:r>
+      <w:proofErr w:type="spellEnd"/>
+      <w:r>
+        <w:rPr>
+          <w:rFonts w:ascii="Calibri" w:hAnsi="Calibri" w:cstheme="minorHAnsi"/>
+        </w:rPr>
+        <w:t xml:space="preserve"> Bewertung werden im Detail anschließend genauer erklärt. Das Bewertungsschema für die negativen Bewertungen ist in … ersichtlich.</w:t>
       </w:r>
     </w:p>
     <w:tbl>
@@ -4154,12 +4426,14 @@
                 <w:rFonts w:ascii="Calibri" w:hAnsi="Calibri" w:cstheme="minorHAnsi"/>
               </w:rPr>
             </w:pPr>
+            <w:proofErr w:type="spellStart"/>
             <w:r>
               <w:rPr>
                 <w:rFonts w:ascii="Calibri" w:hAnsi="Calibri" w:cstheme="minorHAnsi"/>
               </w:rPr>
               <w:t>Severity</w:t>
             </w:r>
+            <w:proofErr w:type="spellEnd"/>
           </w:p>
         </w:tc>
         <w:tc>
@@ -4220,11 +4494,19 @@
                 <w:rFonts w:ascii="Calibri" w:hAnsi="Calibri" w:cstheme="minorHAnsi"/>
               </w:rPr>
             </w:pPr>
-            <w:r>
-              <w:rPr>
-                <w:rFonts w:ascii="Calibri" w:hAnsi="Calibri" w:cstheme="minorHAnsi"/>
-              </w:rPr>
-              <w:t>Catastrophic  Problem</w:t>
+            <w:proofErr w:type="spellStart"/>
+            <w:r>
+              <w:rPr>
+                <w:rFonts w:ascii="Calibri" w:hAnsi="Calibri" w:cstheme="minorHAnsi"/>
+              </w:rPr>
+              <w:t>Catastrophic</w:t>
+            </w:r>
+            <w:proofErr w:type="spellEnd"/>
+            <w:r>
+              <w:rPr>
+                <w:rFonts w:ascii="Calibri" w:hAnsi="Calibri" w:cstheme="minorHAnsi"/>
+              </w:rPr>
+              <w:t xml:space="preserve">  Problem</w:t>
             </w:r>
           </w:p>
         </w:tc>
@@ -4266,11 +4548,19 @@
                 <w:rFonts w:ascii="Calibri" w:hAnsi="Calibri" w:cstheme="minorHAnsi"/>
               </w:rPr>
             </w:pPr>
-            <w:r>
-              <w:rPr>
-                <w:rFonts w:ascii="Calibri" w:hAnsi="Calibri" w:cstheme="minorHAnsi"/>
-              </w:rPr>
-              <w:t>Serious Problem</w:t>
+            <w:proofErr w:type="spellStart"/>
+            <w:r>
+              <w:rPr>
+                <w:rFonts w:ascii="Calibri" w:hAnsi="Calibri" w:cstheme="minorHAnsi"/>
+              </w:rPr>
+              <w:t>Serious</w:t>
+            </w:r>
+            <w:proofErr w:type="spellEnd"/>
+            <w:r>
+              <w:rPr>
+                <w:rFonts w:ascii="Calibri" w:hAnsi="Calibri" w:cstheme="minorHAnsi"/>
+              </w:rPr>
+              <w:t xml:space="preserve"> Problem</w:t>
             </w:r>
           </w:p>
         </w:tc>
@@ -4359,11 +4649,19 @@
                 <w:rFonts w:ascii="Calibri" w:hAnsi="Calibri" w:cstheme="minorHAnsi"/>
               </w:rPr>
             </w:pPr>
-            <w:r>
-              <w:rPr>
-                <w:rFonts w:ascii="Calibri" w:hAnsi="Calibri" w:cstheme="minorHAnsi"/>
-              </w:rPr>
-              <w:t>Cosmetic Problem</w:t>
+            <w:proofErr w:type="spellStart"/>
+            <w:r>
+              <w:rPr>
+                <w:rFonts w:ascii="Calibri" w:hAnsi="Calibri" w:cstheme="minorHAnsi"/>
+              </w:rPr>
+              <w:t>Cosmetic</w:t>
+            </w:r>
+            <w:proofErr w:type="spellEnd"/>
+            <w:r>
+              <w:rPr>
+                <w:rFonts w:ascii="Calibri" w:hAnsi="Calibri" w:cstheme="minorHAnsi"/>
+              </w:rPr>
+              <w:t xml:space="preserve"> Problem</w:t>
             </w:r>
           </w:p>
         </w:tc>
@@ -4558,8 +4856,6 @@
           <w:rFonts w:ascii="Calibri" w:hAnsi="Calibri"/>
         </w:rPr>
       </w:pPr>
-      <w:bookmarkStart w:id="0" w:name="_GoBack"/>
-      <w:bookmarkEnd w:id="0"/>
       <w:r>
         <w:rPr>
           <w:rFonts w:ascii="Calibri" w:hAnsi="Calibri"/>
@@ -4584,6 +4880,7 @@
         </w:rPr>
         <w:fldChar w:fldCharType="separate"/>
       </w:r>
+      <w:proofErr w:type="spellStart"/>
       <w:r>
         <w:t>Tab</w:t>
       </w:r>
@@ -4591,7 +4888,11 @@
         <w:t>e</w:t>
       </w:r>
       <w:r>
-        <w:t xml:space="preserve">lle </w:t>
+        <w:t>lle</w:t>
+      </w:r>
+      <w:proofErr w:type="spellEnd"/>
+      <w:r>
+        <w:t xml:space="preserve"> </w:t>
       </w:r>
       <w:r>
         <w:rPr>
@@ -4783,8 +5084,16 @@
                 <w:rFonts w:ascii="Calibri" w:hAnsi="Calibri" w:cstheme="minorHAnsi"/>
               </w:rPr>
               <w:lastRenderedPageBreak/>
-              <w:t>Abschlussbericht: Heuristische Evaluierung Enigmail</w:t>
-            </w:r>
+              <w:t xml:space="preserve">Abschlussbericht: Heuristische Evaluierung </w:t>
+            </w:r>
+            <w:proofErr w:type="spellStart"/>
+            <w:r>
+              <w:rPr>
+                <w:rFonts w:ascii="Calibri" w:hAnsi="Calibri" w:cstheme="minorHAnsi"/>
+              </w:rPr>
+              <w:t>Enigmail</w:t>
+            </w:r>
+            <w:proofErr w:type="spellEnd"/>
           </w:p>
         </w:tc>
         <w:tc>
@@ -4939,17 +5248,16 @@
     <w:p>
       <w:pPr>
         <w:pStyle w:val="Beschriftung"/>
-        <w:numPr>
-          <w:ilvl w:val="0"/>
-          <w:numId w:val="3"/>
-        </w:numPr>
+        <w:ind w:left="360"/>
         <w:jc w:val="center"/>
         <w:rPr>
           <w:rFonts w:ascii="Calibri" w:hAnsi="Calibri"/>
           <w:sz w:val="24"/>
         </w:rPr>
       </w:pPr>
-      <w:bookmarkStart w:id="1" w:name="_Ref7690000"/>
+      <w:bookmarkStart w:id="0" w:name="_Ref7690000"/>
+      <w:bookmarkStart w:id="1" w:name="_GoBack"/>
+      <w:bookmarkEnd w:id="1"/>
       <w:r>
         <w:t xml:space="preserve">Tabelle </w:t>
       </w:r>
@@ -4974,7 +5282,7 @@
       <w:r>
         <w:t>: Quellverzeichnis</w:t>
       </w:r>
-      <w:bookmarkEnd w:id="1"/>
+      <w:bookmarkEnd w:id="0"/>
     </w:p>
     <w:p>
       <w:pPr>
@@ -5052,7 +5360,21 @@
         <w:rPr>
           <w:rFonts w:ascii="Calibri" w:hAnsi="Calibri"/>
         </w:rPr>
-        <w:t>Die von den Evaluierern verwendeten Heuristiken befinden sich in der Datei „h</w:t>
+        <w:t xml:space="preserve">Die von den </w:t>
+      </w:r>
+      <w:proofErr w:type="spellStart"/>
+      <w:r>
+        <w:rPr>
+          <w:rFonts w:ascii="Calibri" w:hAnsi="Calibri"/>
+        </w:rPr>
+        <w:t>Evaluierern</w:t>
+      </w:r>
+      <w:proofErr w:type="spellEnd"/>
+      <w:r>
+        <w:rPr>
+          <w:rFonts w:ascii="Calibri" w:hAnsi="Calibri"/>
+        </w:rPr>
+        <w:t xml:space="preserve"> verwendeten Heuristiken befinden sich in der Datei „h</w:t>
       </w:r>
       <w:r>
         <w:rPr>
@@ -5086,8 +5408,18 @@
           <w:b/>
           <w:sz w:val="32"/>
         </w:rPr>
-        <w:t>Individuelle Problemlisten der Evaluierer</w:t>
-      </w:r>
+        <w:t xml:space="preserve">Individuelle Problemlisten der </w:t>
+      </w:r>
+      <w:proofErr w:type="spellStart"/>
+      <w:r>
+        <w:rPr>
+          <w:rFonts w:ascii="Calibri" w:hAnsi="Calibri"/>
+          <w:b/>
+          <w:sz w:val="32"/>
+        </w:rPr>
+        <w:t>Evaluierer</w:t>
+      </w:r>
+      <w:proofErr w:type="spellEnd"/>
     </w:p>
     <w:p>
       <w:pPr>
@@ -5100,7 +5432,21 @@
         <w:rPr>
           <w:rFonts w:ascii="Calibri" w:hAnsi="Calibri"/>
         </w:rPr>
-        <w:t xml:space="preserve">Die individuellen Problemlisten der einzelnen Evaluierer sind in der Tabelle </w:t>
+        <w:t xml:space="preserve">Die individuellen Problemlisten der einzelnen </w:t>
+      </w:r>
+      <w:proofErr w:type="spellStart"/>
+      <w:r>
+        <w:rPr>
+          <w:rFonts w:ascii="Calibri" w:hAnsi="Calibri"/>
+        </w:rPr>
+        <w:t>Evaluierer</w:t>
+      </w:r>
+      <w:proofErr w:type="spellEnd"/>
+      <w:r>
+        <w:rPr>
+          <w:rFonts w:ascii="Calibri" w:hAnsi="Calibri"/>
+        </w:rPr>
+        <w:t xml:space="preserve"> sind in der Tabelle </w:t>
       </w:r>
       <w:r>
         <w:rPr>
@@ -5125,8 +5471,13 @@
         </w:rPr>
         <w:fldChar w:fldCharType="separate"/>
       </w:r>
-      <w:r>
-        <w:t xml:space="preserve">Tabelle </w:t>
+      <w:proofErr w:type="spellStart"/>
+      <w:r>
+        <w:t>Tabelle</w:t>
+      </w:r>
+      <w:proofErr w:type="spellEnd"/>
+      <w:r>
+        <w:t xml:space="preserve"> </w:t>
       </w:r>
       <w:r>
         <w:rPr>
@@ -5229,8 +5580,16 @@
               <w:rPr>
                 <w:rFonts w:ascii="Calibri" w:hAnsi="Calibri" w:cstheme="minorHAnsi"/>
               </w:rPr>
-              <w:t>Theresa Dietinger</w:t>
-            </w:r>
+              <w:t xml:space="preserve">Theresa </w:t>
+            </w:r>
+            <w:proofErr w:type="spellStart"/>
+            <w:r>
+              <w:rPr>
+                <w:rFonts w:ascii="Calibri" w:hAnsi="Calibri" w:cstheme="minorHAnsi"/>
+              </w:rPr>
+              <w:t>Dietinger</w:t>
+            </w:r>
+            <w:proofErr w:type="spellEnd"/>
           </w:p>
         </w:tc>
         <w:tc>
@@ -5442,7 +5801,35 @@
         <w:rPr>
           <w:rFonts w:ascii="Calibri" w:hAnsi="Calibri"/>
         </w:rPr>
-        <w:t>Die Screenshots und Bildschirmvideos der positiven und negativen Eindrücke befinden sich in den Ordnern „/images“ und „/videos“.</w:t>
+        <w:t>Die Screenshots und Bildschirmvideos der positiven und negativen Eindrücke befinden sich in den Ordnern „/</w:t>
+      </w:r>
+      <w:proofErr w:type="spellStart"/>
+      <w:r>
+        <w:rPr>
+          <w:rFonts w:ascii="Calibri" w:hAnsi="Calibri"/>
+        </w:rPr>
+        <w:t>images</w:t>
+      </w:r>
+      <w:proofErr w:type="spellEnd"/>
+      <w:r>
+        <w:rPr>
+          <w:rFonts w:ascii="Calibri" w:hAnsi="Calibri"/>
+        </w:rPr>
+        <w:t>“ und „/</w:t>
+      </w:r>
+      <w:proofErr w:type="spellStart"/>
+      <w:r>
+        <w:rPr>
+          <w:rFonts w:ascii="Calibri" w:hAnsi="Calibri"/>
+        </w:rPr>
+        <w:t>videos</w:t>
+      </w:r>
+      <w:proofErr w:type="spellEnd"/>
+      <w:r>
+        <w:rPr>
+          <w:rFonts w:ascii="Calibri" w:hAnsi="Calibri"/>
+        </w:rPr>
+        <w:t>“.</w:t>
       </w:r>
     </w:p>
     <w:p>
@@ -7464,7 +7851,7 @@
 </file>
 
 <file path=customXml/itemProps1.xml><?xml version="1.0" encoding="utf-8"?>
-<ds:datastoreItem xmlns:ds="http://schemas.openxmlformats.org/officeDocument/2006/customXml" ds:itemID="{87F6B5E1-16B3-934A-B3C3-EEC1AC3E335A}">
+<ds:datastoreItem xmlns:ds="http://schemas.openxmlformats.org/officeDocument/2006/customXml" ds:itemID="{822A0F88-1493-9C46-830E-2A9915ACB57D}">
   <ds:schemaRefs>
     <ds:schemaRef ds:uri="http://schemas.openxmlformats.org/officeDocument/2006/bibliography"/>
   </ds:schemaRefs>

</xml_diff>